<commit_message>
feat(buck-design): :sparkles: Finished operating conditions sheet
</commit_message>
<xml_diff>
--- a/Implementation/EE734 Design Report Student Package 2024/EE734 Design Report Student Package 2024/Buck/EE734_Buck_Equations_Template_24_UPI.docx
+++ b/Implementation/EE734 Design Report Student Package 2024/EE734 Design Report Student Package 2024/Buck/EE734_Buck_Equations_Template_24_UPI.docx
@@ -1,9 +1,10 @@
 
 <file path=word/document.xml><?xml version="1.0" encoding="utf-8"?>
-<w:document xmlns:wpc="http://schemas.microsoft.com/office/word/2010/wordprocessingCanvas" xmlns:mo="http://schemas.microsoft.com/office/mac/office/2008/main" xmlns:mc="http://schemas.openxmlformats.org/markup-compatibility/2006" xmlns:mv="urn:schemas-microsoft-com:mac:vml" xmlns:o="urn:schemas-microsoft-com:office:office" xmlns:r="http://schemas.openxmlformats.org/officeDocument/2006/relationships" xmlns:m="http://schemas.openxmlformats.org/officeDocument/2006/math" xmlns:v="urn:schemas-microsoft-com:vml" xmlns:wp14="http://schemas.microsoft.com/office/word/2010/wordprocessingDrawing" xmlns:wp="http://schemas.openxmlformats.org/drawingml/2006/wordprocessingDrawing" xmlns:w10="urn:schemas-microsoft-com:office:word" xmlns:w="http://schemas.openxmlformats.org/wordprocessingml/2006/main" xmlns:w14="http://schemas.microsoft.com/office/word/2010/wordml" xmlns:w15="http://schemas.microsoft.com/office/word/2012/wordml" xmlns:wpg="http://schemas.microsoft.com/office/word/2010/wordprocessingGroup" xmlns:wpi="http://schemas.microsoft.com/office/word/2010/wordprocessingInk" xmlns:wne="http://schemas.microsoft.com/office/word/2006/wordml" xmlns:wps="http://schemas.microsoft.com/office/word/2010/wordprocessingShape" mc:Ignorable="w14 w15 wp14">
+<w:document xmlns:wpc="http://schemas.microsoft.com/office/word/2010/wordprocessingCanvas" xmlns:cx="http://schemas.microsoft.com/office/drawing/2014/chartex" xmlns:cx1="http://schemas.microsoft.com/office/drawing/2015/9/8/chartex" xmlns:cx2="http://schemas.microsoft.com/office/drawing/2015/10/21/chartex" xmlns:cx3="http://schemas.microsoft.com/office/drawing/2016/5/9/chartex" xmlns:cx4="http://schemas.microsoft.com/office/drawing/2016/5/10/chartex" xmlns:cx5="http://schemas.microsoft.com/office/drawing/2016/5/11/chartex" xmlns:cx6="http://schemas.microsoft.com/office/drawing/2016/5/12/chartex" xmlns:cx7="http://schemas.microsoft.com/office/drawing/2016/5/13/chartex" xmlns:cx8="http://schemas.microsoft.com/office/drawing/2016/5/14/chartex" xmlns:mc="http://schemas.openxmlformats.org/markup-compatibility/2006" xmlns:aink="http://schemas.microsoft.com/office/drawing/2016/ink" xmlns:am3d="http://schemas.microsoft.com/office/drawing/2017/model3d" xmlns:o="urn:schemas-microsoft-com:office:office" xmlns:oel="http://schemas.microsoft.com/office/2019/extlst" xmlns:r="http://schemas.openxmlformats.org/officeDocument/2006/relationships" xmlns:m="http://schemas.openxmlformats.org/officeDocument/2006/math" xmlns:v="urn:schemas-microsoft-com:vml" xmlns:wp14="http://schemas.microsoft.com/office/word/2010/wordprocessingDrawing" xmlns:wp="http://schemas.openxmlformats.org/drawingml/2006/wordprocessingDrawing" xmlns:w10="urn:schemas-microsoft-com:office:word" xmlns:w="http://schemas.openxmlformats.org/wordprocessingml/2006/main" xmlns:w14="http://schemas.microsoft.com/office/word/2010/wordml" xmlns:w15="http://schemas.microsoft.com/office/word/2012/wordml" xmlns:w16cex="http://schemas.microsoft.com/office/word/2018/wordml/cex" xmlns:w16cid="http://schemas.microsoft.com/office/word/2016/wordml/cid" xmlns:w16="http://schemas.microsoft.com/office/word/2018/wordml" xmlns:w16du="http://schemas.microsoft.com/office/word/2023/wordml/word16du" xmlns:w16sdtdh="http://schemas.microsoft.com/office/word/2020/wordml/sdtdatahash" xmlns:w16se="http://schemas.microsoft.com/office/word/2015/wordml/symex" xmlns:wpg="http://schemas.microsoft.com/office/word/2010/wordprocessingGroup" xmlns:wpi="http://schemas.microsoft.com/office/word/2010/wordprocessingInk" xmlns:wne="http://schemas.microsoft.com/office/word/2006/wordml" xmlns:wps="http://schemas.microsoft.com/office/word/2010/wordprocessingShape" mc:Ignorable="w14 w15 w16se w16cid w16 w16cex w16sdtdh w16du wp14">
   <w:body>
     <w:p>
       <w:pPr>
+        <w:spacing w:line="276" w:lineRule="auto"/>
         <w:rPr>
           <w:b/>
           <w:u w:val="single"/>
@@ -16,10 +17,12 @@
         </w:rPr>
         <w:t>Buck Converter Design Equations</w:t>
       </w:r>
-      <w:bookmarkStart w:id="0" w:name="_GoBack"/>
-      <w:bookmarkEnd w:id="0"/>
     </w:p>
-    <w:p/>
+    <w:p>
+      <w:pPr>
+        <w:spacing w:line="276" w:lineRule="auto"/>
+      </w:pPr>
+    </w:p>
     <w:tbl>
       <w:tblPr>
         <w:tblStyle w:val="TableGrid"/>
@@ -36,6 +39,9 @@
             <w:tcW w:w="704" w:type="dxa"/>
           </w:tcPr>
           <w:p>
+            <w:pPr>
+              <w:spacing w:line="276" w:lineRule="auto"/>
+            </w:pPr>
             <w:r>
               <w:t>Eq. #</w:t>
             </w:r>
@@ -46,6 +52,9 @@
             <w:tcW w:w="8306" w:type="dxa"/>
           </w:tcPr>
           <w:p>
+            <w:pPr>
+              <w:spacing w:line="360" w:lineRule="auto"/>
+            </w:pPr>
             <w:r>
               <w:t>Equation</w:t>
             </w:r>
@@ -58,6 +67,10 @@
             <w:tcW w:w="704" w:type="dxa"/>
           </w:tcPr>
           <w:p>
+            <w:pPr>
+              <w:spacing w:line="276" w:lineRule="auto"/>
+              <w:jc w:val="center"/>
+            </w:pPr>
             <w:r>
               <w:t>(1)</w:t>
             </w:r>
@@ -67,7 +80,417 @@
           <w:tcPr>
             <w:tcW w:w="8306" w:type="dxa"/>
           </w:tcPr>
-          <w:p/>
+          <w:p>
+            <w:pPr>
+              <w:spacing w:line="360" w:lineRule="auto"/>
+              <w:jc w:val="center"/>
+              <w:rPr>
+                <w:rFonts w:eastAsiaTheme="minorEastAsia"/>
+              </w:rPr>
+            </w:pPr>
+            <m:oMathPara>
+              <m:oMath>
+                <m:sSub>
+                  <m:sSubPr>
+                    <m:ctrlPr>
+                      <w:rPr>
+                        <w:rFonts w:ascii="Cambria Math" w:eastAsiaTheme="minorEastAsia" w:hAnsi="Cambria Math"/>
+                        <w:i/>
+                      </w:rPr>
+                    </m:ctrlPr>
+                  </m:sSubPr>
+                  <m:e>
+                    <m:r>
+                      <w:rPr>
+                        <w:rFonts w:ascii="Cambria Math" w:eastAsiaTheme="minorEastAsia" w:hAnsi="Cambria Math"/>
+                      </w:rPr>
+                      <m:t>I</m:t>
+                    </m:r>
+                  </m:e>
+                  <m:sub>
+                    <m:r>
+                      <w:rPr>
+                        <w:rFonts w:ascii="Cambria Math" w:eastAsiaTheme="minorEastAsia" w:hAnsi="Cambria Math"/>
+                      </w:rPr>
+                      <m:t>OUT</m:t>
+                    </m:r>
+                    <m:d>
+                      <m:dPr>
+                        <m:ctrlPr>
+                          <w:rPr>
+                            <w:rFonts w:ascii="Cambria Math" w:eastAsiaTheme="minorEastAsia" w:hAnsi="Cambria Math"/>
+                            <w:i/>
+                          </w:rPr>
+                        </m:ctrlPr>
+                      </m:dPr>
+                      <m:e>
+                        <m:r>
+                          <w:rPr>
+                            <w:rFonts w:ascii="Cambria Math" w:eastAsiaTheme="minorEastAsia" w:hAnsi="Cambria Math"/>
+                          </w:rPr>
+                          <m:t>MAX</m:t>
+                        </m:r>
+                      </m:e>
+                    </m:d>
+                  </m:sub>
+                </m:sSub>
+                <m:r>
+                  <w:rPr>
+                    <w:rFonts w:ascii="Cambria Math" w:eastAsiaTheme="minorEastAsia" w:hAnsi="Cambria Math"/>
+                  </w:rPr>
+                  <m:t>=</m:t>
+                </m:r>
+                <m:rad>
+                  <m:radPr>
+                    <m:degHide m:val="1"/>
+                    <m:ctrlPr>
+                      <w:rPr>
+                        <w:rFonts w:ascii="Cambria Math" w:eastAsiaTheme="minorEastAsia" w:hAnsi="Cambria Math"/>
+                      </w:rPr>
+                    </m:ctrlPr>
+                  </m:radPr>
+                  <m:deg>
+                    <m:ctrlPr>
+                      <w:rPr>
+                        <w:rFonts w:ascii="Cambria Math" w:eastAsiaTheme="minorEastAsia" w:hAnsi="Cambria Math"/>
+                        <w:i/>
+                      </w:rPr>
+                    </m:ctrlPr>
+                  </m:deg>
+                  <m:e>
+                    <m:f>
+                      <m:fPr>
+                        <m:ctrlPr>
+                          <w:rPr>
+                            <w:rFonts w:ascii="Cambria Math" w:eastAsiaTheme="minorEastAsia" w:hAnsi="Cambria Math"/>
+                          </w:rPr>
+                        </m:ctrlPr>
+                      </m:fPr>
+                      <m:num>
+                        <m:sSub>
+                          <m:sSubPr>
+                            <m:ctrlPr>
+                              <w:rPr>
+                                <w:rFonts w:ascii="Cambria Math" w:eastAsiaTheme="minorEastAsia" w:hAnsi="Cambria Math"/>
+                                <w:i/>
+                              </w:rPr>
+                            </m:ctrlPr>
+                          </m:sSubPr>
+                          <m:e>
+                            <m:r>
+                              <w:rPr>
+                                <w:rFonts w:ascii="Cambria Math" w:eastAsiaTheme="minorEastAsia" w:hAnsi="Cambria Math"/>
+                              </w:rPr>
+                              <m:t>V</m:t>
+                            </m:r>
+                          </m:e>
+                          <m:sub>
+                            <m:r>
+                              <w:rPr>
+                                <w:rFonts w:ascii="Cambria Math" w:eastAsiaTheme="minorEastAsia" w:hAnsi="Cambria Math"/>
+                              </w:rPr>
+                              <m:t>IN</m:t>
+                            </m:r>
+                          </m:sub>
+                        </m:sSub>
+                        <m:sSub>
+                          <m:sSubPr>
+                            <m:ctrlPr>
+                              <w:rPr>
+                                <w:rFonts w:ascii="Cambria Math" w:eastAsiaTheme="minorEastAsia" w:hAnsi="Cambria Math"/>
+                                <w:i/>
+                              </w:rPr>
+                            </m:ctrlPr>
+                          </m:sSubPr>
+                          <m:e>
+                            <m:r>
+                              <w:rPr>
+                                <w:rFonts w:ascii="Cambria Math" w:eastAsiaTheme="minorEastAsia" w:hAnsi="Cambria Math"/>
+                              </w:rPr>
+                              <m:t>I</m:t>
+                            </m:r>
+                          </m:e>
+                          <m:sub>
+                            <m:r>
+                              <w:rPr>
+                                <w:rFonts w:ascii="Cambria Math" w:eastAsiaTheme="minorEastAsia" w:hAnsi="Cambria Math"/>
+                              </w:rPr>
+                              <m:t>IN</m:t>
+                            </m:r>
+                          </m:sub>
+                        </m:sSub>
+                        <m:r>
+                          <m:rPr>
+                            <m:sty m:val="p"/>
+                          </m:rPr>
+                          <w:rPr>
+                            <w:rFonts w:ascii="Cambria Math" w:eastAsiaTheme="minorEastAsia" w:hAnsi="Cambria Math"/>
+                          </w:rPr>
+                          <m:t>η</m:t>
+                        </m:r>
+                        <m:ctrlPr>
+                          <w:rPr>
+                            <w:rFonts w:ascii="Cambria Math" w:eastAsiaTheme="minorEastAsia" w:hAnsi="Cambria Math"/>
+                            <w:i/>
+                          </w:rPr>
+                        </m:ctrlPr>
+                      </m:num>
+                      <m:den>
+                        <m:sSub>
+                          <m:sSubPr>
+                            <m:ctrlPr>
+                              <w:rPr>
+                                <w:rFonts w:ascii="Cambria Math" w:eastAsiaTheme="minorEastAsia" w:hAnsi="Cambria Math"/>
+                                <w:i/>
+                              </w:rPr>
+                            </m:ctrlPr>
+                          </m:sSubPr>
+                          <m:e>
+                            <m:r>
+                              <w:rPr>
+                                <w:rFonts w:ascii="Cambria Math" w:eastAsiaTheme="minorEastAsia" w:hAnsi="Cambria Math"/>
+                              </w:rPr>
+                              <m:t>R</m:t>
+                            </m:r>
+                          </m:e>
+                          <m:sub>
+                            <m:r>
+                              <w:rPr>
+                                <w:rFonts w:ascii="Cambria Math" w:eastAsiaTheme="minorEastAsia" w:hAnsi="Cambria Math"/>
+                              </w:rPr>
+                              <m:t>LOAD</m:t>
+                            </m:r>
+                          </m:sub>
+                        </m:sSub>
+                      </m:den>
+                    </m:f>
+                  </m:e>
+                </m:rad>
+              </m:oMath>
+            </m:oMathPara>
+          </w:p>
+          <w:p>
+            <w:pPr>
+              <w:spacing w:line="360" w:lineRule="auto"/>
+              <w:jc w:val="center"/>
+              <w:rPr>
+                <w:rFonts w:eastAsiaTheme="minorEastAsia"/>
+              </w:rPr>
+            </w:pPr>
+            <m:oMathPara>
+              <m:oMath>
+                <m:sSub>
+                  <m:sSubPr>
+                    <m:ctrlPr>
+                      <w:rPr>
+                        <w:rFonts w:ascii="Cambria Math" w:eastAsiaTheme="minorEastAsia" w:hAnsi="Cambria Math"/>
+                        <w:i/>
+                      </w:rPr>
+                    </m:ctrlPr>
+                  </m:sSubPr>
+                  <m:e>
+                    <m:r>
+                      <w:rPr>
+                        <w:rFonts w:ascii="Cambria Math" w:eastAsiaTheme="minorEastAsia" w:hAnsi="Cambria Math"/>
+                      </w:rPr>
+                      <m:t>V</m:t>
+                    </m:r>
+                  </m:e>
+                  <m:sub>
+                    <m:r>
+                      <w:rPr>
+                        <w:rFonts w:ascii="Cambria Math" w:eastAsiaTheme="minorEastAsia" w:hAnsi="Cambria Math"/>
+                      </w:rPr>
+                      <m:t>OUT</m:t>
+                    </m:r>
+                  </m:sub>
+                </m:sSub>
+                <m:r>
+                  <w:rPr>
+                    <w:rFonts w:ascii="Cambria Math" w:eastAsiaTheme="minorEastAsia" w:hAnsi="Cambria Math"/>
+                  </w:rPr>
+                  <m:t>=I</m:t>
+                </m:r>
+                <m:r>
+                  <m:rPr>
+                    <m:sty m:val="p"/>
+                  </m:rPr>
+                  <w:rPr>
+                    <w:rFonts w:ascii="Cambria Math" w:eastAsiaTheme="minorEastAsia" w:hAnsi="Cambria Math"/>
+                  </w:rPr>
+                  <m:t>×</m:t>
+                </m:r>
+                <m:sSub>
+                  <m:sSubPr>
+                    <m:ctrlPr>
+                      <w:rPr>
+                        <w:rFonts w:ascii="Cambria Math" w:eastAsiaTheme="minorEastAsia" w:hAnsi="Cambria Math"/>
+                        <w:i/>
+                      </w:rPr>
+                    </m:ctrlPr>
+                  </m:sSubPr>
+                  <m:e>
+                    <m:r>
+                      <w:rPr>
+                        <w:rFonts w:ascii="Cambria Math" w:eastAsiaTheme="minorEastAsia" w:hAnsi="Cambria Math"/>
+                      </w:rPr>
+                      <m:t>R</m:t>
+                    </m:r>
+                  </m:e>
+                  <m:sub>
+                    <m:r>
+                      <w:rPr>
+                        <w:rFonts w:ascii="Cambria Math" w:eastAsiaTheme="minorEastAsia" w:hAnsi="Cambria Math"/>
+                      </w:rPr>
+                      <m:t>LOAD</m:t>
+                    </m:r>
+                  </m:sub>
+                </m:sSub>
+              </m:oMath>
+            </m:oMathPara>
+          </w:p>
+          <w:p>
+            <w:pPr>
+              <w:spacing w:line="360" w:lineRule="auto"/>
+              <w:jc w:val="center"/>
+              <w:rPr>
+                <w:rFonts w:eastAsiaTheme="minorEastAsia"/>
+              </w:rPr>
+            </w:pPr>
+            <m:oMathPara>
+              <m:oMath>
+                <m:sSub>
+                  <m:sSubPr>
+                    <m:ctrlPr>
+                      <w:rPr>
+                        <w:rFonts w:ascii="Cambria Math" w:eastAsiaTheme="minorEastAsia" w:hAnsi="Cambria Math"/>
+                        <w:i/>
+                      </w:rPr>
+                    </m:ctrlPr>
+                  </m:sSubPr>
+                  <m:e>
+                    <m:r>
+                      <w:rPr>
+                        <w:rFonts w:ascii="Cambria Math" w:eastAsiaTheme="minorEastAsia" w:hAnsi="Cambria Math"/>
+                      </w:rPr>
+                      <m:t>P</m:t>
+                    </m:r>
+                  </m:e>
+                  <m:sub>
+                    <m:r>
+                      <w:rPr>
+                        <w:rFonts w:ascii="Cambria Math" w:eastAsiaTheme="minorEastAsia" w:hAnsi="Cambria Math"/>
+                      </w:rPr>
+                      <m:t>OUT</m:t>
+                    </m:r>
+                  </m:sub>
+                </m:sSub>
+                <m:r>
+                  <w:rPr>
+                    <w:rFonts w:ascii="Cambria Math" w:eastAsiaTheme="minorEastAsia" w:hAnsi="Cambria Math"/>
+                  </w:rPr>
+                  <m:t>=</m:t>
+                </m:r>
+                <m:f>
+                  <m:fPr>
+                    <m:ctrlPr>
+                      <w:rPr>
+                        <w:rFonts w:ascii="Cambria Math" w:eastAsiaTheme="minorEastAsia" w:hAnsi="Cambria Math"/>
+                      </w:rPr>
+                    </m:ctrlPr>
+                  </m:fPr>
+                  <m:num>
+                    <m:sSup>
+                      <m:sSupPr>
+                        <m:ctrlPr>
+                          <w:rPr>
+                            <w:rFonts w:ascii="Cambria Math" w:eastAsiaTheme="minorEastAsia" w:hAnsi="Cambria Math"/>
+                            <w:i/>
+                          </w:rPr>
+                        </m:ctrlPr>
+                      </m:sSupPr>
+                      <m:e>
+                        <m:sSub>
+                          <m:sSubPr>
+                            <m:ctrlPr>
+                              <w:rPr>
+                                <w:rFonts w:ascii="Cambria Math" w:eastAsiaTheme="minorEastAsia" w:hAnsi="Cambria Math"/>
+                                <w:i/>
+                              </w:rPr>
+                            </m:ctrlPr>
+                          </m:sSubPr>
+                          <m:e>
+                            <m:r>
+                              <w:rPr>
+                                <w:rFonts w:ascii="Cambria Math" w:eastAsiaTheme="minorEastAsia" w:hAnsi="Cambria Math"/>
+                              </w:rPr>
+                              <m:t>V</m:t>
+                            </m:r>
+                          </m:e>
+                          <m:sub>
+                            <m:r>
+                              <w:rPr>
+                                <w:rFonts w:ascii="Cambria Math" w:eastAsiaTheme="minorEastAsia" w:hAnsi="Cambria Math"/>
+                              </w:rPr>
+                              <m:t>OUT</m:t>
+                            </m:r>
+                          </m:sub>
+                        </m:sSub>
+                      </m:e>
+                      <m:sup>
+                        <m:r>
+                          <w:rPr>
+                            <w:rFonts w:ascii="Cambria Math" w:eastAsiaTheme="minorEastAsia" w:hAnsi="Cambria Math"/>
+                          </w:rPr>
+                          <m:t>2</m:t>
+                        </m:r>
+                      </m:sup>
+                    </m:sSup>
+                    <m:ctrlPr>
+                      <w:rPr>
+                        <w:rFonts w:ascii="Cambria Math" w:eastAsiaTheme="minorEastAsia" w:hAnsi="Cambria Math"/>
+                        <w:i/>
+                      </w:rPr>
+                    </m:ctrlPr>
+                  </m:num>
+                  <m:den>
+                    <m:sSub>
+                      <m:sSubPr>
+                        <m:ctrlPr>
+                          <w:rPr>
+                            <w:rFonts w:ascii="Cambria Math" w:eastAsiaTheme="minorEastAsia" w:hAnsi="Cambria Math"/>
+                            <w:i/>
+                          </w:rPr>
+                        </m:ctrlPr>
+                      </m:sSubPr>
+                      <m:e>
+                        <m:r>
+                          <w:rPr>
+                            <w:rFonts w:ascii="Cambria Math" w:eastAsiaTheme="minorEastAsia" w:hAnsi="Cambria Math"/>
+                          </w:rPr>
+                          <m:t>R</m:t>
+                        </m:r>
+                      </m:e>
+                      <m:sub>
+                        <m:r>
+                          <w:rPr>
+                            <w:rFonts w:ascii="Cambria Math" w:eastAsiaTheme="minorEastAsia" w:hAnsi="Cambria Math"/>
+                          </w:rPr>
+                          <m:t>LOAD</m:t>
+                        </m:r>
+                      </m:sub>
+                    </m:sSub>
+                    <m:ctrlPr>
+                      <w:rPr>
+                        <w:rFonts w:ascii="Cambria Math" w:eastAsiaTheme="minorEastAsia" w:hAnsi="Cambria Math"/>
+                        <w:i/>
+                      </w:rPr>
+                    </m:ctrlPr>
+                  </m:den>
+                </m:f>
+              </m:oMath>
+            </m:oMathPara>
+          </w:p>
         </w:tc>
       </w:tr>
       <w:tr>
@@ -76,6 +499,10 @@
             <w:tcW w:w="704" w:type="dxa"/>
           </w:tcPr>
           <w:p>
+            <w:pPr>
+              <w:spacing w:line="276" w:lineRule="auto"/>
+              <w:jc w:val="center"/>
+            </w:pPr>
             <w:r>
               <w:t>(2)</w:t>
             </w:r>
@@ -85,7 +512,148 @@
           <w:tcPr>
             <w:tcW w:w="8306" w:type="dxa"/>
           </w:tcPr>
-          <w:p/>
+          <w:p>
+            <w:pPr>
+              <w:spacing w:line="360" w:lineRule="auto"/>
+              <w:jc w:val="center"/>
+              <w:rPr>
+                <w:rFonts w:eastAsiaTheme="minorEastAsia"/>
+              </w:rPr>
+            </w:pPr>
+            <m:oMathPara>
+              <m:oMath>
+                <m:sSub>
+                  <m:sSubPr>
+                    <m:ctrlPr>
+                      <w:rPr>
+                        <w:rFonts w:ascii="Cambria Math" w:eastAsiaTheme="minorEastAsia" w:hAnsi="Cambria Math"/>
+                        <w:i/>
+                      </w:rPr>
+                    </m:ctrlPr>
+                  </m:sSubPr>
+                  <m:e>
+                    <m:r>
+                      <w:rPr>
+                        <w:rFonts w:ascii="Cambria Math" w:eastAsiaTheme="minorEastAsia" w:hAnsi="Cambria Math"/>
+                      </w:rPr>
+                      <m:t>P</m:t>
+                    </m:r>
+                  </m:e>
+                  <m:sub>
+                    <m:r>
+                      <w:rPr>
+                        <w:rFonts w:ascii="Cambria Math" w:eastAsiaTheme="minorEastAsia" w:hAnsi="Cambria Math"/>
+                      </w:rPr>
+                      <m:t>OUT</m:t>
+                    </m:r>
+                  </m:sub>
+                </m:sSub>
+                <m:r>
+                  <w:rPr>
+                    <w:rFonts w:ascii="Cambria Math" w:eastAsiaTheme="minorEastAsia" w:hAnsi="Cambria Math"/>
+                  </w:rPr>
+                  <m:t>=</m:t>
+                </m:r>
+                <m:f>
+                  <m:fPr>
+                    <m:ctrlPr>
+                      <w:rPr>
+                        <w:rFonts w:ascii="Cambria Math" w:eastAsiaTheme="minorEastAsia" w:hAnsi="Cambria Math"/>
+                      </w:rPr>
+                    </m:ctrlPr>
+                  </m:fPr>
+                  <m:num>
+                    <m:sSup>
+                      <m:sSupPr>
+                        <m:ctrlPr>
+                          <w:rPr>
+                            <w:rFonts w:ascii="Cambria Math" w:eastAsiaTheme="minorEastAsia" w:hAnsi="Cambria Math"/>
+                            <w:i/>
+                          </w:rPr>
+                        </m:ctrlPr>
+                      </m:sSupPr>
+                      <m:e>
+                        <m:sSub>
+                          <m:sSubPr>
+                            <m:ctrlPr>
+                              <w:rPr>
+                                <w:rFonts w:ascii="Cambria Math" w:eastAsiaTheme="minorEastAsia" w:hAnsi="Cambria Math"/>
+                                <w:i/>
+                              </w:rPr>
+                            </m:ctrlPr>
+                          </m:sSubPr>
+                          <m:e>
+                            <m:r>
+                              <w:rPr>
+                                <w:rFonts w:ascii="Cambria Math" w:eastAsiaTheme="minorEastAsia" w:hAnsi="Cambria Math"/>
+                              </w:rPr>
+                              <m:t>V</m:t>
+                            </m:r>
+                          </m:e>
+                          <m:sub>
+                            <m:r>
+                              <w:rPr>
+                                <w:rFonts w:ascii="Cambria Math" w:eastAsiaTheme="minorEastAsia" w:hAnsi="Cambria Math"/>
+                              </w:rPr>
+                              <m:t>OUT(MAX)</m:t>
+                            </m:r>
+                          </m:sub>
+                        </m:sSub>
+                      </m:e>
+                      <m:sup>
+                        <m:r>
+                          <w:rPr>
+                            <w:rFonts w:ascii="Cambria Math" w:eastAsiaTheme="minorEastAsia" w:hAnsi="Cambria Math"/>
+                          </w:rPr>
+                          <m:t>2</m:t>
+                        </m:r>
+                      </m:sup>
+                    </m:sSup>
+                    <m:ctrlPr>
+                      <w:rPr>
+                        <w:rFonts w:ascii="Cambria Math" w:eastAsiaTheme="minorEastAsia" w:hAnsi="Cambria Math"/>
+                        <w:i/>
+                      </w:rPr>
+                    </m:ctrlPr>
+                  </m:num>
+                  <m:den>
+                    <m:sSub>
+                      <m:sSubPr>
+                        <m:ctrlPr>
+                          <w:rPr>
+                            <w:rFonts w:ascii="Cambria Math" w:eastAsiaTheme="minorEastAsia" w:hAnsi="Cambria Math"/>
+                            <w:i/>
+                          </w:rPr>
+                        </m:ctrlPr>
+                      </m:sSubPr>
+                      <m:e>
+                        <m:r>
+                          <w:rPr>
+                            <w:rFonts w:ascii="Cambria Math" w:eastAsiaTheme="minorEastAsia" w:hAnsi="Cambria Math"/>
+                          </w:rPr>
+                          <m:t>R</m:t>
+                        </m:r>
+                      </m:e>
+                      <m:sub>
+                        <m:r>
+                          <w:rPr>
+                            <w:rFonts w:ascii="Cambria Math" w:eastAsiaTheme="minorEastAsia" w:hAnsi="Cambria Math"/>
+                          </w:rPr>
+                          <m:t>LOAD</m:t>
+                        </m:r>
+                      </m:sub>
+                    </m:sSub>
+                    <m:ctrlPr>
+                      <w:rPr>
+                        <w:rFonts w:ascii="Cambria Math" w:eastAsiaTheme="minorEastAsia" w:hAnsi="Cambria Math"/>
+                        <w:i/>
+                      </w:rPr>
+                    </m:ctrlPr>
+                  </m:den>
+                </m:f>
+              </m:oMath>
+            </m:oMathPara>
+          </w:p>
         </w:tc>
       </w:tr>
       <w:tr>
@@ -94,6 +662,10 @@
             <w:tcW w:w="704" w:type="dxa"/>
           </w:tcPr>
           <w:p>
+            <w:pPr>
+              <w:spacing w:line="276" w:lineRule="auto"/>
+              <w:jc w:val="center"/>
+            </w:pPr>
             <w:r>
               <w:t>(3)</w:t>
             </w:r>
@@ -103,7 +675,128 @@
           <w:tcPr>
             <w:tcW w:w="8306" w:type="dxa"/>
           </w:tcPr>
-          <w:p/>
+          <w:p>
+            <w:pPr>
+              <w:spacing w:line="360" w:lineRule="auto"/>
+              <w:jc w:val="center"/>
+              <w:rPr>
+                <w:rFonts w:eastAsiaTheme="minorEastAsia"/>
+              </w:rPr>
+            </w:pPr>
+            <m:oMathPara>
+              <m:oMath>
+                <m:sSub>
+                  <m:sSubPr>
+                    <m:ctrlPr>
+                      <w:rPr>
+                        <w:rFonts w:ascii="Cambria Math" w:hAnsi="Cambria Math"/>
+                        <w:i/>
+                      </w:rPr>
+                    </m:ctrlPr>
+                  </m:sSubPr>
+                  <m:e>
+                    <m:r>
+                      <w:rPr>
+                        <w:rFonts w:ascii="Cambria Math" w:hAnsi="Cambria Math"/>
+                      </w:rPr>
+                      <m:t>I</m:t>
+                    </m:r>
+                  </m:e>
+                  <m:sub>
+                    <m:r>
+                      <w:rPr>
+                        <w:rFonts w:ascii="Cambria Math" w:hAnsi="Cambria Math"/>
+                      </w:rPr>
+                      <m:t>OUT</m:t>
+                    </m:r>
+                  </m:sub>
+                </m:sSub>
+                <m:r>
+                  <w:rPr>
+                    <w:rFonts w:ascii="Cambria Math" w:hAnsi="Cambria Math"/>
+                  </w:rPr>
+                  <m:t>=</m:t>
+                </m:r>
+                <m:f>
+                  <m:fPr>
+                    <m:ctrlPr>
+                      <w:rPr>
+                        <w:rFonts w:ascii="Cambria Math" w:hAnsi="Cambria Math"/>
+                      </w:rPr>
+                    </m:ctrlPr>
+                  </m:fPr>
+                  <m:num>
+                    <m:sSub>
+                      <m:sSubPr>
+                        <m:ctrlPr>
+                          <w:rPr>
+                            <w:rFonts w:ascii="Cambria Math" w:hAnsi="Cambria Math"/>
+                            <w:i/>
+                          </w:rPr>
+                        </m:ctrlPr>
+                      </m:sSubPr>
+                      <m:e>
+                        <m:r>
+                          <w:rPr>
+                            <w:rFonts w:ascii="Cambria Math" w:hAnsi="Cambria Math"/>
+                          </w:rPr>
+                          <m:t>V</m:t>
+                        </m:r>
+                      </m:e>
+                      <m:sub>
+                        <m:r>
+                          <w:rPr>
+                            <w:rFonts w:ascii="Cambria Math" w:hAnsi="Cambria Math"/>
+                          </w:rPr>
+                          <m:t>OUT</m:t>
+                        </m:r>
+                      </m:sub>
+                    </m:sSub>
+                    <m:ctrlPr>
+                      <w:rPr>
+                        <w:rFonts w:ascii="Cambria Math" w:hAnsi="Cambria Math"/>
+                        <w:i/>
+                      </w:rPr>
+                    </m:ctrlPr>
+                  </m:num>
+                  <m:den>
+                    <m:sSub>
+                      <m:sSubPr>
+                        <m:ctrlPr>
+                          <w:rPr>
+                            <w:rFonts w:ascii="Cambria Math" w:hAnsi="Cambria Math"/>
+                            <w:i/>
+                          </w:rPr>
+                        </m:ctrlPr>
+                      </m:sSubPr>
+                      <m:e>
+                        <m:r>
+                          <w:rPr>
+                            <w:rFonts w:ascii="Cambria Math" w:hAnsi="Cambria Math"/>
+                          </w:rPr>
+                          <m:t>R</m:t>
+                        </m:r>
+                      </m:e>
+                      <m:sub>
+                        <m:r>
+                          <w:rPr>
+                            <w:rFonts w:ascii="Cambria Math" w:hAnsi="Cambria Math"/>
+                          </w:rPr>
+                          <m:t>LOAD</m:t>
+                        </m:r>
+                      </m:sub>
+                    </m:sSub>
+                    <m:ctrlPr>
+                      <w:rPr>
+                        <w:rFonts w:ascii="Cambria Math" w:hAnsi="Cambria Math"/>
+                        <w:i/>
+                      </w:rPr>
+                    </m:ctrlPr>
+                  </m:den>
+                </m:f>
+              </m:oMath>
+            </m:oMathPara>
+          </w:p>
         </w:tc>
       </w:tr>
       <w:tr>
@@ -112,6 +805,10 @@
             <w:tcW w:w="704" w:type="dxa"/>
           </w:tcPr>
           <w:p>
+            <w:pPr>
+              <w:spacing w:line="276" w:lineRule="auto"/>
+              <w:jc w:val="center"/>
+            </w:pPr>
             <w:r>
               <w:t>(4)</w:t>
             </w:r>
@@ -121,7 +818,375 @@
           <w:tcPr>
             <w:tcW w:w="8306" w:type="dxa"/>
           </w:tcPr>
-          <w:p/>
+          <w:p>
+            <w:pPr>
+              <w:spacing w:line="360" w:lineRule="auto"/>
+              <w:jc w:val="center"/>
+              <w:rPr>
+                <w:rFonts w:eastAsiaTheme="minorEastAsia"/>
+              </w:rPr>
+            </w:pPr>
+            <m:oMathPara>
+              <m:oMath>
+                <m:r>
+                  <w:rPr>
+                    <w:rFonts w:ascii="Cambria Math" w:hAnsi="Cambria Math"/>
+                  </w:rPr>
+                  <m:t>D=</m:t>
+                </m:r>
+                <m:f>
+                  <m:fPr>
+                    <m:ctrlPr>
+                      <w:rPr>
+                        <w:rFonts w:ascii="Cambria Math" w:hAnsi="Cambria Math"/>
+                      </w:rPr>
+                    </m:ctrlPr>
+                  </m:fPr>
+                  <m:num>
+                    <m:sSub>
+                      <m:sSubPr>
+                        <m:ctrlPr>
+                          <w:rPr>
+                            <w:rFonts w:ascii="Cambria Math" w:hAnsi="Cambria Math"/>
+                            <w:i/>
+                          </w:rPr>
+                        </m:ctrlPr>
+                      </m:sSubPr>
+                      <m:e>
+                        <m:r>
+                          <w:rPr>
+                            <w:rFonts w:ascii="Cambria Math" w:hAnsi="Cambria Math"/>
+                          </w:rPr>
+                          <m:t>V</m:t>
+                        </m:r>
+                      </m:e>
+                      <m:sub>
+                        <m:r>
+                          <w:rPr>
+                            <w:rFonts w:ascii="Cambria Math" w:hAnsi="Cambria Math"/>
+                          </w:rPr>
+                          <m:t>OUT</m:t>
+                        </m:r>
+                      </m:sub>
+                    </m:sSub>
+                    <m:ctrlPr>
+                      <w:rPr>
+                        <w:rFonts w:ascii="Cambria Math" w:hAnsi="Cambria Math"/>
+                        <w:i/>
+                      </w:rPr>
+                    </m:ctrlPr>
+                  </m:num>
+                  <m:den>
+                    <m:sSub>
+                      <m:sSubPr>
+                        <m:ctrlPr>
+                          <w:rPr>
+                            <w:rFonts w:ascii="Cambria Math" w:hAnsi="Cambria Math"/>
+                            <w:i/>
+                          </w:rPr>
+                        </m:ctrlPr>
+                      </m:sSubPr>
+                      <m:e>
+                        <m:r>
+                          <w:rPr>
+                            <w:rFonts w:ascii="Cambria Math" w:hAnsi="Cambria Math"/>
+                          </w:rPr>
+                          <m:t>V</m:t>
+                        </m:r>
+                      </m:e>
+                      <m:sub>
+                        <m:r>
+                          <w:rPr>
+                            <w:rFonts w:ascii="Cambria Math" w:hAnsi="Cambria Math"/>
+                          </w:rPr>
+                          <m:t>IN</m:t>
+                        </m:r>
+                      </m:sub>
+                    </m:sSub>
+                    <m:r>
+                      <m:rPr>
+                        <m:sty m:val="p"/>
+                      </m:rPr>
+                      <w:rPr>
+                        <w:rFonts w:ascii="Cambria Math" w:hAnsi="Cambria Math"/>
+                      </w:rPr>
+                      <m:t>×η</m:t>
+                    </m:r>
+                    <m:ctrlPr>
+                      <w:rPr>
+                        <w:rFonts w:ascii="Cambria Math" w:hAnsi="Cambria Math"/>
+                        <w:i/>
+                      </w:rPr>
+                    </m:ctrlPr>
+                  </m:den>
+                </m:f>
+              </m:oMath>
+            </m:oMathPara>
+          </w:p>
+          <w:p>
+            <w:pPr>
+              <w:spacing w:line="360" w:lineRule="auto"/>
+              <w:jc w:val="center"/>
+              <w:rPr>
+                <w:rFonts w:eastAsiaTheme="minorEastAsia"/>
+              </w:rPr>
+            </w:pPr>
+            <m:oMathPara>
+              <m:oMath>
+                <m:sSub>
+                  <m:sSubPr>
+                    <m:ctrlPr>
+                      <w:rPr>
+                        <w:rFonts w:ascii="Cambria Math" w:hAnsi="Cambria Math"/>
+                        <w:i/>
+                      </w:rPr>
+                    </m:ctrlPr>
+                  </m:sSubPr>
+                  <m:e>
+                    <m:r>
+                      <w:rPr>
+                        <w:rFonts w:ascii="Cambria Math" w:hAnsi="Cambria Math"/>
+                      </w:rPr>
+                      <m:t>R</m:t>
+                    </m:r>
+                  </m:e>
+                  <m:sub>
+                    <m:r>
+                      <w:rPr>
+                        <w:rFonts w:ascii="Cambria Math" w:hAnsi="Cambria Math"/>
+                      </w:rPr>
+                      <m:t>IN</m:t>
+                    </m:r>
+                  </m:sub>
+                </m:sSub>
+                <m:r>
+                  <w:rPr>
+                    <w:rFonts w:ascii="Cambria Math" w:hAnsi="Cambria Math"/>
+                  </w:rPr>
+                  <m:t>=</m:t>
+                </m:r>
+                <m:f>
+                  <m:fPr>
+                    <m:ctrlPr>
+                      <w:rPr>
+                        <w:rFonts w:ascii="Cambria Math" w:hAnsi="Cambria Math"/>
+                      </w:rPr>
+                    </m:ctrlPr>
+                  </m:fPr>
+                  <m:num>
+                    <m:r>
+                      <w:rPr>
+                        <w:rFonts w:ascii="Cambria Math" w:hAnsi="Cambria Math"/>
+                      </w:rPr>
+                      <m:t>1</m:t>
+                    </m:r>
+                    <m:ctrlPr>
+                      <w:rPr>
+                        <w:rFonts w:ascii="Cambria Math" w:hAnsi="Cambria Math"/>
+                        <w:i/>
+                      </w:rPr>
+                    </m:ctrlPr>
+                  </m:num>
+                  <m:den>
+                    <m:sSup>
+                      <m:sSupPr>
+                        <m:ctrlPr>
+                          <w:rPr>
+                            <w:rFonts w:ascii="Cambria Math" w:hAnsi="Cambria Math"/>
+                            <w:i/>
+                          </w:rPr>
+                        </m:ctrlPr>
+                      </m:sSupPr>
+                      <m:e>
+                        <m:r>
+                          <w:rPr>
+                            <w:rFonts w:ascii="Cambria Math" w:hAnsi="Cambria Math"/>
+                          </w:rPr>
+                          <m:t>D</m:t>
+                        </m:r>
+                      </m:e>
+                      <m:sup>
+                        <m:r>
+                          <w:rPr>
+                            <w:rFonts w:ascii="Cambria Math" w:hAnsi="Cambria Math"/>
+                          </w:rPr>
+                          <m:t>2</m:t>
+                        </m:r>
+                      </m:sup>
+                    </m:sSup>
+                    <m:ctrlPr>
+                      <w:rPr>
+                        <w:rFonts w:ascii="Cambria Math" w:hAnsi="Cambria Math"/>
+                        <w:i/>
+                      </w:rPr>
+                    </m:ctrlPr>
+                  </m:den>
+                </m:f>
+                <m:r>
+                  <m:rPr>
+                    <m:sty m:val="p"/>
+                  </m:rPr>
+                  <w:rPr>
+                    <w:rFonts w:ascii="Cambria Math" w:hAnsi="Cambria Math"/>
+                  </w:rPr>
+                  <m:t>×</m:t>
+                </m:r>
+                <m:sSub>
+                  <m:sSubPr>
+                    <m:ctrlPr>
+                      <w:rPr>
+                        <w:rFonts w:ascii="Cambria Math" w:hAnsi="Cambria Math"/>
+                        <w:i/>
+                      </w:rPr>
+                    </m:ctrlPr>
+                  </m:sSubPr>
+                  <m:e>
+                    <m:r>
+                      <w:rPr>
+                        <w:rFonts w:ascii="Cambria Math" w:hAnsi="Cambria Math"/>
+                      </w:rPr>
+                      <m:t>R</m:t>
+                    </m:r>
+                    <m:ctrlPr>
+                      <w:rPr>
+                        <w:rFonts w:ascii="Cambria Math" w:hAnsi="Cambria Math"/>
+                      </w:rPr>
+                    </m:ctrlPr>
+                  </m:e>
+                  <m:sub>
+                    <m:r>
+                      <w:rPr>
+                        <w:rFonts w:ascii="Cambria Math" w:hAnsi="Cambria Math"/>
+                      </w:rPr>
+                      <m:t>OUT</m:t>
+                    </m:r>
+                  </m:sub>
+                </m:sSub>
+              </m:oMath>
+            </m:oMathPara>
+          </w:p>
+          <w:p>
+            <w:pPr>
+              <w:spacing w:line="360" w:lineRule="auto"/>
+              <w:jc w:val="center"/>
+              <w:rPr>
+                <w:rFonts w:eastAsiaTheme="minorEastAsia"/>
+              </w:rPr>
+            </w:pPr>
+            <m:oMathPara>
+              <m:oMath>
+                <m:sSub>
+                  <m:sSubPr>
+                    <m:ctrlPr>
+                      <w:rPr>
+                        <w:rFonts w:ascii="Cambria Math" w:eastAsiaTheme="minorEastAsia" w:hAnsi="Cambria Math"/>
+                        <w:i/>
+                      </w:rPr>
+                    </m:ctrlPr>
+                  </m:sSubPr>
+                  <m:e>
+                    <m:r>
+                      <w:rPr>
+                        <w:rFonts w:ascii="Cambria Math" w:eastAsiaTheme="minorEastAsia" w:hAnsi="Cambria Math"/>
+                      </w:rPr>
+                      <m:t>I</m:t>
+                    </m:r>
+                  </m:e>
+                  <m:sub>
+                    <m:r>
+                      <w:rPr>
+                        <w:rFonts w:ascii="Cambria Math" w:eastAsiaTheme="minorEastAsia" w:hAnsi="Cambria Math"/>
+                      </w:rPr>
+                      <m:t>IN</m:t>
+                    </m:r>
+                  </m:sub>
+                </m:sSub>
+                <m:r>
+                  <w:rPr>
+                    <w:rFonts w:ascii="Cambria Math" w:eastAsiaTheme="minorEastAsia" w:hAnsi="Cambria Math"/>
+                  </w:rPr>
+                  <m:t>=</m:t>
+                </m:r>
+                <m:f>
+                  <m:fPr>
+                    <m:ctrlPr>
+                      <w:rPr>
+                        <w:rFonts w:ascii="Cambria Math" w:eastAsiaTheme="minorEastAsia" w:hAnsi="Cambria Math"/>
+                      </w:rPr>
+                    </m:ctrlPr>
+                  </m:fPr>
+                  <m:num>
+                    <m:sSub>
+                      <m:sSubPr>
+                        <m:ctrlPr>
+                          <w:rPr>
+                            <w:rFonts w:ascii="Cambria Math" w:eastAsiaTheme="minorEastAsia" w:hAnsi="Cambria Math"/>
+                            <w:i/>
+                          </w:rPr>
+                        </m:ctrlPr>
+                      </m:sSubPr>
+                      <m:e>
+                        <m:r>
+                          <w:rPr>
+                            <w:rFonts w:ascii="Cambria Math" w:eastAsiaTheme="minorEastAsia" w:hAnsi="Cambria Math"/>
+                          </w:rPr>
+                          <m:t>V</m:t>
+                        </m:r>
+                      </m:e>
+                      <m:sub>
+                        <m:r>
+                          <w:rPr>
+                            <w:rFonts w:ascii="Cambria Math" w:eastAsiaTheme="minorEastAsia" w:hAnsi="Cambria Math"/>
+                          </w:rPr>
+                          <m:t>IN</m:t>
+                        </m:r>
+                      </m:sub>
+                    </m:sSub>
+                    <m:ctrlPr>
+                      <w:rPr>
+                        <w:rFonts w:ascii="Cambria Math" w:eastAsiaTheme="minorEastAsia" w:hAnsi="Cambria Math"/>
+                        <w:i/>
+                      </w:rPr>
+                    </m:ctrlPr>
+                  </m:num>
+                  <m:den>
+                    <m:sSub>
+                      <m:sSubPr>
+                        <m:ctrlPr>
+                          <w:rPr>
+                            <w:rFonts w:ascii="Cambria Math" w:eastAsiaTheme="minorEastAsia" w:hAnsi="Cambria Math"/>
+                            <w:i/>
+                          </w:rPr>
+                        </m:ctrlPr>
+                      </m:sSubPr>
+                      <m:e>
+                        <m:r>
+                          <w:rPr>
+                            <w:rFonts w:ascii="Cambria Math" w:eastAsiaTheme="minorEastAsia" w:hAnsi="Cambria Math"/>
+                          </w:rPr>
+                          <m:t>R</m:t>
+                        </m:r>
+                      </m:e>
+                      <m:sub>
+                        <m:r>
+                          <w:rPr>
+                            <w:rFonts w:ascii="Cambria Math" w:eastAsiaTheme="minorEastAsia" w:hAnsi="Cambria Math"/>
+                          </w:rPr>
+                          <m:t>IN</m:t>
+                        </m:r>
+                      </m:sub>
+                    </m:sSub>
+                    <m:ctrlPr>
+                      <w:rPr>
+                        <w:rFonts w:ascii="Cambria Math" w:eastAsiaTheme="minorEastAsia" w:hAnsi="Cambria Math"/>
+                        <w:i/>
+                      </w:rPr>
+                    </m:ctrlPr>
+                  </m:den>
+                </m:f>
+              </m:oMath>
+            </m:oMathPara>
+          </w:p>
         </w:tc>
       </w:tr>
       <w:tr>
@@ -130,6 +1195,10 @@
             <w:tcW w:w="704" w:type="dxa"/>
           </w:tcPr>
           <w:p>
+            <w:pPr>
+              <w:spacing w:line="276" w:lineRule="auto"/>
+              <w:jc w:val="center"/>
+            </w:pPr>
             <w:r>
               <w:t>(5)</w:t>
             </w:r>
@@ -139,7 +1208,111 @@
           <w:tcPr>
             <w:tcW w:w="8306" w:type="dxa"/>
           </w:tcPr>
-          <w:p/>
+          <w:p>
+            <w:pPr>
+              <w:spacing w:line="360" w:lineRule="auto"/>
+              <w:jc w:val="center"/>
+              <w:rPr>
+                <w:rFonts w:eastAsiaTheme="minorEastAsia"/>
+              </w:rPr>
+            </w:pPr>
+            <m:oMathPara>
+              <m:oMath>
+                <m:r>
+                  <w:rPr>
+                    <w:rFonts w:ascii="Cambria Math" w:hAnsi="Cambria Math"/>
+                  </w:rPr>
+                  <m:t>D=</m:t>
+                </m:r>
+                <m:f>
+                  <m:fPr>
+                    <m:ctrlPr>
+                      <w:rPr>
+                        <w:rFonts w:ascii="Cambria Math" w:hAnsi="Cambria Math"/>
+                      </w:rPr>
+                    </m:ctrlPr>
+                  </m:fPr>
+                  <m:num>
+                    <m:sSub>
+                      <m:sSubPr>
+                        <m:ctrlPr>
+                          <w:rPr>
+                            <w:rFonts w:ascii="Cambria Math" w:hAnsi="Cambria Math"/>
+                            <w:i/>
+                          </w:rPr>
+                        </m:ctrlPr>
+                      </m:sSubPr>
+                      <m:e>
+                        <m:r>
+                          <w:rPr>
+                            <w:rFonts w:ascii="Cambria Math" w:hAnsi="Cambria Math"/>
+                          </w:rPr>
+                          <m:t>V</m:t>
+                        </m:r>
+                      </m:e>
+                      <m:sub>
+                        <m:r>
+                          <w:rPr>
+                            <w:rFonts w:ascii="Cambria Math" w:hAnsi="Cambria Math"/>
+                          </w:rPr>
+                          <m:t>OUT</m:t>
+                        </m:r>
+                      </m:sub>
+                    </m:sSub>
+                    <m:ctrlPr>
+                      <w:rPr>
+                        <w:rFonts w:ascii="Cambria Math" w:hAnsi="Cambria Math"/>
+                        <w:i/>
+                      </w:rPr>
+                    </m:ctrlPr>
+                  </m:num>
+                  <m:den>
+                    <m:sSub>
+                      <m:sSubPr>
+                        <m:ctrlPr>
+                          <w:rPr>
+                            <w:rFonts w:ascii="Cambria Math" w:hAnsi="Cambria Math"/>
+                            <w:i/>
+                          </w:rPr>
+                        </m:ctrlPr>
+                      </m:sSubPr>
+                      <m:e>
+                        <m:r>
+                          <w:rPr>
+                            <w:rFonts w:ascii="Cambria Math" w:hAnsi="Cambria Math"/>
+                          </w:rPr>
+                          <m:t>V</m:t>
+                        </m:r>
+                      </m:e>
+                      <m:sub>
+                        <m:r>
+                          <w:rPr>
+                            <w:rFonts w:ascii="Cambria Math" w:hAnsi="Cambria Math"/>
+                          </w:rPr>
+                          <m:t>IN</m:t>
+                        </m:r>
+                      </m:sub>
+                    </m:sSub>
+                    <m:r>
+                      <m:rPr>
+                        <m:sty m:val="p"/>
+                      </m:rPr>
+                      <w:rPr>
+                        <w:rFonts w:ascii="Cambria Math" w:hAnsi="Cambria Math"/>
+                      </w:rPr>
+                      <m:t>×η</m:t>
+                    </m:r>
+                    <m:ctrlPr>
+                      <w:rPr>
+                        <w:rFonts w:ascii="Cambria Math" w:hAnsi="Cambria Math"/>
+                        <w:i/>
+                      </w:rPr>
+                    </m:ctrlPr>
+                  </m:den>
+                </m:f>
+              </m:oMath>
+            </m:oMathPara>
+          </w:p>
         </w:tc>
       </w:tr>
       <w:tr>
@@ -147,13 +1320,291 @@
           <w:tcPr>
             <w:tcW w:w="704" w:type="dxa"/>
           </w:tcPr>
-          <w:p/>
+          <w:p>
+            <w:pPr>
+              <w:spacing w:line="276" w:lineRule="auto"/>
+              <w:jc w:val="center"/>
+            </w:pPr>
+            <w:r>
+              <w:t>(6)</w:t>
+            </w:r>
+          </w:p>
         </w:tc>
         <w:tc>
           <w:tcPr>
             <w:tcW w:w="8306" w:type="dxa"/>
           </w:tcPr>
-          <w:p/>
+          <w:p>
+            <w:pPr>
+              <w:spacing w:line="360" w:lineRule="auto"/>
+              <w:jc w:val="center"/>
+              <w:rPr>
+                <w:rFonts w:eastAsiaTheme="minorEastAsia"/>
+              </w:rPr>
+            </w:pPr>
+            <m:oMath>
+              <m:sSub>
+                <m:sSubPr>
+                  <m:ctrlPr>
+                    <w:rPr>
+                      <w:rFonts w:ascii="Cambria Math" w:hAnsi="Cambria Math"/>
+                      <w:i/>
+                    </w:rPr>
+                  </m:ctrlPr>
+                </m:sSubPr>
+                <m:e>
+                  <m:r>
+                    <w:rPr>
+                      <w:rFonts w:ascii="Cambria Math" w:hAnsi="Cambria Math"/>
+                    </w:rPr>
+                    <m:t>V</m:t>
+                  </m:r>
+                </m:e>
+                <m:sub>
+                  <m:r>
+                    <w:rPr>
+                      <w:rFonts w:ascii="Cambria Math" w:hAnsi="Cambria Math"/>
+                    </w:rPr>
+                    <m:t>OUT</m:t>
+                  </m:r>
+                </m:sub>
+              </m:sSub>
+              <m:r>
+                <w:rPr>
+                  <w:rFonts w:ascii="Cambria Math" w:hAnsi="Cambria Math"/>
+                </w:rPr>
+                <m:t>=</m:t>
+              </m:r>
+              <m:sSub>
+                <m:sSubPr>
+                  <m:ctrlPr>
+                    <w:rPr>
+                      <w:rFonts w:ascii="Cambria Math" w:hAnsi="Cambria Math"/>
+                      <w:i/>
+                    </w:rPr>
+                  </m:ctrlPr>
+                </m:sSubPr>
+                <m:e>
+                  <m:r>
+                    <w:rPr>
+                      <w:rFonts w:ascii="Cambria Math" w:hAnsi="Cambria Math"/>
+                    </w:rPr>
+                    <m:t>I</m:t>
+                  </m:r>
+                </m:e>
+                <m:sub>
+                  <m:r>
+                    <w:rPr>
+                      <w:rFonts w:ascii="Cambria Math" w:hAnsi="Cambria Math"/>
+                    </w:rPr>
+                    <m:t>OUT</m:t>
+                  </m:r>
+                </m:sub>
+              </m:sSub>
+              <m:r>
+                <m:rPr>
+                  <m:sty m:val="p"/>
+                </m:rPr>
+                <w:rPr>
+                  <w:rFonts w:ascii="Cambria Math" w:hAnsi="Cambria Math"/>
+                </w:rPr>
+                <m:t>×</m:t>
+              </m:r>
+              <m:sSub>
+                <m:sSubPr>
+                  <m:ctrlPr>
+                    <w:rPr>
+                      <w:rFonts w:ascii="Cambria Math" w:hAnsi="Cambria Math"/>
+                      <w:i/>
+                    </w:rPr>
+                  </m:ctrlPr>
+                </m:sSubPr>
+                <m:e>
+                  <m:r>
+                    <w:rPr>
+                      <w:rFonts w:ascii="Cambria Math" w:hAnsi="Cambria Math"/>
+                    </w:rPr>
+                    <m:t>R</m:t>
+                  </m:r>
+                  <m:ctrlPr>
+                    <w:rPr>
+                      <w:rFonts w:ascii="Cambria Math" w:hAnsi="Cambria Math"/>
+                    </w:rPr>
+                  </m:ctrlPr>
+                </m:e>
+                <m:sub>
+                  <m:r>
+                    <w:rPr>
+                      <w:rFonts w:ascii="Cambria Math" w:hAnsi="Cambria Math"/>
+                    </w:rPr>
+                    <m:t>OUT</m:t>
+                  </m:r>
+                </m:sub>
+              </m:sSub>
+              <m:r>
+                <w:rPr>
+                  <w:rFonts w:ascii="Cambria Math" w:hAnsi="Cambria Math"/>
+                </w:rPr>
+                <m:t xml:space="preserve">   </m:t>
+              </m:r>
+            </m:oMath>
+            <w:r>
+              <w:rPr>
+                <w:rFonts w:eastAsiaTheme="minorEastAsia"/>
+              </w:rPr>
+              <w:t>(</w:t>
+            </w:r>
+            <m:oMath>
+              <m:sSub>
+                <m:sSubPr>
+                  <m:ctrlPr>
+                    <w:rPr>
+                      <w:rFonts w:ascii="Cambria Math" w:eastAsiaTheme="minorEastAsia" w:hAnsi="Cambria Math"/>
+                      <w:i/>
+                    </w:rPr>
+                  </m:ctrlPr>
+                </m:sSubPr>
+                <m:e>
+                  <m:r>
+                    <w:rPr>
+                      <w:rFonts w:ascii="Cambria Math" w:eastAsiaTheme="minorEastAsia" w:hAnsi="Cambria Math"/>
+                    </w:rPr>
+                    <m:t>I</m:t>
+                  </m:r>
+                </m:e>
+                <m:sub>
+                  <m:r>
+                    <w:rPr>
+                      <w:rFonts w:ascii="Cambria Math" w:eastAsiaTheme="minorEastAsia" w:hAnsi="Cambria Math"/>
+                    </w:rPr>
+                    <m:t>OUT</m:t>
+                  </m:r>
+                </m:sub>
+              </m:sSub>
+            </m:oMath>
+            <w:r>
+              <w:rPr>
+                <w:rFonts w:eastAsiaTheme="minorEastAsia"/>
+              </w:rPr>
+              <w:t xml:space="preserve"> is limited by</w:t>
+            </w:r>
+            <w:r>
+              <w:rPr>
+                <w:rFonts w:eastAsiaTheme="minorEastAsia"/>
+              </w:rPr>
+              <w:t xml:space="preserve"> </w:t>
+            </w:r>
+            <m:oMath>
+              <m:sSub>
+                <m:sSubPr>
+                  <m:ctrlPr>
+                    <w:rPr>
+                      <w:rFonts w:ascii="Cambria Math" w:eastAsiaTheme="minorEastAsia" w:hAnsi="Cambria Math"/>
+                      <w:i/>
+                    </w:rPr>
+                  </m:ctrlPr>
+                </m:sSubPr>
+                <m:e>
+                  <m:r>
+                    <w:rPr>
+                      <w:rFonts w:ascii="Cambria Math" w:eastAsiaTheme="minorEastAsia" w:hAnsi="Cambria Math"/>
+                    </w:rPr>
+                    <m:t>I</m:t>
+                  </m:r>
+                </m:e>
+                <m:sub>
+                  <m:r>
+                    <w:rPr>
+                      <w:rFonts w:ascii="Cambria Math" w:eastAsiaTheme="minorEastAsia" w:hAnsi="Cambria Math"/>
+                    </w:rPr>
+                    <m:t>OUT</m:t>
+                  </m:r>
+                  <m:d>
+                    <m:dPr>
+                      <m:ctrlPr>
+                        <w:rPr>
+                          <w:rFonts w:ascii="Cambria Math" w:eastAsiaTheme="minorEastAsia" w:hAnsi="Cambria Math"/>
+                          <w:i/>
+                        </w:rPr>
+                      </m:ctrlPr>
+                    </m:dPr>
+                    <m:e>
+                      <m:r>
+                        <w:rPr>
+                          <w:rFonts w:ascii="Cambria Math" w:eastAsiaTheme="minorEastAsia" w:hAnsi="Cambria Math"/>
+                        </w:rPr>
+                        <m:t>MAX</m:t>
+                      </m:r>
+                    </m:e>
+                  </m:d>
+                </m:sub>
+              </m:sSub>
+            </m:oMath>
+            <w:r>
+              <w:rPr>
+                <w:rFonts w:eastAsiaTheme="minorEastAsia"/>
+              </w:rPr>
+              <w:t xml:space="preserve"> OR </w:t>
+            </w:r>
+            <w:r>
+              <w:rPr>
+                <w:rFonts w:eastAsiaTheme="minorEastAsia"/>
+              </w:rPr>
+              <w:t xml:space="preserve"> </w:t>
+            </w:r>
+            <m:oMath>
+              <m:sSub>
+                <m:sSubPr>
+                  <m:ctrlPr>
+                    <w:rPr>
+                      <w:rFonts w:ascii="Cambria Math" w:eastAsiaTheme="minorEastAsia" w:hAnsi="Cambria Math"/>
+                      <w:i/>
+                    </w:rPr>
+                  </m:ctrlPr>
+                </m:sSubPr>
+                <m:e>
+                  <m:r>
+                    <w:rPr>
+                      <w:rFonts w:ascii="Cambria Math" w:eastAsiaTheme="minorEastAsia" w:hAnsi="Cambria Math"/>
+                    </w:rPr>
+                    <m:t>V</m:t>
+                  </m:r>
+                </m:e>
+                <m:sub>
+                  <m:r>
+                    <w:rPr>
+                      <w:rFonts w:ascii="Cambria Math" w:eastAsiaTheme="minorEastAsia" w:hAnsi="Cambria Math"/>
+                    </w:rPr>
+                    <m:t>OUT</m:t>
+                  </m:r>
+                  <m:d>
+                    <m:dPr>
+                      <m:ctrlPr>
+                        <w:rPr>
+                          <w:rFonts w:ascii="Cambria Math" w:eastAsiaTheme="minorEastAsia" w:hAnsi="Cambria Math"/>
+                          <w:i/>
+                        </w:rPr>
+                      </m:ctrlPr>
+                    </m:dPr>
+                    <m:e>
+                      <m:r>
+                        <w:rPr>
+                          <w:rFonts w:ascii="Cambria Math" w:eastAsiaTheme="minorEastAsia" w:hAnsi="Cambria Math"/>
+                        </w:rPr>
+                        <m:t>MAX</m:t>
+                      </m:r>
+                    </m:e>
+                  </m:d>
+                </m:sub>
+              </m:sSub>
+              <m:r>
+                <w:rPr>
+                  <w:rFonts w:ascii="Cambria Math" w:eastAsiaTheme="minorEastAsia" w:hAnsi="Cambria Math"/>
+                </w:rPr>
+                <m:t>)</m:t>
+              </m:r>
+            </m:oMath>
+          </w:p>
         </w:tc>
       </w:tr>
       <w:tr>
@@ -161,13 +1612,315 @@
           <w:tcPr>
             <w:tcW w:w="704" w:type="dxa"/>
           </w:tcPr>
-          <w:p/>
+          <w:p>
+            <w:pPr>
+              <w:spacing w:line="276" w:lineRule="auto"/>
+              <w:jc w:val="center"/>
+            </w:pPr>
+            <w:r>
+              <w:t>(7)</w:t>
+            </w:r>
+          </w:p>
         </w:tc>
         <w:tc>
           <w:tcPr>
             <w:tcW w:w="8306" w:type="dxa"/>
           </w:tcPr>
-          <w:p/>
+          <w:p>
+            <w:pPr>
+              <w:spacing w:line="360" w:lineRule="auto"/>
+              <w:jc w:val="center"/>
+              <w:rPr>
+                <w:rFonts w:eastAsiaTheme="minorEastAsia"/>
+              </w:rPr>
+            </w:pPr>
+            <m:oMathPara>
+              <m:oMath>
+                <m:sSub>
+                  <m:sSubPr>
+                    <m:ctrlPr>
+                      <w:rPr>
+                        <w:rFonts w:ascii="Cambria Math" w:hAnsi="Cambria Math"/>
+                        <w:i/>
+                      </w:rPr>
+                    </m:ctrlPr>
+                  </m:sSubPr>
+                  <m:e>
+                    <m:r>
+                      <w:rPr>
+                        <w:rFonts w:ascii="Cambria Math" w:hAnsi="Cambria Math"/>
+                      </w:rPr>
+                      <m:t>L</m:t>
+                    </m:r>
+                  </m:e>
+                  <m:sub>
+                    <m:r>
+                      <w:rPr>
+                        <w:rFonts w:ascii="Cambria Math" w:hAnsi="Cambria Math"/>
+                      </w:rPr>
+                      <m:t>min</m:t>
+                    </m:r>
+                  </m:sub>
+                </m:sSub>
+                <m:r>
+                  <w:rPr>
+                    <w:rFonts w:ascii="Cambria Math" w:hAnsi="Cambria Math"/>
+                  </w:rPr>
+                  <m:t>=</m:t>
+                </m:r>
+                <m:f>
+                  <m:fPr>
+                    <m:ctrlPr>
+                      <w:rPr>
+                        <w:rFonts w:ascii="Cambria Math" w:hAnsi="Cambria Math"/>
+                      </w:rPr>
+                    </m:ctrlPr>
+                  </m:fPr>
+                  <m:num>
+                    <m:sSub>
+                      <m:sSubPr>
+                        <m:ctrlPr>
+                          <w:rPr>
+                            <w:rFonts w:ascii="Cambria Math" w:hAnsi="Cambria Math"/>
+                            <w:i/>
+                          </w:rPr>
+                        </m:ctrlPr>
+                      </m:sSubPr>
+                      <m:e>
+                        <m:r>
+                          <w:rPr>
+                            <w:rFonts w:ascii="Cambria Math" w:hAnsi="Cambria Math"/>
+                          </w:rPr>
+                          <m:t>V</m:t>
+                        </m:r>
+                      </m:e>
+                      <m:sub>
+                        <m:r>
+                          <w:rPr>
+                            <w:rFonts w:ascii="Cambria Math" w:hAnsi="Cambria Math"/>
+                          </w:rPr>
+                          <m:t>OUT</m:t>
+                        </m:r>
+                        <m:d>
+                          <m:dPr>
+                            <m:ctrlPr>
+                              <w:rPr>
+                                <w:rFonts w:ascii="Cambria Math" w:hAnsi="Cambria Math"/>
+                                <w:i/>
+                              </w:rPr>
+                            </m:ctrlPr>
+                          </m:dPr>
+                          <m:e>
+                            <m:r>
+                              <w:rPr>
+                                <w:rFonts w:ascii="Cambria Math" w:hAnsi="Cambria Math"/>
+                              </w:rPr>
+                              <m:t>MAX</m:t>
+                            </m:r>
+                          </m:e>
+                        </m:d>
+                      </m:sub>
+                    </m:sSub>
+                    <m:d>
+                      <m:dPr>
+                        <m:ctrlPr>
+                          <w:rPr>
+                            <w:rFonts w:ascii="Cambria Math" w:hAnsi="Cambria Math"/>
+                            <w:i/>
+                          </w:rPr>
+                        </m:ctrlPr>
+                      </m:dPr>
+                      <m:e>
+                        <m:r>
+                          <w:rPr>
+                            <w:rFonts w:ascii="Cambria Math" w:hAnsi="Cambria Math"/>
+                          </w:rPr>
+                          <m:t>1-D</m:t>
+                        </m:r>
+                      </m:e>
+                    </m:d>
+                    <m:sSub>
+                      <m:sSubPr>
+                        <m:ctrlPr>
+                          <w:rPr>
+                            <w:rFonts w:ascii="Cambria Math" w:hAnsi="Cambria Math"/>
+                            <w:i/>
+                          </w:rPr>
+                        </m:ctrlPr>
+                      </m:sSubPr>
+                      <m:e>
+                        <m:r>
+                          <w:rPr>
+                            <w:rFonts w:ascii="Cambria Math" w:hAnsi="Cambria Math"/>
+                          </w:rPr>
+                          <m:t>T</m:t>
+                        </m:r>
+                      </m:e>
+                      <m:sub>
+                        <m:r>
+                          <w:rPr>
+                            <w:rFonts w:ascii="Cambria Math" w:hAnsi="Cambria Math"/>
+                          </w:rPr>
+                          <m:t>S</m:t>
+                        </m:r>
+                      </m:sub>
+                    </m:sSub>
+                    <m:ctrlPr>
+                      <w:rPr>
+                        <w:rFonts w:ascii="Cambria Math" w:hAnsi="Cambria Math"/>
+                        <w:i/>
+                      </w:rPr>
+                    </m:ctrlPr>
+                  </m:num>
+                  <m:den>
+                    <m:r>
+                      <m:rPr>
+                        <m:sty m:val="p"/>
+                      </m:rPr>
+                      <w:rPr>
+                        <w:rFonts w:ascii="Cambria Math" w:hAnsi="Cambria Math"/>
+                      </w:rPr>
+                      <m:t>Δ</m:t>
+                    </m:r>
+                    <m:sSub>
+                      <m:sSubPr>
+                        <m:ctrlPr>
+                          <w:rPr>
+                            <w:rFonts w:ascii="Cambria Math" w:hAnsi="Cambria Math"/>
+                            <w:i/>
+                          </w:rPr>
+                        </m:ctrlPr>
+                      </m:sSubPr>
+                      <m:e>
+                        <m:r>
+                          <w:rPr>
+                            <w:rFonts w:ascii="Cambria Math" w:hAnsi="Cambria Math"/>
+                          </w:rPr>
+                          <m:t>I</m:t>
+                        </m:r>
+                      </m:e>
+                      <m:sub>
+                        <m:r>
+                          <w:rPr>
+                            <w:rFonts w:ascii="Cambria Math" w:hAnsi="Cambria Math"/>
+                          </w:rPr>
+                          <m:t>L</m:t>
+                        </m:r>
+                      </m:sub>
+                    </m:sSub>
+                    <m:ctrlPr>
+                      <w:rPr>
+                        <w:rFonts w:ascii="Cambria Math" w:hAnsi="Cambria Math"/>
+                        <w:i/>
+                      </w:rPr>
+                    </m:ctrlPr>
+                  </m:den>
+                </m:f>
+              </m:oMath>
+            </m:oMathPara>
+          </w:p>
+          <w:p>
+            <w:pPr>
+              <w:spacing w:line="360" w:lineRule="auto"/>
+              <w:jc w:val="center"/>
+              <w:rPr>
+                <w:rFonts w:eastAsiaTheme="minorEastAsia"/>
+              </w:rPr>
+            </w:pPr>
+            <w:r>
+              <w:rPr>
+                <w:rFonts w:eastAsiaTheme="minorEastAsia"/>
+              </w:rPr>
+              <w:t xml:space="preserve">Where: </w:t>
+            </w:r>
+            <m:oMath>
+              <m:r>
+                <m:rPr>
+                  <m:sty m:val="p"/>
+                </m:rPr>
+                <w:rPr>
+                  <w:rFonts w:ascii="Cambria Math" w:hAnsi="Cambria Math"/>
+                </w:rPr>
+                <m:t>Δ</m:t>
+              </m:r>
+              <m:sSub>
+                <m:sSubPr>
+                  <m:ctrlPr>
+                    <w:rPr>
+                      <w:rFonts w:ascii="Cambria Math" w:hAnsi="Cambria Math"/>
+                      <w:i/>
+                    </w:rPr>
+                  </m:ctrlPr>
+                </m:sSubPr>
+                <m:e>
+                  <m:r>
+                    <w:rPr>
+                      <w:rFonts w:ascii="Cambria Math" w:hAnsi="Cambria Math"/>
+                    </w:rPr>
+                    <m:t>I</m:t>
+                  </m:r>
+                </m:e>
+                <m:sub>
+                  <m:r>
+                    <w:rPr>
+                      <w:rFonts w:ascii="Cambria Math" w:hAnsi="Cambria Math"/>
+                    </w:rPr>
+                    <m:t>L</m:t>
+                  </m:r>
+                </m:sub>
+              </m:sSub>
+              <m:r>
+                <w:rPr>
+                  <w:rFonts w:ascii="Cambria Math" w:hAnsi="Cambria Math"/>
+                </w:rPr>
+                <m:t>=2</m:t>
+              </m:r>
+              <m:sSub>
+                <m:sSubPr>
+                  <m:ctrlPr>
+                    <w:rPr>
+                      <w:rFonts w:ascii="Cambria Math" w:hAnsi="Cambria Math"/>
+                      <w:i/>
+                    </w:rPr>
+                  </m:ctrlPr>
+                </m:sSubPr>
+                <m:e>
+                  <m:r>
+                    <w:rPr>
+                      <w:rFonts w:ascii="Cambria Math" w:hAnsi="Cambria Math"/>
+                    </w:rPr>
+                    <m:t>I</m:t>
+                  </m:r>
+                </m:e>
+                <m:sub>
+                  <m:r>
+                    <w:rPr>
+                      <w:rFonts w:ascii="Cambria Math" w:hAnsi="Cambria Math"/>
+                    </w:rPr>
+                    <m:t>L</m:t>
+                  </m:r>
+                  <m:d>
+                    <m:dPr>
+                      <m:ctrlPr>
+                        <w:rPr>
+                          <w:rFonts w:ascii="Cambria Math" w:hAnsi="Cambria Math"/>
+                          <w:i/>
+                        </w:rPr>
+                      </m:ctrlPr>
+                    </m:dPr>
+                    <m:e>
+                      <m:r>
+                        <w:rPr>
+                          <w:rFonts w:ascii="Cambria Math" w:hAnsi="Cambria Math"/>
+                        </w:rPr>
+                        <m:t>AVG</m:t>
+                      </m:r>
+                    </m:e>
+                  </m:d>
+                </m:sub>
+              </m:sSub>
+            </m:oMath>
+          </w:p>
         </w:tc>
       </w:tr>
       <w:tr>
@@ -175,13 +1928,175 @@
           <w:tcPr>
             <w:tcW w:w="704" w:type="dxa"/>
           </w:tcPr>
-          <w:p/>
+          <w:p>
+            <w:pPr>
+              <w:spacing w:line="276" w:lineRule="auto"/>
+              <w:jc w:val="center"/>
+            </w:pPr>
+            <w:r>
+              <w:t>(8)</w:t>
+            </w:r>
+          </w:p>
         </w:tc>
         <w:tc>
           <w:tcPr>
             <w:tcW w:w="8306" w:type="dxa"/>
           </w:tcPr>
-          <w:p/>
+          <w:p>
+            <w:pPr>
+              <w:spacing w:line="360" w:lineRule="auto"/>
+              <w:jc w:val="center"/>
+              <w:rPr>
+                <w:rFonts w:eastAsiaTheme="minorEastAsia"/>
+              </w:rPr>
+            </w:pPr>
+            <m:oMathPara>
+              <m:oMath>
+                <m:r>
+                  <m:rPr>
+                    <m:sty m:val="p"/>
+                  </m:rPr>
+                  <w:rPr>
+                    <w:rFonts w:ascii="Cambria Math" w:hAnsi="Cambria Math"/>
+                  </w:rPr>
+                  <m:t>Δ</m:t>
+                </m:r>
+                <m:sSub>
+                  <m:sSubPr>
+                    <m:ctrlPr>
+                      <w:rPr>
+                        <w:rFonts w:ascii="Cambria Math" w:hAnsi="Cambria Math"/>
+                        <w:i/>
+                      </w:rPr>
+                    </m:ctrlPr>
+                  </m:sSubPr>
+                  <m:e>
+                    <m:r>
+                      <w:rPr>
+                        <w:rFonts w:ascii="Cambria Math" w:hAnsi="Cambria Math"/>
+                      </w:rPr>
+                      <m:t>I</m:t>
+                    </m:r>
+                  </m:e>
+                  <m:sub>
+                    <m:r>
+                      <w:rPr>
+                        <w:rFonts w:ascii="Cambria Math" w:hAnsi="Cambria Math"/>
+                      </w:rPr>
+                      <m:t>L</m:t>
+                    </m:r>
+                  </m:sub>
+                </m:sSub>
+                <m:r>
+                  <w:rPr>
+                    <w:rFonts w:ascii="Cambria Math" w:hAnsi="Cambria Math"/>
+                  </w:rPr>
+                  <m:t>=</m:t>
+                </m:r>
+                <m:f>
+                  <m:fPr>
+                    <m:ctrlPr>
+                      <w:rPr>
+                        <w:rFonts w:ascii="Cambria Math" w:hAnsi="Cambria Math"/>
+                      </w:rPr>
+                    </m:ctrlPr>
+                  </m:fPr>
+                  <m:num>
+                    <m:sSub>
+                      <m:sSubPr>
+                        <m:ctrlPr>
+                          <w:rPr>
+                            <w:rFonts w:ascii="Cambria Math" w:hAnsi="Cambria Math"/>
+                            <w:i/>
+                          </w:rPr>
+                        </m:ctrlPr>
+                      </m:sSubPr>
+                      <m:e>
+                        <m:r>
+                          <w:rPr>
+                            <w:rFonts w:ascii="Cambria Math" w:hAnsi="Cambria Math"/>
+                          </w:rPr>
+                          <m:t>V</m:t>
+                        </m:r>
+                      </m:e>
+                      <m:sub>
+                        <m:r>
+                          <w:rPr>
+                            <w:rFonts w:ascii="Cambria Math" w:hAnsi="Cambria Math"/>
+                          </w:rPr>
+                          <m:t>OUT</m:t>
+                        </m:r>
+                      </m:sub>
+                    </m:sSub>
+                    <m:d>
+                      <m:dPr>
+                        <m:ctrlPr>
+                          <w:rPr>
+                            <w:rFonts w:ascii="Cambria Math" w:hAnsi="Cambria Math"/>
+                            <w:i/>
+                          </w:rPr>
+                        </m:ctrlPr>
+                      </m:dPr>
+                      <m:e>
+                        <m:r>
+                          <w:rPr>
+                            <w:rFonts w:ascii="Cambria Math" w:hAnsi="Cambria Math"/>
+                          </w:rPr>
+                          <m:t>1-D</m:t>
+                        </m:r>
+                      </m:e>
+                    </m:d>
+                    <m:sSub>
+                      <m:sSubPr>
+                        <m:ctrlPr>
+                          <w:rPr>
+                            <w:rFonts w:ascii="Cambria Math" w:hAnsi="Cambria Math"/>
+                            <w:i/>
+                          </w:rPr>
+                        </m:ctrlPr>
+                      </m:sSubPr>
+                      <m:e>
+                        <m:r>
+                          <w:rPr>
+                            <w:rFonts w:ascii="Cambria Math" w:hAnsi="Cambria Math"/>
+                          </w:rPr>
+                          <m:t>T</m:t>
+                        </m:r>
+                      </m:e>
+                      <m:sub>
+                        <m:r>
+                          <w:rPr>
+                            <w:rFonts w:ascii="Cambria Math" w:hAnsi="Cambria Math"/>
+                          </w:rPr>
+                          <m:t>S</m:t>
+                        </m:r>
+                      </m:sub>
+                    </m:sSub>
+                    <m:ctrlPr>
+                      <w:rPr>
+                        <w:rFonts w:ascii="Cambria Math" w:hAnsi="Cambria Math"/>
+                        <w:i/>
+                      </w:rPr>
+                    </m:ctrlPr>
+                  </m:num>
+                  <m:den>
+                    <m:r>
+                      <w:rPr>
+                        <w:rFonts w:ascii="Cambria Math" w:hAnsi="Cambria Math"/>
+                      </w:rPr>
+                      <m:t>L</m:t>
+                    </m:r>
+                    <m:ctrlPr>
+                      <w:rPr>
+                        <w:rFonts w:ascii="Cambria Math" w:hAnsi="Cambria Math"/>
+                        <w:i/>
+                      </w:rPr>
+                    </m:ctrlPr>
+                  </m:den>
+                </m:f>
+              </m:oMath>
+            </m:oMathPara>
+          </w:p>
         </w:tc>
       </w:tr>
       <w:tr>
@@ -189,13 +2104,213 @@
           <w:tcPr>
             <w:tcW w:w="704" w:type="dxa"/>
           </w:tcPr>
-          <w:p/>
+          <w:p>
+            <w:pPr>
+              <w:spacing w:line="276" w:lineRule="auto"/>
+              <w:jc w:val="center"/>
+            </w:pPr>
+            <w:r>
+              <w:t>(9)</w:t>
+            </w:r>
+          </w:p>
         </w:tc>
         <w:tc>
           <w:tcPr>
             <w:tcW w:w="8306" w:type="dxa"/>
           </w:tcPr>
-          <w:p/>
+          <w:p>
+            <w:pPr>
+              <w:spacing w:line="360" w:lineRule="auto"/>
+              <w:jc w:val="center"/>
+              <w:rPr>
+                <w:rFonts w:eastAsiaTheme="minorEastAsia"/>
+              </w:rPr>
+            </w:pPr>
+            <m:oMathPara>
+              <m:oMath>
+                <m:sSub>
+                  <m:sSubPr>
+                    <m:ctrlPr>
+                      <w:rPr>
+                        <w:rFonts w:ascii="Cambria Math" w:hAnsi="Cambria Math"/>
+                        <w:i/>
+                      </w:rPr>
+                    </m:ctrlPr>
+                  </m:sSubPr>
+                  <m:e>
+                    <m:r>
+                      <w:rPr>
+                        <w:rFonts w:ascii="Cambria Math" w:hAnsi="Cambria Math"/>
+                      </w:rPr>
+                      <m:t>I</m:t>
+                    </m:r>
+                  </m:e>
+                  <m:sub>
+                    <m:r>
+                      <w:rPr>
+                        <w:rFonts w:ascii="Cambria Math" w:hAnsi="Cambria Math"/>
+                      </w:rPr>
+                      <m:t>L</m:t>
+                    </m:r>
+                    <m:d>
+                      <m:dPr>
+                        <m:ctrlPr>
+                          <w:rPr>
+                            <w:rFonts w:ascii="Cambria Math" w:hAnsi="Cambria Math"/>
+                            <w:i/>
+                          </w:rPr>
+                        </m:ctrlPr>
+                      </m:dPr>
+                      <m:e>
+                        <m:r>
+                          <w:rPr>
+                            <w:rFonts w:ascii="Cambria Math" w:hAnsi="Cambria Math"/>
+                          </w:rPr>
+                          <m:t>peak</m:t>
+                        </m:r>
+                      </m:e>
+                    </m:d>
+                  </m:sub>
+                </m:sSub>
+                <m:r>
+                  <w:rPr>
+                    <w:rFonts w:ascii="Cambria Math" w:hAnsi="Cambria Math"/>
+                  </w:rPr>
+                  <m:t>=</m:t>
+                </m:r>
+                <m:f>
+                  <m:fPr>
+                    <m:ctrlPr>
+                      <w:rPr>
+                        <w:rFonts w:ascii="Cambria Math" w:hAnsi="Cambria Math"/>
+                      </w:rPr>
+                    </m:ctrlPr>
+                  </m:fPr>
+                  <m:num>
+                    <m:r>
+                      <w:rPr>
+                        <w:rFonts w:ascii="Cambria Math" w:hAnsi="Cambria Math"/>
+                      </w:rPr>
+                      <m:t>1</m:t>
+                    </m:r>
+                    <m:ctrlPr>
+                      <w:rPr>
+                        <w:rFonts w:ascii="Cambria Math" w:hAnsi="Cambria Math"/>
+                        <w:i/>
+                      </w:rPr>
+                    </m:ctrlPr>
+                  </m:num>
+                  <m:den>
+                    <m:r>
+                      <w:rPr>
+                        <w:rFonts w:ascii="Cambria Math" w:hAnsi="Cambria Math"/>
+                      </w:rPr>
+                      <m:t>2</m:t>
+                    </m:r>
+                    <m:ctrlPr>
+                      <w:rPr>
+                        <w:rFonts w:ascii="Cambria Math" w:hAnsi="Cambria Math"/>
+                        <w:i/>
+                      </w:rPr>
+                    </m:ctrlPr>
+                  </m:den>
+                </m:f>
+                <m:r>
+                  <m:rPr>
+                    <m:sty m:val="p"/>
+                  </m:rPr>
+                  <w:rPr>
+                    <w:rFonts w:ascii="Cambria Math" w:hAnsi="Cambria Math"/>
+                  </w:rPr>
+                  <m:t>Δ</m:t>
+                </m:r>
+                <m:sSub>
+                  <m:sSubPr>
+                    <m:ctrlPr>
+                      <w:rPr>
+                        <w:rFonts w:ascii="Cambria Math" w:hAnsi="Cambria Math"/>
+                        <w:i/>
+                      </w:rPr>
+                    </m:ctrlPr>
+                  </m:sSubPr>
+                  <m:e>
+                    <m:r>
+                      <w:rPr>
+                        <w:rFonts w:ascii="Cambria Math" w:hAnsi="Cambria Math"/>
+                      </w:rPr>
+                      <m:t>I</m:t>
+                    </m:r>
+                  </m:e>
+                  <m:sub>
+                    <m:r>
+                      <w:rPr>
+                        <w:rFonts w:ascii="Cambria Math" w:hAnsi="Cambria Math"/>
+                      </w:rPr>
+                      <m:t>L</m:t>
+                    </m:r>
+                  </m:sub>
+                </m:sSub>
+                <m:r>
+                  <m:rPr>
+                    <m:sty m:val="p"/>
+                  </m:rPr>
+                  <w:rPr>
+                    <w:rFonts w:ascii="Cambria Math" w:hAnsi="Cambria Math"/>
+                  </w:rPr>
+                  <m:t>×</m:t>
+                </m:r>
+                <m:sSub>
+                  <m:sSubPr>
+                    <m:ctrlPr>
+                      <w:rPr>
+                        <w:rFonts w:ascii="Cambria Math" w:hAnsi="Cambria Math"/>
+                        <w:i/>
+                      </w:rPr>
+                    </m:ctrlPr>
+                  </m:sSubPr>
+                  <m:e>
+                    <m:r>
+                      <w:rPr>
+                        <w:rFonts w:ascii="Cambria Math" w:hAnsi="Cambria Math"/>
+                      </w:rPr>
+                      <m:t>I</m:t>
+                    </m:r>
+                    <m:ctrlPr>
+                      <w:rPr>
+                        <w:rFonts w:ascii="Cambria Math" w:hAnsi="Cambria Math"/>
+                      </w:rPr>
+                    </m:ctrlPr>
+                  </m:e>
+                  <m:sub>
+                    <m:r>
+                      <w:rPr>
+                        <w:rFonts w:ascii="Cambria Math" w:hAnsi="Cambria Math"/>
+                      </w:rPr>
+                      <m:t>L</m:t>
+                    </m:r>
+                    <m:d>
+                      <m:dPr>
+                        <m:ctrlPr>
+                          <w:rPr>
+                            <w:rFonts w:ascii="Cambria Math" w:hAnsi="Cambria Math"/>
+                            <w:i/>
+                          </w:rPr>
+                        </m:ctrlPr>
+                      </m:dPr>
+                      <m:e>
+                        <m:r>
+                          <w:rPr>
+                            <w:rFonts w:ascii="Cambria Math" w:hAnsi="Cambria Math"/>
+                          </w:rPr>
+                          <m:t>AVG</m:t>
+                        </m:r>
+                      </m:e>
+                    </m:d>
+                  </m:sub>
+                </m:sSub>
+              </m:oMath>
+            </m:oMathPara>
+          </w:p>
         </w:tc>
       </w:tr>
       <w:tr>
@@ -203,13 +2318,267 @@
           <w:tcPr>
             <w:tcW w:w="704" w:type="dxa"/>
           </w:tcPr>
-          <w:p/>
+          <w:p>
+            <w:pPr>
+              <w:spacing w:line="276" w:lineRule="auto"/>
+              <w:jc w:val="center"/>
+            </w:pPr>
+            <w:r>
+              <w:t>(10)</w:t>
+            </w:r>
+          </w:p>
         </w:tc>
         <w:tc>
           <w:tcPr>
             <w:tcW w:w="8306" w:type="dxa"/>
           </w:tcPr>
-          <w:p/>
+          <w:p>
+            <w:pPr>
+              <w:spacing w:line="360" w:lineRule="auto"/>
+              <w:jc w:val="center"/>
+              <w:rPr>
+                <w:rFonts w:eastAsiaTheme="minorEastAsia"/>
+              </w:rPr>
+            </w:pPr>
+            <m:oMathPara>
+              <m:oMath>
+                <m:sSub>
+                  <m:sSubPr>
+                    <m:ctrlPr>
+                      <w:rPr>
+                        <w:rFonts w:ascii="Cambria Math" w:hAnsi="Cambria Math"/>
+                        <w:i/>
+                      </w:rPr>
+                    </m:ctrlPr>
+                  </m:sSubPr>
+                  <m:e>
+                    <m:r>
+                      <w:rPr>
+                        <w:rFonts w:ascii="Cambria Math" w:hAnsi="Cambria Math"/>
+                      </w:rPr>
+                      <m:t>I</m:t>
+                    </m:r>
+                  </m:e>
+                  <m:sub>
+                    <m:r>
+                      <w:rPr>
+                        <w:rFonts w:ascii="Cambria Math" w:hAnsi="Cambria Math"/>
+                      </w:rPr>
+                      <m:t>S</m:t>
+                    </m:r>
+                    <m:d>
+                      <m:dPr>
+                        <m:ctrlPr>
+                          <w:rPr>
+                            <w:rFonts w:ascii="Cambria Math" w:hAnsi="Cambria Math"/>
+                            <w:i/>
+                          </w:rPr>
+                        </m:ctrlPr>
+                      </m:dPr>
+                      <m:e>
+                        <m:r>
+                          <w:rPr>
+                            <w:rFonts w:ascii="Cambria Math" w:hAnsi="Cambria Math"/>
+                          </w:rPr>
+                          <m:t>RMS</m:t>
+                        </m:r>
+                      </m:e>
+                    </m:d>
+                  </m:sub>
+                </m:sSub>
+                <m:r>
+                  <w:rPr>
+                    <w:rFonts w:ascii="Cambria Math" w:hAnsi="Cambria Math"/>
+                  </w:rPr>
+                  <m:t>=</m:t>
+                </m:r>
+                <m:rad>
+                  <m:radPr>
+                    <m:degHide m:val="1"/>
+                    <m:ctrlPr>
+                      <w:rPr>
+                        <w:rFonts w:ascii="Cambria Math" w:hAnsi="Cambria Math"/>
+                      </w:rPr>
+                    </m:ctrlPr>
+                  </m:radPr>
+                  <m:deg>
+                    <m:ctrlPr>
+                      <w:rPr>
+                        <w:rFonts w:ascii="Cambria Math" w:hAnsi="Cambria Math"/>
+                        <w:i/>
+                      </w:rPr>
+                    </m:ctrlPr>
+                  </m:deg>
+                  <m:e>
+                    <m:d>
+                      <m:dPr>
+                        <m:ctrlPr>
+                          <w:rPr>
+                            <w:rFonts w:ascii="Cambria Math" w:hAnsi="Cambria Math"/>
+                            <w:i/>
+                          </w:rPr>
+                        </m:ctrlPr>
+                      </m:dPr>
+                      <m:e>
+                        <m:r>
+                          <w:rPr>
+                            <w:rFonts w:ascii="Cambria Math" w:hAnsi="Cambria Math"/>
+                          </w:rPr>
+                          <m:t>D</m:t>
+                        </m:r>
+                        <m:d>
+                          <m:dPr>
+                            <m:begChr m:val="["/>
+                            <m:endChr m:val="]"/>
+                            <m:ctrlPr>
+                              <w:rPr>
+                                <w:rFonts w:ascii="Cambria Math" w:hAnsi="Cambria Math"/>
+                                <w:i/>
+                              </w:rPr>
+                            </m:ctrlPr>
+                          </m:dPr>
+                          <m:e>
+                            <m:sSubSup>
+                              <m:sSubSupPr>
+                                <m:ctrlPr>
+                                  <w:rPr>
+                                    <w:rFonts w:ascii="Cambria Math" w:hAnsi="Cambria Math"/>
+                                    <w:i/>
+                                  </w:rPr>
+                                </m:ctrlPr>
+                              </m:sSubSupPr>
+                              <m:e>
+                                <m:r>
+                                  <w:rPr>
+                                    <w:rFonts w:ascii="Cambria Math" w:hAnsi="Cambria Math"/>
+                                  </w:rPr>
+                                  <m:t>I</m:t>
+                                </m:r>
+                              </m:e>
+                              <m:sub>
+                                <m:r>
+                                  <w:rPr>
+                                    <w:rFonts w:ascii="Cambria Math" w:hAnsi="Cambria Math"/>
+                                  </w:rPr>
+                                  <m:t>L</m:t>
+                                </m:r>
+                                <m:d>
+                                  <m:dPr>
+                                    <m:ctrlPr>
+                                      <w:rPr>
+                                        <w:rFonts w:ascii="Cambria Math" w:hAnsi="Cambria Math"/>
+                                        <w:i/>
+                                      </w:rPr>
+                                    </m:ctrlPr>
+                                  </m:dPr>
+                                  <m:e>
+                                    <m:r>
+                                      <w:rPr>
+                                        <w:rFonts w:ascii="Cambria Math" w:hAnsi="Cambria Math"/>
+                                      </w:rPr>
+                                      <m:t>AVG</m:t>
+                                    </m:r>
+                                  </m:e>
+                                </m:d>
+                              </m:sub>
+                              <m:sup>
+                                <m:r>
+                                  <w:rPr>
+                                    <w:rFonts w:ascii="Cambria Math" w:hAnsi="Cambria Math"/>
+                                  </w:rPr>
+                                  <m:t>2</m:t>
+                                </m:r>
+                              </m:sup>
+                            </m:sSubSup>
+                            <m:r>
+                              <w:rPr>
+                                <w:rFonts w:ascii="Cambria Math" w:hAnsi="Cambria Math"/>
+                              </w:rPr>
+                              <m:t>+</m:t>
+                            </m:r>
+                            <m:f>
+                              <m:fPr>
+                                <m:ctrlPr>
+                                  <w:rPr>
+                                    <w:rFonts w:ascii="Cambria Math" w:hAnsi="Cambria Math"/>
+                                  </w:rPr>
+                                </m:ctrlPr>
+                              </m:fPr>
+                              <m:num>
+                                <m:r>
+                                  <m:rPr>
+                                    <m:sty m:val="p"/>
+                                  </m:rPr>
+                                  <w:rPr>
+                                    <w:rFonts w:ascii="Cambria Math" w:hAnsi="Cambria Math"/>
+                                  </w:rPr>
+                                  <m:t>Δ</m:t>
+                                </m:r>
+                                <m:sSubSup>
+                                  <m:sSubSupPr>
+                                    <m:ctrlPr>
+                                      <w:rPr>
+                                        <w:rFonts w:ascii="Cambria Math" w:hAnsi="Cambria Math"/>
+                                        <w:i/>
+                                      </w:rPr>
+                                    </m:ctrlPr>
+                                  </m:sSubSupPr>
+                                  <m:e>
+                                    <m:r>
+                                      <w:rPr>
+                                        <w:rFonts w:ascii="Cambria Math" w:hAnsi="Cambria Math"/>
+                                      </w:rPr>
+                                      <m:t>I</m:t>
+                                    </m:r>
+                                  </m:e>
+                                  <m:sub>
+                                    <m:r>
+                                      <w:rPr>
+                                        <w:rFonts w:ascii="Cambria Math" w:hAnsi="Cambria Math"/>
+                                      </w:rPr>
+                                      <m:t>L</m:t>
+                                    </m:r>
+                                  </m:sub>
+                                  <m:sup>
+                                    <m:r>
+                                      <w:rPr>
+                                        <w:rFonts w:ascii="Cambria Math" w:hAnsi="Cambria Math"/>
+                                      </w:rPr>
+                                      <m:t>2</m:t>
+                                    </m:r>
+                                  </m:sup>
+                                </m:sSubSup>
+                                <m:ctrlPr>
+                                  <w:rPr>
+                                    <w:rFonts w:ascii="Cambria Math" w:hAnsi="Cambria Math"/>
+                                    <w:i/>
+                                  </w:rPr>
+                                </m:ctrlPr>
+                              </m:num>
+                              <m:den>
+                                <m:r>
+                                  <w:rPr>
+                                    <w:rFonts w:ascii="Cambria Math" w:hAnsi="Cambria Math"/>
+                                  </w:rPr>
+                                  <m:t>12</m:t>
+                                </m:r>
+                                <m:ctrlPr>
+                                  <w:rPr>
+                                    <w:rFonts w:ascii="Cambria Math" w:hAnsi="Cambria Math"/>
+                                    <w:i/>
+                                  </w:rPr>
+                                </m:ctrlPr>
+                              </m:den>
+                            </m:f>
+                          </m:e>
+                        </m:d>
+                      </m:e>
+                    </m:d>
+                  </m:e>
+                </m:rad>
+              </m:oMath>
+            </m:oMathPara>
+          </w:p>
         </w:tc>
       </w:tr>
       <w:tr>
@@ -217,13 +2586,181 @@
           <w:tcPr>
             <w:tcW w:w="704" w:type="dxa"/>
           </w:tcPr>
-          <w:p/>
+          <w:p>
+            <w:pPr>
+              <w:spacing w:line="276" w:lineRule="auto"/>
+              <w:jc w:val="center"/>
+            </w:pPr>
+            <w:r>
+              <w:t>(11)</w:t>
+            </w:r>
+          </w:p>
         </w:tc>
         <w:tc>
           <w:tcPr>
             <w:tcW w:w="8306" w:type="dxa"/>
           </w:tcPr>
-          <w:p/>
+          <w:p>
+            <w:pPr>
+              <w:spacing w:line="360" w:lineRule="auto"/>
+              <w:jc w:val="center"/>
+              <w:rPr>
+                <w:rFonts w:eastAsiaTheme="minorEastAsia"/>
+              </w:rPr>
+            </w:pPr>
+            <m:oMathPara>
+              <m:oMath>
+                <m:sSub>
+                  <m:sSubPr>
+                    <m:ctrlPr>
+                      <w:rPr>
+                        <w:rFonts w:ascii="Cambria Math" w:hAnsi="Cambria Math"/>
+                        <w:i/>
+                      </w:rPr>
+                    </m:ctrlPr>
+                  </m:sSubPr>
+                  <m:e>
+                    <m:r>
+                      <w:rPr>
+                        <w:rFonts w:ascii="Cambria Math" w:hAnsi="Cambria Math"/>
+                      </w:rPr>
+                      <m:t>I</m:t>
+                    </m:r>
+                  </m:e>
+                  <m:sub>
+                    <m:r>
+                      <w:rPr>
+                        <w:rFonts w:ascii="Cambria Math" w:hAnsi="Cambria Math"/>
+                      </w:rPr>
+                      <m:t>C</m:t>
+                    </m:r>
+                    <m:d>
+                      <m:dPr>
+                        <m:ctrlPr>
+                          <w:rPr>
+                            <w:rFonts w:ascii="Cambria Math" w:hAnsi="Cambria Math"/>
+                            <w:i/>
+                          </w:rPr>
+                        </m:ctrlPr>
+                      </m:dPr>
+                      <m:e>
+                        <m:r>
+                          <w:rPr>
+                            <w:rFonts w:ascii="Cambria Math" w:hAnsi="Cambria Math"/>
+                          </w:rPr>
+                          <m:t>RMS</m:t>
+                        </m:r>
+                      </m:e>
+                    </m:d>
+                  </m:sub>
+                </m:sSub>
+                <m:r>
+                  <w:rPr>
+                    <w:rFonts w:ascii="Cambria Math" w:hAnsi="Cambria Math"/>
+                  </w:rPr>
+                  <m:t>=</m:t>
+                </m:r>
+                <m:f>
+                  <m:fPr>
+                    <m:ctrlPr>
+                      <w:rPr>
+                        <w:rFonts w:ascii="Cambria Math" w:hAnsi="Cambria Math"/>
+                      </w:rPr>
+                    </m:ctrlPr>
+                  </m:fPr>
+                  <m:num>
+                    <m:r>
+                      <m:rPr>
+                        <m:sty m:val="p"/>
+                      </m:rPr>
+                      <w:rPr>
+                        <w:rFonts w:ascii="Cambria Math" w:hAnsi="Cambria Math"/>
+                      </w:rPr>
+                      <m:t>Δ</m:t>
+                    </m:r>
+                    <m:sSub>
+                      <m:sSubPr>
+                        <m:ctrlPr>
+                          <w:rPr>
+                            <w:rFonts w:ascii="Cambria Math" w:hAnsi="Cambria Math"/>
+                            <w:i/>
+                          </w:rPr>
+                        </m:ctrlPr>
+                      </m:sSubPr>
+                      <m:e>
+                        <m:r>
+                          <w:rPr>
+                            <w:rFonts w:ascii="Cambria Math" w:hAnsi="Cambria Math"/>
+                          </w:rPr>
+                          <m:t>I</m:t>
+                        </m:r>
+                      </m:e>
+                      <m:sub>
+                        <m:r>
+                          <w:rPr>
+                            <w:rFonts w:ascii="Cambria Math" w:hAnsi="Cambria Math"/>
+                          </w:rPr>
+                          <m:t>L</m:t>
+                        </m:r>
+                      </m:sub>
+                    </m:sSub>
+                    <m:ctrlPr>
+                      <w:rPr>
+                        <w:rFonts w:ascii="Cambria Math" w:hAnsi="Cambria Math"/>
+                        <w:i/>
+                      </w:rPr>
+                    </m:ctrlPr>
+                  </m:num>
+                  <m:den>
+                    <m:rad>
+                      <m:radPr>
+                        <m:degHide m:val="1"/>
+                        <m:ctrlPr>
+                          <w:rPr>
+                            <w:rFonts w:ascii="Cambria Math" w:hAnsi="Cambria Math"/>
+                          </w:rPr>
+                        </m:ctrlPr>
+                      </m:radPr>
+                      <m:deg>
+                        <m:ctrlPr>
+                          <w:rPr>
+                            <w:rFonts w:ascii="Cambria Math" w:hAnsi="Cambria Math"/>
+                            <w:i/>
+                          </w:rPr>
+                        </m:ctrlPr>
+                      </m:deg>
+                      <m:e>
+                        <m:d>
+                          <m:dPr>
+                            <m:ctrlPr>
+                              <w:rPr>
+                                <w:rFonts w:ascii="Cambria Math" w:hAnsi="Cambria Math"/>
+                                <w:i/>
+                              </w:rPr>
+                            </m:ctrlPr>
+                          </m:dPr>
+                          <m:e>
+                            <m:r>
+                              <w:rPr>
+                                <w:rFonts w:ascii="Cambria Math" w:hAnsi="Cambria Math"/>
+                              </w:rPr>
+                              <m:t>12</m:t>
+                            </m:r>
+                          </m:e>
+                        </m:d>
+                      </m:e>
+                    </m:rad>
+                    <m:ctrlPr>
+                      <w:rPr>
+                        <w:rFonts w:ascii="Cambria Math" w:hAnsi="Cambria Math"/>
+                        <w:i/>
+                      </w:rPr>
+                    </m:ctrlPr>
+                  </m:den>
+                </m:f>
+              </m:oMath>
+            </m:oMathPara>
+          </w:p>
         </w:tc>
       </w:tr>
       <w:tr>
@@ -231,13 +2768,26 @@
           <w:tcPr>
             <w:tcW w:w="704" w:type="dxa"/>
           </w:tcPr>
-          <w:p/>
+          <w:p>
+            <w:pPr>
+              <w:spacing w:line="276" w:lineRule="auto"/>
+              <w:jc w:val="center"/>
+            </w:pPr>
+            <w:r>
+              <w:t>(12)</w:t>
+            </w:r>
+          </w:p>
         </w:tc>
         <w:tc>
           <w:tcPr>
             <w:tcW w:w="8306" w:type="dxa"/>
           </w:tcPr>
-          <w:p/>
+          <w:p>
+            <w:pPr>
+              <w:spacing w:line="276" w:lineRule="auto"/>
+              <w:jc w:val="center"/>
+            </w:pPr>
+          </w:p>
         </w:tc>
       </w:tr>
       <w:tr>
@@ -245,13 +2795,22 @@
           <w:tcPr>
             <w:tcW w:w="704" w:type="dxa"/>
           </w:tcPr>
-          <w:p/>
+          <w:p>
+            <w:pPr>
+              <w:spacing w:line="276" w:lineRule="auto"/>
+            </w:pPr>
+          </w:p>
         </w:tc>
         <w:tc>
           <w:tcPr>
             <w:tcW w:w="8306" w:type="dxa"/>
           </w:tcPr>
-          <w:p/>
+          <w:p>
+            <w:pPr>
+              <w:spacing w:line="276" w:lineRule="auto"/>
+              <w:jc w:val="center"/>
+            </w:pPr>
+          </w:p>
         </w:tc>
       </w:tr>
       <w:tr>
@@ -259,13 +2818,22 @@
           <w:tcPr>
             <w:tcW w:w="704" w:type="dxa"/>
           </w:tcPr>
-          <w:p/>
+          <w:p>
+            <w:pPr>
+              <w:spacing w:line="276" w:lineRule="auto"/>
+            </w:pPr>
+          </w:p>
         </w:tc>
         <w:tc>
           <w:tcPr>
             <w:tcW w:w="8306" w:type="dxa"/>
           </w:tcPr>
-          <w:p/>
+          <w:p>
+            <w:pPr>
+              <w:spacing w:line="276" w:lineRule="auto"/>
+              <w:jc w:val="center"/>
+            </w:pPr>
+          </w:p>
         </w:tc>
       </w:tr>
       <w:tr>
@@ -273,13 +2841,22 @@
           <w:tcPr>
             <w:tcW w:w="704" w:type="dxa"/>
           </w:tcPr>
-          <w:p/>
+          <w:p>
+            <w:pPr>
+              <w:spacing w:line="276" w:lineRule="auto"/>
+            </w:pPr>
+          </w:p>
         </w:tc>
         <w:tc>
           <w:tcPr>
             <w:tcW w:w="8306" w:type="dxa"/>
           </w:tcPr>
-          <w:p/>
+          <w:p>
+            <w:pPr>
+              <w:spacing w:line="276" w:lineRule="auto"/>
+              <w:jc w:val="center"/>
+            </w:pPr>
+          </w:p>
         </w:tc>
       </w:tr>
       <w:tr>
@@ -287,13 +2864,22 @@
           <w:tcPr>
             <w:tcW w:w="704" w:type="dxa"/>
           </w:tcPr>
-          <w:p/>
+          <w:p>
+            <w:pPr>
+              <w:spacing w:line="276" w:lineRule="auto"/>
+            </w:pPr>
+          </w:p>
         </w:tc>
         <w:tc>
           <w:tcPr>
             <w:tcW w:w="8306" w:type="dxa"/>
           </w:tcPr>
-          <w:p/>
+          <w:p>
+            <w:pPr>
+              <w:spacing w:line="276" w:lineRule="auto"/>
+              <w:jc w:val="center"/>
+            </w:pPr>
+          </w:p>
         </w:tc>
       </w:tr>
       <w:tr>
@@ -301,13 +2887,22 @@
           <w:tcPr>
             <w:tcW w:w="704" w:type="dxa"/>
           </w:tcPr>
-          <w:p/>
+          <w:p>
+            <w:pPr>
+              <w:spacing w:line="276" w:lineRule="auto"/>
+            </w:pPr>
+          </w:p>
         </w:tc>
         <w:tc>
           <w:tcPr>
             <w:tcW w:w="8306" w:type="dxa"/>
           </w:tcPr>
-          <w:p/>
+          <w:p>
+            <w:pPr>
+              <w:spacing w:line="276" w:lineRule="auto"/>
+              <w:jc w:val="center"/>
+            </w:pPr>
+          </w:p>
         </w:tc>
       </w:tr>
       <w:tr>
@@ -315,13 +2910,22 @@
           <w:tcPr>
             <w:tcW w:w="704" w:type="dxa"/>
           </w:tcPr>
-          <w:p/>
+          <w:p>
+            <w:pPr>
+              <w:spacing w:line="276" w:lineRule="auto"/>
+            </w:pPr>
+          </w:p>
         </w:tc>
         <w:tc>
           <w:tcPr>
             <w:tcW w:w="8306" w:type="dxa"/>
           </w:tcPr>
-          <w:p/>
+          <w:p>
+            <w:pPr>
+              <w:spacing w:line="276" w:lineRule="auto"/>
+              <w:jc w:val="center"/>
+            </w:pPr>
+          </w:p>
         </w:tc>
       </w:tr>
       <w:tr>
@@ -329,13 +2933,22 @@
           <w:tcPr>
             <w:tcW w:w="704" w:type="dxa"/>
           </w:tcPr>
-          <w:p/>
+          <w:p>
+            <w:pPr>
+              <w:spacing w:line="276" w:lineRule="auto"/>
+            </w:pPr>
+          </w:p>
         </w:tc>
         <w:tc>
           <w:tcPr>
             <w:tcW w:w="8306" w:type="dxa"/>
           </w:tcPr>
-          <w:p/>
+          <w:p>
+            <w:pPr>
+              <w:spacing w:line="276" w:lineRule="auto"/>
+              <w:jc w:val="center"/>
+            </w:pPr>
+          </w:p>
         </w:tc>
       </w:tr>
       <w:tr>
@@ -343,13 +2956,22 @@
           <w:tcPr>
             <w:tcW w:w="704" w:type="dxa"/>
           </w:tcPr>
-          <w:p/>
+          <w:p>
+            <w:pPr>
+              <w:spacing w:line="276" w:lineRule="auto"/>
+            </w:pPr>
+          </w:p>
         </w:tc>
         <w:tc>
           <w:tcPr>
             <w:tcW w:w="8306" w:type="dxa"/>
           </w:tcPr>
-          <w:p/>
+          <w:p>
+            <w:pPr>
+              <w:spacing w:line="276" w:lineRule="auto"/>
+              <w:jc w:val="center"/>
+            </w:pPr>
+          </w:p>
         </w:tc>
       </w:tr>
       <w:tr>
@@ -357,13 +2979,22 @@
           <w:tcPr>
             <w:tcW w:w="704" w:type="dxa"/>
           </w:tcPr>
-          <w:p/>
+          <w:p>
+            <w:pPr>
+              <w:spacing w:line="276" w:lineRule="auto"/>
+            </w:pPr>
+          </w:p>
         </w:tc>
         <w:tc>
           <w:tcPr>
             <w:tcW w:w="8306" w:type="dxa"/>
           </w:tcPr>
-          <w:p/>
+          <w:p>
+            <w:pPr>
+              <w:spacing w:line="276" w:lineRule="auto"/>
+              <w:jc w:val="center"/>
+            </w:pPr>
+          </w:p>
         </w:tc>
       </w:tr>
       <w:tr>
@@ -371,13 +3002,21 @@
           <w:tcPr>
             <w:tcW w:w="704" w:type="dxa"/>
           </w:tcPr>
-          <w:p/>
+          <w:p>
+            <w:pPr>
+              <w:spacing w:line="276" w:lineRule="auto"/>
+            </w:pPr>
+          </w:p>
         </w:tc>
         <w:tc>
           <w:tcPr>
             <w:tcW w:w="8306" w:type="dxa"/>
           </w:tcPr>
-          <w:p/>
+          <w:p>
+            <w:pPr>
+              <w:spacing w:line="276" w:lineRule="auto"/>
+            </w:pPr>
+          </w:p>
         </w:tc>
       </w:tr>
       <w:tr>
@@ -385,17 +3024,29 @@
           <w:tcPr>
             <w:tcW w:w="704" w:type="dxa"/>
           </w:tcPr>
-          <w:p/>
+          <w:p>
+            <w:pPr>
+              <w:spacing w:line="276" w:lineRule="auto"/>
+            </w:pPr>
+          </w:p>
         </w:tc>
         <w:tc>
           <w:tcPr>
             <w:tcW w:w="8306" w:type="dxa"/>
           </w:tcPr>
-          <w:p/>
+          <w:p>
+            <w:pPr>
+              <w:spacing w:line="276" w:lineRule="auto"/>
+            </w:pPr>
+          </w:p>
         </w:tc>
       </w:tr>
     </w:tbl>
-    <w:p/>
+    <w:p>
+      <w:pPr>
+        <w:spacing w:line="276" w:lineRule="auto"/>
+      </w:pPr>
+    </w:p>
     <w:sectPr>
       <w:pgSz w:w="11900" w:h="16840"/>
       <w:pgMar w:top="1440" w:right="1440" w:bottom="1440" w:left="1440" w:header="708" w:footer="708" w:gutter="0"/>
@@ -407,7 +3058,7 @@
 </file>
 
 <file path=word/styles.xml><?xml version="1.0" encoding="utf-8"?>
-<w:styles xmlns:mc="http://schemas.openxmlformats.org/markup-compatibility/2006" xmlns:r="http://schemas.openxmlformats.org/officeDocument/2006/relationships" xmlns:w="http://schemas.openxmlformats.org/wordprocessingml/2006/main" xmlns:w14="http://schemas.microsoft.com/office/word/2010/wordml" xmlns:w15="http://schemas.microsoft.com/office/word/2012/wordml" mc:Ignorable="w14 w15">
+<w:styles xmlns:mc="http://schemas.openxmlformats.org/markup-compatibility/2006" xmlns:r="http://schemas.openxmlformats.org/officeDocument/2006/relationships" xmlns:w="http://schemas.openxmlformats.org/wordprocessingml/2006/main" xmlns:w14="http://schemas.microsoft.com/office/word/2010/wordml" xmlns:w15="http://schemas.microsoft.com/office/word/2012/wordml" xmlns:w16cex="http://schemas.microsoft.com/office/word/2018/wordml/cex" xmlns:w16cid="http://schemas.microsoft.com/office/word/2016/wordml/cid" xmlns:w16="http://schemas.microsoft.com/office/word/2018/wordml" xmlns:w16du="http://schemas.microsoft.com/office/word/2023/wordml/word16du" xmlns:w16sdtdh="http://schemas.microsoft.com/office/word/2020/wordml/sdtdatahash" xmlns:w16se="http://schemas.microsoft.com/office/word/2015/wordml/symex" mc:Ignorable="w14 w15 w16se w16cid w16 w16cex w16sdtdh w16du">
   <w:docDefaults>
     <w:rPrDefault>
       <w:rPr>
@@ -419,7 +3070,7 @@
     </w:rPrDefault>
     <w:pPrDefault/>
   </w:docDefaults>
-  <w:latentStyles w:defLockedState="0" w:defUIPriority="99" w:defSemiHidden="0" w:defUnhideWhenUsed="0" w:defQFormat="0" w:count="382">
+  <w:latentStyles w:defLockedState="0" w:defUIPriority="99" w:defSemiHidden="0" w:defUnhideWhenUsed="0" w:defQFormat="0" w:count="376">
     <w:lsdException w:name="Normal" w:uiPriority="0" w:qFormat="1"/>
     <w:lsdException w:name="heading 1" w:uiPriority="9" w:qFormat="1"/>
     <w:lsdException w:name="heading 2" w:semiHidden="1" w:uiPriority="9" w:unhideWhenUsed="1" w:qFormat="1"/>
@@ -576,15 +3227,6 @@
     <w:lsdException w:name="Balloon Text" w:semiHidden="1" w:unhideWhenUsed="1"/>
     <w:lsdException w:name="Table Grid" w:uiPriority="39"/>
     <w:lsdException w:name="Table Theme" w:semiHidden="1" w:unhideWhenUsed="1"/>
-    <w:lsdException w:name="Note Level 1" w:semiHidden="1" w:unhideWhenUsed="1"/>
-    <w:lsdException w:name="Note Level 2" w:semiHidden="1" w:unhideWhenUsed="1"/>
-    <w:lsdException w:name="Note Level 3" w:semiHidden="1" w:unhideWhenUsed="1"/>
-    <w:lsdException w:name="Note Level 4" w:semiHidden="1" w:unhideWhenUsed="1"/>
-    <w:lsdException w:name="Note Level 5" w:semiHidden="1" w:unhideWhenUsed="1"/>
-    <w:lsdException w:name="Note Level 6" w:semiHidden="1" w:unhideWhenUsed="1"/>
-    <w:lsdException w:name="Note Level 7" w:semiHidden="1" w:unhideWhenUsed="1"/>
-    <w:lsdException w:name="Note Level 8" w:semiHidden="1" w:unhideWhenUsed="1"/>
-    <w:lsdException w:name="Note Level 9" w:semiHidden="1" w:unhideWhenUsed="1"/>
     <w:lsdException w:name="Placeholder Text" w:semiHidden="1"/>
     <w:lsdException w:name="No Spacing" w:uiPriority="1" w:qFormat="1"/>
     <w:lsdException w:name="Light Shading" w:uiPriority="60"/>
@@ -806,6 +3448,7 @@
   <w:style w:type="paragraph" w:default="1" w:styleId="Normal">
     <w:name w:val="Normal"/>
     <w:qFormat/>
+    <w:rsid w:val="00DA4D5E"/>
   </w:style>
   <w:style w:type="character" w:default="1" w:styleId="DefaultParagraphFont">
     <w:name w:val="Default Paragraph Font"/>
@@ -840,7 +3483,6 @@
     <w:uiPriority w:val="39"/>
     <w:rsid w:val="009943F4"/>
     <w:tblPr>
-      <w:tblInd w:w="0" w:type="dxa"/>
       <w:tblBorders>
         <w:top w:val="single" w:sz="4" w:space="0" w:color="auto"/>
         <w:left w:val="single" w:sz="4" w:space="0" w:color="auto"/>
@@ -849,13 +3491,17 @@
         <w:insideH w:val="single" w:sz="4" w:space="0" w:color="auto"/>
         <w:insideV w:val="single" w:sz="4" w:space="0" w:color="auto"/>
       </w:tblBorders>
-      <w:tblCellMar>
-        <w:top w:w="0" w:type="dxa"/>
-        <w:left w:w="108" w:type="dxa"/>
-        <w:bottom w:w="0" w:type="dxa"/>
-        <w:right w:w="108" w:type="dxa"/>
-      </w:tblCellMar>
     </w:tblPr>
+  </w:style>
+  <w:style w:type="character" w:styleId="PlaceholderText">
+    <w:name w:val="Placeholder Text"/>
+    <w:basedOn w:val="DefaultParagraphFont"/>
+    <w:uiPriority w:val="99"/>
+    <w:semiHidden/>
+    <w:rsid w:val="00F53ECA"/>
+    <w:rPr>
+      <w:color w:val="666666"/>
+    </w:rPr>
   </w:style>
 </w:styles>
 </file>

</xml_diff>

<commit_message>
feat(buck-design): :sparkles: Finished inductor design, missing losses
</commit_message>
<xml_diff>
--- a/Implementation/EE734 Design Report Student Package 2024/EE734 Design Report Student Package 2024/Buck/EE734_Buck_Equations_Template_24_UPI.docx
+++ b/Implementation/EE734 Design Report Student Package 2024/EE734 Design Report Student Package 2024/Buck/EE734_Buck_Equations_Template_24_UPI.docx
@@ -2346,6 +2346,243 @@
                   <m:sSubPr>
                     <m:ctrlPr>
                       <w:rPr>
+                        <w:rFonts w:ascii="Cambria Math" w:eastAsiaTheme="minorEastAsia" w:hAnsi="Cambria Math"/>
+                        <w:i/>
+                      </w:rPr>
+                    </m:ctrlPr>
+                  </m:sSubPr>
+                  <m:e>
+                    <m:r>
+                      <w:rPr>
+                        <w:rFonts w:ascii="Cambria Math" w:eastAsiaTheme="minorEastAsia" w:hAnsi="Cambria Math"/>
+                      </w:rPr>
+                      <m:t>I</m:t>
+                    </m:r>
+                  </m:e>
+                  <m:sub>
+                    <m:r>
+                      <w:rPr>
+                        <w:rFonts w:ascii="Cambria Math" w:eastAsiaTheme="minorEastAsia" w:hAnsi="Cambria Math"/>
+                      </w:rPr>
+                      <m:t>L</m:t>
+                    </m:r>
+                    <m:d>
+                      <m:dPr>
+                        <m:ctrlPr>
+                          <w:rPr>
+                            <w:rFonts w:ascii="Cambria Math" w:eastAsiaTheme="minorEastAsia" w:hAnsi="Cambria Math"/>
+                            <w:i/>
+                          </w:rPr>
+                        </m:ctrlPr>
+                      </m:dPr>
+                      <m:e>
+                        <m:r>
+                          <w:rPr>
+                            <w:rFonts w:ascii="Cambria Math" w:eastAsiaTheme="minorEastAsia" w:hAnsi="Cambria Math"/>
+                          </w:rPr>
+                          <m:t>RMS</m:t>
+                        </m:r>
+                      </m:e>
+                    </m:d>
+                  </m:sub>
+                </m:sSub>
+                <m:r>
+                  <w:rPr>
+                    <w:rFonts w:ascii="Cambria Math" w:eastAsiaTheme="minorEastAsia" w:hAnsi="Cambria Math"/>
+                  </w:rPr>
+                  <m:t>=</m:t>
+                </m:r>
+                <m:rad>
+                  <m:radPr>
+                    <m:degHide m:val="1"/>
+                    <m:ctrlPr>
+                      <w:rPr>
+                        <w:rFonts w:ascii="Cambria Math" w:eastAsiaTheme="minorEastAsia" w:hAnsi="Cambria Math"/>
+                      </w:rPr>
+                    </m:ctrlPr>
+                  </m:radPr>
+                  <m:deg>
+                    <m:ctrlPr>
+                      <w:rPr>
+                        <w:rFonts w:ascii="Cambria Math" w:eastAsiaTheme="minorEastAsia" w:hAnsi="Cambria Math"/>
+                        <w:i/>
+                      </w:rPr>
+                    </m:ctrlPr>
+                  </m:deg>
+                  <m:e>
+                    <m:sSub>
+                      <m:sSubPr>
+                        <m:ctrlPr>
+                          <w:rPr>
+                            <w:rFonts w:ascii="Cambria Math" w:eastAsiaTheme="minorEastAsia" w:hAnsi="Cambria Math"/>
+                            <w:i/>
+                          </w:rPr>
+                        </m:ctrlPr>
+                      </m:sSubPr>
+                      <m:e>
+                        <m:r>
+                          <w:rPr>
+                            <w:rFonts w:ascii="Cambria Math" w:eastAsiaTheme="minorEastAsia" w:hAnsi="Cambria Math"/>
+                          </w:rPr>
+                          <m:t>I</m:t>
+                        </m:r>
+                      </m:e>
+                      <m:sub>
+                        <m:r>
+                          <w:rPr>
+                            <w:rFonts w:ascii="Cambria Math" w:eastAsiaTheme="minorEastAsia" w:hAnsi="Cambria Math"/>
+                          </w:rPr>
+                          <m:t>L</m:t>
+                        </m:r>
+                        <m:d>
+                          <m:dPr>
+                            <m:ctrlPr>
+                              <w:rPr>
+                                <w:rFonts w:ascii="Cambria Math" w:eastAsiaTheme="minorEastAsia" w:hAnsi="Cambria Math"/>
+                                <w:i/>
+                              </w:rPr>
+                            </m:ctrlPr>
+                          </m:dPr>
+                          <m:e>
+                            <m:r>
+                              <w:rPr>
+                                <w:rFonts w:ascii="Cambria Math" w:eastAsiaTheme="minorEastAsia" w:hAnsi="Cambria Math"/>
+                              </w:rPr>
+                              <m:t>AVG</m:t>
+                            </m:r>
+                          </m:e>
+                        </m:d>
+                      </m:sub>
+                    </m:sSub>
+                    <m:r>
+                      <w:rPr>
+                        <w:rFonts w:ascii="Cambria Math" w:eastAsiaTheme="minorEastAsia" w:hAnsi="Cambria Math"/>
+                      </w:rPr>
+                      <m:t>+</m:t>
+                    </m:r>
+                    <m:f>
+                      <m:fPr>
+                        <m:ctrlPr>
+                          <w:rPr>
+                            <w:rFonts w:ascii="Cambria Math" w:eastAsiaTheme="minorEastAsia" w:hAnsi="Cambria Math"/>
+                          </w:rPr>
+                        </m:ctrlPr>
+                      </m:fPr>
+                      <m:num>
+                        <m:r>
+                          <m:rPr>
+                            <m:sty m:val="p"/>
+                          </m:rPr>
+                          <w:rPr>
+                            <w:rFonts w:ascii="Cambria Math" w:eastAsiaTheme="minorEastAsia" w:hAnsi="Cambria Math"/>
+                          </w:rPr>
+                          <m:t>Δ</m:t>
+                        </m:r>
+                        <m:sSubSup>
+                          <m:sSubSupPr>
+                            <m:ctrlPr>
+                              <w:rPr>
+                                <w:rFonts w:ascii="Cambria Math" w:eastAsiaTheme="minorEastAsia" w:hAnsi="Cambria Math"/>
+                                <w:i/>
+                              </w:rPr>
+                            </m:ctrlPr>
+                          </m:sSubSupPr>
+                          <m:e>
+                            <m:r>
+                              <w:rPr>
+                                <w:rFonts w:ascii="Cambria Math" w:eastAsiaTheme="minorEastAsia" w:hAnsi="Cambria Math"/>
+                              </w:rPr>
+                              <m:t>I</m:t>
+                            </m:r>
+                          </m:e>
+                          <m:sub>
+                            <m:r>
+                              <w:rPr>
+                                <w:rFonts w:ascii="Cambria Math" w:eastAsiaTheme="minorEastAsia" w:hAnsi="Cambria Math"/>
+                              </w:rPr>
+                              <m:t>L</m:t>
+                            </m:r>
+                          </m:sub>
+                          <m:sup>
+                            <m:r>
+                              <w:rPr>
+                                <w:rFonts w:ascii="Cambria Math" w:eastAsiaTheme="minorEastAsia" w:hAnsi="Cambria Math"/>
+                              </w:rPr>
+                              <m:t>2</m:t>
+                            </m:r>
+                          </m:sup>
+                        </m:sSubSup>
+                        <m:ctrlPr>
+                          <w:rPr>
+                            <w:rFonts w:ascii="Cambria Math" w:eastAsiaTheme="minorEastAsia" w:hAnsi="Cambria Math"/>
+                            <w:i/>
+                          </w:rPr>
+                        </m:ctrlPr>
+                      </m:num>
+                      <m:den>
+                        <m:r>
+                          <w:rPr>
+                            <w:rFonts w:ascii="Cambria Math" w:eastAsiaTheme="minorEastAsia" w:hAnsi="Cambria Math"/>
+                          </w:rPr>
+                          <m:t>12</m:t>
+                        </m:r>
+                        <m:ctrlPr>
+                          <w:rPr>
+                            <w:rFonts w:ascii="Cambria Math" w:eastAsiaTheme="minorEastAsia" w:hAnsi="Cambria Math"/>
+                            <w:i/>
+                          </w:rPr>
+                        </m:ctrlPr>
+                      </m:den>
+                    </m:f>
+                  </m:e>
+                </m:rad>
+              </m:oMath>
+            </m:oMathPara>
+          </w:p>
+          <w:p>
+            <w:pPr>
+              <w:spacing w:line="360" w:lineRule="auto"/>
+              <w:jc w:val="center"/>
+              <w:rPr>
+                <w:rFonts w:eastAsiaTheme="minorEastAsia"/>
+              </w:rPr>
+            </w:pPr>
+          </w:p>
+        </w:tc>
+      </w:tr>
+      <w:tr>
+        <w:tc>
+          <w:tcPr>
+            <w:tcW w:w="704" w:type="dxa"/>
+          </w:tcPr>
+          <w:p>
+            <w:pPr>
+              <w:spacing w:line="276" w:lineRule="auto"/>
+              <w:jc w:val="center"/>
+            </w:pPr>
+            <w:r>
+              <w:t>(11)</w:t>
+            </w:r>
+          </w:p>
+        </w:tc>
+        <w:tc>
+          <w:tcPr>
+            <w:tcW w:w="8306" w:type="dxa"/>
+          </w:tcPr>
+          <w:p>
+            <w:pPr>
+              <w:spacing w:line="360" w:lineRule="auto"/>
+              <w:jc w:val="center"/>
+              <w:rPr>
+                <w:rFonts w:eastAsiaTheme="minorEastAsia"/>
+              </w:rPr>
+            </w:pPr>
+            <m:oMathPara>
+              <m:oMath>
+                <m:sSub>
+                  <m:sSubPr>
+                    <m:ctrlPr>
+                      <w:rPr>
                         <w:rFonts w:ascii="Cambria Math" w:hAnsi="Cambria Math"/>
                         <w:i/>
                       </w:rPr>
@@ -2592,7 +2829,8 @@
               <w:jc w:val="center"/>
             </w:pPr>
             <w:r>
-              <w:t>(11)</w:t>
+              <w:lastRenderedPageBreak/>
+              <w:t>(12)</w:t>
             </w:r>
           </w:p>
         </w:tc>
@@ -2602,11 +2840,8 @@
           </w:tcPr>
           <w:p>
             <w:pPr>
-              <w:spacing w:line="360" w:lineRule="auto"/>
+              <w:spacing w:line="276" w:lineRule="auto"/>
               <w:jc w:val="center"/>
-              <w:rPr>
-                <w:rFonts w:eastAsiaTheme="minorEastAsia"/>
-              </w:rPr>
             </w:pPr>
             <m:oMathPara>
               <m:oMath>
@@ -2771,10 +3006,9 @@
           <w:p>
             <w:pPr>
               <w:spacing w:line="276" w:lineRule="auto"/>
-              <w:jc w:val="center"/>
             </w:pPr>
             <w:r>
-              <w:t>(12)</w:t>
+              <w:t>(13)</w:t>
             </w:r>
           </w:p>
         </w:tc>
@@ -2786,7 +3020,229 @@
             <w:pPr>
               <w:spacing w:line="276" w:lineRule="auto"/>
               <w:jc w:val="center"/>
-            </w:pPr>
+              <w:rPr>
+                <w:rFonts w:eastAsiaTheme="minorEastAsia"/>
+              </w:rPr>
+            </w:pPr>
+            <m:oMathPara>
+              <m:oMath>
+                <m:sSub>
+                  <m:sSubPr>
+                    <m:ctrlPr>
+                      <w:rPr>
+                        <w:rFonts w:ascii="Cambria Math" w:hAnsi="Cambria Math"/>
+                        <w:i/>
+                      </w:rPr>
+                    </m:ctrlPr>
+                  </m:sSubPr>
+                  <m:e>
+                    <m:r>
+                      <w:rPr>
+                        <w:rFonts w:ascii="Cambria Math" w:hAnsi="Cambria Math"/>
+                      </w:rPr>
+                      <m:t>d</m:t>
+                    </m:r>
+                  </m:e>
+                  <m:sub>
+                    <m:r>
+                      <w:rPr>
+                        <w:rFonts w:ascii="Cambria Math" w:hAnsi="Cambria Math"/>
+                      </w:rPr>
+                      <m:t>cu</m:t>
+                    </m:r>
+                  </m:sub>
+                </m:sSub>
+                <m:r>
+                  <m:rPr>
+                    <m:sty m:val="p"/>
+                  </m:rPr>
+                  <w:rPr>
+                    <w:rFonts w:ascii="Cambria Math" w:hAnsi="Cambria Math"/>
+                  </w:rPr>
+                  <m:t>≤</m:t>
+                </m:r>
+                <m:r>
+                  <w:rPr>
+                    <w:rFonts w:ascii="Cambria Math" w:hAnsi="Cambria Math"/>
+                  </w:rPr>
+                  <m:t xml:space="preserve">2 </m:t>
+                </m:r>
+                <m:r>
+                  <m:rPr>
+                    <m:sty m:val="p"/>
+                  </m:rPr>
+                  <w:rPr>
+                    <w:rFonts w:ascii="Cambria Math" w:hAnsi="Cambria Math"/>
+                  </w:rPr>
+                  <m:t>δ</m:t>
+                </m:r>
+              </m:oMath>
+            </m:oMathPara>
+          </w:p>
+          <w:p>
+            <w:pPr>
+              <w:spacing w:line="276" w:lineRule="auto"/>
+              <w:jc w:val="center"/>
+              <w:rPr>
+                <w:rFonts w:eastAsiaTheme="minorEastAsia"/>
+              </w:rPr>
+            </w:pPr>
+            <m:oMathPara>
+              <m:oMath>
+                <m:r>
+                  <m:rPr>
+                    <m:sty m:val="p"/>
+                  </m:rPr>
+                  <w:rPr>
+                    <w:rFonts w:ascii="Cambria Math" w:eastAsiaTheme="minorEastAsia" w:hAnsi="Cambria Math"/>
+                  </w:rPr>
+                  <m:t>δ</m:t>
+                </m:r>
+                <m:r>
+                  <w:rPr>
+                    <w:rFonts w:ascii="Cambria Math" w:eastAsiaTheme="minorEastAsia" w:hAnsi="Cambria Math"/>
+                  </w:rPr>
+                  <m:t>=</m:t>
+                </m:r>
+                <m:rad>
+                  <m:radPr>
+                    <m:degHide m:val="1"/>
+                    <m:ctrlPr>
+                      <w:rPr>
+                        <w:rFonts w:ascii="Cambria Math" w:eastAsiaTheme="minorEastAsia" w:hAnsi="Cambria Math"/>
+                      </w:rPr>
+                    </m:ctrlPr>
+                  </m:radPr>
+                  <m:deg>
+                    <m:ctrlPr>
+                      <w:rPr>
+                        <w:rFonts w:ascii="Cambria Math" w:eastAsiaTheme="minorEastAsia" w:hAnsi="Cambria Math"/>
+                        <w:i/>
+                      </w:rPr>
+                    </m:ctrlPr>
+                  </m:deg>
+                  <m:e>
+                    <m:f>
+                      <m:fPr>
+                        <m:ctrlPr>
+                          <w:rPr>
+                            <w:rFonts w:ascii="Cambria Math" w:eastAsiaTheme="minorEastAsia" w:hAnsi="Cambria Math"/>
+                          </w:rPr>
+                        </m:ctrlPr>
+                      </m:fPr>
+                      <m:num>
+                        <m:r>
+                          <m:rPr>
+                            <m:sty m:val="p"/>
+                          </m:rPr>
+                          <w:rPr>
+                            <w:rFonts w:ascii="Cambria Math" w:eastAsiaTheme="minorEastAsia" w:hAnsi="Cambria Math"/>
+                          </w:rPr>
+                          <m:t>ρ</m:t>
+                        </m:r>
+                        <m:ctrlPr>
+                          <w:rPr>
+                            <w:rFonts w:ascii="Cambria Math" w:eastAsiaTheme="minorEastAsia" w:hAnsi="Cambria Math"/>
+                            <w:i/>
+                          </w:rPr>
+                        </m:ctrlPr>
+                      </m:num>
+                      <m:den>
+                        <m:r>
+                          <m:rPr>
+                            <m:sty m:val="p"/>
+                          </m:rPr>
+                          <w:rPr>
+                            <w:rFonts w:ascii="Cambria Math" w:eastAsiaTheme="minorEastAsia" w:hAnsi="Cambria Math"/>
+                          </w:rPr>
+                          <m:t>π</m:t>
+                        </m:r>
+                        <m:sSub>
+                          <m:sSubPr>
+                            <m:ctrlPr>
+                              <w:rPr>
+                                <w:rFonts w:ascii="Cambria Math" w:eastAsiaTheme="minorEastAsia" w:hAnsi="Cambria Math"/>
+                                <w:i/>
+                              </w:rPr>
+                            </m:ctrlPr>
+                          </m:sSubPr>
+                          <m:e>
+                            <m:r>
+                              <m:rPr>
+                                <m:sty m:val="p"/>
+                              </m:rPr>
+                              <w:rPr>
+                                <w:rFonts w:ascii="Cambria Math" w:eastAsiaTheme="minorEastAsia" w:hAnsi="Cambria Math"/>
+                              </w:rPr>
+                              <m:t>μ</m:t>
+                            </m:r>
+                            <m:ctrlPr>
+                              <w:rPr>
+                                <w:rFonts w:ascii="Cambria Math" w:eastAsiaTheme="minorEastAsia" w:hAnsi="Cambria Math"/>
+                              </w:rPr>
+                            </m:ctrlPr>
+                          </m:e>
+                          <m:sub>
+                            <m:r>
+                              <w:rPr>
+                                <w:rFonts w:ascii="Cambria Math" w:eastAsiaTheme="minorEastAsia" w:hAnsi="Cambria Math"/>
+                              </w:rPr>
+                              <m:t>0</m:t>
+                            </m:r>
+                          </m:sub>
+                        </m:sSub>
+                        <m:sSub>
+                          <m:sSubPr>
+                            <m:ctrlPr>
+                              <w:rPr>
+                                <w:rFonts w:ascii="Cambria Math" w:eastAsiaTheme="minorEastAsia" w:hAnsi="Cambria Math"/>
+                                <w:i/>
+                              </w:rPr>
+                            </m:ctrlPr>
+                          </m:sSubPr>
+                          <m:e>
+                            <m:r>
+                              <m:rPr>
+                                <m:sty m:val="p"/>
+                              </m:rPr>
+                              <w:rPr>
+                                <w:rFonts w:ascii="Cambria Math" w:eastAsiaTheme="minorEastAsia" w:hAnsi="Cambria Math"/>
+                              </w:rPr>
+                              <m:t>μ</m:t>
+                            </m:r>
+                            <m:ctrlPr>
+                              <w:rPr>
+                                <w:rFonts w:ascii="Cambria Math" w:eastAsiaTheme="minorEastAsia" w:hAnsi="Cambria Math"/>
+                              </w:rPr>
+                            </m:ctrlPr>
+                          </m:e>
+                          <m:sub>
+                            <m:r>
+                              <w:rPr>
+                                <w:rFonts w:ascii="Cambria Math" w:eastAsiaTheme="minorEastAsia" w:hAnsi="Cambria Math"/>
+                              </w:rPr>
+                              <m:t>r</m:t>
+                            </m:r>
+                          </m:sub>
+                        </m:sSub>
+                        <m:r>
+                          <w:rPr>
+                            <w:rFonts w:ascii="Cambria Math" w:eastAsiaTheme="minorEastAsia" w:hAnsi="Cambria Math"/>
+                          </w:rPr>
+                          <m:t>f</m:t>
+                        </m:r>
+                        <m:ctrlPr>
+                          <w:rPr>
+                            <w:rFonts w:ascii="Cambria Math" w:eastAsiaTheme="minorEastAsia" w:hAnsi="Cambria Math"/>
+                            <w:i/>
+                          </w:rPr>
+                        </m:ctrlPr>
+                      </m:den>
+                    </m:f>
+                  </m:e>
+                </m:rad>
+              </m:oMath>
+            </m:oMathPara>
           </w:p>
         </w:tc>
       </w:tr>
@@ -2799,6 +3255,9 @@
             <w:pPr>
               <w:spacing w:line="276" w:lineRule="auto"/>
             </w:pPr>
+            <w:r>
+              <w:t>(14)</w:t>
+            </w:r>
           </w:p>
         </w:tc>
         <w:tc>
@@ -2809,7 +3268,163 @@
             <w:pPr>
               <w:spacing w:line="276" w:lineRule="auto"/>
               <w:jc w:val="center"/>
-            </w:pPr>
+              <w:rPr>
+                <w:rFonts w:eastAsiaTheme="minorEastAsia"/>
+              </w:rPr>
+            </w:pPr>
+            <m:oMathPara>
+              <m:oMath>
+                <m:r>
+                  <w:rPr>
+                    <w:rFonts w:ascii="Cambria Math" w:hAnsi="Cambria Math"/>
+                  </w:rPr>
+                  <m:t>N=</m:t>
+                </m:r>
+                <m:rad>
+                  <m:radPr>
+                    <m:degHide m:val="1"/>
+                    <m:ctrlPr>
+                      <w:rPr>
+                        <w:rFonts w:ascii="Cambria Math" w:hAnsi="Cambria Math"/>
+                      </w:rPr>
+                    </m:ctrlPr>
+                  </m:radPr>
+                  <m:deg>
+                    <m:ctrlPr>
+                      <w:rPr>
+                        <w:rFonts w:ascii="Cambria Math" w:hAnsi="Cambria Math"/>
+                        <w:i/>
+                      </w:rPr>
+                    </m:ctrlPr>
+                  </m:deg>
+                  <m:e>
+                    <m:f>
+                      <m:fPr>
+                        <m:ctrlPr>
+                          <w:rPr>
+                            <w:rFonts w:ascii="Cambria Math" w:hAnsi="Cambria Math"/>
+                          </w:rPr>
+                        </m:ctrlPr>
+                      </m:fPr>
+                      <m:num>
+                        <m:r>
+                          <w:rPr>
+                            <w:rFonts w:ascii="Cambria Math" w:hAnsi="Cambria Math"/>
+                          </w:rPr>
+                          <m:t>2</m:t>
+                        </m:r>
+                        <m:sSub>
+                          <m:sSubPr>
+                            <m:ctrlPr>
+                              <w:rPr>
+                                <w:rFonts w:ascii="Cambria Math" w:hAnsi="Cambria Math"/>
+                                <w:i/>
+                              </w:rPr>
+                            </m:ctrlPr>
+                          </m:sSubPr>
+                          <m:e>
+                            <m:r>
+                              <w:rPr>
+                                <w:rFonts w:ascii="Cambria Math" w:hAnsi="Cambria Math"/>
+                              </w:rPr>
+                              <m:t>l</m:t>
+                            </m:r>
+                          </m:e>
+                          <m:sub>
+                            <m:r>
+                              <w:rPr>
+                                <w:rFonts w:ascii="Cambria Math" w:hAnsi="Cambria Math"/>
+                              </w:rPr>
+                              <m:t>g</m:t>
+                            </m:r>
+                          </m:sub>
+                        </m:sSub>
+                        <m:r>
+                          <w:rPr>
+                            <w:rFonts w:ascii="Cambria Math" w:hAnsi="Cambria Math"/>
+                          </w:rPr>
+                          <m:t>L</m:t>
+                        </m:r>
+                        <m:ctrlPr>
+                          <w:rPr>
+                            <w:rFonts w:ascii="Cambria Math" w:hAnsi="Cambria Math"/>
+                            <w:i/>
+                          </w:rPr>
+                        </m:ctrlPr>
+                      </m:num>
+                      <m:den>
+                        <m:sSub>
+                          <m:sSubPr>
+                            <m:ctrlPr>
+                              <w:rPr>
+                                <w:rFonts w:ascii="Cambria Math" w:hAnsi="Cambria Math"/>
+                                <w:i/>
+                              </w:rPr>
+                            </m:ctrlPr>
+                          </m:sSubPr>
+                          <m:e>
+                            <m:r>
+                              <w:rPr>
+                                <w:rFonts w:ascii="Cambria Math" w:hAnsi="Cambria Math"/>
+                              </w:rPr>
+                              <m:t>A</m:t>
+                            </m:r>
+                          </m:e>
+                          <m:sub>
+                            <m:r>
+                              <w:rPr>
+                                <w:rFonts w:ascii="Cambria Math" w:hAnsi="Cambria Math"/>
+                              </w:rPr>
+                              <m:t>e</m:t>
+                            </m:r>
+                          </m:sub>
+                        </m:sSub>
+                        <m:sSub>
+                          <m:sSubPr>
+                            <m:ctrlPr>
+                              <w:rPr>
+                                <w:rFonts w:ascii="Cambria Math" w:hAnsi="Cambria Math"/>
+                                <w:i/>
+                              </w:rPr>
+                            </m:ctrlPr>
+                          </m:sSubPr>
+                          <m:e>
+                            <m:r>
+                              <m:rPr>
+                                <m:sty m:val="p"/>
+                              </m:rPr>
+                              <w:rPr>
+                                <w:rFonts w:ascii="Cambria Math" w:hAnsi="Cambria Math"/>
+                              </w:rPr>
+                              <m:t>μ</m:t>
+                            </m:r>
+                            <m:ctrlPr>
+                              <w:rPr>
+                                <w:rFonts w:ascii="Cambria Math" w:hAnsi="Cambria Math"/>
+                              </w:rPr>
+                            </m:ctrlPr>
+                          </m:e>
+                          <m:sub>
+                            <m:r>
+                              <w:rPr>
+                                <w:rFonts w:ascii="Cambria Math" w:hAnsi="Cambria Math"/>
+                              </w:rPr>
+                              <m:t>0</m:t>
+                            </m:r>
+                          </m:sub>
+                        </m:sSub>
+                        <m:ctrlPr>
+                          <w:rPr>
+                            <w:rFonts w:ascii="Cambria Math" w:hAnsi="Cambria Math"/>
+                            <w:i/>
+                          </w:rPr>
+                        </m:ctrlPr>
+                      </m:den>
+                    </m:f>
+                  </m:e>
+                </m:rad>
+              </m:oMath>
+            </m:oMathPara>
           </w:p>
         </w:tc>
       </w:tr>
@@ -2822,6 +3437,9 @@
             <w:pPr>
               <w:spacing w:line="276" w:lineRule="auto"/>
             </w:pPr>
+            <w:r>
+              <w:t>(15)</w:t>
+            </w:r>
           </w:p>
         </w:tc>
         <w:tc>
@@ -2831,8 +3449,176 @@
           <w:p>
             <w:pPr>
               <w:spacing w:line="276" w:lineRule="auto"/>
-              <w:jc w:val="center"/>
-            </w:pPr>
+              <w:rPr>
+                <w:rFonts w:eastAsiaTheme="minorEastAsia"/>
+              </w:rPr>
+            </w:pPr>
+            <m:oMathPara>
+              <m:oMath>
+                <m:sSub>
+                  <m:sSubPr>
+                    <m:ctrlPr>
+                      <w:rPr>
+                        <w:rFonts w:ascii="Cambria Math" w:hAnsi="Cambria Math"/>
+                        <w:i/>
+                      </w:rPr>
+                    </m:ctrlPr>
+                  </m:sSubPr>
+                  <m:e>
+                    <m:r>
+                      <w:rPr>
+                        <w:rFonts w:ascii="Cambria Math" w:hAnsi="Cambria Math"/>
+                      </w:rPr>
+                      <m:t>B</m:t>
+                    </m:r>
+                  </m:e>
+                  <m:sub>
+                    <m:r>
+                      <w:rPr>
+                        <w:rFonts w:ascii="Cambria Math" w:hAnsi="Cambria Math"/>
+                      </w:rPr>
+                      <m:t>C</m:t>
+                    </m:r>
+                    <m:d>
+                      <m:dPr>
+                        <m:ctrlPr>
+                          <w:rPr>
+                            <w:rFonts w:ascii="Cambria Math" w:hAnsi="Cambria Math"/>
+                            <w:i/>
+                          </w:rPr>
+                        </m:ctrlPr>
+                      </m:dPr>
+                      <m:e>
+                        <m:r>
+                          <w:rPr>
+                            <w:rFonts w:ascii="Cambria Math" w:hAnsi="Cambria Math"/>
+                          </w:rPr>
+                          <m:t>MAX</m:t>
+                        </m:r>
+                      </m:e>
+                    </m:d>
+                  </m:sub>
+                </m:sSub>
+                <m:r>
+                  <w:rPr>
+                    <w:rFonts w:ascii="Cambria Math" w:hAnsi="Cambria Math"/>
+                  </w:rPr>
+                  <m:t>=</m:t>
+                </m:r>
+                <m:f>
+                  <m:fPr>
+                    <m:ctrlPr>
+                      <w:rPr>
+                        <w:rFonts w:ascii="Cambria Math" w:hAnsi="Cambria Math"/>
+                      </w:rPr>
+                    </m:ctrlPr>
+                  </m:fPr>
+                  <m:num>
+                    <m:r>
+                      <w:rPr>
+                        <w:rFonts w:ascii="Cambria Math" w:hAnsi="Cambria Math"/>
+                      </w:rPr>
+                      <m:t>N</m:t>
+                    </m:r>
+                    <m:sSub>
+                      <m:sSubPr>
+                        <m:ctrlPr>
+                          <w:rPr>
+                            <w:rFonts w:ascii="Cambria Math" w:hAnsi="Cambria Math"/>
+                            <w:i/>
+                          </w:rPr>
+                        </m:ctrlPr>
+                      </m:sSubPr>
+                      <m:e>
+                        <m:r>
+                          <m:rPr>
+                            <m:sty m:val="p"/>
+                          </m:rPr>
+                          <w:rPr>
+                            <w:rFonts w:ascii="Cambria Math" w:hAnsi="Cambria Math"/>
+                          </w:rPr>
+                          <m:t>μ</m:t>
+                        </m:r>
+                      </m:e>
+                      <m:sub>
+                        <m:r>
+                          <w:rPr>
+                            <w:rFonts w:ascii="Cambria Math" w:hAnsi="Cambria Math"/>
+                          </w:rPr>
+                          <m:t>0</m:t>
+                        </m:r>
+                      </m:sub>
+                    </m:sSub>
+                    <m:sSub>
+                      <m:sSubPr>
+                        <m:ctrlPr>
+                          <w:rPr>
+                            <w:rFonts w:ascii="Cambria Math" w:hAnsi="Cambria Math"/>
+                            <w:i/>
+                          </w:rPr>
+                        </m:ctrlPr>
+                      </m:sSubPr>
+                      <m:e>
+                        <m:r>
+                          <w:rPr>
+                            <w:rFonts w:ascii="Cambria Math" w:hAnsi="Cambria Math"/>
+                          </w:rPr>
+                          <m:t>I</m:t>
+                        </m:r>
+                      </m:e>
+                      <m:sub>
+                        <m:r>
+                          <w:rPr>
+                            <w:rFonts w:ascii="Cambria Math" w:hAnsi="Cambria Math"/>
+                          </w:rPr>
+                          <m:t>MAX</m:t>
+                        </m:r>
+                      </m:sub>
+                    </m:sSub>
+                  </m:num>
+                  <m:den>
+                    <m:r>
+                      <w:rPr>
+                        <w:rFonts w:ascii="Cambria Math" w:hAnsi="Cambria Math"/>
+                      </w:rPr>
+                      <m:t>2</m:t>
+                    </m:r>
+                    <m:sSub>
+                      <m:sSubPr>
+                        <m:ctrlPr>
+                          <w:rPr>
+                            <w:rFonts w:ascii="Cambria Math" w:hAnsi="Cambria Math"/>
+                            <w:i/>
+                          </w:rPr>
+                        </m:ctrlPr>
+                      </m:sSubPr>
+                      <m:e>
+                        <m:r>
+                          <w:rPr>
+                            <w:rFonts w:ascii="Cambria Math" w:hAnsi="Cambria Math"/>
+                          </w:rPr>
+                          <m:t>l</m:t>
+                        </m:r>
+                      </m:e>
+                      <m:sub>
+                        <m:r>
+                          <w:rPr>
+                            <w:rFonts w:ascii="Cambria Math" w:hAnsi="Cambria Math"/>
+                          </w:rPr>
+                          <m:t>g</m:t>
+                        </m:r>
+                      </m:sub>
+                    </m:sSub>
+                    <m:ctrlPr>
+                      <w:rPr>
+                        <w:rFonts w:ascii="Cambria Math" w:hAnsi="Cambria Math"/>
+                        <w:i/>
+                      </w:rPr>
+                    </m:ctrlPr>
+                  </m:den>
+                </m:f>
+              </m:oMath>
+            </m:oMathPara>
           </w:p>
         </w:tc>
       </w:tr>
@@ -2845,6 +3631,9 @@
             <w:pPr>
               <w:spacing w:line="276" w:lineRule="auto"/>
             </w:pPr>
+            <w:r>
+              <w:t>(16)</w:t>
+            </w:r>
           </w:p>
         </w:tc>
         <w:tc>
@@ -2855,7 +3644,138 @@
             <w:pPr>
               <w:spacing w:line="276" w:lineRule="auto"/>
               <w:jc w:val="center"/>
-            </w:pPr>
+              <w:rPr>
+                <w:rFonts w:eastAsiaTheme="minorEastAsia"/>
+              </w:rPr>
+            </w:pPr>
+            <m:oMathPara>
+              <m:oMath>
+                <m:sSub>
+                  <m:sSubPr>
+                    <m:ctrlPr>
+                      <w:rPr>
+                        <w:rFonts w:ascii="Cambria Math" w:hAnsi="Cambria Math"/>
+                        <w:i/>
+                      </w:rPr>
+                    </m:ctrlPr>
+                  </m:sSubPr>
+                  <m:e>
+                    <m:r>
+                      <w:rPr>
+                        <w:rFonts w:ascii="Cambria Math" w:hAnsi="Cambria Math"/>
+                      </w:rPr>
+                      <m:t>A</m:t>
+                    </m:r>
+                  </m:e>
+                  <m:sub>
+                    <m:r>
+                      <w:rPr>
+                        <w:rFonts w:ascii="Cambria Math" w:hAnsi="Cambria Math"/>
+                      </w:rPr>
+                      <m:t>CU</m:t>
+                    </m:r>
+                    <m:d>
+                      <m:dPr>
+                        <m:ctrlPr>
+                          <w:rPr>
+                            <w:rFonts w:ascii="Cambria Math" w:hAnsi="Cambria Math"/>
+                            <w:i/>
+                          </w:rPr>
+                        </m:ctrlPr>
+                      </m:dPr>
+                      <m:e>
+                        <m:r>
+                          <w:rPr>
+                            <w:rFonts w:ascii="Cambria Math" w:hAnsi="Cambria Math"/>
+                          </w:rPr>
+                          <m:t>STRAND</m:t>
+                        </m:r>
+                      </m:e>
+                    </m:d>
+                  </m:sub>
+                </m:sSub>
+                <m:r>
+                  <w:rPr>
+                    <w:rFonts w:ascii="Cambria Math" w:hAnsi="Cambria Math"/>
+                  </w:rPr>
+                  <m:t>=</m:t>
+                </m:r>
+                <m:r>
+                  <m:rPr>
+                    <m:sty m:val="p"/>
+                  </m:rPr>
+                  <w:rPr>
+                    <w:rFonts w:ascii="Cambria Math" w:hAnsi="Cambria Math"/>
+                  </w:rPr>
+                  <m:t>π</m:t>
+                </m:r>
+                <m:f>
+                  <m:fPr>
+                    <m:ctrlPr>
+                      <w:rPr>
+                        <w:rFonts w:ascii="Cambria Math" w:hAnsi="Cambria Math"/>
+                      </w:rPr>
+                    </m:ctrlPr>
+                  </m:fPr>
+                  <m:num>
+                    <m:sSubSup>
+                      <m:sSubSupPr>
+                        <m:ctrlPr>
+                          <w:rPr>
+                            <w:rFonts w:ascii="Cambria Math" w:hAnsi="Cambria Math"/>
+                            <w:i/>
+                          </w:rPr>
+                        </m:ctrlPr>
+                      </m:sSubSupPr>
+                      <m:e>
+                        <m:r>
+                          <w:rPr>
+                            <w:rFonts w:ascii="Cambria Math" w:hAnsi="Cambria Math"/>
+                          </w:rPr>
+                          <m:t>d</m:t>
+                        </m:r>
+                      </m:e>
+                      <m:sub>
+                        <m:r>
+                          <w:rPr>
+                            <w:rFonts w:ascii="Cambria Math" w:hAnsi="Cambria Math"/>
+                          </w:rPr>
+                          <m:t>cu</m:t>
+                        </m:r>
+                      </m:sub>
+                      <m:sup>
+                        <m:r>
+                          <w:rPr>
+                            <w:rFonts w:ascii="Cambria Math" w:hAnsi="Cambria Math"/>
+                          </w:rPr>
+                          <m:t>2</m:t>
+                        </m:r>
+                      </m:sup>
+                    </m:sSubSup>
+                    <m:ctrlPr>
+                      <w:rPr>
+                        <w:rFonts w:ascii="Cambria Math" w:hAnsi="Cambria Math"/>
+                        <w:i/>
+                      </w:rPr>
+                    </m:ctrlPr>
+                  </m:num>
+                  <m:den>
+                    <m:r>
+                      <w:rPr>
+                        <w:rFonts w:ascii="Cambria Math" w:hAnsi="Cambria Math"/>
+                      </w:rPr>
+                      <m:t>4</m:t>
+                    </m:r>
+                    <m:ctrlPr>
+                      <w:rPr>
+                        <w:rFonts w:ascii="Cambria Math" w:hAnsi="Cambria Math"/>
+                        <w:i/>
+                      </w:rPr>
+                    </m:ctrlPr>
+                  </m:den>
+                </m:f>
+              </m:oMath>
+            </m:oMathPara>
           </w:p>
         </w:tc>
       </w:tr>
@@ -2868,6 +3788,9 @@
             <w:pPr>
               <w:spacing w:line="276" w:lineRule="auto"/>
             </w:pPr>
+            <w:r>
+              <w:t>(17)</w:t>
+            </w:r>
           </w:p>
         </w:tc>
         <w:tc>
@@ -2878,7 +3801,183 @@
             <w:pPr>
               <w:spacing w:line="276" w:lineRule="auto"/>
               <w:jc w:val="center"/>
-            </w:pPr>
+              <w:rPr>
+                <w:rFonts w:eastAsiaTheme="minorEastAsia"/>
+              </w:rPr>
+            </w:pPr>
+            <m:oMathPara>
+              <m:oMath>
+                <m:sSub>
+                  <m:sSubPr>
+                    <m:ctrlPr>
+                      <w:rPr>
+                        <w:rFonts w:ascii="Cambria Math" w:hAnsi="Cambria Math"/>
+                        <w:i/>
+                      </w:rPr>
+                    </m:ctrlPr>
+                  </m:sSubPr>
+                  <m:e>
+                    <m:r>
+                      <w:rPr>
+                        <w:rFonts w:ascii="Cambria Math" w:hAnsi="Cambria Math"/>
+                      </w:rPr>
+                      <m:t>N</m:t>
+                    </m:r>
+                  </m:e>
+                  <m:sub>
+                    <m:r>
+                      <w:rPr>
+                        <w:rFonts w:ascii="Cambria Math" w:hAnsi="Cambria Math"/>
+                      </w:rPr>
+                      <m:t>CU</m:t>
+                    </m:r>
+                  </m:sub>
+                </m:sSub>
+                <m:r>
+                  <w:rPr>
+                    <w:rFonts w:ascii="Cambria Math" w:hAnsi="Cambria Math"/>
+                  </w:rPr>
+                  <m:t>=</m:t>
+                </m:r>
+                <m:f>
+                  <m:fPr>
+                    <m:ctrlPr>
+                      <w:rPr>
+                        <w:rFonts w:ascii="Cambria Math" w:hAnsi="Cambria Math"/>
+                      </w:rPr>
+                    </m:ctrlPr>
+                  </m:fPr>
+                  <m:num>
+                    <m:sSub>
+                      <m:sSubPr>
+                        <m:ctrlPr>
+                          <w:rPr>
+                            <w:rFonts w:ascii="Cambria Math" w:hAnsi="Cambria Math"/>
+                            <w:i/>
+                          </w:rPr>
+                        </m:ctrlPr>
+                      </m:sSubPr>
+                      <m:e>
+                        <m:r>
+                          <w:rPr>
+                            <w:rFonts w:ascii="Cambria Math" w:hAnsi="Cambria Math"/>
+                          </w:rPr>
+                          <m:t>K</m:t>
+                        </m:r>
+                      </m:e>
+                      <m:sub>
+                        <m:r>
+                          <w:rPr>
+                            <w:rFonts w:ascii="Cambria Math" w:hAnsi="Cambria Math"/>
+                          </w:rPr>
+                          <m:t>f</m:t>
+                        </m:r>
+                      </m:sub>
+                    </m:sSub>
+                    <m:r>
+                      <m:rPr>
+                        <m:sty m:val="p"/>
+                      </m:rPr>
+                      <w:rPr>
+                        <w:rFonts w:ascii="Cambria Math" w:hAnsi="Cambria Math"/>
+                      </w:rPr>
+                      <m:t>⋅</m:t>
+                    </m:r>
+                    <m:sSub>
+                      <m:sSubPr>
+                        <m:ctrlPr>
+                          <w:rPr>
+                            <w:rFonts w:ascii="Cambria Math" w:hAnsi="Cambria Math"/>
+                            <w:i/>
+                          </w:rPr>
+                        </m:ctrlPr>
+                      </m:sSubPr>
+                      <m:e>
+                        <m:r>
+                          <w:rPr>
+                            <w:rFonts w:ascii="Cambria Math" w:hAnsi="Cambria Math"/>
+                          </w:rPr>
+                          <m:t>A</m:t>
+                        </m:r>
+                        <m:ctrlPr>
+                          <w:rPr>
+                            <w:rFonts w:ascii="Cambria Math" w:hAnsi="Cambria Math"/>
+                          </w:rPr>
+                        </m:ctrlPr>
+                      </m:e>
+                      <m:sub>
+                        <m:r>
+                          <w:rPr>
+                            <w:rFonts w:ascii="Cambria Math" w:hAnsi="Cambria Math"/>
+                          </w:rPr>
+                          <m:t>N</m:t>
+                        </m:r>
+                      </m:sub>
+                    </m:sSub>
+                    <m:ctrlPr>
+                      <w:rPr>
+                        <w:rFonts w:ascii="Cambria Math" w:hAnsi="Cambria Math"/>
+                        <w:i/>
+                      </w:rPr>
+                    </m:ctrlPr>
+                  </m:num>
+                  <m:den>
+                    <m:r>
+                      <w:rPr>
+                        <w:rFonts w:ascii="Cambria Math" w:hAnsi="Cambria Math"/>
+                      </w:rPr>
+                      <m:t>N</m:t>
+                    </m:r>
+                    <m:r>
+                      <m:rPr>
+                        <m:sty m:val="p"/>
+                      </m:rPr>
+                      <w:rPr>
+                        <w:rFonts w:ascii="Cambria Math" w:hAnsi="Cambria Math"/>
+                      </w:rPr>
+                      <m:t>⋅</m:t>
+                    </m:r>
+                    <m:sSub>
+                      <m:sSubPr>
+                        <m:ctrlPr>
+                          <w:rPr>
+                            <w:rFonts w:ascii="Cambria Math" w:hAnsi="Cambria Math"/>
+                            <w:i/>
+                          </w:rPr>
+                        </m:ctrlPr>
+                      </m:sSubPr>
+                      <m:e>
+                        <m:r>
+                          <w:rPr>
+                            <w:rFonts w:ascii="Cambria Math" w:hAnsi="Cambria Math"/>
+                          </w:rPr>
+                          <m:t>A</m:t>
+                        </m:r>
+                        <m:ctrlPr>
+                          <w:rPr>
+                            <w:rFonts w:ascii="Cambria Math" w:hAnsi="Cambria Math"/>
+                          </w:rPr>
+                        </m:ctrlPr>
+                      </m:e>
+                      <m:sub>
+                        <m:r>
+                          <w:rPr>
+                            <w:rFonts w:ascii="Cambria Math" w:hAnsi="Cambria Math"/>
+                          </w:rPr>
+                          <m:t>CU</m:t>
+                        </m:r>
+                      </m:sub>
+                    </m:sSub>
+                    <m:ctrlPr>
+                      <w:rPr>
+                        <w:rFonts w:ascii="Cambria Math" w:hAnsi="Cambria Math"/>
+                        <w:i/>
+                      </w:rPr>
+                    </m:ctrlPr>
+                  </m:den>
+                </m:f>
+              </m:oMath>
+            </m:oMathPara>
           </w:p>
         </w:tc>
       </w:tr>
@@ -2891,6 +3990,9 @@
             <w:pPr>
               <w:spacing w:line="276" w:lineRule="auto"/>
             </w:pPr>
+            <w:r>
+              <w:t>(18)</w:t>
+            </w:r>
           </w:p>
         </w:tc>
         <w:tc>
@@ -2901,7 +4003,148 @@
             <w:pPr>
               <w:spacing w:line="276" w:lineRule="auto"/>
               <w:jc w:val="center"/>
-            </w:pPr>
+              <w:rPr>
+                <w:rFonts w:eastAsiaTheme="minorEastAsia"/>
+              </w:rPr>
+            </w:pPr>
+            <m:oMathPara>
+              <m:oMath>
+                <m:sSub>
+                  <m:sSubPr>
+                    <m:ctrlPr>
+                      <w:rPr>
+                        <w:rFonts w:ascii="Cambria Math" w:hAnsi="Cambria Math"/>
+                        <w:i/>
+                      </w:rPr>
+                    </m:ctrlPr>
+                  </m:sSubPr>
+                  <m:e>
+                    <m:r>
+                      <w:rPr>
+                        <w:rFonts w:ascii="Cambria Math" w:hAnsi="Cambria Math"/>
+                      </w:rPr>
+                      <m:t>A</m:t>
+                    </m:r>
+                  </m:e>
+                  <m:sub>
+                    <m:r>
+                      <w:rPr>
+                        <w:rFonts w:ascii="Cambria Math" w:hAnsi="Cambria Math"/>
+                      </w:rPr>
+                      <m:t>CU</m:t>
+                    </m:r>
+                    <m:d>
+                      <m:dPr>
+                        <m:ctrlPr>
+                          <w:rPr>
+                            <w:rFonts w:ascii="Cambria Math" w:hAnsi="Cambria Math"/>
+                            <w:i/>
+                          </w:rPr>
+                        </m:ctrlPr>
+                      </m:dPr>
+                      <m:e>
+                        <m:r>
+                          <w:rPr>
+                            <w:rFonts w:ascii="Cambria Math" w:hAnsi="Cambria Math"/>
+                          </w:rPr>
+                          <m:t>BUNDLE</m:t>
+                        </m:r>
+                      </m:e>
+                    </m:d>
+                  </m:sub>
+                </m:sSub>
+                <m:r>
+                  <w:rPr>
+                    <w:rFonts w:ascii="Cambria Math" w:hAnsi="Cambria Math"/>
+                  </w:rPr>
+                  <m:t>=</m:t>
+                </m:r>
+                <m:sSub>
+                  <m:sSubPr>
+                    <m:ctrlPr>
+                      <w:rPr>
+                        <w:rFonts w:ascii="Cambria Math" w:hAnsi="Cambria Math"/>
+                        <w:i/>
+                      </w:rPr>
+                    </m:ctrlPr>
+                  </m:sSubPr>
+                  <m:e>
+                    <m:r>
+                      <w:rPr>
+                        <w:rFonts w:ascii="Cambria Math" w:hAnsi="Cambria Math"/>
+                      </w:rPr>
+                      <m:t>N</m:t>
+                    </m:r>
+                  </m:e>
+                  <m:sub>
+                    <m:r>
+                      <w:rPr>
+                        <w:rFonts w:ascii="Cambria Math" w:hAnsi="Cambria Math"/>
+                      </w:rPr>
+                      <m:t>P</m:t>
+                    </m:r>
+                  </m:sub>
+                </m:sSub>
+                <m:r>
+                  <m:rPr>
+                    <m:sty m:val="p"/>
+                  </m:rPr>
+                  <w:rPr>
+                    <w:rFonts w:ascii="Cambria Math" w:hAnsi="Cambria Math"/>
+                  </w:rPr>
+                  <m:t>×</m:t>
+                </m:r>
+                <m:sSub>
+                  <m:sSubPr>
+                    <m:ctrlPr>
+                      <w:rPr>
+                        <w:rFonts w:ascii="Cambria Math" w:hAnsi="Cambria Math"/>
+                        <w:i/>
+                      </w:rPr>
+                    </m:ctrlPr>
+                  </m:sSubPr>
+                  <m:e>
+                    <m:r>
+                      <w:rPr>
+                        <w:rFonts w:ascii="Cambria Math" w:hAnsi="Cambria Math"/>
+                      </w:rPr>
+                      <m:t>A</m:t>
+                    </m:r>
+                    <m:ctrlPr>
+                      <w:rPr>
+                        <w:rFonts w:ascii="Cambria Math" w:hAnsi="Cambria Math"/>
+                      </w:rPr>
+                    </m:ctrlPr>
+                  </m:e>
+                  <m:sub>
+                    <m:r>
+                      <w:rPr>
+                        <w:rFonts w:ascii="Cambria Math" w:hAnsi="Cambria Math"/>
+                      </w:rPr>
+                      <m:t>CU</m:t>
+                    </m:r>
+                    <m:d>
+                      <m:dPr>
+                        <m:ctrlPr>
+                          <w:rPr>
+                            <w:rFonts w:ascii="Cambria Math" w:hAnsi="Cambria Math"/>
+                            <w:i/>
+                          </w:rPr>
+                        </m:ctrlPr>
+                      </m:dPr>
+                      <m:e>
+                        <m:r>
+                          <w:rPr>
+                            <w:rFonts w:ascii="Cambria Math" w:hAnsi="Cambria Math"/>
+                          </w:rPr>
+                          <m:t>STRAND</m:t>
+                        </m:r>
+                      </m:e>
+                    </m:d>
+                  </m:sub>
+                </m:sSub>
+              </m:oMath>
+            </m:oMathPara>
           </w:p>
         </w:tc>
       </w:tr>
@@ -2914,6 +4157,9 @@
             <w:pPr>
               <w:spacing w:line="276" w:lineRule="auto"/>
             </w:pPr>
+            <w:r>
+              <w:t>(19)</w:t>
+            </w:r>
           </w:p>
         </w:tc>
         <w:tc>
@@ -2924,7 +4170,175 @@
             <w:pPr>
               <w:spacing w:line="276" w:lineRule="auto"/>
               <w:jc w:val="center"/>
-            </w:pPr>
+              <w:rPr>
+                <w:rFonts w:eastAsiaTheme="minorEastAsia"/>
+              </w:rPr>
+            </w:pPr>
+            <m:oMathPara>
+              <m:oMath>
+                <m:sSub>
+                  <m:sSubPr>
+                    <m:ctrlPr>
+                      <w:rPr>
+                        <w:rFonts w:ascii="Cambria Math" w:hAnsi="Cambria Math"/>
+                        <w:i/>
+                      </w:rPr>
+                    </m:ctrlPr>
+                  </m:sSubPr>
+                  <m:e>
+                    <m:r>
+                      <w:rPr>
+                        <w:rFonts w:ascii="Cambria Math" w:hAnsi="Cambria Math"/>
+                      </w:rPr>
+                      <m:t>J</m:t>
+                    </m:r>
+                  </m:e>
+                  <m:sub>
+                    <m:r>
+                      <w:rPr>
+                        <w:rFonts w:ascii="Cambria Math" w:hAnsi="Cambria Math"/>
+                      </w:rPr>
+                      <m:t>MAX</m:t>
+                    </m:r>
+                  </m:sub>
+                </m:sSub>
+                <m:r>
+                  <w:rPr>
+                    <w:rFonts w:ascii="Cambria Math" w:hAnsi="Cambria Math"/>
+                  </w:rPr>
+                  <m:t>=</m:t>
+                </m:r>
+                <m:f>
+                  <m:fPr>
+                    <m:ctrlPr>
+                      <w:rPr>
+                        <w:rFonts w:ascii="Cambria Math" w:hAnsi="Cambria Math"/>
+                      </w:rPr>
+                    </m:ctrlPr>
+                  </m:fPr>
+                  <m:num>
+                    <m:sSub>
+                      <m:sSubPr>
+                        <m:ctrlPr>
+                          <w:rPr>
+                            <w:rFonts w:ascii="Cambria Math" w:hAnsi="Cambria Math"/>
+                            <w:i/>
+                          </w:rPr>
+                        </m:ctrlPr>
+                      </m:sSubPr>
+                      <m:e>
+                        <m:r>
+                          <w:rPr>
+                            <w:rFonts w:ascii="Cambria Math" w:hAnsi="Cambria Math"/>
+                          </w:rPr>
+                          <m:t>I</m:t>
+                        </m:r>
+                      </m:e>
+                      <m:sub>
+                        <m:r>
+                          <w:rPr>
+                            <w:rFonts w:ascii="Cambria Math" w:hAnsi="Cambria Math"/>
+                          </w:rPr>
+                          <m:t>RMS(MAX)</m:t>
+                        </m:r>
+                      </m:sub>
+                    </m:sSub>
+                  </m:num>
+                  <m:den>
+                    <m:sSub>
+                      <m:sSubPr>
+                        <m:ctrlPr>
+                          <w:rPr>
+                            <w:rFonts w:ascii="Cambria Math" w:hAnsi="Cambria Math"/>
+                            <w:i/>
+                          </w:rPr>
+                        </m:ctrlPr>
+                      </m:sSubPr>
+                      <m:e>
+                        <m:r>
+                          <w:rPr>
+                            <w:rFonts w:ascii="Cambria Math" w:hAnsi="Cambria Math"/>
+                          </w:rPr>
+                          <m:t>A</m:t>
+                        </m:r>
+                      </m:e>
+                      <m:sub>
+                        <m:r>
+                          <w:rPr>
+                            <w:rFonts w:ascii="Cambria Math" w:hAnsi="Cambria Math"/>
+                          </w:rPr>
+                          <m:t>CU</m:t>
+                        </m:r>
+                        <m:d>
+                          <m:dPr>
+                            <m:ctrlPr>
+                              <w:rPr>
+                                <w:rFonts w:ascii="Cambria Math" w:hAnsi="Cambria Math"/>
+                                <w:i/>
+                              </w:rPr>
+                            </m:ctrlPr>
+                          </m:dPr>
+                          <m:e>
+                            <m:r>
+                              <w:rPr>
+                                <w:rFonts w:ascii="Cambria Math" w:hAnsi="Cambria Math"/>
+                              </w:rPr>
+                              <m:t>STRAND</m:t>
+                            </m:r>
+                          </m:e>
+                        </m:d>
+                      </m:sub>
+                    </m:sSub>
+                    <m:r>
+                      <m:rPr>
+                        <m:sty m:val="p"/>
+                      </m:rPr>
+                      <w:rPr>
+                        <w:rFonts w:ascii="Cambria Math" w:hAnsi="Cambria Math"/>
+                      </w:rPr>
+                      <m:t>×</m:t>
+                    </m:r>
+                    <m:sSup>
+                      <m:sSupPr>
+                        <m:ctrlPr>
+                          <w:rPr>
+                            <w:rFonts w:ascii="Cambria Math" w:hAnsi="Cambria Math"/>
+                            <w:i/>
+                          </w:rPr>
+                        </m:ctrlPr>
+                      </m:sSupPr>
+                      <m:e>
+                        <m:r>
+                          <w:rPr>
+                            <w:rFonts w:ascii="Cambria Math" w:hAnsi="Cambria Math"/>
+                          </w:rPr>
+                          <m:t>10</m:t>
+                        </m:r>
+                        <m:ctrlPr>
+                          <w:rPr>
+                            <w:rFonts w:ascii="Cambria Math" w:hAnsi="Cambria Math"/>
+                          </w:rPr>
+                        </m:ctrlPr>
+                      </m:e>
+                      <m:sup>
+                        <m:r>
+                          <w:rPr>
+                            <w:rFonts w:ascii="Cambria Math" w:hAnsi="Cambria Math"/>
+                          </w:rPr>
+                          <m:t>6</m:t>
+                        </m:r>
+                      </m:sup>
+                    </m:sSup>
+                    <m:ctrlPr>
+                      <w:rPr>
+                        <w:rFonts w:ascii="Cambria Math" w:hAnsi="Cambria Math"/>
+                        <w:i/>
+                      </w:rPr>
+                    </m:ctrlPr>
+                  </m:den>
+                </m:f>
+              </m:oMath>
+            </m:oMathPara>
           </w:p>
         </w:tc>
       </w:tr>
@@ -2937,6 +4351,9 @@
             <w:pPr>
               <w:spacing w:line="276" w:lineRule="auto"/>
             </w:pPr>
+            <w:r>
+              <w:t>(20)</w:t>
+            </w:r>
           </w:p>
         </w:tc>
         <w:tc>
@@ -2947,30 +4364,194 @@
             <w:pPr>
               <w:spacing w:line="276" w:lineRule="auto"/>
               <w:jc w:val="center"/>
-            </w:pPr>
-          </w:p>
-        </w:tc>
-      </w:tr>
-      <w:tr>
-        <w:tc>
-          <w:tcPr>
-            <w:tcW w:w="704" w:type="dxa"/>
-          </w:tcPr>
-          <w:p>
-            <w:pPr>
-              <w:spacing w:line="276" w:lineRule="auto"/>
-            </w:pPr>
-          </w:p>
-        </w:tc>
-        <w:tc>
-          <w:tcPr>
-            <w:tcW w:w="8306" w:type="dxa"/>
-          </w:tcPr>
-          <w:p>
-            <w:pPr>
-              <w:spacing w:line="276" w:lineRule="auto"/>
-              <w:jc w:val="center"/>
-            </w:pPr>
+              <w:rPr>
+                <w:rFonts w:eastAsiaTheme="minorEastAsia"/>
+              </w:rPr>
+            </w:pPr>
+            <m:oMathPara>
+              <m:oMath>
+                <m:sSub>
+                  <m:sSubPr>
+                    <m:ctrlPr>
+                      <w:rPr>
+                        <w:rFonts w:ascii="Cambria Math" w:eastAsiaTheme="minorEastAsia" w:hAnsi="Cambria Math"/>
+                        <w:i/>
+                      </w:rPr>
+                    </m:ctrlPr>
+                  </m:sSubPr>
+                  <m:e>
+                    <m:r>
+                      <w:rPr>
+                        <w:rFonts w:ascii="Cambria Math" w:eastAsiaTheme="minorEastAsia" w:hAnsi="Cambria Math"/>
+                      </w:rPr>
+                      <m:t>R</m:t>
+                    </m:r>
+                  </m:e>
+                  <m:sub>
+                    <m:r>
+                      <w:rPr>
+                        <w:rFonts w:ascii="Cambria Math" w:eastAsiaTheme="minorEastAsia" w:hAnsi="Cambria Math"/>
+                      </w:rPr>
+                      <m:t>W</m:t>
+                    </m:r>
+                    <m:d>
+                      <m:dPr>
+                        <m:ctrlPr>
+                          <w:rPr>
+                            <w:rFonts w:ascii="Cambria Math" w:eastAsiaTheme="minorEastAsia" w:hAnsi="Cambria Math"/>
+                            <w:i/>
+                          </w:rPr>
+                        </m:ctrlPr>
+                      </m:dPr>
+                      <m:e>
+                        <m:r>
+                          <w:rPr>
+                            <w:rFonts w:ascii="Cambria Math" w:eastAsiaTheme="minorEastAsia" w:hAnsi="Cambria Math"/>
+                          </w:rPr>
+                          <m:t>BUNDLE</m:t>
+                        </m:r>
+                        <m:r>
+                          <w:rPr>
+                            <w:rFonts w:ascii="Cambria Math" w:eastAsiaTheme="minorEastAsia" w:hAnsi="Cambria Math"/>
+                          </w:rPr>
+                          <m:t>,   DC</m:t>
+                        </m:r>
+                      </m:e>
+                    </m:d>
+                  </m:sub>
+                </m:sSub>
+                <m:r>
+                  <w:rPr>
+                    <w:rFonts w:ascii="Cambria Math" w:eastAsiaTheme="minorEastAsia" w:hAnsi="Cambria Math"/>
+                  </w:rPr>
+                  <m:t>=</m:t>
+                </m:r>
+                <m:f>
+                  <m:fPr>
+                    <m:ctrlPr>
+                      <w:rPr>
+                        <w:rFonts w:ascii="Cambria Math" w:eastAsiaTheme="minorEastAsia" w:hAnsi="Cambria Math"/>
+                      </w:rPr>
+                    </m:ctrlPr>
+                  </m:fPr>
+                  <m:num>
+                    <m:r>
+                      <m:rPr>
+                        <m:sty m:val="p"/>
+                      </m:rPr>
+                      <w:rPr>
+                        <w:rFonts w:ascii="Cambria Math" w:eastAsiaTheme="minorEastAsia" w:hAnsi="Cambria Math"/>
+                      </w:rPr>
+                      <m:t>ρ⋅</m:t>
+                    </m:r>
+                    <m:r>
+                      <w:rPr>
+                        <w:rFonts w:ascii="Cambria Math" w:eastAsiaTheme="minorEastAsia" w:hAnsi="Cambria Math"/>
+                      </w:rPr>
+                      <m:t>N</m:t>
+                    </m:r>
+                    <m:r>
+                      <m:rPr>
+                        <m:sty m:val="p"/>
+                      </m:rPr>
+                      <w:rPr>
+                        <w:rFonts w:ascii="Cambria Math" w:eastAsiaTheme="minorEastAsia" w:hAnsi="Cambria Math"/>
+                      </w:rPr>
+                      <m:t>⋅</m:t>
+                    </m:r>
+                    <m:sSub>
+                      <m:sSubPr>
+                        <m:ctrlPr>
+                          <w:rPr>
+                            <w:rFonts w:ascii="Cambria Math" w:eastAsiaTheme="minorEastAsia" w:hAnsi="Cambria Math"/>
+                            <w:i/>
+                          </w:rPr>
+                        </m:ctrlPr>
+                      </m:sSubPr>
+                      <m:e>
+                        <m:r>
+                          <w:rPr>
+                            <w:rFonts w:ascii="Cambria Math" w:eastAsiaTheme="minorEastAsia" w:hAnsi="Cambria Math"/>
+                          </w:rPr>
+                          <m:t>I</m:t>
+                        </m:r>
+                        <m:ctrlPr>
+                          <w:rPr>
+                            <w:rFonts w:ascii="Cambria Math" w:eastAsiaTheme="minorEastAsia" w:hAnsi="Cambria Math"/>
+                          </w:rPr>
+                        </m:ctrlPr>
+                      </m:e>
+                      <m:sub>
+                        <m:r>
+                          <w:rPr>
+                            <w:rFonts w:ascii="Cambria Math" w:eastAsiaTheme="minorEastAsia" w:hAnsi="Cambria Math"/>
+                          </w:rPr>
+                          <m:t>n</m:t>
+                        </m:r>
+                      </m:sub>
+                    </m:sSub>
+                    <m:ctrlPr>
+                      <w:rPr>
+                        <w:rFonts w:ascii="Cambria Math" w:eastAsiaTheme="minorEastAsia" w:hAnsi="Cambria Math"/>
+                        <w:i/>
+                      </w:rPr>
+                    </m:ctrlPr>
+                  </m:num>
+                  <m:den>
+                    <m:sSub>
+                      <m:sSubPr>
+                        <m:ctrlPr>
+                          <w:rPr>
+                            <w:rFonts w:ascii="Cambria Math" w:eastAsiaTheme="minorEastAsia" w:hAnsi="Cambria Math"/>
+                            <w:i/>
+                          </w:rPr>
+                        </m:ctrlPr>
+                      </m:sSubPr>
+                      <m:e>
+                        <m:r>
+                          <w:rPr>
+                            <w:rFonts w:ascii="Cambria Math" w:eastAsiaTheme="minorEastAsia" w:hAnsi="Cambria Math"/>
+                          </w:rPr>
+                          <m:t>A</m:t>
+                        </m:r>
+                      </m:e>
+                      <m:sub>
+                        <m:r>
+                          <w:rPr>
+                            <w:rFonts w:ascii="Cambria Math" w:eastAsiaTheme="minorEastAsia" w:hAnsi="Cambria Math"/>
+                          </w:rPr>
+                          <m:t>CU</m:t>
+                        </m:r>
+                        <m:d>
+                          <m:dPr>
+                            <m:ctrlPr>
+                              <w:rPr>
+                                <w:rFonts w:ascii="Cambria Math" w:eastAsiaTheme="minorEastAsia" w:hAnsi="Cambria Math"/>
+                                <w:i/>
+                              </w:rPr>
+                            </m:ctrlPr>
+                          </m:dPr>
+                          <m:e>
+                            <m:r>
+                              <w:rPr>
+                                <w:rFonts w:ascii="Cambria Math" w:eastAsiaTheme="minorEastAsia" w:hAnsi="Cambria Math"/>
+                              </w:rPr>
+                              <m:t>BUNDLE</m:t>
+                            </m:r>
+                          </m:e>
+                        </m:d>
+                      </m:sub>
+                    </m:sSub>
+                    <m:ctrlPr>
+                      <w:rPr>
+                        <w:rFonts w:ascii="Cambria Math" w:eastAsiaTheme="minorEastAsia" w:hAnsi="Cambria Math"/>
+                        <w:i/>
+                      </w:rPr>
+                    </m:ctrlPr>
+                  </m:den>
+                </m:f>
+              </m:oMath>
+            </m:oMathPara>
           </w:p>
         </w:tc>
       </w:tr>

</xml_diff>

<commit_message>
feat(buck-design): :sparkles: Finished capacitor sheet, inductor sheet, halfway done with switch sheet. Equations updated up to capacitor
</commit_message>
<xml_diff>
--- a/Implementation/EE734 Design Report Student Package 2024/EE734 Design Report Student Package 2024/Buck/EE734_Buck_Equations_Template_24_UPI.docx
+++ b/Implementation/EE734 Design Report Student Package 2024/EE734 Design Report Student Package 2024/Buck/EE734_Buck_Equations_Template_24_UPI.docx
@@ -26,21 +26,27 @@
     <w:tbl>
       <w:tblPr>
         <w:tblStyle w:val="TableGrid"/>
-        <w:tblW w:w="0" w:type="auto"/>
+        <w:tblW w:w="9135" w:type="dxa"/>
+        <w:jc w:val="center"/>
         <w:tblLook w:val="04A0" w:firstRow="1" w:lastRow="0" w:firstColumn="1" w:lastColumn="0" w:noHBand="0" w:noVBand="1"/>
       </w:tblPr>
       <w:tblGrid>
-        <w:gridCol w:w="704"/>
-        <w:gridCol w:w="8306"/>
+        <w:gridCol w:w="713"/>
+        <w:gridCol w:w="8422"/>
       </w:tblGrid>
       <w:tr>
-        <w:tc>
-          <w:tcPr>
-            <w:tcW w:w="704" w:type="dxa"/>
-          </w:tcPr>
-          <w:p>
-            <w:pPr>
-              <w:spacing w:line="276" w:lineRule="auto"/>
+        <w:trPr>
+          <w:trHeight w:val="444"/>
+          <w:jc w:val="center"/>
+        </w:trPr>
+        <w:tc>
+          <w:tcPr>
+            <w:tcW w:w="713" w:type="dxa"/>
+            <w:vAlign w:val="center"/>
+          </w:tcPr>
+          <w:p>
+            <w:pPr>
+              <w:spacing w:line="360" w:lineRule="auto"/>
             </w:pPr>
             <w:r>
               <w:t>Eq. #</w:t>
@@ -49,7 +55,8 @@
         </w:tc>
         <w:tc>
           <w:tcPr>
-            <w:tcW w:w="8306" w:type="dxa"/>
+            <w:tcW w:w="8422" w:type="dxa"/>
+            <w:vAlign w:val="center"/>
           </w:tcPr>
           <w:p>
             <w:pPr>
@@ -62,14 +69,18 @@
         </w:tc>
       </w:tr>
       <w:tr>
-        <w:tc>
-          <w:tcPr>
-            <w:tcW w:w="704" w:type="dxa"/>
-          </w:tcPr>
-          <w:p>
-            <w:pPr>
-              <w:spacing w:line="276" w:lineRule="auto"/>
-              <w:jc w:val="center"/>
+        <w:trPr>
+          <w:trHeight w:val="2254"/>
+          <w:jc w:val="center"/>
+        </w:trPr>
+        <w:tc>
+          <w:tcPr>
+            <w:tcW w:w="713" w:type="dxa"/>
+            <w:vAlign w:val="center"/>
+          </w:tcPr>
+          <w:p>
+            <w:pPr>
+              <w:spacing w:line="360" w:lineRule="auto"/>
             </w:pPr>
             <w:r>
               <w:t>(1)</w:t>
@@ -78,12 +89,12 @@
         </w:tc>
         <w:tc>
           <w:tcPr>
-            <w:tcW w:w="8306" w:type="dxa"/>
-          </w:tcPr>
-          <w:p>
-            <w:pPr>
-              <w:spacing w:line="360" w:lineRule="auto"/>
-              <w:jc w:val="center"/>
+            <w:tcW w:w="8422" w:type="dxa"/>
+            <w:vAlign w:val="center"/>
+          </w:tcPr>
+          <w:p>
+            <w:pPr>
+              <w:spacing w:line="360" w:lineRule="auto"/>
               <w:rPr>
                 <w:rFonts w:eastAsiaTheme="minorEastAsia"/>
               </w:rPr>
@@ -272,7 +283,6 @@
           <w:p>
             <w:pPr>
               <w:spacing w:line="360" w:lineRule="auto"/>
-              <w:jc w:val="center"/>
               <w:rPr>
                 <w:rFonts w:eastAsiaTheme="minorEastAsia"/>
               </w:rPr>
@@ -352,7 +362,6 @@
           <w:p>
             <w:pPr>
               <w:spacing w:line="360" w:lineRule="auto"/>
-              <w:jc w:val="center"/>
               <w:rPr>
                 <w:rFonts w:eastAsiaTheme="minorEastAsia"/>
               </w:rPr>
@@ -494,14 +503,18 @@
         </w:tc>
       </w:tr>
       <w:tr>
-        <w:tc>
-          <w:tcPr>
-            <w:tcW w:w="704" w:type="dxa"/>
-          </w:tcPr>
-          <w:p>
-            <w:pPr>
-              <w:spacing w:line="276" w:lineRule="auto"/>
-              <w:jc w:val="center"/>
+        <w:trPr>
+          <w:trHeight w:val="804"/>
+          <w:jc w:val="center"/>
+        </w:trPr>
+        <w:tc>
+          <w:tcPr>
+            <w:tcW w:w="713" w:type="dxa"/>
+            <w:vAlign w:val="center"/>
+          </w:tcPr>
+          <w:p>
+            <w:pPr>
+              <w:spacing w:line="360" w:lineRule="auto"/>
             </w:pPr>
             <w:r>
               <w:t>(2)</w:t>
@@ -510,12 +523,12 @@
         </w:tc>
         <w:tc>
           <w:tcPr>
-            <w:tcW w:w="8306" w:type="dxa"/>
-          </w:tcPr>
-          <w:p>
-            <w:pPr>
-              <w:spacing w:line="360" w:lineRule="auto"/>
-              <w:jc w:val="center"/>
+            <w:tcW w:w="8422" w:type="dxa"/>
+            <w:vAlign w:val="center"/>
+          </w:tcPr>
+          <w:p>
+            <w:pPr>
+              <w:spacing w:line="360" w:lineRule="auto"/>
               <w:rPr>
                 <w:rFonts w:eastAsiaTheme="minorEastAsia"/>
               </w:rPr>
@@ -657,14 +670,18 @@
         </w:tc>
       </w:tr>
       <w:tr>
-        <w:tc>
-          <w:tcPr>
-            <w:tcW w:w="704" w:type="dxa"/>
-          </w:tcPr>
-          <w:p>
-            <w:pPr>
-              <w:spacing w:line="276" w:lineRule="auto"/>
-              <w:jc w:val="center"/>
+        <w:trPr>
+          <w:trHeight w:val="746"/>
+          <w:jc w:val="center"/>
+        </w:trPr>
+        <w:tc>
+          <w:tcPr>
+            <w:tcW w:w="713" w:type="dxa"/>
+            <w:vAlign w:val="center"/>
+          </w:tcPr>
+          <w:p>
+            <w:pPr>
+              <w:spacing w:line="360" w:lineRule="auto"/>
             </w:pPr>
             <w:r>
               <w:t>(3)</w:t>
@@ -673,12 +690,12 @@
         </w:tc>
         <w:tc>
           <w:tcPr>
-            <w:tcW w:w="8306" w:type="dxa"/>
-          </w:tcPr>
-          <w:p>
-            <w:pPr>
-              <w:spacing w:line="360" w:lineRule="auto"/>
-              <w:jc w:val="center"/>
+            <w:tcW w:w="8422" w:type="dxa"/>
+            <w:vAlign w:val="center"/>
+          </w:tcPr>
+          <w:p>
+            <w:pPr>
+              <w:spacing w:line="360" w:lineRule="auto"/>
               <w:rPr>
                 <w:rFonts w:eastAsiaTheme="minorEastAsia"/>
               </w:rPr>
@@ -800,14 +817,18 @@
         </w:tc>
       </w:tr>
       <w:tr>
-        <w:tc>
-          <w:tcPr>
-            <w:tcW w:w="704" w:type="dxa"/>
-          </w:tcPr>
-          <w:p>
-            <w:pPr>
-              <w:spacing w:line="276" w:lineRule="auto"/>
-              <w:jc w:val="center"/>
+        <w:trPr>
+          <w:trHeight w:val="2197"/>
+          <w:jc w:val="center"/>
+        </w:trPr>
+        <w:tc>
+          <w:tcPr>
+            <w:tcW w:w="713" w:type="dxa"/>
+            <w:vAlign w:val="center"/>
+          </w:tcPr>
+          <w:p>
+            <w:pPr>
+              <w:spacing w:line="360" w:lineRule="auto"/>
             </w:pPr>
             <w:r>
               <w:t>(4)</w:t>
@@ -816,12 +837,12 @@
         </w:tc>
         <w:tc>
           <w:tcPr>
-            <w:tcW w:w="8306" w:type="dxa"/>
-          </w:tcPr>
-          <w:p>
-            <w:pPr>
-              <w:spacing w:line="360" w:lineRule="auto"/>
-              <w:jc w:val="center"/>
+            <w:tcW w:w="8422" w:type="dxa"/>
+            <w:vAlign w:val="center"/>
+          </w:tcPr>
+          <w:p>
+            <w:pPr>
+              <w:spacing w:line="360" w:lineRule="auto"/>
               <w:rPr>
                 <w:rFonts w:eastAsiaTheme="minorEastAsia"/>
               </w:rPr>
@@ -926,7 +947,6 @@
           <w:p>
             <w:pPr>
               <w:spacing w:line="360" w:lineRule="auto"/>
-              <w:jc w:val="center"/>
               <w:rPr>
                 <w:rFonts w:eastAsiaTheme="minorEastAsia"/>
               </w:rPr>
@@ -1068,7 +1088,6 @@
           <w:p>
             <w:pPr>
               <w:spacing w:line="360" w:lineRule="auto"/>
-              <w:jc w:val="center"/>
               <w:rPr>
                 <w:rFonts w:eastAsiaTheme="minorEastAsia"/>
               </w:rPr>
@@ -1190,14 +1209,18 @@
         </w:tc>
       </w:tr>
       <w:tr>
-        <w:tc>
-          <w:tcPr>
-            <w:tcW w:w="704" w:type="dxa"/>
-          </w:tcPr>
-          <w:p>
-            <w:pPr>
-              <w:spacing w:line="276" w:lineRule="auto"/>
-              <w:jc w:val="center"/>
+        <w:trPr>
+          <w:trHeight w:val="746"/>
+          <w:jc w:val="center"/>
+        </w:trPr>
+        <w:tc>
+          <w:tcPr>
+            <w:tcW w:w="713" w:type="dxa"/>
+            <w:vAlign w:val="center"/>
+          </w:tcPr>
+          <w:p>
+            <w:pPr>
+              <w:spacing w:line="360" w:lineRule="auto"/>
             </w:pPr>
             <w:r>
               <w:t>(5)</w:t>
@@ -1206,12 +1229,12 @@
         </w:tc>
         <w:tc>
           <w:tcPr>
-            <w:tcW w:w="8306" w:type="dxa"/>
-          </w:tcPr>
-          <w:p>
-            <w:pPr>
-              <w:spacing w:line="360" w:lineRule="auto"/>
-              <w:jc w:val="center"/>
+            <w:tcW w:w="8422" w:type="dxa"/>
+            <w:vAlign w:val="center"/>
+          </w:tcPr>
+          <w:p>
+            <w:pPr>
+              <w:spacing w:line="360" w:lineRule="auto"/>
               <w:rPr>
                 <w:rFonts w:eastAsiaTheme="minorEastAsia"/>
               </w:rPr>
@@ -1316,14 +1339,18 @@
         </w:tc>
       </w:tr>
       <w:tr>
-        <w:tc>
-          <w:tcPr>
-            <w:tcW w:w="704" w:type="dxa"/>
-          </w:tcPr>
-          <w:p>
-            <w:pPr>
-              <w:spacing w:line="276" w:lineRule="auto"/>
-              <w:jc w:val="center"/>
+        <w:trPr>
+          <w:trHeight w:val="459"/>
+          <w:jc w:val="center"/>
+        </w:trPr>
+        <w:tc>
+          <w:tcPr>
+            <w:tcW w:w="713" w:type="dxa"/>
+            <w:vAlign w:val="center"/>
+          </w:tcPr>
+          <w:p>
+            <w:pPr>
+              <w:spacing w:line="360" w:lineRule="auto"/>
             </w:pPr>
             <w:r>
               <w:t>(6)</w:t>
@@ -1332,12 +1359,12 @@
         </w:tc>
         <w:tc>
           <w:tcPr>
-            <w:tcW w:w="8306" w:type="dxa"/>
-          </w:tcPr>
-          <w:p>
-            <w:pPr>
-              <w:spacing w:line="360" w:lineRule="auto"/>
-              <w:jc w:val="center"/>
+            <w:tcW w:w="8422" w:type="dxa"/>
+            <w:vAlign w:val="center"/>
+          </w:tcPr>
+          <w:p>
+            <w:pPr>
+              <w:spacing w:line="360" w:lineRule="auto"/>
               <w:rPr>
                 <w:rFonts w:eastAsiaTheme="minorEastAsia"/>
               </w:rPr>
@@ -1608,14 +1635,18 @@
         </w:tc>
       </w:tr>
       <w:tr>
-        <w:tc>
-          <w:tcPr>
-            <w:tcW w:w="704" w:type="dxa"/>
-          </w:tcPr>
-          <w:p>
-            <w:pPr>
-              <w:spacing w:line="276" w:lineRule="auto"/>
-              <w:jc w:val="center"/>
+        <w:trPr>
+          <w:trHeight w:val="1234"/>
+          <w:jc w:val="center"/>
+        </w:trPr>
+        <w:tc>
+          <w:tcPr>
+            <w:tcW w:w="713" w:type="dxa"/>
+            <w:vAlign w:val="center"/>
+          </w:tcPr>
+          <w:p>
+            <w:pPr>
+              <w:spacing w:line="360" w:lineRule="auto"/>
             </w:pPr>
             <w:r>
               <w:t>(7)</w:t>
@@ -1624,12 +1655,12 @@
         </w:tc>
         <w:tc>
           <w:tcPr>
-            <w:tcW w:w="8306" w:type="dxa"/>
-          </w:tcPr>
-          <w:p>
-            <w:pPr>
-              <w:spacing w:line="360" w:lineRule="auto"/>
-              <w:jc w:val="center"/>
+            <w:tcW w:w="8422" w:type="dxa"/>
+            <w:vAlign w:val="center"/>
+          </w:tcPr>
+          <w:p>
+            <w:pPr>
+              <w:spacing w:line="360" w:lineRule="auto"/>
               <w:rPr>
                 <w:rFonts w:eastAsiaTheme="minorEastAsia"/>
               </w:rPr>
@@ -1822,7 +1853,6 @@
           <w:p>
             <w:pPr>
               <w:spacing w:line="360" w:lineRule="auto"/>
-              <w:jc w:val="center"/>
               <w:rPr>
                 <w:rFonts w:eastAsiaTheme="minorEastAsia"/>
               </w:rPr>
@@ -1924,14 +1954,18 @@
         </w:tc>
       </w:tr>
       <w:tr>
-        <w:tc>
-          <w:tcPr>
-            <w:tcW w:w="704" w:type="dxa"/>
-          </w:tcPr>
-          <w:p>
-            <w:pPr>
-              <w:spacing w:line="276" w:lineRule="auto"/>
-              <w:jc w:val="center"/>
+        <w:trPr>
+          <w:trHeight w:val="703"/>
+          <w:jc w:val="center"/>
+        </w:trPr>
+        <w:tc>
+          <w:tcPr>
+            <w:tcW w:w="713" w:type="dxa"/>
+            <w:vAlign w:val="center"/>
+          </w:tcPr>
+          <w:p>
+            <w:pPr>
+              <w:spacing w:line="360" w:lineRule="auto"/>
             </w:pPr>
             <w:r>
               <w:t>(8)</w:t>
@@ -1940,12 +1974,12 @@
         </w:tc>
         <w:tc>
           <w:tcPr>
-            <w:tcW w:w="8306" w:type="dxa"/>
-          </w:tcPr>
-          <w:p>
-            <w:pPr>
-              <w:spacing w:line="360" w:lineRule="auto"/>
-              <w:jc w:val="center"/>
+            <w:tcW w:w="8422" w:type="dxa"/>
+            <w:vAlign w:val="center"/>
+          </w:tcPr>
+          <w:p>
+            <w:pPr>
+              <w:spacing w:line="360" w:lineRule="auto"/>
               <w:rPr>
                 <w:rFonts w:eastAsiaTheme="minorEastAsia"/>
               </w:rPr>
@@ -2100,14 +2134,18 @@
         </w:tc>
       </w:tr>
       <w:tr>
-        <w:tc>
-          <w:tcPr>
-            <w:tcW w:w="704" w:type="dxa"/>
-          </w:tcPr>
-          <w:p>
-            <w:pPr>
-              <w:spacing w:line="276" w:lineRule="auto"/>
-              <w:jc w:val="center"/>
+        <w:trPr>
+          <w:trHeight w:val="703"/>
+          <w:jc w:val="center"/>
+        </w:trPr>
+        <w:tc>
+          <w:tcPr>
+            <w:tcW w:w="713" w:type="dxa"/>
+            <w:vAlign w:val="center"/>
+          </w:tcPr>
+          <w:p>
+            <w:pPr>
+              <w:spacing w:line="360" w:lineRule="auto"/>
             </w:pPr>
             <w:r>
               <w:t>(9)</w:t>
@@ -2116,12 +2154,12 @@
         </w:tc>
         <w:tc>
           <w:tcPr>
-            <w:tcW w:w="8306" w:type="dxa"/>
-          </w:tcPr>
-          <w:p>
-            <w:pPr>
-              <w:spacing w:line="360" w:lineRule="auto"/>
-              <w:jc w:val="center"/>
+            <w:tcW w:w="8422" w:type="dxa"/>
+            <w:vAlign w:val="center"/>
+          </w:tcPr>
+          <w:p>
+            <w:pPr>
+              <w:spacing w:line="360" w:lineRule="auto"/>
               <w:rPr>
                 <w:rFonts w:eastAsiaTheme="minorEastAsia"/>
               </w:rPr>
@@ -2314,14 +2352,18 @@
         </w:tc>
       </w:tr>
       <w:tr>
-        <w:tc>
-          <w:tcPr>
-            <w:tcW w:w="704" w:type="dxa"/>
-          </w:tcPr>
-          <w:p>
-            <w:pPr>
-              <w:spacing w:line="276" w:lineRule="auto"/>
-              <w:jc w:val="center"/>
+        <w:trPr>
+          <w:trHeight w:val="1464"/>
+          <w:jc w:val="center"/>
+        </w:trPr>
+        <w:tc>
+          <w:tcPr>
+            <w:tcW w:w="713" w:type="dxa"/>
+            <w:vAlign w:val="center"/>
+          </w:tcPr>
+          <w:p>
+            <w:pPr>
+              <w:spacing w:line="360" w:lineRule="auto"/>
             </w:pPr>
             <w:r>
               <w:t>(10)</w:t>
@@ -2330,17 +2372,20 @@
         </w:tc>
         <w:tc>
           <w:tcPr>
-            <w:tcW w:w="8306" w:type="dxa"/>
-          </w:tcPr>
-          <w:p>
-            <w:pPr>
-              <w:spacing w:line="360" w:lineRule="auto"/>
-              <w:jc w:val="center"/>
+            <w:tcW w:w="8422" w:type="dxa"/>
+            <w:vAlign w:val="center"/>
+          </w:tcPr>
+          <w:p>
+            <w:pPr>
+              <w:spacing w:line="360" w:lineRule="auto"/>
               <w:rPr>
                 <w:rFonts w:eastAsiaTheme="minorEastAsia"/>
               </w:rPr>
             </w:pPr>
             <m:oMathPara>
+              <m:oMathParaPr>
+                <m:jc m:val="center"/>
+              </m:oMathParaPr>
               <m:oMath>
                 <m:sSub>
                   <m:sSubPr>
@@ -2539,26 +2584,21 @@
               </m:oMath>
             </m:oMathPara>
           </w:p>
-          <w:p>
-            <w:pPr>
-              <w:spacing w:line="360" w:lineRule="auto"/>
-              <w:jc w:val="center"/>
-              <w:rPr>
-                <w:rFonts w:eastAsiaTheme="minorEastAsia"/>
-              </w:rPr>
-            </w:pPr>
-          </w:p>
         </w:tc>
       </w:tr>
       <w:tr>
-        <w:tc>
-          <w:tcPr>
-            <w:tcW w:w="704" w:type="dxa"/>
-          </w:tcPr>
-          <w:p>
-            <w:pPr>
-              <w:spacing w:line="276" w:lineRule="auto"/>
-              <w:jc w:val="center"/>
+        <w:trPr>
+          <w:trHeight w:val="1005"/>
+          <w:jc w:val="center"/>
+        </w:trPr>
+        <w:tc>
+          <w:tcPr>
+            <w:tcW w:w="713" w:type="dxa"/>
+            <w:vAlign w:val="center"/>
+          </w:tcPr>
+          <w:p>
+            <w:pPr>
+              <w:spacing w:line="360" w:lineRule="auto"/>
             </w:pPr>
             <w:r>
               <w:t>(11)</w:t>
@@ -2567,12 +2607,12 @@
         </w:tc>
         <w:tc>
           <w:tcPr>
-            <w:tcW w:w="8306" w:type="dxa"/>
-          </w:tcPr>
-          <w:p>
-            <w:pPr>
-              <w:spacing w:line="360" w:lineRule="auto"/>
-              <w:jc w:val="center"/>
+            <w:tcW w:w="8422" w:type="dxa"/>
+            <w:vAlign w:val="center"/>
+          </w:tcPr>
+          <w:p>
+            <w:pPr>
+              <w:spacing w:line="360" w:lineRule="auto"/>
               <w:rPr>
                 <w:rFonts w:eastAsiaTheme="minorEastAsia"/>
               </w:rPr>
@@ -2819,14 +2859,18 @@
         </w:tc>
       </w:tr>
       <w:tr>
-        <w:tc>
-          <w:tcPr>
-            <w:tcW w:w="704" w:type="dxa"/>
-          </w:tcPr>
-          <w:p>
-            <w:pPr>
-              <w:spacing w:line="276" w:lineRule="auto"/>
-              <w:jc w:val="center"/>
+        <w:trPr>
+          <w:trHeight w:val="718"/>
+          <w:jc w:val="center"/>
+        </w:trPr>
+        <w:tc>
+          <w:tcPr>
+            <w:tcW w:w="713" w:type="dxa"/>
+            <w:vAlign w:val="center"/>
+          </w:tcPr>
+          <w:p>
+            <w:pPr>
+              <w:spacing w:line="360" w:lineRule="auto"/>
             </w:pPr>
             <w:r>
               <w:lastRenderedPageBreak/>
@@ -2836,12 +2880,12 @@
         </w:tc>
         <w:tc>
           <w:tcPr>
-            <w:tcW w:w="8306" w:type="dxa"/>
-          </w:tcPr>
-          <w:p>
-            <w:pPr>
-              <w:spacing w:line="276" w:lineRule="auto"/>
-              <w:jc w:val="center"/>
+            <w:tcW w:w="8422" w:type="dxa"/>
+            <w:vAlign w:val="center"/>
+          </w:tcPr>
+          <w:p>
+            <w:pPr>
+              <w:spacing w:line="360" w:lineRule="auto"/>
             </w:pPr>
             <m:oMathPara>
               <m:oMath>
@@ -2999,13 +3043,18 @@
         </w:tc>
       </w:tr>
       <w:tr>
-        <w:tc>
-          <w:tcPr>
-            <w:tcW w:w="704" w:type="dxa"/>
-          </w:tcPr>
-          <w:p>
-            <w:pPr>
-              <w:spacing w:line="276" w:lineRule="auto"/>
+        <w:trPr>
+          <w:trHeight w:val="1249"/>
+          <w:jc w:val="center"/>
+        </w:trPr>
+        <w:tc>
+          <w:tcPr>
+            <w:tcW w:w="713" w:type="dxa"/>
+            <w:vAlign w:val="center"/>
+          </w:tcPr>
+          <w:p>
+            <w:pPr>
+              <w:spacing w:line="360" w:lineRule="auto"/>
             </w:pPr>
             <w:r>
               <w:t>(13)</w:t>
@@ -3014,12 +3063,12 @@
         </w:tc>
         <w:tc>
           <w:tcPr>
-            <w:tcW w:w="8306" w:type="dxa"/>
-          </w:tcPr>
-          <w:p>
-            <w:pPr>
-              <w:spacing w:line="276" w:lineRule="auto"/>
-              <w:jc w:val="center"/>
+            <w:tcW w:w="8422" w:type="dxa"/>
+            <w:vAlign w:val="center"/>
+          </w:tcPr>
+          <w:p>
+            <w:pPr>
+              <w:spacing w:line="360" w:lineRule="auto"/>
               <w:rPr>
                 <w:rFonts w:eastAsiaTheme="minorEastAsia"/>
               </w:rPr>
@@ -3065,7 +3114,7 @@
                   <w:rPr>
                     <w:rFonts w:ascii="Cambria Math" w:hAnsi="Cambria Math"/>
                   </w:rPr>
-                  <m:t xml:space="preserve">2 </m:t>
+                  <m:t>2</m:t>
                 </m:r>
                 <m:r>
                   <m:rPr>
@@ -3081,8 +3130,7 @@
           </w:p>
           <w:p>
             <w:pPr>
-              <w:spacing w:line="276" w:lineRule="auto"/>
-              <w:jc w:val="center"/>
+              <w:spacing w:line="360" w:lineRule="auto"/>
               <w:rPr>
                 <w:rFonts w:eastAsiaTheme="minorEastAsia"/>
               </w:rPr>
@@ -3247,13 +3295,18 @@
         </w:tc>
       </w:tr>
       <w:tr>
-        <w:tc>
-          <w:tcPr>
-            <w:tcW w:w="704" w:type="dxa"/>
-          </w:tcPr>
-          <w:p>
-            <w:pPr>
-              <w:spacing w:line="276" w:lineRule="auto"/>
+        <w:trPr>
+          <w:trHeight w:val="905"/>
+          <w:jc w:val="center"/>
+        </w:trPr>
+        <w:tc>
+          <w:tcPr>
+            <w:tcW w:w="713" w:type="dxa"/>
+            <w:vAlign w:val="center"/>
+          </w:tcPr>
+          <w:p>
+            <w:pPr>
+              <w:spacing w:line="360" w:lineRule="auto"/>
             </w:pPr>
             <w:r>
               <w:t>(14)</w:t>
@@ -3262,12 +3315,12 @@
         </w:tc>
         <w:tc>
           <w:tcPr>
-            <w:tcW w:w="8306" w:type="dxa"/>
-          </w:tcPr>
-          <w:p>
-            <w:pPr>
-              <w:spacing w:line="276" w:lineRule="auto"/>
-              <w:jc w:val="center"/>
+            <w:tcW w:w="8422" w:type="dxa"/>
+            <w:vAlign w:val="center"/>
+          </w:tcPr>
+          <w:p>
+            <w:pPr>
+              <w:spacing w:line="360" w:lineRule="auto"/>
               <w:rPr>
                 <w:rFonts w:eastAsiaTheme="minorEastAsia"/>
               </w:rPr>
@@ -3429,13 +3482,18 @@
         </w:tc>
       </w:tr>
       <w:tr>
-        <w:tc>
-          <w:tcPr>
-            <w:tcW w:w="704" w:type="dxa"/>
-          </w:tcPr>
-          <w:p>
-            <w:pPr>
-              <w:spacing w:line="276" w:lineRule="auto"/>
+        <w:trPr>
+          <w:trHeight w:val="674"/>
+          <w:jc w:val="center"/>
+        </w:trPr>
+        <w:tc>
+          <w:tcPr>
+            <w:tcW w:w="713" w:type="dxa"/>
+            <w:vAlign w:val="center"/>
+          </w:tcPr>
+          <w:p>
+            <w:pPr>
+              <w:spacing w:line="360" w:lineRule="auto"/>
             </w:pPr>
             <w:r>
               <w:t>(15)</w:t>
@@ -3444,11 +3502,12 @@
         </w:tc>
         <w:tc>
           <w:tcPr>
-            <w:tcW w:w="8306" w:type="dxa"/>
-          </w:tcPr>
-          <w:p>
-            <w:pPr>
-              <w:spacing w:line="276" w:lineRule="auto"/>
+            <w:tcW w:w="8422" w:type="dxa"/>
+            <w:vAlign w:val="center"/>
+          </w:tcPr>
+          <w:p>
+            <w:pPr>
+              <w:spacing w:line="360" w:lineRule="auto"/>
               <w:rPr>
                 <w:rFonts w:eastAsiaTheme="minorEastAsia"/>
               </w:rPr>
@@ -3623,13 +3682,18 @@
         </w:tc>
       </w:tr>
       <w:tr>
-        <w:tc>
-          <w:tcPr>
-            <w:tcW w:w="704" w:type="dxa"/>
-          </w:tcPr>
-          <w:p>
-            <w:pPr>
-              <w:spacing w:line="276" w:lineRule="auto"/>
+        <w:trPr>
+          <w:trHeight w:val="631"/>
+          <w:jc w:val="center"/>
+        </w:trPr>
+        <w:tc>
+          <w:tcPr>
+            <w:tcW w:w="713" w:type="dxa"/>
+            <w:vAlign w:val="center"/>
+          </w:tcPr>
+          <w:p>
+            <w:pPr>
+              <w:spacing w:line="360" w:lineRule="auto"/>
             </w:pPr>
             <w:r>
               <w:t>(16)</w:t>
@@ -3638,12 +3702,12 @@
         </w:tc>
         <w:tc>
           <w:tcPr>
-            <w:tcW w:w="8306" w:type="dxa"/>
-          </w:tcPr>
-          <w:p>
-            <w:pPr>
-              <w:spacing w:line="276" w:lineRule="auto"/>
-              <w:jc w:val="center"/>
+            <w:tcW w:w="8422" w:type="dxa"/>
+            <w:vAlign w:val="center"/>
+          </w:tcPr>
+          <w:p>
+            <w:pPr>
+              <w:spacing w:line="360" w:lineRule="auto"/>
               <w:rPr>
                 <w:rFonts w:eastAsiaTheme="minorEastAsia"/>
               </w:rPr>
@@ -3780,13 +3844,18 @@
         </w:tc>
       </w:tr>
       <w:tr>
-        <w:tc>
-          <w:tcPr>
-            <w:tcW w:w="704" w:type="dxa"/>
-          </w:tcPr>
-          <w:p>
-            <w:pPr>
-              <w:spacing w:line="276" w:lineRule="auto"/>
+        <w:trPr>
+          <w:trHeight w:val="660"/>
+          <w:jc w:val="center"/>
+        </w:trPr>
+        <w:tc>
+          <w:tcPr>
+            <w:tcW w:w="713" w:type="dxa"/>
+            <w:vAlign w:val="center"/>
+          </w:tcPr>
+          <w:p>
+            <w:pPr>
+              <w:spacing w:line="360" w:lineRule="auto"/>
             </w:pPr>
             <w:r>
               <w:t>(17)</w:t>
@@ -3795,12 +3864,12 @@
         </w:tc>
         <w:tc>
           <w:tcPr>
-            <w:tcW w:w="8306" w:type="dxa"/>
-          </w:tcPr>
-          <w:p>
-            <w:pPr>
-              <w:spacing w:line="276" w:lineRule="auto"/>
-              <w:jc w:val="center"/>
+            <w:tcW w:w="8422" w:type="dxa"/>
+            <w:vAlign w:val="center"/>
+          </w:tcPr>
+          <w:p>
+            <w:pPr>
+              <w:spacing w:line="360" w:lineRule="auto"/>
               <w:rPr>
                 <w:rFonts w:eastAsiaTheme="minorEastAsia"/>
               </w:rPr>
@@ -3982,13 +4051,18 @@
         </w:tc>
       </w:tr>
       <w:tr>
-        <w:tc>
-          <w:tcPr>
-            <w:tcW w:w="704" w:type="dxa"/>
-          </w:tcPr>
-          <w:p>
-            <w:pPr>
-              <w:spacing w:line="276" w:lineRule="auto"/>
+        <w:trPr>
+          <w:trHeight w:val="345"/>
+          <w:jc w:val="center"/>
+        </w:trPr>
+        <w:tc>
+          <w:tcPr>
+            <w:tcW w:w="713" w:type="dxa"/>
+            <w:vAlign w:val="center"/>
+          </w:tcPr>
+          <w:p>
+            <w:pPr>
+              <w:spacing w:line="360" w:lineRule="auto"/>
             </w:pPr>
             <w:r>
               <w:t>(18)</w:t>
@@ -3997,12 +4071,12 @@
         </w:tc>
         <w:tc>
           <w:tcPr>
-            <w:tcW w:w="8306" w:type="dxa"/>
-          </w:tcPr>
-          <w:p>
-            <w:pPr>
-              <w:spacing w:line="276" w:lineRule="auto"/>
-              <w:jc w:val="center"/>
+            <w:tcW w:w="8422" w:type="dxa"/>
+            <w:vAlign w:val="center"/>
+          </w:tcPr>
+          <w:p>
+            <w:pPr>
+              <w:spacing w:line="360" w:lineRule="auto"/>
               <w:rPr>
                 <w:rFonts w:eastAsiaTheme="minorEastAsia"/>
               </w:rPr>
@@ -4149,13 +4223,18 @@
         </w:tc>
       </w:tr>
       <w:tr>
-        <w:tc>
-          <w:tcPr>
-            <w:tcW w:w="704" w:type="dxa"/>
-          </w:tcPr>
-          <w:p>
-            <w:pPr>
-              <w:spacing w:line="276" w:lineRule="auto"/>
+        <w:trPr>
+          <w:trHeight w:val="689"/>
+          <w:jc w:val="center"/>
+        </w:trPr>
+        <w:tc>
+          <w:tcPr>
+            <w:tcW w:w="713" w:type="dxa"/>
+            <w:vAlign w:val="center"/>
+          </w:tcPr>
+          <w:p>
+            <w:pPr>
+              <w:spacing w:line="360" w:lineRule="auto"/>
             </w:pPr>
             <w:r>
               <w:t>(19)</w:t>
@@ -4164,12 +4243,273 @@
         </w:tc>
         <w:tc>
           <w:tcPr>
-            <w:tcW w:w="8306" w:type="dxa"/>
-          </w:tcPr>
-          <w:p>
-            <w:pPr>
-              <w:spacing w:line="276" w:lineRule="auto"/>
-              <w:jc w:val="center"/>
+            <w:tcW w:w="8422" w:type="dxa"/>
+            <w:vAlign w:val="center"/>
+          </w:tcPr>
+          <w:p>
+            <w:pPr>
+              <w:spacing w:line="360" w:lineRule="auto"/>
+              <w:rPr>
+                <w:rFonts w:eastAsiaTheme="minorEastAsia"/>
+              </w:rPr>
+            </w:pPr>
+            <m:oMath>
+              <m:sSub>
+                <m:sSubPr>
+                  <m:ctrlPr>
+                    <w:rPr>
+                      <w:rFonts w:ascii="Cambria Math" w:hAnsi="Cambria Math"/>
+                      <w:i/>
+                    </w:rPr>
+                  </m:ctrlPr>
+                </m:sSubPr>
+                <m:e>
+                  <m:r>
+                    <w:rPr>
+                      <w:rFonts w:ascii="Cambria Math" w:hAnsi="Cambria Math"/>
+                    </w:rPr>
+                    <m:t>J</m:t>
+                  </m:r>
+                </m:e>
+                <m:sub>
+                  <m:r>
+                    <w:rPr>
+                      <w:rFonts w:ascii="Cambria Math" w:hAnsi="Cambria Math"/>
+                    </w:rPr>
+                    <m:t>MAX</m:t>
+                  </m:r>
+                </m:sub>
+              </m:sSub>
+              <m:r>
+                <w:rPr>
+                  <w:rFonts w:ascii="Cambria Math" w:hAnsi="Cambria Math"/>
+                </w:rPr>
+                <m:t>=</m:t>
+              </m:r>
+              <m:f>
+                <m:fPr>
+                  <m:ctrlPr>
+                    <w:rPr>
+                      <w:rFonts w:ascii="Cambria Math" w:hAnsi="Cambria Math"/>
+                    </w:rPr>
+                  </m:ctrlPr>
+                </m:fPr>
+                <m:num>
+                  <m:sSub>
+                    <m:sSubPr>
+                      <m:ctrlPr>
+                        <w:rPr>
+                          <w:rFonts w:ascii="Cambria Math" w:hAnsi="Cambria Math"/>
+                          <w:i/>
+                        </w:rPr>
+                      </m:ctrlPr>
+                    </m:sSubPr>
+                    <m:e>
+                      <m:r>
+                        <w:rPr>
+                          <w:rFonts w:ascii="Cambria Math" w:hAnsi="Cambria Math"/>
+                        </w:rPr>
+                        <m:t>I</m:t>
+                      </m:r>
+                    </m:e>
+                    <m:sub>
+                      <m:r>
+                        <w:rPr>
+                          <w:rFonts w:ascii="Cambria Math" w:hAnsi="Cambria Math"/>
+                        </w:rPr>
+                        <m:t>RMS</m:t>
+                      </m:r>
+                      <m:d>
+                        <m:dPr>
+                          <m:ctrlPr>
+                            <w:rPr>
+                              <w:rFonts w:ascii="Cambria Math" w:hAnsi="Cambria Math"/>
+                              <w:i/>
+                            </w:rPr>
+                          </m:ctrlPr>
+                        </m:dPr>
+                        <m:e>
+                          <m:r>
+                            <w:rPr>
+                              <w:rFonts w:ascii="Cambria Math" w:hAnsi="Cambria Math"/>
+                            </w:rPr>
+                            <m:t>MAX</m:t>
+                          </m:r>
+                        </m:e>
+                      </m:d>
+                    </m:sub>
+                  </m:sSub>
+                </m:num>
+                <m:den>
+                  <m:sSub>
+                    <m:sSubPr>
+                      <m:ctrlPr>
+                        <w:rPr>
+                          <w:rFonts w:ascii="Cambria Math" w:hAnsi="Cambria Math"/>
+                          <w:i/>
+                        </w:rPr>
+                      </m:ctrlPr>
+                    </m:sSubPr>
+                    <m:e>
+                      <m:r>
+                        <w:rPr>
+                          <w:rFonts w:ascii="Cambria Math" w:hAnsi="Cambria Math"/>
+                        </w:rPr>
+                        <m:t>A</m:t>
+                      </m:r>
+                    </m:e>
+                    <m:sub>
+                      <m:r>
+                        <w:rPr>
+                          <w:rFonts w:ascii="Cambria Math" w:hAnsi="Cambria Math"/>
+                        </w:rPr>
+                        <m:t>CU</m:t>
+                      </m:r>
+                      <m:d>
+                        <m:dPr>
+                          <m:ctrlPr>
+                            <w:rPr>
+                              <w:rFonts w:ascii="Cambria Math" w:hAnsi="Cambria Math"/>
+                              <w:i/>
+                            </w:rPr>
+                          </m:ctrlPr>
+                        </m:dPr>
+                        <m:e>
+                          <m:r>
+                            <w:rPr>
+                              <w:rFonts w:ascii="Cambria Math" w:hAnsi="Cambria Math"/>
+                            </w:rPr>
+                            <m:t>STRAND</m:t>
+                          </m:r>
+                        </m:e>
+                      </m:d>
+                    </m:sub>
+                  </m:sSub>
+                  <m:r>
+                    <m:rPr>
+                      <m:sty m:val="p"/>
+                    </m:rPr>
+                    <w:rPr>
+                      <w:rFonts w:ascii="Cambria Math" w:hAnsi="Cambria Math"/>
+                    </w:rPr>
+                    <m:t>×</m:t>
+                  </m:r>
+                  <m:sSup>
+                    <m:sSupPr>
+                      <m:ctrlPr>
+                        <w:rPr>
+                          <w:rFonts w:ascii="Cambria Math" w:hAnsi="Cambria Math"/>
+                          <w:i/>
+                        </w:rPr>
+                      </m:ctrlPr>
+                    </m:sSupPr>
+                    <m:e>
+                      <m:r>
+                        <w:rPr>
+                          <w:rFonts w:ascii="Cambria Math" w:hAnsi="Cambria Math"/>
+                        </w:rPr>
+                        <m:t>10</m:t>
+                      </m:r>
+                      <m:ctrlPr>
+                        <w:rPr>
+                          <w:rFonts w:ascii="Cambria Math" w:hAnsi="Cambria Math"/>
+                        </w:rPr>
+                      </m:ctrlPr>
+                    </m:e>
+                    <m:sup>
+                      <m:r>
+                        <w:rPr>
+                          <w:rFonts w:ascii="Cambria Math" w:hAnsi="Cambria Math"/>
+                        </w:rPr>
+                        <m:t>6</m:t>
+                      </m:r>
+                    </m:sup>
+                  </m:sSup>
+                  <m:ctrlPr>
+                    <w:rPr>
+                      <w:rFonts w:ascii="Cambria Math" w:hAnsi="Cambria Math"/>
+                      <w:i/>
+                    </w:rPr>
+                  </m:ctrlPr>
+                </m:den>
+              </m:f>
+            </m:oMath>
+            <w:r>
+              <w:rPr>
+                <w:rFonts w:eastAsiaTheme="minorEastAsia"/>
+              </w:rPr>
+              <w:t xml:space="preserve"> (In A</w:t>
+            </w:r>
+            <m:oMath>
+              <m:r>
+                <w:rPr>
+                  <w:rFonts w:ascii="Cambria Math" w:eastAsiaTheme="minorEastAsia" w:hAnsi="Cambria Math"/>
+                </w:rPr>
+                <m:t>m</m:t>
+              </m:r>
+              <m:sSup>
+                <m:sSupPr>
+                  <m:ctrlPr>
+                    <w:rPr>
+                      <w:rFonts w:ascii="Cambria Math" w:eastAsiaTheme="minorEastAsia" w:hAnsi="Cambria Math"/>
+                      <w:i/>
+                    </w:rPr>
+                  </m:ctrlPr>
+                </m:sSupPr>
+                <m:e>
+                  <m:r>
+                    <w:rPr>
+                      <w:rFonts w:ascii="Cambria Math" w:eastAsiaTheme="minorEastAsia" w:hAnsi="Cambria Math"/>
+                    </w:rPr>
+                    <m:t>m</m:t>
+                  </m:r>
+                </m:e>
+                <m:sup>
+                  <m:r>
+                    <w:rPr>
+                      <w:rFonts w:ascii="Cambria Math" w:eastAsiaTheme="minorEastAsia" w:hAnsi="Cambria Math"/>
+                    </w:rPr>
+                    <m:t>-2</m:t>
+                  </m:r>
+                </m:sup>
+              </m:sSup>
+              <m:r>
+                <w:rPr>
+                  <w:rFonts w:ascii="Cambria Math" w:eastAsiaTheme="minorEastAsia" w:hAnsi="Cambria Math"/>
+                </w:rPr>
+                <m:t>)</m:t>
+              </m:r>
+            </m:oMath>
+          </w:p>
+        </w:tc>
+      </w:tr>
+      <w:tr>
+        <w:trPr>
+          <w:trHeight w:val="674"/>
+          <w:jc w:val="center"/>
+        </w:trPr>
+        <w:tc>
+          <w:tcPr>
+            <w:tcW w:w="713" w:type="dxa"/>
+            <w:vAlign w:val="center"/>
+          </w:tcPr>
+          <w:p>
+            <w:pPr>
+              <w:spacing w:line="360" w:lineRule="auto"/>
+            </w:pPr>
+            <w:r>
+              <w:t>(20)</w:t>
+            </w:r>
+          </w:p>
+        </w:tc>
+        <w:tc>
+          <w:tcPr>
+            <w:tcW w:w="8422" w:type="dxa"/>
+            <w:vAlign w:val="center"/>
+          </w:tcPr>
+          <w:p>
+            <w:pPr>
+              <w:spacing w:line="360" w:lineRule="auto"/>
               <w:rPr>
                 <w:rFonts w:eastAsiaTheme="minorEastAsia"/>
               </w:rPr>
@@ -4180,7 +4520,7 @@
                   <m:sSubPr>
                     <m:ctrlPr>
                       <w:rPr>
-                        <w:rFonts w:ascii="Cambria Math" w:hAnsi="Cambria Math"/>
+                        <w:rFonts w:ascii="Cambria Math" w:eastAsiaTheme="minorEastAsia" w:hAnsi="Cambria Math"/>
                         <w:i/>
                       </w:rPr>
                     </m:ctrlPr>
@@ -4188,208 +4528,14 @@
                   <m:e>
                     <m:r>
                       <w:rPr>
-                        <w:rFonts w:ascii="Cambria Math" w:hAnsi="Cambria Math"/>
-                      </w:rPr>
-                      <m:t>J</m:t>
+                        <w:rFonts w:ascii="Cambria Math" w:eastAsiaTheme="minorEastAsia" w:hAnsi="Cambria Math"/>
+                      </w:rPr>
+                      <m:t>R</m:t>
                     </m:r>
                   </m:e>
                   <m:sub>
                     <m:r>
                       <w:rPr>
-                        <w:rFonts w:ascii="Cambria Math" w:hAnsi="Cambria Math"/>
-                      </w:rPr>
-                      <m:t>MAX</m:t>
-                    </m:r>
-                  </m:sub>
-                </m:sSub>
-                <m:r>
-                  <w:rPr>
-                    <w:rFonts w:ascii="Cambria Math" w:hAnsi="Cambria Math"/>
-                  </w:rPr>
-                  <m:t>=</m:t>
-                </m:r>
-                <m:f>
-                  <m:fPr>
-                    <m:ctrlPr>
-                      <w:rPr>
-                        <w:rFonts w:ascii="Cambria Math" w:hAnsi="Cambria Math"/>
-                      </w:rPr>
-                    </m:ctrlPr>
-                  </m:fPr>
-                  <m:num>
-                    <m:sSub>
-                      <m:sSubPr>
-                        <m:ctrlPr>
-                          <w:rPr>
-                            <w:rFonts w:ascii="Cambria Math" w:hAnsi="Cambria Math"/>
-                            <w:i/>
-                          </w:rPr>
-                        </m:ctrlPr>
-                      </m:sSubPr>
-                      <m:e>
-                        <m:r>
-                          <w:rPr>
-                            <w:rFonts w:ascii="Cambria Math" w:hAnsi="Cambria Math"/>
-                          </w:rPr>
-                          <m:t>I</m:t>
-                        </m:r>
-                      </m:e>
-                      <m:sub>
-                        <m:r>
-                          <w:rPr>
-                            <w:rFonts w:ascii="Cambria Math" w:hAnsi="Cambria Math"/>
-                          </w:rPr>
-                          <m:t>RMS(MAX)</m:t>
-                        </m:r>
-                      </m:sub>
-                    </m:sSub>
-                  </m:num>
-                  <m:den>
-                    <m:sSub>
-                      <m:sSubPr>
-                        <m:ctrlPr>
-                          <w:rPr>
-                            <w:rFonts w:ascii="Cambria Math" w:hAnsi="Cambria Math"/>
-                            <w:i/>
-                          </w:rPr>
-                        </m:ctrlPr>
-                      </m:sSubPr>
-                      <m:e>
-                        <m:r>
-                          <w:rPr>
-                            <w:rFonts w:ascii="Cambria Math" w:hAnsi="Cambria Math"/>
-                          </w:rPr>
-                          <m:t>A</m:t>
-                        </m:r>
-                      </m:e>
-                      <m:sub>
-                        <m:r>
-                          <w:rPr>
-                            <w:rFonts w:ascii="Cambria Math" w:hAnsi="Cambria Math"/>
-                          </w:rPr>
-                          <m:t>CU</m:t>
-                        </m:r>
-                        <m:d>
-                          <m:dPr>
-                            <m:ctrlPr>
-                              <w:rPr>
-                                <w:rFonts w:ascii="Cambria Math" w:hAnsi="Cambria Math"/>
-                                <w:i/>
-                              </w:rPr>
-                            </m:ctrlPr>
-                          </m:dPr>
-                          <m:e>
-                            <m:r>
-                              <w:rPr>
-                                <w:rFonts w:ascii="Cambria Math" w:hAnsi="Cambria Math"/>
-                              </w:rPr>
-                              <m:t>STRAND</m:t>
-                            </m:r>
-                          </m:e>
-                        </m:d>
-                      </m:sub>
-                    </m:sSub>
-                    <m:r>
-                      <m:rPr>
-                        <m:sty m:val="p"/>
-                      </m:rPr>
-                      <w:rPr>
-                        <w:rFonts w:ascii="Cambria Math" w:hAnsi="Cambria Math"/>
-                      </w:rPr>
-                      <m:t>×</m:t>
-                    </m:r>
-                    <m:sSup>
-                      <m:sSupPr>
-                        <m:ctrlPr>
-                          <w:rPr>
-                            <w:rFonts w:ascii="Cambria Math" w:hAnsi="Cambria Math"/>
-                            <w:i/>
-                          </w:rPr>
-                        </m:ctrlPr>
-                      </m:sSupPr>
-                      <m:e>
-                        <m:r>
-                          <w:rPr>
-                            <w:rFonts w:ascii="Cambria Math" w:hAnsi="Cambria Math"/>
-                          </w:rPr>
-                          <m:t>10</m:t>
-                        </m:r>
-                        <m:ctrlPr>
-                          <w:rPr>
-                            <w:rFonts w:ascii="Cambria Math" w:hAnsi="Cambria Math"/>
-                          </w:rPr>
-                        </m:ctrlPr>
-                      </m:e>
-                      <m:sup>
-                        <m:r>
-                          <w:rPr>
-                            <w:rFonts w:ascii="Cambria Math" w:hAnsi="Cambria Math"/>
-                          </w:rPr>
-                          <m:t>6</m:t>
-                        </m:r>
-                      </m:sup>
-                    </m:sSup>
-                    <m:ctrlPr>
-                      <w:rPr>
-                        <w:rFonts w:ascii="Cambria Math" w:hAnsi="Cambria Math"/>
-                        <w:i/>
-                      </w:rPr>
-                    </m:ctrlPr>
-                  </m:den>
-                </m:f>
-              </m:oMath>
-            </m:oMathPara>
-          </w:p>
-        </w:tc>
-      </w:tr>
-      <w:tr>
-        <w:tc>
-          <w:tcPr>
-            <w:tcW w:w="704" w:type="dxa"/>
-          </w:tcPr>
-          <w:p>
-            <w:pPr>
-              <w:spacing w:line="276" w:lineRule="auto"/>
-            </w:pPr>
-            <w:r>
-              <w:t>(20)</w:t>
-            </w:r>
-          </w:p>
-        </w:tc>
-        <w:tc>
-          <w:tcPr>
-            <w:tcW w:w="8306" w:type="dxa"/>
-          </w:tcPr>
-          <w:p>
-            <w:pPr>
-              <w:spacing w:line="276" w:lineRule="auto"/>
-              <w:jc w:val="center"/>
-              <w:rPr>
-                <w:rFonts w:eastAsiaTheme="minorEastAsia"/>
-              </w:rPr>
-            </w:pPr>
-            <m:oMathPara>
-              <m:oMath>
-                <m:sSub>
-                  <m:sSubPr>
-                    <m:ctrlPr>
-                      <w:rPr>
-                        <w:rFonts w:ascii="Cambria Math" w:eastAsiaTheme="minorEastAsia" w:hAnsi="Cambria Math"/>
-                        <w:i/>
-                      </w:rPr>
-                    </m:ctrlPr>
-                  </m:sSubPr>
-                  <m:e>
-                    <m:r>
-                      <w:rPr>
-                        <w:rFonts w:ascii="Cambria Math" w:eastAsiaTheme="minorEastAsia" w:hAnsi="Cambria Math"/>
-                      </w:rPr>
-                      <m:t>R</m:t>
-                    </m:r>
-                  </m:e>
-                  <m:sub>
-                    <m:r>
-                      <w:rPr>
                         <w:rFonts w:ascii="Cambria Math" w:eastAsiaTheme="minorEastAsia" w:hAnsi="Cambria Math"/>
                       </w:rPr>
                       <m:t>W</m:t>
@@ -4408,13 +4554,19 @@
                           <w:rPr>
                             <w:rFonts w:ascii="Cambria Math" w:eastAsiaTheme="minorEastAsia" w:hAnsi="Cambria Math"/>
                           </w:rPr>
-                          <m:t>BUNDLE</m:t>
+                          <m:t xml:space="preserve">BUNDLE,  </m:t>
                         </m:r>
                         <m:r>
                           <w:rPr>
                             <w:rFonts w:ascii="Cambria Math" w:eastAsiaTheme="minorEastAsia" w:hAnsi="Cambria Math"/>
                           </w:rPr>
-                          <m:t>,   DC</m:t>
+                          <m:t xml:space="preserve"> </m:t>
+                        </m:r>
+                        <m:r>
+                          <w:rPr>
+                            <w:rFonts w:ascii="Cambria Math" w:eastAsiaTheme="minorEastAsia" w:hAnsi="Cambria Math"/>
+                          </w:rPr>
+                          <m:t>DC</m:t>
                         </m:r>
                       </m:e>
                     </m:d>
@@ -4556,64 +4708,2133 @@
         </w:tc>
       </w:tr>
       <w:tr>
-        <w:tc>
-          <w:tcPr>
-            <w:tcW w:w="704" w:type="dxa"/>
-          </w:tcPr>
-          <w:p>
-            <w:pPr>
-              <w:spacing w:line="276" w:lineRule="auto"/>
-            </w:pPr>
-          </w:p>
-        </w:tc>
-        <w:tc>
-          <w:tcPr>
-            <w:tcW w:w="8306" w:type="dxa"/>
-          </w:tcPr>
-          <w:p>
-            <w:pPr>
-              <w:spacing w:line="276" w:lineRule="auto"/>
-              <w:jc w:val="center"/>
-            </w:pPr>
+        <w:trPr>
+          <w:trHeight w:val="345"/>
+          <w:jc w:val="center"/>
+        </w:trPr>
+        <w:tc>
+          <w:tcPr>
+            <w:tcW w:w="713" w:type="dxa"/>
+            <w:vAlign w:val="center"/>
+          </w:tcPr>
+          <w:p>
+            <w:pPr>
+              <w:spacing w:line="360" w:lineRule="auto"/>
+            </w:pPr>
+            <w:r>
+              <w:t>(21)</w:t>
+            </w:r>
+          </w:p>
+        </w:tc>
+        <w:tc>
+          <w:tcPr>
+            <w:tcW w:w="8422" w:type="dxa"/>
+            <w:vAlign w:val="center"/>
+          </w:tcPr>
+          <w:p>
+            <w:pPr>
+              <w:spacing w:line="360" w:lineRule="auto"/>
+              <w:rPr>
+                <w:rFonts w:eastAsiaTheme="minorEastAsia"/>
+              </w:rPr>
+            </w:pPr>
+            <m:oMathPara>
+              <m:oMath>
+                <m:sSub>
+                  <m:sSubPr>
+                    <m:ctrlPr>
+                      <w:rPr>
+                        <w:rFonts w:ascii="Cambria Math" w:hAnsi="Cambria Math"/>
+                        <w:i/>
+                      </w:rPr>
+                    </m:ctrlPr>
+                  </m:sSubPr>
+                  <m:e>
+                    <m:r>
+                      <w:rPr>
+                        <w:rFonts w:ascii="Cambria Math" w:hAnsi="Cambria Math"/>
+                      </w:rPr>
+                      <m:t>B</m:t>
+                    </m:r>
+                  </m:e>
+                  <m:sub>
+                    <m:r>
+                      <w:rPr>
+                        <w:rFonts w:ascii="Cambria Math" w:hAnsi="Cambria Math"/>
+                      </w:rPr>
+                      <m:t>ac</m:t>
+                    </m:r>
+                  </m:sub>
+                </m:sSub>
+                <m:r>
+                  <w:rPr>
+                    <w:rFonts w:ascii="Cambria Math" w:hAnsi="Cambria Math"/>
+                  </w:rPr>
+                  <m:t>=</m:t>
+                </m:r>
+                <m:f>
+                  <m:fPr>
+                    <m:ctrlPr>
+                      <w:rPr>
+                        <w:rFonts w:ascii="Cambria Math" w:hAnsi="Cambria Math"/>
+                      </w:rPr>
+                    </m:ctrlPr>
+                  </m:fPr>
+                  <m:num>
+                    <m:sSub>
+                      <m:sSubPr>
+                        <m:ctrlPr>
+                          <w:rPr>
+                            <w:rFonts w:ascii="Cambria Math" w:hAnsi="Cambria Math"/>
+                            <w:i/>
+                          </w:rPr>
+                        </m:ctrlPr>
+                      </m:sSubPr>
+                      <m:e>
+                        <m:r>
+                          <w:rPr>
+                            <w:rFonts w:ascii="Cambria Math" w:hAnsi="Cambria Math"/>
+                          </w:rPr>
+                          <m:t>B</m:t>
+                        </m:r>
+                      </m:e>
+                      <m:sub>
+                        <m:r>
+                          <w:rPr>
+                            <w:rFonts w:ascii="Cambria Math" w:hAnsi="Cambria Math"/>
+                          </w:rPr>
+                          <m:t>MAX</m:t>
+                        </m:r>
+                      </m:sub>
+                    </m:sSub>
+                    <m:ctrlPr>
+                      <w:rPr>
+                        <w:rFonts w:ascii="Cambria Math" w:hAnsi="Cambria Math"/>
+                        <w:i/>
+                      </w:rPr>
+                    </m:ctrlPr>
+                  </m:num>
+                  <m:den>
+                    <m:sSub>
+                      <m:sSubPr>
+                        <m:ctrlPr>
+                          <w:rPr>
+                            <w:rFonts w:ascii="Cambria Math" w:hAnsi="Cambria Math"/>
+                            <w:i/>
+                          </w:rPr>
+                        </m:ctrlPr>
+                      </m:sSubPr>
+                      <m:e>
+                        <m:r>
+                          <w:rPr>
+                            <w:rFonts w:ascii="Cambria Math" w:hAnsi="Cambria Math"/>
+                          </w:rPr>
+                          <m:t>I</m:t>
+                        </m:r>
+                      </m:e>
+                      <m:sub>
+                        <m:r>
+                          <w:rPr>
+                            <w:rFonts w:ascii="Cambria Math" w:hAnsi="Cambria Math"/>
+                          </w:rPr>
+                          <m:t>L</m:t>
+                        </m:r>
+                        <m:d>
+                          <m:dPr>
+                            <m:ctrlPr>
+                              <w:rPr>
+                                <w:rFonts w:ascii="Cambria Math" w:hAnsi="Cambria Math"/>
+                                <w:i/>
+                              </w:rPr>
+                            </m:ctrlPr>
+                          </m:dPr>
+                          <m:e>
+                            <m:r>
+                              <w:rPr>
+                                <w:rFonts w:ascii="Cambria Math" w:hAnsi="Cambria Math"/>
+                              </w:rPr>
+                              <m:t>MAX</m:t>
+                            </m:r>
+                          </m:e>
+                        </m:d>
+                      </m:sub>
+                    </m:sSub>
+                    <m:ctrlPr>
+                      <w:rPr>
+                        <w:rFonts w:ascii="Cambria Math" w:hAnsi="Cambria Math"/>
+                        <w:i/>
+                      </w:rPr>
+                    </m:ctrlPr>
+                  </m:den>
+                </m:f>
+                <m:r>
+                  <m:rPr>
+                    <m:sty m:val="p"/>
+                  </m:rPr>
+                  <w:rPr>
+                    <w:rFonts w:ascii="Cambria Math" w:hAnsi="Cambria Math"/>
+                  </w:rPr>
+                  <m:t>×</m:t>
+                </m:r>
+                <m:f>
+                  <m:fPr>
+                    <m:ctrlPr>
+                      <w:rPr>
+                        <w:rFonts w:ascii="Cambria Math" w:hAnsi="Cambria Math"/>
+                      </w:rPr>
+                    </m:ctrlPr>
+                  </m:fPr>
+                  <m:num>
+                    <m:r>
+                      <m:rPr>
+                        <m:sty m:val="p"/>
+                      </m:rPr>
+                      <w:rPr>
+                        <w:rFonts w:ascii="Cambria Math" w:hAnsi="Cambria Math"/>
+                      </w:rPr>
+                      <m:t>Δ</m:t>
+                    </m:r>
+                    <m:sSub>
+                      <m:sSubPr>
+                        <m:ctrlPr>
+                          <w:rPr>
+                            <w:rFonts w:ascii="Cambria Math" w:hAnsi="Cambria Math"/>
+                            <w:i/>
+                          </w:rPr>
+                        </m:ctrlPr>
+                      </m:sSubPr>
+                      <m:e>
+                        <m:r>
+                          <w:rPr>
+                            <w:rFonts w:ascii="Cambria Math" w:hAnsi="Cambria Math"/>
+                          </w:rPr>
+                          <m:t>I</m:t>
+                        </m:r>
+                      </m:e>
+                      <m:sub>
+                        <m:r>
+                          <w:rPr>
+                            <w:rFonts w:ascii="Cambria Math" w:hAnsi="Cambria Math"/>
+                          </w:rPr>
+                          <m:t>L</m:t>
+                        </m:r>
+                      </m:sub>
+                    </m:sSub>
+                    <m:ctrlPr>
+                      <w:rPr>
+                        <w:rFonts w:ascii="Cambria Math" w:hAnsi="Cambria Math"/>
+                        <w:i/>
+                      </w:rPr>
+                    </m:ctrlPr>
+                  </m:num>
+                  <m:den>
+                    <m:r>
+                      <w:rPr>
+                        <w:rFonts w:ascii="Cambria Math" w:hAnsi="Cambria Math"/>
+                      </w:rPr>
+                      <m:t>2</m:t>
+                    </m:r>
+                    <m:ctrlPr>
+                      <w:rPr>
+                        <w:rFonts w:ascii="Cambria Math" w:hAnsi="Cambria Math"/>
+                        <w:i/>
+                      </w:rPr>
+                    </m:ctrlPr>
+                  </m:den>
+                </m:f>
+              </m:oMath>
+            </m:oMathPara>
           </w:p>
         </w:tc>
       </w:tr>
       <w:tr>
-        <w:tc>
-          <w:tcPr>
-            <w:tcW w:w="704" w:type="dxa"/>
-          </w:tcPr>
-          <w:p>
-            <w:pPr>
-              <w:spacing w:line="276" w:lineRule="auto"/>
-            </w:pPr>
-          </w:p>
-        </w:tc>
-        <w:tc>
-          <w:tcPr>
-            <w:tcW w:w="8306" w:type="dxa"/>
-          </w:tcPr>
-          <w:p>
-            <w:pPr>
-              <w:spacing w:line="276" w:lineRule="auto"/>
-            </w:pPr>
+        <w:trPr>
+          <w:trHeight w:val="330"/>
+          <w:jc w:val="center"/>
+        </w:trPr>
+        <w:tc>
+          <w:tcPr>
+            <w:tcW w:w="713" w:type="dxa"/>
+            <w:vAlign w:val="center"/>
+          </w:tcPr>
+          <w:p>
+            <w:pPr>
+              <w:spacing w:line="360" w:lineRule="auto"/>
+            </w:pPr>
+            <w:r>
+              <w:t>(22)</w:t>
+            </w:r>
+          </w:p>
+        </w:tc>
+        <w:tc>
+          <w:tcPr>
+            <w:tcW w:w="8422" w:type="dxa"/>
+            <w:vAlign w:val="center"/>
+          </w:tcPr>
+          <w:p>
+            <w:pPr>
+              <w:spacing w:line="360" w:lineRule="auto"/>
+              <w:rPr>
+                <w:rFonts w:eastAsiaTheme="minorEastAsia"/>
+              </w:rPr>
+            </w:pPr>
+            <m:oMathPara>
+              <m:oMath>
+                <m:sSub>
+                  <m:sSubPr>
+                    <m:ctrlPr>
+                      <w:rPr>
+                        <w:rFonts w:ascii="Cambria Math" w:hAnsi="Cambria Math"/>
+                        <w:i/>
+                      </w:rPr>
+                    </m:ctrlPr>
+                  </m:sSubPr>
+                  <m:e>
+                    <m:r>
+                      <w:rPr>
+                        <w:rFonts w:ascii="Cambria Math" w:hAnsi="Cambria Math"/>
+                      </w:rPr>
+                      <m:t>R</m:t>
+                    </m:r>
+                  </m:e>
+                  <m:sub>
+                    <m:r>
+                      <w:rPr>
+                        <w:rFonts w:ascii="Cambria Math" w:hAnsi="Cambria Math"/>
+                      </w:rPr>
+                      <m:t>w</m:t>
+                    </m:r>
+                    <m:d>
+                      <m:dPr>
+                        <m:ctrlPr>
+                          <w:rPr>
+                            <w:rFonts w:ascii="Cambria Math" w:hAnsi="Cambria Math"/>
+                            <w:i/>
+                          </w:rPr>
+                        </m:ctrlPr>
+                      </m:dPr>
+                      <m:e>
+                        <m:r>
+                          <w:rPr>
+                            <w:rFonts w:ascii="Cambria Math" w:hAnsi="Cambria Math"/>
+                          </w:rPr>
+                          <m:t>DC</m:t>
+                        </m:r>
+                      </m:e>
+                    </m:d>
+                  </m:sub>
+                </m:sSub>
+                <m:r>
+                  <w:rPr>
+                    <w:rFonts w:ascii="Cambria Math" w:hAnsi="Cambria Math"/>
+                  </w:rPr>
+                  <m:t>=</m:t>
+                </m:r>
+                <m:f>
+                  <m:fPr>
+                    <m:ctrlPr>
+                      <w:rPr>
+                        <w:rFonts w:ascii="Cambria Math" w:hAnsi="Cambria Math"/>
+                      </w:rPr>
+                    </m:ctrlPr>
+                  </m:fPr>
+                  <m:num>
+                    <m:r>
+                      <m:rPr>
+                        <m:sty m:val="p"/>
+                      </m:rPr>
+                      <w:rPr>
+                        <w:rFonts w:ascii="Cambria Math" w:hAnsi="Cambria Math"/>
+                      </w:rPr>
+                      <m:t>ρ</m:t>
+                    </m:r>
+                    <m:r>
+                      <w:rPr>
+                        <w:rFonts w:ascii="Cambria Math" w:hAnsi="Cambria Math"/>
+                      </w:rPr>
+                      <m:t>N</m:t>
+                    </m:r>
+                    <m:sSub>
+                      <m:sSubPr>
+                        <m:ctrlPr>
+                          <w:rPr>
+                            <w:rFonts w:ascii="Cambria Math" w:hAnsi="Cambria Math"/>
+                            <w:i/>
+                          </w:rPr>
+                        </m:ctrlPr>
+                      </m:sSubPr>
+                      <m:e>
+                        <m:r>
+                          <w:rPr>
+                            <w:rFonts w:ascii="Cambria Math" w:hAnsi="Cambria Math"/>
+                          </w:rPr>
+                          <m:t>I</m:t>
+                        </m:r>
+                      </m:e>
+                      <m:sub>
+                        <m:r>
+                          <w:rPr>
+                            <w:rFonts w:ascii="Cambria Math" w:hAnsi="Cambria Math"/>
+                          </w:rPr>
+                          <m:t>n</m:t>
+                        </m:r>
+                      </m:sub>
+                    </m:sSub>
+                    <m:ctrlPr>
+                      <w:rPr>
+                        <w:rFonts w:ascii="Cambria Math" w:hAnsi="Cambria Math"/>
+                        <w:i/>
+                      </w:rPr>
+                    </m:ctrlPr>
+                  </m:num>
+                  <m:den>
+                    <m:sSub>
+                      <m:sSubPr>
+                        <m:ctrlPr>
+                          <w:rPr>
+                            <w:rFonts w:ascii="Cambria Math" w:hAnsi="Cambria Math"/>
+                            <w:i/>
+                          </w:rPr>
+                        </m:ctrlPr>
+                      </m:sSubPr>
+                      <m:e>
+                        <m:r>
+                          <w:rPr>
+                            <w:rFonts w:ascii="Cambria Math" w:hAnsi="Cambria Math"/>
+                          </w:rPr>
+                          <m:t>A</m:t>
+                        </m:r>
+                      </m:e>
+                      <m:sub>
+                        <m:r>
+                          <w:rPr>
+                            <w:rFonts w:ascii="Cambria Math" w:hAnsi="Cambria Math"/>
+                          </w:rPr>
+                          <m:t>CU</m:t>
+                        </m:r>
+                        <m:d>
+                          <m:dPr>
+                            <m:ctrlPr>
+                              <w:rPr>
+                                <w:rFonts w:ascii="Cambria Math" w:hAnsi="Cambria Math"/>
+                                <w:i/>
+                              </w:rPr>
+                            </m:ctrlPr>
+                          </m:dPr>
+                          <m:e>
+                            <m:r>
+                              <w:rPr>
+                                <w:rFonts w:ascii="Cambria Math" w:hAnsi="Cambria Math"/>
+                              </w:rPr>
+                              <m:t>BUNDLE</m:t>
+                            </m:r>
+                          </m:e>
+                        </m:d>
+                      </m:sub>
+                    </m:sSub>
+                    <m:ctrlPr>
+                      <w:rPr>
+                        <w:rFonts w:ascii="Cambria Math" w:hAnsi="Cambria Math"/>
+                        <w:i/>
+                      </w:rPr>
+                    </m:ctrlPr>
+                  </m:den>
+                </m:f>
+              </m:oMath>
+            </m:oMathPara>
+          </w:p>
+          <w:p>
+            <w:pPr>
+              <w:spacing w:line="360" w:lineRule="auto"/>
+              <w:rPr>
+                <w:rFonts w:eastAsiaTheme="minorEastAsia"/>
+              </w:rPr>
+            </w:pPr>
+            <m:oMathPara>
+              <m:oMath>
+                <m:sSub>
+                  <m:sSubPr>
+                    <m:ctrlPr>
+                      <w:rPr>
+                        <w:rFonts w:ascii="Cambria Math" w:eastAsiaTheme="minorEastAsia" w:hAnsi="Cambria Math"/>
+                        <w:i/>
+                      </w:rPr>
+                    </m:ctrlPr>
+                  </m:sSubPr>
+                  <m:e>
+                    <m:r>
+                      <w:rPr>
+                        <w:rFonts w:ascii="Cambria Math" w:eastAsiaTheme="minorEastAsia" w:hAnsi="Cambria Math"/>
+                      </w:rPr>
+                      <m:t>P</m:t>
+                    </m:r>
+                  </m:e>
+                  <m:sub>
+                    <m:r>
+                      <w:rPr>
+                        <w:rFonts w:ascii="Cambria Math" w:eastAsiaTheme="minorEastAsia" w:hAnsi="Cambria Math"/>
+                      </w:rPr>
+                      <m:t>CU</m:t>
+                    </m:r>
+                  </m:sub>
+                </m:sSub>
+                <m:r>
+                  <w:rPr>
+                    <w:rFonts w:ascii="Cambria Math" w:eastAsiaTheme="minorEastAsia" w:hAnsi="Cambria Math"/>
+                  </w:rPr>
+                  <m:t>=</m:t>
+                </m:r>
+                <m:sSub>
+                  <m:sSubPr>
+                    <m:ctrlPr>
+                      <w:rPr>
+                        <w:rFonts w:ascii="Cambria Math" w:eastAsiaTheme="minorEastAsia" w:hAnsi="Cambria Math"/>
+                        <w:i/>
+                      </w:rPr>
+                    </m:ctrlPr>
+                  </m:sSubPr>
+                  <m:e>
+                    <m:r>
+                      <w:rPr>
+                        <w:rFonts w:ascii="Cambria Math" w:eastAsiaTheme="minorEastAsia" w:hAnsi="Cambria Math"/>
+                      </w:rPr>
+                      <m:t>R</m:t>
+                    </m:r>
+                  </m:e>
+                  <m:sub>
+                    <m:r>
+                      <w:rPr>
+                        <w:rFonts w:ascii="Cambria Math" w:eastAsiaTheme="minorEastAsia" w:hAnsi="Cambria Math"/>
+                      </w:rPr>
+                      <m:t>w</m:t>
+                    </m:r>
+                    <m:d>
+                      <m:dPr>
+                        <m:ctrlPr>
+                          <w:rPr>
+                            <w:rFonts w:ascii="Cambria Math" w:eastAsiaTheme="minorEastAsia" w:hAnsi="Cambria Math"/>
+                            <w:i/>
+                          </w:rPr>
+                        </m:ctrlPr>
+                      </m:dPr>
+                      <m:e>
+                        <m:r>
+                          <w:rPr>
+                            <w:rFonts w:ascii="Cambria Math" w:eastAsiaTheme="minorEastAsia" w:hAnsi="Cambria Math"/>
+                          </w:rPr>
+                          <m:t>DC</m:t>
+                        </m:r>
+                      </m:e>
+                    </m:d>
+                  </m:sub>
+                </m:sSub>
+                <m:r>
+                  <m:rPr>
+                    <m:sty m:val="p"/>
+                  </m:rPr>
+                  <w:rPr>
+                    <w:rFonts w:ascii="Cambria Math" w:eastAsiaTheme="minorEastAsia" w:hAnsi="Cambria Math"/>
+                  </w:rPr>
+                  <m:t>×</m:t>
+                </m:r>
+                <m:sSubSup>
+                  <m:sSubSupPr>
+                    <m:ctrlPr>
+                      <w:rPr>
+                        <w:rFonts w:ascii="Cambria Math" w:eastAsiaTheme="minorEastAsia" w:hAnsi="Cambria Math"/>
+                        <w:i/>
+                      </w:rPr>
+                    </m:ctrlPr>
+                  </m:sSubSupPr>
+                  <m:e>
+                    <m:r>
+                      <w:rPr>
+                        <w:rFonts w:ascii="Cambria Math" w:eastAsiaTheme="minorEastAsia" w:hAnsi="Cambria Math"/>
+                      </w:rPr>
+                      <m:t>I</m:t>
+                    </m:r>
+                    <m:ctrlPr>
+                      <w:rPr>
+                        <w:rFonts w:ascii="Cambria Math" w:eastAsiaTheme="minorEastAsia" w:hAnsi="Cambria Math"/>
+                      </w:rPr>
+                    </m:ctrlPr>
+                  </m:e>
+                  <m:sub>
+                    <m:r>
+                      <w:rPr>
+                        <w:rFonts w:ascii="Cambria Math" w:eastAsiaTheme="minorEastAsia" w:hAnsi="Cambria Math"/>
+                      </w:rPr>
+                      <m:t>L(RMS)</m:t>
+                    </m:r>
+                  </m:sub>
+                  <m:sup>
+                    <m:r>
+                      <w:rPr>
+                        <w:rFonts w:ascii="Cambria Math" w:eastAsiaTheme="minorEastAsia" w:hAnsi="Cambria Math"/>
+                      </w:rPr>
+                      <m:t>2</m:t>
+                    </m:r>
+                  </m:sup>
+                </m:sSubSup>
+              </m:oMath>
+            </m:oMathPara>
           </w:p>
         </w:tc>
       </w:tr>
       <w:tr>
-        <w:tc>
-          <w:tcPr>
-            <w:tcW w:w="704" w:type="dxa"/>
+        <w:trPr>
+          <w:trHeight w:val="345"/>
+          <w:jc w:val="center"/>
+        </w:trPr>
+        <w:tc>
+          <w:tcPr>
+            <w:tcW w:w="713" w:type="dxa"/>
+            <w:vAlign w:val="center"/>
+          </w:tcPr>
+          <w:p>
+            <w:pPr>
+              <w:spacing w:line="360" w:lineRule="auto"/>
+            </w:pPr>
+            <w:r>
+              <w:t>(23)</w:t>
+            </w:r>
+          </w:p>
+        </w:tc>
+        <w:tc>
+          <w:tcPr>
+            <w:tcW w:w="8422" w:type="dxa"/>
+            <w:vAlign w:val="center"/>
+          </w:tcPr>
+          <w:p>
+            <w:pPr>
+              <w:spacing w:line="360" w:lineRule="auto"/>
+              <w:rPr>
+                <w:rFonts w:eastAsiaTheme="minorEastAsia"/>
+              </w:rPr>
+            </w:pPr>
+            <m:oMathPara>
+              <m:oMath>
+                <m:sSub>
+                  <m:sSubPr>
+                    <m:ctrlPr>
+                      <w:rPr>
+                        <w:rFonts w:ascii="Cambria Math" w:eastAsiaTheme="minorEastAsia" w:hAnsi="Cambria Math"/>
+                        <w:i/>
+                      </w:rPr>
+                    </m:ctrlPr>
+                  </m:sSubPr>
+                  <m:e>
+                    <m:r>
+                      <w:rPr>
+                        <w:rFonts w:ascii="Cambria Math" w:eastAsiaTheme="minorEastAsia" w:hAnsi="Cambria Math"/>
+                      </w:rPr>
+                      <m:t>P</m:t>
+                    </m:r>
+                  </m:e>
+                  <m:sub>
+                    <m:r>
+                      <w:rPr>
+                        <w:rFonts w:ascii="Cambria Math" w:eastAsiaTheme="minorEastAsia" w:hAnsi="Cambria Math"/>
+                      </w:rPr>
+                      <m:t>V</m:t>
+                    </m:r>
+                  </m:sub>
+                </m:sSub>
+                <m:r>
+                  <w:rPr>
+                    <w:rFonts w:ascii="Cambria Math" w:eastAsiaTheme="minorEastAsia" w:hAnsi="Cambria Math"/>
+                  </w:rPr>
+                  <m:t>=</m:t>
+                </m:r>
+                <m:r>
+                  <w:rPr>
+                    <w:rFonts w:ascii="Cambria Math" w:eastAsiaTheme="minorEastAsia" w:hAnsi="Cambria Math"/>
+                  </w:rPr>
+                  <m:t>k</m:t>
+                </m:r>
+                <m:r>
+                  <m:rPr>
+                    <m:sty m:val="p"/>
+                  </m:rPr>
+                  <w:rPr>
+                    <w:rFonts w:ascii="Cambria Math" w:eastAsiaTheme="minorEastAsia" w:hAnsi="Cambria Math"/>
+                  </w:rPr>
+                  <m:t>⋅</m:t>
+                </m:r>
+                <m:sSup>
+                  <m:sSupPr>
+                    <m:ctrlPr>
+                      <w:rPr>
+                        <w:rFonts w:ascii="Cambria Math" w:eastAsiaTheme="minorEastAsia" w:hAnsi="Cambria Math"/>
+                        <w:i/>
+                      </w:rPr>
+                    </m:ctrlPr>
+                  </m:sSupPr>
+                  <m:e>
+                    <m:r>
+                      <w:rPr>
+                        <w:rFonts w:ascii="Cambria Math" w:eastAsiaTheme="minorEastAsia" w:hAnsi="Cambria Math"/>
+                      </w:rPr>
+                      <m:t>f</m:t>
+                    </m:r>
+                    <m:ctrlPr>
+                      <w:rPr>
+                        <w:rFonts w:ascii="Cambria Math" w:eastAsiaTheme="minorEastAsia" w:hAnsi="Cambria Math"/>
+                      </w:rPr>
+                    </m:ctrlPr>
+                  </m:e>
+                  <m:sup>
+                    <m:r>
+                      <w:rPr>
+                        <w:rFonts w:ascii="Cambria Math" w:eastAsiaTheme="minorEastAsia" w:hAnsi="Cambria Math"/>
+                      </w:rPr>
+                      <m:t>a</m:t>
+                    </m:r>
+                  </m:sup>
+                </m:sSup>
+                <m:r>
+                  <m:rPr>
+                    <m:sty m:val="p"/>
+                  </m:rPr>
+                  <w:rPr>
+                    <w:rFonts w:ascii="Cambria Math" w:eastAsiaTheme="minorEastAsia" w:hAnsi="Cambria Math"/>
+                  </w:rPr>
+                  <m:t>⋅</m:t>
+                </m:r>
+                <m:sSup>
+                  <m:sSupPr>
+                    <m:ctrlPr>
+                      <w:rPr>
+                        <w:rFonts w:ascii="Cambria Math" w:eastAsiaTheme="minorEastAsia" w:hAnsi="Cambria Math"/>
+                        <w:i/>
+                      </w:rPr>
+                    </m:ctrlPr>
+                  </m:sSupPr>
+                  <m:e>
+                    <m:sSub>
+                      <m:sSubPr>
+                        <m:ctrlPr>
+                          <w:rPr>
+                            <w:rFonts w:ascii="Cambria Math" w:eastAsiaTheme="minorEastAsia" w:hAnsi="Cambria Math"/>
+                            <w:i/>
+                          </w:rPr>
+                        </m:ctrlPr>
+                      </m:sSubPr>
+                      <m:e>
+                        <m:r>
+                          <w:rPr>
+                            <w:rFonts w:ascii="Cambria Math" w:eastAsiaTheme="minorEastAsia" w:hAnsi="Cambria Math"/>
+                          </w:rPr>
+                          <m:t>B</m:t>
+                        </m:r>
+                      </m:e>
+                      <m:sub>
+                        <m:r>
+                          <w:rPr>
+                            <w:rFonts w:ascii="Cambria Math" w:eastAsiaTheme="minorEastAsia" w:hAnsi="Cambria Math"/>
+                          </w:rPr>
+                          <m:t>ac</m:t>
+                        </m:r>
+                      </m:sub>
+                    </m:sSub>
+                    <m:ctrlPr>
+                      <w:rPr>
+                        <w:rFonts w:ascii="Cambria Math" w:eastAsiaTheme="minorEastAsia" w:hAnsi="Cambria Math"/>
+                      </w:rPr>
+                    </m:ctrlPr>
+                  </m:e>
+                  <m:sup>
+                    <m:r>
+                      <w:rPr>
+                        <w:rFonts w:ascii="Cambria Math" w:eastAsiaTheme="minorEastAsia" w:hAnsi="Cambria Math"/>
+                      </w:rPr>
+                      <m:t>b</m:t>
+                    </m:r>
+                  </m:sup>
+                </m:sSup>
+              </m:oMath>
+            </m:oMathPara>
+          </w:p>
+          <w:p>
+            <w:pPr>
+              <w:spacing w:line="360" w:lineRule="auto"/>
+              <w:rPr>
+                <w:rFonts w:eastAsiaTheme="minorEastAsia"/>
+              </w:rPr>
+            </w:pPr>
+            <w:r>
+              <w:rPr>
+                <w:rFonts w:eastAsiaTheme="minorEastAsia"/>
+              </w:rPr>
+              <w:t>Where:</w:t>
+            </w:r>
+          </w:p>
+          <w:p>
+            <w:pPr>
+              <w:spacing w:line="360" w:lineRule="auto"/>
+              <w:rPr>
+                <w:rFonts w:eastAsiaTheme="minorEastAsia"/>
+              </w:rPr>
+            </w:pPr>
+            <m:oMathPara>
+              <m:oMath>
+                <m:r>
+                  <w:rPr>
+                    <w:rFonts w:ascii="Cambria Math" w:eastAsiaTheme="minorEastAsia" w:hAnsi="Cambria Math"/>
+                  </w:rPr>
+                  <m:t>k=1.5</m:t>
+                </m:r>
+                <m:r>
+                  <m:rPr>
+                    <m:sty m:val="p"/>
+                  </m:rPr>
+                  <w:rPr>
+                    <w:rFonts w:ascii="Cambria Math" w:eastAsiaTheme="minorEastAsia" w:hAnsi="Cambria Math"/>
+                  </w:rPr>
+                  <m:t>⋅</m:t>
+                </m:r>
+                <m:sSup>
+                  <m:sSupPr>
+                    <m:ctrlPr>
+                      <w:rPr>
+                        <w:rFonts w:ascii="Cambria Math" w:eastAsiaTheme="minorEastAsia" w:hAnsi="Cambria Math"/>
+                        <w:i/>
+                      </w:rPr>
+                    </m:ctrlPr>
+                  </m:sSupPr>
+                  <m:e>
+                    <m:r>
+                      <w:rPr>
+                        <w:rFonts w:ascii="Cambria Math" w:eastAsiaTheme="minorEastAsia" w:hAnsi="Cambria Math"/>
+                      </w:rPr>
+                      <m:t>10</m:t>
+                    </m:r>
+                    <m:ctrlPr>
+                      <w:rPr>
+                        <w:rFonts w:ascii="Cambria Math" w:eastAsiaTheme="minorEastAsia" w:hAnsi="Cambria Math"/>
+                      </w:rPr>
+                    </m:ctrlPr>
+                  </m:e>
+                  <m:sup>
+                    <m:r>
+                      <w:rPr>
+                        <w:rFonts w:ascii="Cambria Math" w:eastAsiaTheme="minorEastAsia" w:hAnsi="Cambria Math"/>
+                      </w:rPr>
+                      <m:t>-6</m:t>
+                    </m:r>
+                  </m:sup>
+                </m:sSup>
+              </m:oMath>
+            </m:oMathPara>
+          </w:p>
+          <w:p>
+            <w:pPr>
+              <w:spacing w:line="360" w:lineRule="auto"/>
+              <w:rPr>
+                <w:rFonts w:eastAsiaTheme="minorEastAsia"/>
+              </w:rPr>
+            </w:pPr>
+            <m:oMathPara>
+              <m:oMath>
+                <m:r>
+                  <w:rPr>
+                    <w:rFonts w:ascii="Cambria Math" w:eastAsiaTheme="minorEastAsia" w:hAnsi="Cambria Math"/>
+                  </w:rPr>
+                  <m:t>a = 1.</m:t>
+                </m:r>
+                <m:r>
+                  <w:rPr>
+                    <w:rFonts w:ascii="Cambria Math" w:eastAsiaTheme="minorEastAsia" w:hAnsi="Cambria Math"/>
+                  </w:rPr>
+                  <m:t>3</m:t>
+                </m:r>
+              </m:oMath>
+            </m:oMathPara>
+          </w:p>
+          <w:p>
+            <w:pPr>
+              <w:spacing w:line="360" w:lineRule="auto"/>
+              <w:rPr>
+                <w:rFonts w:eastAsiaTheme="minorEastAsia"/>
+              </w:rPr>
+            </w:pPr>
+            <m:oMathPara>
+              <m:oMath>
+                <m:r>
+                  <w:rPr>
+                    <w:rFonts w:ascii="Cambria Math" w:eastAsiaTheme="minorEastAsia" w:hAnsi="Cambria Math"/>
+                  </w:rPr>
+                  <m:t>b = 2.</m:t>
+                </m:r>
+                <m:r>
+                  <w:rPr>
+                    <w:rFonts w:ascii="Cambria Math" w:eastAsiaTheme="minorEastAsia" w:hAnsi="Cambria Math"/>
+                  </w:rPr>
+                  <m:t>5</m:t>
+                </m:r>
+              </m:oMath>
+            </m:oMathPara>
+          </w:p>
+          <w:p>
+            <w:pPr>
+              <w:spacing w:line="360" w:lineRule="auto"/>
+              <w:rPr>
+                <w:rFonts w:eastAsiaTheme="minorEastAsia"/>
+              </w:rPr>
+            </w:pPr>
+            <m:oMathPara>
+              <m:oMath>
+                <m:sSub>
+                  <m:sSubPr>
+                    <m:ctrlPr>
+                      <w:rPr>
+                        <w:rFonts w:ascii="Cambria Math" w:hAnsi="Cambria Math"/>
+                        <w:i/>
+                      </w:rPr>
+                    </m:ctrlPr>
+                  </m:sSubPr>
+                  <m:e>
+                    <m:r>
+                      <w:rPr>
+                        <w:rFonts w:ascii="Cambria Math" w:hAnsi="Cambria Math"/>
+                      </w:rPr>
+                      <m:t>P</m:t>
+                    </m:r>
+                  </m:e>
+                  <m:sub>
+                    <m:r>
+                      <w:rPr>
+                        <w:rFonts w:ascii="Cambria Math" w:hAnsi="Cambria Math"/>
+                      </w:rPr>
+                      <m:t>LOSS</m:t>
+                    </m:r>
+                    <m:d>
+                      <m:dPr>
+                        <m:ctrlPr>
+                          <w:rPr>
+                            <w:rFonts w:ascii="Cambria Math" w:hAnsi="Cambria Math"/>
+                            <w:i/>
+                          </w:rPr>
+                        </m:ctrlPr>
+                      </m:dPr>
+                      <m:e>
+                        <m:r>
+                          <w:rPr>
+                            <w:rFonts w:ascii="Cambria Math" w:hAnsi="Cambria Math"/>
+                          </w:rPr>
+                          <m:t>AC</m:t>
+                        </m:r>
+                      </m:e>
+                    </m:d>
+                  </m:sub>
+                </m:sSub>
+                <m:r>
+                  <w:rPr>
+                    <w:rFonts w:ascii="Cambria Math" w:hAnsi="Cambria Math"/>
+                  </w:rPr>
+                  <m:t>=</m:t>
+                </m:r>
+                <m:sSub>
+                  <m:sSubPr>
+                    <m:ctrlPr>
+                      <w:rPr>
+                        <w:rFonts w:ascii="Cambria Math" w:hAnsi="Cambria Math"/>
+                        <w:i/>
+                      </w:rPr>
+                    </m:ctrlPr>
+                  </m:sSubPr>
+                  <m:e>
+                    <m:r>
+                      <w:rPr>
+                        <w:rFonts w:ascii="Cambria Math" w:hAnsi="Cambria Math"/>
+                      </w:rPr>
+                      <m:t>P</m:t>
+                    </m:r>
+                  </m:e>
+                  <m:sub>
+                    <m:r>
+                      <w:rPr>
+                        <w:rFonts w:ascii="Cambria Math" w:hAnsi="Cambria Math"/>
+                      </w:rPr>
+                      <m:t>V</m:t>
+                    </m:r>
+                  </m:sub>
+                </m:sSub>
+                <m:r>
+                  <m:rPr>
+                    <m:sty m:val="p"/>
+                  </m:rPr>
+                  <w:rPr>
+                    <w:rFonts w:ascii="Cambria Math" w:hAnsi="Cambria Math"/>
+                  </w:rPr>
+                  <m:t>×</m:t>
+                </m:r>
+                <m:sSub>
+                  <m:sSubPr>
+                    <m:ctrlPr>
+                      <w:rPr>
+                        <w:rFonts w:ascii="Cambria Math" w:hAnsi="Cambria Math"/>
+                        <w:i/>
+                      </w:rPr>
+                    </m:ctrlPr>
+                  </m:sSubPr>
+                  <m:e>
+                    <m:r>
+                      <w:rPr>
+                        <w:rFonts w:ascii="Cambria Math" w:hAnsi="Cambria Math"/>
+                      </w:rPr>
+                      <m:t>V</m:t>
+                    </m:r>
+                    <m:ctrlPr>
+                      <w:rPr>
+                        <w:rFonts w:ascii="Cambria Math" w:hAnsi="Cambria Math"/>
+                      </w:rPr>
+                    </m:ctrlPr>
+                  </m:e>
+                  <m:sub>
+                    <m:r>
+                      <w:rPr>
+                        <w:rFonts w:ascii="Cambria Math" w:hAnsi="Cambria Math"/>
+                      </w:rPr>
+                      <m:t>e</m:t>
+                    </m:r>
+                  </m:sub>
+                </m:sSub>
+              </m:oMath>
+            </m:oMathPara>
+          </w:p>
+          <w:p>
+            <w:pPr>
+              <w:spacing w:line="360" w:lineRule="auto"/>
+              <w:rPr>
+                <w:rFonts w:eastAsiaTheme="minorEastAsia"/>
+              </w:rPr>
+            </w:pPr>
+            <w:r>
+              <w:rPr>
+                <w:rFonts w:eastAsiaTheme="minorEastAsia"/>
+              </w:rPr>
+              <w:t xml:space="preserve">Results given in </w:t>
+            </w:r>
+            <m:oMath>
+              <m:r>
+                <w:rPr>
+                  <w:rFonts w:ascii="Cambria Math" w:eastAsiaTheme="minorEastAsia" w:hAnsi="Cambria Math"/>
+                </w:rPr>
+                <m:t>mW</m:t>
+              </m:r>
+            </m:oMath>
+          </w:p>
+        </w:tc>
+      </w:tr>
+      <w:tr>
+        <w:trPr>
+          <w:trHeight w:val="345"/>
+          <w:jc w:val="center"/>
+        </w:trPr>
+        <w:tc>
+          <w:tcPr>
+            <w:tcW w:w="713" w:type="dxa"/>
+            <w:vAlign w:val="center"/>
+          </w:tcPr>
+          <w:p>
+            <w:pPr>
+              <w:spacing w:line="360" w:lineRule="auto"/>
+            </w:pPr>
+            <w:r>
+              <w:t>(24)</w:t>
+            </w:r>
+          </w:p>
+        </w:tc>
+        <w:tc>
+          <w:tcPr>
+            <w:tcW w:w="8422" w:type="dxa"/>
+            <w:vAlign w:val="center"/>
+          </w:tcPr>
+          <w:p>
+            <w:pPr>
+              <w:spacing w:line="360" w:lineRule="auto"/>
+              <w:rPr>
+                <w:rFonts w:eastAsiaTheme="minorEastAsia"/>
+              </w:rPr>
+            </w:pPr>
+            <m:oMathPara>
+              <m:oMath>
+                <m:sSub>
+                  <m:sSubPr>
+                    <m:ctrlPr>
+                      <w:rPr>
+                        <w:rFonts w:ascii="Cambria Math" w:hAnsi="Cambria Math"/>
+                        <w:i/>
+                      </w:rPr>
+                    </m:ctrlPr>
+                  </m:sSubPr>
+                  <m:e>
+                    <m:r>
+                      <w:rPr>
+                        <w:rFonts w:ascii="Cambria Math" w:hAnsi="Cambria Math"/>
+                      </w:rPr>
+                      <m:t>P</m:t>
+                    </m:r>
+                  </m:e>
+                  <m:sub>
+                    <m:r>
+                      <w:rPr>
+                        <w:rFonts w:ascii="Cambria Math" w:hAnsi="Cambria Math"/>
+                      </w:rPr>
+                      <m:t>TOTAL</m:t>
+                    </m:r>
+                  </m:sub>
+                </m:sSub>
+                <m:r>
+                  <w:rPr>
+                    <w:rFonts w:ascii="Cambria Math" w:hAnsi="Cambria Math"/>
+                  </w:rPr>
+                  <m:t>=</m:t>
+                </m:r>
+                <m:sSub>
+                  <m:sSubPr>
+                    <m:ctrlPr>
+                      <w:rPr>
+                        <w:rFonts w:ascii="Cambria Math" w:hAnsi="Cambria Math"/>
+                        <w:i/>
+                      </w:rPr>
+                    </m:ctrlPr>
+                  </m:sSubPr>
+                  <m:e>
+                    <m:r>
+                      <w:rPr>
+                        <w:rFonts w:ascii="Cambria Math" w:hAnsi="Cambria Math"/>
+                      </w:rPr>
+                      <m:t>P</m:t>
+                    </m:r>
+                  </m:e>
+                  <m:sub>
+                    <m:r>
+                      <w:rPr>
+                        <w:rFonts w:ascii="Cambria Math" w:hAnsi="Cambria Math"/>
+                      </w:rPr>
+                      <m:t>cu</m:t>
+                    </m:r>
+                  </m:sub>
+                </m:sSub>
+                <m:r>
+                  <w:rPr>
+                    <w:rFonts w:ascii="Cambria Math" w:hAnsi="Cambria Math"/>
+                  </w:rPr>
+                  <m:t>+</m:t>
+                </m:r>
+                <m:sSub>
+                  <m:sSubPr>
+                    <m:ctrlPr>
+                      <w:rPr>
+                        <w:rFonts w:ascii="Cambria Math" w:hAnsi="Cambria Math"/>
+                        <w:i/>
+                      </w:rPr>
+                    </m:ctrlPr>
+                  </m:sSubPr>
+                  <m:e>
+                    <m:r>
+                      <w:rPr>
+                        <w:rFonts w:ascii="Cambria Math" w:hAnsi="Cambria Math"/>
+                      </w:rPr>
+                      <m:t>P</m:t>
+                    </m:r>
+                  </m:e>
+                  <m:sub>
+                    <m:r>
+                      <w:rPr>
+                        <w:rFonts w:ascii="Cambria Math" w:hAnsi="Cambria Math"/>
+                      </w:rPr>
+                      <m:t>LOSS</m:t>
+                    </m:r>
+                    <m:d>
+                      <m:dPr>
+                        <m:ctrlPr>
+                          <w:rPr>
+                            <w:rFonts w:ascii="Cambria Math" w:hAnsi="Cambria Math"/>
+                            <w:i/>
+                          </w:rPr>
+                        </m:ctrlPr>
+                      </m:dPr>
+                      <m:e>
+                        <m:r>
+                          <w:rPr>
+                            <w:rFonts w:ascii="Cambria Math" w:hAnsi="Cambria Math"/>
+                          </w:rPr>
+                          <m:t>AC</m:t>
+                        </m:r>
+                      </m:e>
+                    </m:d>
+                  </m:sub>
+                </m:sSub>
+              </m:oMath>
+            </m:oMathPara>
+          </w:p>
+        </w:tc>
+      </w:tr>
+      <w:tr>
+        <w:trPr>
+          <w:trHeight w:val="345"/>
+          <w:jc w:val="center"/>
+        </w:trPr>
+        <w:tc>
+          <w:tcPr>
+            <w:tcW w:w="713" w:type="dxa"/>
+            <w:vAlign w:val="center"/>
+          </w:tcPr>
+          <w:p>
+            <w:pPr>
+              <w:spacing w:line="360" w:lineRule="auto"/>
+            </w:pPr>
+            <w:r>
+              <w:t>(25)</w:t>
+            </w:r>
+          </w:p>
+        </w:tc>
+        <w:tc>
+          <w:tcPr>
+            <w:tcW w:w="8422" w:type="dxa"/>
+            <w:vAlign w:val="center"/>
+          </w:tcPr>
+          <w:p>
+            <w:pPr>
+              <w:spacing w:line="360" w:lineRule="auto"/>
+              <w:rPr>
+                <w:rFonts w:eastAsiaTheme="minorEastAsia"/>
+              </w:rPr>
+            </w:pPr>
+            <m:oMathPara>
+              <m:oMath>
+                <m:sSub>
+                  <m:sSubPr>
+                    <m:ctrlPr>
+                      <w:rPr>
+                        <w:rFonts w:ascii="Cambria Math" w:hAnsi="Cambria Math"/>
+                        <w:i/>
+                      </w:rPr>
+                    </m:ctrlPr>
+                  </m:sSubPr>
+                  <m:e>
+                    <m:r>
+                      <w:rPr>
+                        <w:rFonts w:ascii="Cambria Math" w:hAnsi="Cambria Math"/>
+                      </w:rPr>
+                      <m:t>C</m:t>
+                    </m:r>
+                  </m:e>
+                  <m:sub>
+                    <m:r>
+                      <w:rPr>
+                        <w:rFonts w:ascii="Cambria Math" w:hAnsi="Cambria Math"/>
+                      </w:rPr>
+                      <m:t>O</m:t>
+                    </m:r>
+                    <m:d>
+                      <m:dPr>
+                        <m:ctrlPr>
+                          <w:rPr>
+                            <w:rFonts w:ascii="Cambria Math" w:hAnsi="Cambria Math"/>
+                            <w:i/>
+                          </w:rPr>
+                        </m:ctrlPr>
+                      </m:dPr>
+                      <m:e>
+                        <m:r>
+                          <w:rPr>
+                            <w:rFonts w:ascii="Cambria Math" w:hAnsi="Cambria Math"/>
+                          </w:rPr>
+                          <m:t>MIN</m:t>
+                        </m:r>
+                      </m:e>
+                    </m:d>
+                  </m:sub>
+                </m:sSub>
+                <m:r>
+                  <m:rPr>
+                    <m:sty m:val="p"/>
+                  </m:rPr>
+                  <w:rPr>
+                    <w:rFonts w:ascii="Cambria Math" w:hAnsi="Cambria Math"/>
+                  </w:rPr>
+                  <m:t>≥</m:t>
+                </m:r>
+                <m:f>
+                  <m:fPr>
+                    <m:ctrlPr>
+                      <w:rPr>
+                        <w:rFonts w:ascii="Cambria Math" w:hAnsi="Cambria Math"/>
+                      </w:rPr>
+                    </m:ctrlPr>
+                  </m:fPr>
+                  <m:num>
+                    <m:r>
+                      <m:rPr>
+                        <m:sty m:val="p"/>
+                      </m:rPr>
+                      <w:rPr>
+                        <w:rFonts w:ascii="Cambria Math" w:hAnsi="Cambria Math"/>
+                      </w:rPr>
+                      <m:t>Δ</m:t>
+                    </m:r>
+                    <m:sSub>
+                      <m:sSubPr>
+                        <m:ctrlPr>
+                          <w:rPr>
+                            <w:rFonts w:ascii="Cambria Math" w:hAnsi="Cambria Math"/>
+                            <w:i/>
+                          </w:rPr>
+                        </m:ctrlPr>
+                      </m:sSubPr>
+                      <m:e>
+                        <m:r>
+                          <w:rPr>
+                            <w:rFonts w:ascii="Cambria Math" w:hAnsi="Cambria Math"/>
+                          </w:rPr>
+                          <m:t>I</m:t>
+                        </m:r>
+                      </m:e>
+                      <m:sub>
+                        <m:r>
+                          <w:rPr>
+                            <w:rFonts w:ascii="Cambria Math" w:hAnsi="Cambria Math"/>
+                          </w:rPr>
+                          <m:t>L</m:t>
+                        </m:r>
+                      </m:sub>
+                    </m:sSub>
+                    <m:sSub>
+                      <m:sSubPr>
+                        <m:ctrlPr>
+                          <w:rPr>
+                            <w:rFonts w:ascii="Cambria Math" w:hAnsi="Cambria Math"/>
+                            <w:i/>
+                          </w:rPr>
+                        </m:ctrlPr>
+                      </m:sSubPr>
+                      <m:e>
+                        <m:r>
+                          <w:rPr>
+                            <w:rFonts w:ascii="Cambria Math" w:hAnsi="Cambria Math"/>
+                          </w:rPr>
+                          <m:t>T</m:t>
+                        </m:r>
+                      </m:e>
+                      <m:sub>
+                        <m:r>
+                          <w:rPr>
+                            <w:rFonts w:ascii="Cambria Math" w:hAnsi="Cambria Math"/>
+                          </w:rPr>
+                          <m:t>s</m:t>
+                        </m:r>
+                      </m:sub>
+                    </m:sSub>
+                    <m:ctrlPr>
+                      <w:rPr>
+                        <w:rFonts w:ascii="Cambria Math" w:hAnsi="Cambria Math"/>
+                        <w:i/>
+                      </w:rPr>
+                    </m:ctrlPr>
+                  </m:num>
+                  <m:den>
+                    <m:r>
+                      <w:rPr>
+                        <w:rFonts w:ascii="Cambria Math" w:hAnsi="Cambria Math"/>
+                      </w:rPr>
+                      <m:t>8</m:t>
+                    </m:r>
+                    <m:r>
+                      <m:rPr>
+                        <m:sty m:val="p"/>
+                      </m:rPr>
+                      <w:rPr>
+                        <w:rFonts w:ascii="Cambria Math" w:hAnsi="Cambria Math"/>
+                      </w:rPr>
+                      <m:t>Δ</m:t>
+                    </m:r>
+                    <m:sSub>
+                      <m:sSubPr>
+                        <m:ctrlPr>
+                          <w:rPr>
+                            <w:rFonts w:ascii="Cambria Math" w:hAnsi="Cambria Math"/>
+                            <w:i/>
+                          </w:rPr>
+                        </m:ctrlPr>
+                      </m:sSubPr>
+                      <m:e>
+                        <m:r>
+                          <w:rPr>
+                            <w:rFonts w:ascii="Cambria Math" w:hAnsi="Cambria Math"/>
+                          </w:rPr>
+                          <m:t>V</m:t>
+                        </m:r>
+                      </m:e>
+                      <m:sub>
+                        <m:r>
+                          <w:rPr>
+                            <w:rFonts w:ascii="Cambria Math" w:hAnsi="Cambria Math"/>
+                          </w:rPr>
+                          <m:t>o</m:t>
+                        </m:r>
+                      </m:sub>
+                    </m:sSub>
+                    <m:ctrlPr>
+                      <w:rPr>
+                        <w:rFonts w:ascii="Cambria Math" w:hAnsi="Cambria Math"/>
+                        <w:i/>
+                      </w:rPr>
+                    </m:ctrlPr>
+                  </m:den>
+                </m:f>
+              </m:oMath>
+            </m:oMathPara>
+          </w:p>
+        </w:tc>
+      </w:tr>
+      <w:tr>
+        <w:trPr>
+          <w:trHeight w:val="345"/>
+          <w:jc w:val="center"/>
+        </w:trPr>
+        <w:tc>
+          <w:tcPr>
+            <w:tcW w:w="713" w:type="dxa"/>
+            <w:vAlign w:val="center"/>
+          </w:tcPr>
+          <w:p>
+            <w:pPr>
+              <w:spacing w:line="360" w:lineRule="auto"/>
+            </w:pPr>
+            <w:r>
+              <w:lastRenderedPageBreak/>
+              <w:t>(26)</w:t>
+            </w:r>
+          </w:p>
+        </w:tc>
+        <w:tc>
+          <w:tcPr>
+            <w:tcW w:w="8422" w:type="dxa"/>
+            <w:vAlign w:val="center"/>
+          </w:tcPr>
+          <w:p>
+            <w:pPr>
+              <w:spacing w:line="360" w:lineRule="auto"/>
+              <w:rPr>
+                <w:rFonts w:eastAsiaTheme="minorEastAsia"/>
+              </w:rPr>
+            </w:pPr>
+            <m:oMathPara>
+              <m:oMath>
+                <m:sSub>
+                  <m:sSubPr>
+                    <m:ctrlPr>
+                      <w:rPr>
+                        <w:rFonts w:ascii="Cambria Math" w:hAnsi="Cambria Math"/>
+                        <w:i/>
+                      </w:rPr>
+                    </m:ctrlPr>
+                  </m:sSubPr>
+                  <m:e>
+                    <m:r>
+                      <w:rPr>
+                        <w:rFonts w:ascii="Cambria Math" w:hAnsi="Cambria Math"/>
+                      </w:rPr>
+                      <m:t>R</m:t>
+                    </m:r>
+                  </m:e>
+                  <m:sub>
+                    <m:r>
+                      <w:rPr>
+                        <w:rFonts w:ascii="Cambria Math" w:hAnsi="Cambria Math"/>
+                      </w:rPr>
+                      <m:t>ESR</m:t>
+                    </m:r>
+                    <m:d>
+                      <m:dPr>
+                        <m:ctrlPr>
+                          <w:rPr>
+                            <w:rFonts w:ascii="Cambria Math" w:hAnsi="Cambria Math"/>
+                            <w:i/>
+                          </w:rPr>
+                        </m:ctrlPr>
+                      </m:dPr>
+                      <m:e>
+                        <m:r>
+                          <w:rPr>
+                            <w:rFonts w:ascii="Cambria Math" w:hAnsi="Cambria Math"/>
+                          </w:rPr>
+                          <m:t>MAX</m:t>
+                        </m:r>
+                      </m:e>
+                    </m:d>
+                  </m:sub>
+                </m:sSub>
+                <m:r>
+                  <w:rPr>
+                    <w:rFonts w:ascii="Cambria Math" w:hAnsi="Cambria Math"/>
+                  </w:rPr>
+                  <m:t>=</m:t>
+                </m:r>
+                <m:f>
+                  <m:fPr>
+                    <m:ctrlPr>
+                      <w:rPr>
+                        <w:rFonts w:ascii="Cambria Math" w:hAnsi="Cambria Math"/>
+                      </w:rPr>
+                    </m:ctrlPr>
+                  </m:fPr>
+                  <m:num>
+                    <m:r>
+                      <m:rPr>
+                        <m:sty m:val="p"/>
+                      </m:rPr>
+                      <w:rPr>
+                        <w:rFonts w:ascii="Cambria Math" w:hAnsi="Cambria Math"/>
+                      </w:rPr>
+                      <m:t>Δ</m:t>
+                    </m:r>
+                    <m:sSub>
+                      <m:sSubPr>
+                        <m:ctrlPr>
+                          <w:rPr>
+                            <w:rFonts w:ascii="Cambria Math" w:hAnsi="Cambria Math"/>
+                            <w:i/>
+                          </w:rPr>
+                        </m:ctrlPr>
+                      </m:sSubPr>
+                      <m:e>
+                        <m:r>
+                          <w:rPr>
+                            <w:rFonts w:ascii="Cambria Math" w:hAnsi="Cambria Math"/>
+                          </w:rPr>
+                          <m:t>V</m:t>
+                        </m:r>
+                      </m:e>
+                      <m:sub>
+                        <m:r>
+                          <w:rPr>
+                            <w:rFonts w:ascii="Cambria Math" w:hAnsi="Cambria Math"/>
+                          </w:rPr>
+                          <m:t>o</m:t>
+                        </m:r>
+                      </m:sub>
+                    </m:sSub>
+                    <m:ctrlPr>
+                      <w:rPr>
+                        <w:rFonts w:ascii="Cambria Math" w:hAnsi="Cambria Math"/>
+                        <w:i/>
+                      </w:rPr>
+                    </m:ctrlPr>
+                  </m:num>
+                  <m:den>
+                    <m:r>
+                      <m:rPr>
+                        <m:sty m:val="p"/>
+                      </m:rPr>
+                      <w:rPr>
+                        <w:rFonts w:ascii="Cambria Math" w:hAnsi="Cambria Math"/>
+                      </w:rPr>
+                      <m:t>Δ</m:t>
+                    </m:r>
+                    <m:sSub>
+                      <m:sSubPr>
+                        <m:ctrlPr>
+                          <w:rPr>
+                            <w:rFonts w:ascii="Cambria Math" w:hAnsi="Cambria Math"/>
+                            <w:i/>
+                          </w:rPr>
+                        </m:ctrlPr>
+                      </m:sSubPr>
+                      <m:e>
+                        <m:r>
+                          <w:rPr>
+                            <w:rFonts w:ascii="Cambria Math" w:hAnsi="Cambria Math"/>
+                          </w:rPr>
+                          <m:t>I</m:t>
+                        </m:r>
+                      </m:e>
+                      <m:sub>
+                        <m:r>
+                          <w:rPr>
+                            <w:rFonts w:ascii="Cambria Math" w:hAnsi="Cambria Math"/>
+                          </w:rPr>
+                          <m:t>L</m:t>
+                        </m:r>
+                      </m:sub>
+                    </m:sSub>
+                    <m:ctrlPr>
+                      <w:rPr>
+                        <w:rFonts w:ascii="Cambria Math" w:hAnsi="Cambria Math"/>
+                        <w:i/>
+                      </w:rPr>
+                    </m:ctrlPr>
+                  </m:den>
+                </m:f>
+              </m:oMath>
+            </m:oMathPara>
+          </w:p>
+        </w:tc>
+      </w:tr>
+      <w:tr>
+        <w:trPr>
+          <w:trHeight w:val="345"/>
+          <w:jc w:val="center"/>
+        </w:trPr>
+        <w:tc>
+          <w:tcPr>
+            <w:tcW w:w="713" w:type="dxa"/>
+            <w:vAlign w:val="center"/>
+          </w:tcPr>
+          <w:p>
+            <w:pPr>
+              <w:spacing w:line="360" w:lineRule="auto"/>
+            </w:pPr>
+            <w:r>
+              <w:t>(27)</w:t>
+            </w:r>
+          </w:p>
+        </w:tc>
+        <w:tc>
+          <w:tcPr>
+            <w:tcW w:w="8422" w:type="dxa"/>
+            <w:vAlign w:val="center"/>
+          </w:tcPr>
+          <w:p>
+            <w:pPr>
+              <w:spacing w:line="360" w:lineRule="auto"/>
+              <w:rPr>
+                <w:rFonts w:eastAsiaTheme="minorEastAsia"/>
+              </w:rPr>
+            </w:pPr>
+            <m:oMathPara>
+              <m:oMath>
+                <m:sSub>
+                  <m:sSubPr>
+                    <m:ctrlPr>
+                      <w:rPr>
+                        <w:rFonts w:ascii="Cambria Math" w:hAnsi="Cambria Math"/>
+                        <w:i/>
+                      </w:rPr>
+                    </m:ctrlPr>
+                  </m:sSubPr>
+                  <m:e>
+                    <m:r>
+                      <w:rPr>
+                        <w:rFonts w:ascii="Cambria Math" w:hAnsi="Cambria Math"/>
+                      </w:rPr>
+                      <m:t>P</m:t>
+                    </m:r>
+                  </m:e>
+                  <m:sub>
+                    <m:r>
+                      <w:rPr>
+                        <w:rFonts w:ascii="Cambria Math" w:hAnsi="Cambria Math"/>
+                      </w:rPr>
+                      <m:t>C</m:t>
+                    </m:r>
+                  </m:sub>
+                </m:sSub>
+                <m:r>
+                  <w:rPr>
+                    <w:rFonts w:ascii="Cambria Math" w:hAnsi="Cambria Math"/>
+                  </w:rPr>
+                  <m:t>=</m:t>
+                </m:r>
+                <m:sSubSup>
+                  <m:sSubSupPr>
+                    <m:ctrlPr>
+                      <w:rPr>
+                        <w:rFonts w:ascii="Cambria Math" w:hAnsi="Cambria Math"/>
+                        <w:i/>
+                      </w:rPr>
+                    </m:ctrlPr>
+                  </m:sSubSupPr>
+                  <m:e>
+                    <m:r>
+                      <w:rPr>
+                        <w:rFonts w:ascii="Cambria Math" w:hAnsi="Cambria Math"/>
+                      </w:rPr>
+                      <m:t>I</m:t>
+                    </m:r>
+                  </m:e>
+                  <m:sub>
+                    <m:r>
+                      <w:rPr>
+                        <w:rFonts w:ascii="Cambria Math" w:hAnsi="Cambria Math"/>
+                      </w:rPr>
+                      <m:t>C</m:t>
+                    </m:r>
+                    <m:d>
+                      <m:dPr>
+                        <m:ctrlPr>
+                          <w:rPr>
+                            <w:rFonts w:ascii="Cambria Math" w:hAnsi="Cambria Math"/>
+                            <w:i/>
+                          </w:rPr>
+                        </m:ctrlPr>
+                      </m:dPr>
+                      <m:e>
+                        <m:r>
+                          <w:rPr>
+                            <w:rFonts w:ascii="Cambria Math" w:hAnsi="Cambria Math"/>
+                          </w:rPr>
+                          <m:t>RMS</m:t>
+                        </m:r>
+                      </m:e>
+                    </m:d>
+                  </m:sub>
+                  <m:sup>
+                    <m:r>
+                      <w:rPr>
+                        <w:rFonts w:ascii="Cambria Math" w:hAnsi="Cambria Math"/>
+                      </w:rPr>
+                      <m:t>2</m:t>
+                    </m:r>
+                  </m:sup>
+                </m:sSubSup>
+                <m:r>
+                  <m:rPr>
+                    <m:sty m:val="p"/>
+                  </m:rPr>
+                  <w:rPr>
+                    <w:rFonts w:ascii="Cambria Math" w:hAnsi="Cambria Math"/>
+                  </w:rPr>
+                  <m:t>×</m:t>
+                </m:r>
+                <m:sSub>
+                  <m:sSubPr>
+                    <m:ctrlPr>
+                      <w:rPr>
+                        <w:rFonts w:ascii="Cambria Math" w:hAnsi="Cambria Math"/>
+                        <w:i/>
+                      </w:rPr>
+                    </m:ctrlPr>
+                  </m:sSubPr>
+                  <m:e>
+                    <m:r>
+                      <w:rPr>
+                        <w:rFonts w:ascii="Cambria Math" w:hAnsi="Cambria Math"/>
+                      </w:rPr>
+                      <m:t>R</m:t>
+                    </m:r>
+                    <m:ctrlPr>
+                      <w:rPr>
+                        <w:rFonts w:ascii="Cambria Math" w:hAnsi="Cambria Math"/>
+                      </w:rPr>
+                    </m:ctrlPr>
+                  </m:e>
+                  <m:sub>
+                    <m:r>
+                      <w:rPr>
+                        <w:rFonts w:ascii="Cambria Math" w:hAnsi="Cambria Math"/>
+                      </w:rPr>
+                      <m:t>ESR</m:t>
+                    </m:r>
+                  </m:sub>
+                </m:sSub>
+              </m:oMath>
+            </m:oMathPara>
+          </w:p>
+        </w:tc>
+      </w:tr>
+      <w:tr>
+        <w:trPr>
+          <w:trHeight w:val="345"/>
+          <w:jc w:val="center"/>
+        </w:trPr>
+        <w:tc>
+          <w:tcPr>
+            <w:tcW w:w="713" w:type="dxa"/>
+            <w:vAlign w:val="center"/>
+          </w:tcPr>
+          <w:p>
+            <w:pPr>
+              <w:spacing w:line="360" w:lineRule="auto"/>
+            </w:pPr>
+            <w:r>
+              <w:t>(28)</w:t>
+            </w:r>
+          </w:p>
+        </w:tc>
+        <w:tc>
+          <w:tcPr>
+            <w:tcW w:w="8422" w:type="dxa"/>
+            <w:vAlign w:val="center"/>
+          </w:tcPr>
+          <w:p>
+            <w:pPr>
+              <w:spacing w:line="360" w:lineRule="auto"/>
+              <w:rPr>
+                <w:rFonts w:eastAsiaTheme="minorEastAsia"/>
+              </w:rPr>
+            </w:pPr>
+          </w:p>
+        </w:tc>
+      </w:tr>
+      <w:tr>
+        <w:trPr>
+          <w:trHeight w:val="345"/>
+          <w:jc w:val="center"/>
+        </w:trPr>
+        <w:tc>
+          <w:tcPr>
+            <w:tcW w:w="713" w:type="dxa"/>
+            <w:vAlign w:val="center"/>
+          </w:tcPr>
+          <w:p>
+            <w:pPr>
+              <w:spacing w:line="360" w:lineRule="auto"/>
+            </w:pPr>
+            <w:r>
+              <w:t>(29)</w:t>
+            </w:r>
+          </w:p>
+        </w:tc>
+        <w:tc>
+          <w:tcPr>
+            <w:tcW w:w="8422" w:type="dxa"/>
+            <w:vAlign w:val="center"/>
+          </w:tcPr>
+          <w:p>
+            <w:pPr>
+              <w:spacing w:line="360" w:lineRule="auto"/>
+            </w:pPr>
+          </w:p>
+        </w:tc>
+      </w:tr>
+      <w:tr>
+        <w:trPr>
+          <w:trHeight w:val="345"/>
+          <w:jc w:val="center"/>
+        </w:trPr>
+        <w:tc>
+          <w:tcPr>
+            <w:tcW w:w="713" w:type="dxa"/>
+            <w:vAlign w:val="center"/>
+          </w:tcPr>
+          <w:p>
+            <w:pPr>
+              <w:spacing w:line="360" w:lineRule="auto"/>
+            </w:pPr>
+            <w:r>
+              <w:t>(30)</w:t>
+            </w:r>
+          </w:p>
+        </w:tc>
+        <w:tc>
+          <w:tcPr>
+            <w:tcW w:w="8422" w:type="dxa"/>
+            <w:vAlign w:val="center"/>
+          </w:tcPr>
+          <w:p>
+            <w:pPr>
+              <w:spacing w:line="360" w:lineRule="auto"/>
+            </w:pPr>
+          </w:p>
+        </w:tc>
+      </w:tr>
+      <w:tr>
+        <w:trPr>
+          <w:trHeight w:val="345"/>
+          <w:jc w:val="center"/>
+        </w:trPr>
+        <w:tc>
+          <w:tcPr>
+            <w:tcW w:w="713" w:type="dxa"/>
+            <w:vAlign w:val="center"/>
+          </w:tcPr>
+          <w:p>
+            <w:pPr>
+              <w:spacing w:line="360" w:lineRule="auto"/>
+            </w:pPr>
+            <w:r>
+              <w:t>(31)</w:t>
+            </w:r>
+          </w:p>
+        </w:tc>
+        <w:tc>
+          <w:tcPr>
+            <w:tcW w:w="8422" w:type="dxa"/>
+            <w:vAlign w:val="center"/>
+          </w:tcPr>
+          <w:p>
+            <w:pPr>
+              <w:spacing w:line="360" w:lineRule="auto"/>
+            </w:pPr>
+          </w:p>
+        </w:tc>
+      </w:tr>
+      <w:tr>
+        <w:trPr>
+          <w:trHeight w:val="345"/>
+          <w:jc w:val="center"/>
+        </w:trPr>
+        <w:tc>
+          <w:tcPr>
+            <w:tcW w:w="713" w:type="dxa"/>
+            <w:vAlign w:val="center"/>
+          </w:tcPr>
+          <w:p>
+            <w:pPr>
+              <w:spacing w:line="360" w:lineRule="auto"/>
+            </w:pPr>
+            <w:r>
+              <w:t>(32)</w:t>
+            </w:r>
+          </w:p>
+        </w:tc>
+        <w:tc>
+          <w:tcPr>
+            <w:tcW w:w="8422" w:type="dxa"/>
+            <w:vAlign w:val="center"/>
+          </w:tcPr>
+          <w:p>
+            <w:pPr>
+              <w:spacing w:line="360" w:lineRule="auto"/>
+            </w:pPr>
+          </w:p>
+        </w:tc>
+      </w:tr>
+      <w:tr>
+        <w:trPr>
+          <w:trHeight w:val="345"/>
+          <w:jc w:val="center"/>
+        </w:trPr>
+        <w:tc>
+          <w:tcPr>
+            <w:tcW w:w="713" w:type="dxa"/>
+            <w:vAlign w:val="center"/>
+          </w:tcPr>
+          <w:p>
+            <w:pPr>
+              <w:spacing w:line="360" w:lineRule="auto"/>
+            </w:pPr>
+            <w:r>
+              <w:t>(33)</w:t>
+            </w:r>
+          </w:p>
+        </w:tc>
+        <w:tc>
+          <w:tcPr>
+            <w:tcW w:w="8422" w:type="dxa"/>
+            <w:vAlign w:val="center"/>
+          </w:tcPr>
+          <w:p>
+            <w:pPr>
+              <w:spacing w:line="360" w:lineRule="auto"/>
+            </w:pPr>
+          </w:p>
+        </w:tc>
+      </w:tr>
+      <w:tr>
+        <w:trPr>
+          <w:trHeight w:val="345"/>
+          <w:jc w:val="center"/>
+        </w:trPr>
+        <w:tc>
+          <w:tcPr>
+            <w:tcW w:w="713" w:type="dxa"/>
+            <w:vAlign w:val="center"/>
           </w:tcPr>
           <w:p>
             <w:pPr>
               <w:spacing w:line="276" w:lineRule="auto"/>
             </w:pPr>
-          </w:p>
-        </w:tc>
-        <w:tc>
-          <w:tcPr>
-            <w:tcW w:w="8306" w:type="dxa"/>
+            <w:r>
+              <w:t>(34)</w:t>
+            </w:r>
+          </w:p>
+        </w:tc>
+        <w:tc>
+          <w:tcPr>
+            <w:tcW w:w="8422" w:type="dxa"/>
+            <w:vAlign w:val="center"/>
+          </w:tcPr>
+          <w:p>
+            <w:pPr>
+              <w:spacing w:line="276" w:lineRule="auto"/>
+            </w:pPr>
+          </w:p>
+        </w:tc>
+      </w:tr>
+      <w:tr>
+        <w:trPr>
+          <w:trHeight w:val="345"/>
+          <w:jc w:val="center"/>
+        </w:trPr>
+        <w:tc>
+          <w:tcPr>
+            <w:tcW w:w="713" w:type="dxa"/>
+            <w:vAlign w:val="center"/>
+          </w:tcPr>
+          <w:p>
+            <w:pPr>
+              <w:spacing w:line="276" w:lineRule="auto"/>
+            </w:pPr>
+            <w:r>
+              <w:t>(35)</w:t>
+            </w:r>
+          </w:p>
+        </w:tc>
+        <w:tc>
+          <w:tcPr>
+            <w:tcW w:w="8422" w:type="dxa"/>
+            <w:vAlign w:val="center"/>
+          </w:tcPr>
+          <w:p>
+            <w:pPr>
+              <w:spacing w:line="276" w:lineRule="auto"/>
+            </w:pPr>
+          </w:p>
+        </w:tc>
+      </w:tr>
+      <w:tr>
+        <w:trPr>
+          <w:trHeight w:val="345"/>
+          <w:jc w:val="center"/>
+        </w:trPr>
+        <w:tc>
+          <w:tcPr>
+            <w:tcW w:w="713" w:type="dxa"/>
+            <w:vAlign w:val="center"/>
+          </w:tcPr>
+          <w:p>
+            <w:pPr>
+              <w:spacing w:line="276" w:lineRule="auto"/>
+            </w:pPr>
+            <w:r>
+              <w:t>(36)</w:t>
+            </w:r>
+          </w:p>
+        </w:tc>
+        <w:tc>
+          <w:tcPr>
+            <w:tcW w:w="8422" w:type="dxa"/>
+            <w:vAlign w:val="center"/>
+          </w:tcPr>
+          <w:p>
+            <w:pPr>
+              <w:spacing w:line="276" w:lineRule="auto"/>
+            </w:pPr>
+          </w:p>
+        </w:tc>
+      </w:tr>
+      <w:tr>
+        <w:trPr>
+          <w:trHeight w:val="345"/>
+          <w:jc w:val="center"/>
+        </w:trPr>
+        <w:tc>
+          <w:tcPr>
+            <w:tcW w:w="713" w:type="dxa"/>
+            <w:vAlign w:val="center"/>
+          </w:tcPr>
+          <w:p>
+            <w:pPr>
+              <w:spacing w:line="276" w:lineRule="auto"/>
+            </w:pPr>
+            <w:r>
+              <w:t>(37)</w:t>
+            </w:r>
+          </w:p>
+        </w:tc>
+        <w:tc>
+          <w:tcPr>
+            <w:tcW w:w="8422" w:type="dxa"/>
+            <w:vAlign w:val="center"/>
+          </w:tcPr>
+          <w:p>
+            <w:pPr>
+              <w:spacing w:line="276" w:lineRule="auto"/>
+            </w:pPr>
+          </w:p>
+        </w:tc>
+      </w:tr>
+      <w:tr>
+        <w:trPr>
+          <w:trHeight w:val="345"/>
+          <w:jc w:val="center"/>
+        </w:trPr>
+        <w:tc>
+          <w:tcPr>
+            <w:tcW w:w="713" w:type="dxa"/>
+            <w:vAlign w:val="center"/>
+          </w:tcPr>
+          <w:p>
+            <w:pPr>
+              <w:spacing w:line="276" w:lineRule="auto"/>
+            </w:pPr>
+            <w:r>
+              <w:t>(38)</w:t>
+            </w:r>
+          </w:p>
+        </w:tc>
+        <w:tc>
+          <w:tcPr>
+            <w:tcW w:w="8422" w:type="dxa"/>
+            <w:vAlign w:val="center"/>
+          </w:tcPr>
+          <w:p>
+            <w:pPr>
+              <w:spacing w:line="276" w:lineRule="auto"/>
+            </w:pPr>
+          </w:p>
+        </w:tc>
+      </w:tr>
+      <w:tr>
+        <w:trPr>
+          <w:trHeight w:val="345"/>
+          <w:jc w:val="center"/>
+        </w:trPr>
+        <w:tc>
+          <w:tcPr>
+            <w:tcW w:w="713" w:type="dxa"/>
+            <w:vAlign w:val="center"/>
+          </w:tcPr>
+          <w:p>
+            <w:pPr>
+              <w:spacing w:line="276" w:lineRule="auto"/>
+            </w:pPr>
+            <w:r>
+              <w:t>(39)</w:t>
+            </w:r>
+          </w:p>
+        </w:tc>
+        <w:tc>
+          <w:tcPr>
+            <w:tcW w:w="8422" w:type="dxa"/>
+            <w:vAlign w:val="center"/>
+          </w:tcPr>
+          <w:p>
+            <w:pPr>
+              <w:spacing w:line="276" w:lineRule="auto"/>
+            </w:pPr>
+          </w:p>
+        </w:tc>
+      </w:tr>
+      <w:tr>
+        <w:trPr>
+          <w:trHeight w:val="345"/>
+          <w:jc w:val="center"/>
+        </w:trPr>
+        <w:tc>
+          <w:tcPr>
+            <w:tcW w:w="713" w:type="dxa"/>
+            <w:vAlign w:val="center"/>
+          </w:tcPr>
+          <w:p>
+            <w:pPr>
+              <w:spacing w:line="276" w:lineRule="auto"/>
+            </w:pPr>
+            <w:r>
+              <w:t>(40)</w:t>
+            </w:r>
+          </w:p>
+        </w:tc>
+        <w:tc>
+          <w:tcPr>
+            <w:tcW w:w="8422" w:type="dxa"/>
+            <w:vAlign w:val="center"/>
           </w:tcPr>
           <w:p>
             <w:pPr>

</xml_diff>

<commit_message>
feat(buck-design): :sparkles: Almost completed switch sheet, equation not updated
</commit_message>
<xml_diff>
--- a/Implementation/EE734 Design Report Student Package 2024/EE734 Design Report Student Package 2024/Buck/EE734_Buck_Equations_Template_24_UPI.docx
+++ b/Implementation/EE734 Design Report Student Package 2024/EE734 Design Report Student Package 2024/Buck/EE734_Buck_Equations_Template_24_UPI.docx
@@ -529,6 +529,7 @@
           <w:p>
             <w:pPr>
               <w:spacing w:line="360" w:lineRule="auto"/>
+              <w:jc w:val="center"/>
               <w:rPr>
                 <w:rFonts w:eastAsiaTheme="minorEastAsia"/>
               </w:rPr>
@@ -696,6 +697,7 @@
           <w:p>
             <w:pPr>
               <w:spacing w:line="360" w:lineRule="auto"/>
+              <w:jc w:val="center"/>
               <w:rPr>
                 <w:rFonts w:eastAsiaTheme="minorEastAsia"/>
               </w:rPr>
@@ -843,6 +845,7 @@
           <w:p>
             <w:pPr>
               <w:spacing w:line="360" w:lineRule="auto"/>
+              <w:jc w:val="center"/>
               <w:rPr>
                 <w:rFonts w:eastAsiaTheme="minorEastAsia"/>
               </w:rPr>
@@ -947,6 +950,7 @@
           <w:p>
             <w:pPr>
               <w:spacing w:line="360" w:lineRule="auto"/>
+              <w:jc w:val="center"/>
               <w:rPr>
                 <w:rFonts w:eastAsiaTheme="minorEastAsia"/>
               </w:rPr>
@@ -1088,6 +1092,7 @@
           <w:p>
             <w:pPr>
               <w:spacing w:line="360" w:lineRule="auto"/>
+              <w:jc w:val="center"/>
               <w:rPr>
                 <w:rFonts w:eastAsiaTheme="minorEastAsia"/>
               </w:rPr>
@@ -1235,6 +1240,7 @@
           <w:p>
             <w:pPr>
               <w:spacing w:line="360" w:lineRule="auto"/>
+              <w:jc w:val="center"/>
               <w:rPr>
                 <w:rFonts w:eastAsiaTheme="minorEastAsia"/>
               </w:rPr>
@@ -1365,6 +1371,7 @@
           <w:p>
             <w:pPr>
               <w:spacing w:line="360" w:lineRule="auto"/>
+              <w:jc w:val="center"/>
               <w:rPr>
                 <w:rFonts w:eastAsiaTheme="minorEastAsia"/>
               </w:rPr>
@@ -1661,6 +1668,7 @@
           <w:p>
             <w:pPr>
               <w:spacing w:line="360" w:lineRule="auto"/>
+              <w:jc w:val="center"/>
               <w:rPr>
                 <w:rFonts w:eastAsiaTheme="minorEastAsia"/>
               </w:rPr>
@@ -1853,6 +1861,7 @@
           <w:p>
             <w:pPr>
               <w:spacing w:line="360" w:lineRule="auto"/>
+              <w:jc w:val="center"/>
               <w:rPr>
                 <w:rFonts w:eastAsiaTheme="minorEastAsia"/>
               </w:rPr>
@@ -4249,6 +4258,7 @@
           <w:p>
             <w:pPr>
               <w:spacing w:line="360" w:lineRule="auto"/>
+              <w:jc w:val="center"/>
               <w:rPr>
                 <w:rFonts w:eastAsiaTheme="minorEastAsia"/>
               </w:rPr>
@@ -4554,19 +4564,7 @@
                           <w:rPr>
                             <w:rFonts w:ascii="Cambria Math" w:eastAsiaTheme="minorEastAsia" w:hAnsi="Cambria Math"/>
                           </w:rPr>
-                          <m:t xml:space="preserve">BUNDLE,  </m:t>
-                        </m:r>
-                        <m:r>
-                          <w:rPr>
-                            <w:rFonts w:ascii="Cambria Math" w:eastAsiaTheme="minorEastAsia" w:hAnsi="Cambria Math"/>
-                          </w:rPr>
-                          <m:t xml:space="preserve"> </m:t>
-                        </m:r>
-                        <m:r>
-                          <w:rPr>
-                            <w:rFonts w:ascii="Cambria Math" w:eastAsiaTheme="minorEastAsia" w:hAnsi="Cambria Math"/>
-                          </w:rPr>
-                          <m:t>DC</m:t>
+                          <m:t>BUNDLE,   DC</m:t>
                         </m:r>
                       </m:e>
                     </m:d>
@@ -5308,6 +5306,7 @@
           <w:p>
             <w:pPr>
               <w:spacing w:line="360" w:lineRule="auto"/>
+              <w:jc w:val="center"/>
               <w:rPr>
                 <w:rFonts w:eastAsiaTheme="minorEastAsia"/>
               </w:rPr>
@@ -5344,13 +5343,7 @@
                   <w:rPr>
                     <w:rFonts w:ascii="Cambria Math" w:eastAsiaTheme="minorEastAsia" w:hAnsi="Cambria Math"/>
                   </w:rPr>
-                  <m:t>=</m:t>
-                </m:r>
-                <m:r>
-                  <w:rPr>
-                    <w:rFonts w:ascii="Cambria Math" w:eastAsiaTheme="minorEastAsia" w:hAnsi="Cambria Math"/>
-                  </w:rPr>
-                  <m:t>k</m:t>
+                  <m:t>=k</m:t>
                 </m:r>
                 <m:r>
                   <m:rPr>
@@ -5458,6 +5451,7 @@
           <w:p>
             <w:pPr>
               <w:spacing w:line="360" w:lineRule="auto"/>
+              <w:jc w:val="center"/>
               <w:rPr>
                 <w:rFonts w:eastAsiaTheme="minorEastAsia"/>
               </w:rPr>
@@ -5472,6 +5466,7 @@
           <w:p>
             <w:pPr>
               <w:spacing w:line="360" w:lineRule="auto"/>
+              <w:jc w:val="center"/>
               <w:rPr>
                 <w:rFonts w:eastAsiaTheme="minorEastAsia"/>
               </w:rPr>
@@ -5530,6 +5525,7 @@
           <w:p>
             <w:pPr>
               <w:spacing w:line="360" w:lineRule="auto"/>
+              <w:jc w:val="center"/>
               <w:rPr>
                 <w:rFonts w:eastAsiaTheme="minorEastAsia"/>
               </w:rPr>
@@ -5540,13 +5536,7 @@
                   <w:rPr>
                     <w:rFonts w:ascii="Cambria Math" w:eastAsiaTheme="minorEastAsia" w:hAnsi="Cambria Math"/>
                   </w:rPr>
-                  <m:t>a = 1.</m:t>
-                </m:r>
-                <m:r>
-                  <w:rPr>
-                    <w:rFonts w:ascii="Cambria Math" w:eastAsiaTheme="minorEastAsia" w:hAnsi="Cambria Math"/>
-                  </w:rPr>
-                  <m:t>3</m:t>
+                  <m:t>a = 1.3</m:t>
                 </m:r>
               </m:oMath>
             </m:oMathPara>
@@ -5554,6 +5544,7 @@
           <w:p>
             <w:pPr>
               <w:spacing w:line="360" w:lineRule="auto"/>
+              <w:jc w:val="center"/>
               <w:rPr>
                 <w:rFonts w:eastAsiaTheme="minorEastAsia"/>
               </w:rPr>
@@ -5564,13 +5555,7 @@
                   <w:rPr>
                     <w:rFonts w:ascii="Cambria Math" w:eastAsiaTheme="minorEastAsia" w:hAnsi="Cambria Math"/>
                   </w:rPr>
-                  <m:t>b = 2.</m:t>
-                </m:r>
-                <m:r>
-                  <w:rPr>
-                    <w:rFonts w:ascii="Cambria Math" w:eastAsiaTheme="minorEastAsia" w:hAnsi="Cambria Math"/>
-                  </w:rPr>
-                  <m:t>5</m:t>
+                  <m:t>b = 2.5</m:t>
                 </m:r>
               </m:oMath>
             </m:oMathPara>
@@ -5578,6 +5563,7 @@
           <w:p>
             <w:pPr>
               <w:spacing w:line="360" w:lineRule="auto"/>
+              <w:jc w:val="center"/>
               <w:rPr>
                 <w:rFonts w:eastAsiaTheme="minorEastAsia"/>
               </w:rPr>
@@ -5706,6 +5692,7 @@
           <w:p>
             <w:pPr>
               <w:spacing w:line="360" w:lineRule="auto"/>
+              <w:jc w:val="center"/>
               <w:rPr>
                 <w:rFonts w:eastAsiaTheme="minorEastAsia"/>
               </w:rPr>

</xml_diff>

<commit_message>
feat(buck-design): :sparkles: Progress made with buck design
</commit_message>
<xml_diff>
--- a/Implementation/EE734 Design Report Student Package 2024/EE734 Design Report Student Package 2024/Buck/EE734_Buck_Equations_Template_24_UPI.docx
+++ b/Implementation/EE734 Design Report Student Package 2024/EE734 Design Report Student Package 2024/Buck/EE734_Buck_Equations_Template_24_UPI.docx
@@ -6455,6 +6455,119 @@
                 <w:rFonts w:eastAsiaTheme="minorEastAsia"/>
               </w:rPr>
             </w:pPr>
+            <m:oMathPara>
+              <m:oMath>
+                <m:sSub>
+                  <m:sSubPr>
+                    <m:ctrlPr>
+                      <w:rPr>
+                        <w:rFonts w:ascii="Cambria Math" w:eastAsiaTheme="minorEastAsia" w:hAnsi="Cambria Math"/>
+                        <w:i/>
+                      </w:rPr>
+                    </m:ctrlPr>
+                  </m:sSubPr>
+                  <m:e>
+                    <m:r>
+                      <w:rPr>
+                        <w:rFonts w:ascii="Cambria Math" w:eastAsiaTheme="minorEastAsia" w:hAnsi="Cambria Math"/>
+                      </w:rPr>
+                      <m:t>R</m:t>
+                    </m:r>
+                  </m:e>
+                  <m:sub>
+                    <m:r>
+                      <w:rPr>
+                        <w:rFonts w:ascii="Cambria Math" w:eastAsiaTheme="minorEastAsia" w:hAnsi="Cambria Math"/>
+                      </w:rPr>
+                      <m:t>g</m:t>
+                    </m:r>
+                  </m:sub>
+                </m:sSub>
+                <m:r>
+                  <w:rPr>
+                    <w:rFonts w:ascii="Cambria Math" w:eastAsiaTheme="minorEastAsia" w:hAnsi="Cambria Math"/>
+                  </w:rPr>
+                  <m:t>=</m:t>
+                </m:r>
+                <m:f>
+                  <m:fPr>
+                    <m:ctrlPr>
+                      <w:rPr>
+                        <w:rFonts w:ascii="Cambria Math" w:eastAsiaTheme="minorEastAsia" w:hAnsi="Cambria Math"/>
+                      </w:rPr>
+                    </m:ctrlPr>
+                  </m:fPr>
+                  <m:num>
+                    <m:sSub>
+                      <m:sSubPr>
+                        <m:ctrlPr>
+                          <w:rPr>
+                            <w:rFonts w:ascii="Cambria Math" w:eastAsiaTheme="minorEastAsia" w:hAnsi="Cambria Math"/>
+                            <w:i/>
+                          </w:rPr>
+                        </m:ctrlPr>
+                      </m:sSubPr>
+                      <m:e>
+                        <m:r>
+                          <w:rPr>
+                            <w:rFonts w:ascii="Cambria Math" w:eastAsiaTheme="minorEastAsia" w:hAnsi="Cambria Math"/>
+                          </w:rPr>
+                          <m:t>V</m:t>
+                        </m:r>
+                      </m:e>
+                      <m:sub>
+                        <m:r>
+                          <w:rPr>
+                            <w:rFonts w:ascii="Cambria Math" w:eastAsiaTheme="minorEastAsia" w:hAnsi="Cambria Math"/>
+                          </w:rPr>
+                          <m:t>gg</m:t>
+                        </m:r>
+                      </m:sub>
+                    </m:sSub>
+                    <m:ctrlPr>
+                      <w:rPr>
+                        <w:rFonts w:ascii="Cambria Math" w:eastAsiaTheme="minorEastAsia" w:hAnsi="Cambria Math"/>
+                        <w:i/>
+                      </w:rPr>
+                    </m:ctrlPr>
+                  </m:num>
+                  <m:den>
+                    <m:sSub>
+                      <m:sSubPr>
+                        <m:ctrlPr>
+                          <w:rPr>
+                            <w:rFonts w:ascii="Cambria Math" w:eastAsiaTheme="minorEastAsia" w:hAnsi="Cambria Math"/>
+                            <w:i/>
+                          </w:rPr>
+                        </m:ctrlPr>
+                      </m:sSubPr>
+                      <m:e>
+                        <m:r>
+                          <w:rPr>
+                            <w:rFonts w:ascii="Cambria Math" w:eastAsiaTheme="minorEastAsia" w:hAnsi="Cambria Math"/>
+                          </w:rPr>
+                          <m:t>I</m:t>
+                        </m:r>
+                      </m:e>
+                      <m:sub>
+                        <m:r>
+                          <w:rPr>
+                            <w:rFonts w:ascii="Cambria Math" w:eastAsiaTheme="minorEastAsia" w:hAnsi="Cambria Math"/>
+                          </w:rPr>
+                          <m:t>gg</m:t>
+                        </m:r>
+                      </m:sub>
+                    </m:sSub>
+                    <m:ctrlPr>
+                      <w:rPr>
+                        <w:rFonts w:ascii="Cambria Math" w:eastAsiaTheme="minorEastAsia" w:hAnsi="Cambria Math"/>
+                        <w:i/>
+                      </w:rPr>
+                    </m:ctrlPr>
+                  </m:den>
+                </m:f>
+              </m:oMath>
+            </m:oMathPara>
           </w:p>
         </w:tc>
       </w:tr>
@@ -6485,7 +6598,186 @@
           <w:p>
             <w:pPr>
               <w:spacing w:line="360" w:lineRule="auto"/>
+              <w:rPr>
+                <w:rFonts w:eastAsiaTheme="minorEastAsia"/>
+              </w:rPr>
             </w:pPr>
+            <m:oMathPara>
+              <m:oMath>
+                <m:sSub>
+                  <m:sSubPr>
+                    <m:ctrlPr>
+                      <w:rPr>
+                        <w:rFonts w:ascii="Cambria Math" w:hAnsi="Cambria Math"/>
+                        <w:i/>
+                      </w:rPr>
+                    </m:ctrlPr>
+                  </m:sSubPr>
+                  <m:e>
+                    <m:r>
+                      <w:rPr>
+                        <w:rFonts w:ascii="Cambria Math" w:hAnsi="Cambria Math"/>
+                      </w:rPr>
+                      <m:t>I</m:t>
+                    </m:r>
+                  </m:e>
+                  <m:sub>
+                    <m:r>
+                      <w:rPr>
+                        <w:rFonts w:ascii="Cambria Math" w:hAnsi="Cambria Math"/>
+                      </w:rPr>
+                      <m:t>S</m:t>
+                    </m:r>
+                    <m:d>
+                      <m:dPr>
+                        <m:ctrlPr>
+                          <w:rPr>
+                            <w:rFonts w:ascii="Cambria Math" w:hAnsi="Cambria Math"/>
+                            <w:i/>
+                          </w:rPr>
+                        </m:ctrlPr>
+                      </m:dPr>
+                      <m:e>
+                        <m:r>
+                          <w:rPr>
+                            <w:rFonts w:ascii="Cambria Math" w:hAnsi="Cambria Math"/>
+                          </w:rPr>
+                          <m:t>ON</m:t>
+                        </m:r>
+                      </m:e>
+                    </m:d>
+                  </m:sub>
+                </m:sSub>
+                <m:r>
+                  <w:rPr>
+                    <w:rFonts w:ascii="Cambria Math" w:hAnsi="Cambria Math"/>
+                  </w:rPr>
+                  <m:t>=</m:t>
+                </m:r>
+                <m:sSub>
+                  <m:sSubPr>
+                    <m:ctrlPr>
+                      <w:rPr>
+                        <w:rFonts w:ascii="Cambria Math" w:hAnsi="Cambria Math"/>
+                        <w:i/>
+                      </w:rPr>
+                    </m:ctrlPr>
+                  </m:sSubPr>
+                  <m:e>
+                    <m:r>
+                      <w:rPr>
+                        <w:rFonts w:ascii="Cambria Math" w:hAnsi="Cambria Math"/>
+                      </w:rPr>
+                      <m:t>I</m:t>
+                    </m:r>
+                  </m:e>
+                  <m:sub>
+                    <m:r>
+                      <w:rPr>
+                        <w:rFonts w:ascii="Cambria Math" w:hAnsi="Cambria Math"/>
+                      </w:rPr>
+                      <m:t>L</m:t>
+                    </m:r>
+                    <m:d>
+                      <m:dPr>
+                        <m:ctrlPr>
+                          <w:rPr>
+                            <w:rFonts w:ascii="Cambria Math" w:hAnsi="Cambria Math"/>
+                            <w:i/>
+                          </w:rPr>
+                        </m:ctrlPr>
+                      </m:dPr>
+                      <m:e>
+                        <m:r>
+                          <w:rPr>
+                            <w:rFonts w:ascii="Cambria Math" w:hAnsi="Cambria Math"/>
+                          </w:rPr>
+                          <m:t>AVG</m:t>
+                        </m:r>
+                      </m:e>
+                    </m:d>
+                    <m:r>
+                      <w:rPr>
+                        <w:rFonts w:ascii="Cambria Math" w:hAnsi="Cambria Math"/>
+                      </w:rPr>
+                      <m:t xml:space="preserve"> </m:t>
+                    </m:r>
+                  </m:sub>
+                </m:sSub>
+                <m:r>
+                  <w:rPr>
+                    <w:rFonts w:ascii="Cambria Math" w:hAnsi="Cambria Math"/>
+                  </w:rPr>
+                  <m:t>-</m:t>
+                </m:r>
+                <m:f>
+                  <m:fPr>
+                    <m:ctrlPr>
+                      <w:rPr>
+                        <w:rFonts w:ascii="Cambria Math" w:hAnsi="Cambria Math"/>
+                      </w:rPr>
+                    </m:ctrlPr>
+                  </m:fPr>
+                  <m:num>
+                    <m:r>
+                      <m:rPr>
+                        <m:sty m:val="p"/>
+                      </m:rPr>
+                      <w:rPr>
+                        <w:rFonts w:ascii="Cambria Math" w:hAnsi="Cambria Math"/>
+                      </w:rPr>
+                      <m:t>Δ</m:t>
+                    </m:r>
+                    <m:sSub>
+                      <m:sSubPr>
+                        <m:ctrlPr>
+                          <w:rPr>
+                            <w:rFonts w:ascii="Cambria Math" w:hAnsi="Cambria Math"/>
+                            <w:i/>
+                          </w:rPr>
+                        </m:ctrlPr>
+                      </m:sSubPr>
+                      <m:e>
+                        <m:r>
+                          <w:rPr>
+                            <w:rFonts w:ascii="Cambria Math" w:hAnsi="Cambria Math"/>
+                          </w:rPr>
+                          <m:t>I</m:t>
+                        </m:r>
+                      </m:e>
+                      <m:sub>
+                        <m:r>
+                          <w:rPr>
+                            <w:rFonts w:ascii="Cambria Math" w:hAnsi="Cambria Math"/>
+                          </w:rPr>
+                          <m:t>L</m:t>
+                        </m:r>
+                      </m:sub>
+                    </m:sSub>
+                    <m:ctrlPr>
+                      <w:rPr>
+                        <w:rFonts w:ascii="Cambria Math" w:hAnsi="Cambria Math"/>
+                        <w:i/>
+                      </w:rPr>
+                    </m:ctrlPr>
+                  </m:num>
+                  <m:den>
+                    <m:r>
+                      <w:rPr>
+                        <w:rFonts w:ascii="Cambria Math" w:hAnsi="Cambria Math"/>
+                      </w:rPr>
+                      <m:t>2</m:t>
+                    </m:r>
+                    <m:ctrlPr>
+                      <w:rPr>
+                        <w:rFonts w:ascii="Cambria Math" w:hAnsi="Cambria Math"/>
+                        <w:i/>
+                      </w:rPr>
+                    </m:ctrlPr>
+                  </m:den>
+                </m:f>
+              </m:oMath>
+            </m:oMathPara>
           </w:p>
         </w:tc>
       </w:tr>
@@ -6517,6 +6809,182 @@
             <w:pPr>
               <w:spacing w:line="360" w:lineRule="auto"/>
             </w:pPr>
+            <m:oMathPara>
+              <m:oMath>
+                <m:sSub>
+                  <m:sSubPr>
+                    <m:ctrlPr>
+                      <w:rPr>
+                        <w:rFonts w:ascii="Cambria Math" w:hAnsi="Cambria Math"/>
+                        <w:i/>
+                      </w:rPr>
+                    </m:ctrlPr>
+                  </m:sSubPr>
+                  <m:e>
+                    <m:r>
+                      <w:rPr>
+                        <w:rFonts w:ascii="Cambria Math" w:hAnsi="Cambria Math"/>
+                      </w:rPr>
+                      <m:t>I</m:t>
+                    </m:r>
+                  </m:e>
+                  <m:sub>
+                    <m:r>
+                      <w:rPr>
+                        <w:rFonts w:ascii="Cambria Math" w:hAnsi="Cambria Math"/>
+                      </w:rPr>
+                      <m:t>S</m:t>
+                    </m:r>
+                    <m:d>
+                      <m:dPr>
+                        <m:ctrlPr>
+                          <w:rPr>
+                            <w:rFonts w:ascii="Cambria Math" w:hAnsi="Cambria Math"/>
+                            <w:i/>
+                          </w:rPr>
+                        </m:ctrlPr>
+                      </m:dPr>
+                      <m:e>
+                        <m:r>
+                          <w:rPr>
+                            <w:rFonts w:ascii="Cambria Math" w:hAnsi="Cambria Math"/>
+                          </w:rPr>
+                          <m:t>OFF</m:t>
+                        </m:r>
+                      </m:e>
+                    </m:d>
+                  </m:sub>
+                </m:sSub>
+                <m:r>
+                  <w:rPr>
+                    <w:rFonts w:ascii="Cambria Math" w:hAnsi="Cambria Math"/>
+                  </w:rPr>
+                  <m:t>=</m:t>
+                </m:r>
+                <m:sSub>
+                  <m:sSubPr>
+                    <m:ctrlPr>
+                      <w:rPr>
+                        <w:rFonts w:ascii="Cambria Math" w:hAnsi="Cambria Math"/>
+                        <w:i/>
+                      </w:rPr>
+                    </m:ctrlPr>
+                  </m:sSubPr>
+                  <m:e>
+                    <m:r>
+                      <w:rPr>
+                        <w:rFonts w:ascii="Cambria Math" w:hAnsi="Cambria Math"/>
+                      </w:rPr>
+                      <m:t>I</m:t>
+                    </m:r>
+                  </m:e>
+                  <m:sub>
+                    <m:r>
+                      <w:rPr>
+                        <w:rFonts w:ascii="Cambria Math" w:hAnsi="Cambria Math"/>
+                      </w:rPr>
+                      <m:t>L</m:t>
+                    </m:r>
+                    <m:d>
+                      <m:dPr>
+                        <m:ctrlPr>
+                          <w:rPr>
+                            <w:rFonts w:ascii="Cambria Math" w:hAnsi="Cambria Math"/>
+                            <w:i/>
+                          </w:rPr>
+                        </m:ctrlPr>
+                      </m:dPr>
+                      <m:e>
+                        <m:r>
+                          <w:rPr>
+                            <w:rFonts w:ascii="Cambria Math" w:hAnsi="Cambria Math"/>
+                          </w:rPr>
+                          <m:t>AVG</m:t>
+                        </m:r>
+                      </m:e>
+                    </m:d>
+                    <m:r>
+                      <w:rPr>
+                        <w:rFonts w:ascii="Cambria Math" w:hAnsi="Cambria Math"/>
+                      </w:rPr>
+                      <m:t xml:space="preserve"> </m:t>
+                    </m:r>
+                  </m:sub>
+                </m:sSub>
+                <m:r>
+                  <w:rPr>
+                    <w:rFonts w:ascii="Cambria Math" w:hAnsi="Cambria Math"/>
+                  </w:rPr>
+                  <m:t>+</m:t>
+                </m:r>
+                <m:f>
+                  <m:fPr>
+                    <m:ctrlPr>
+                      <w:rPr>
+                        <w:rFonts w:ascii="Cambria Math" w:hAnsi="Cambria Math"/>
+                      </w:rPr>
+                    </m:ctrlPr>
+                  </m:fPr>
+                  <m:num>
+                    <m:r>
+                      <m:rPr>
+                        <m:sty m:val="p"/>
+                      </m:rPr>
+                      <w:rPr>
+                        <w:rFonts w:ascii="Cambria Math" w:hAnsi="Cambria Math"/>
+                      </w:rPr>
+                      <m:t>Δ</m:t>
+                    </m:r>
+                    <m:sSub>
+                      <m:sSubPr>
+                        <m:ctrlPr>
+                          <w:rPr>
+                            <w:rFonts w:ascii="Cambria Math" w:hAnsi="Cambria Math"/>
+                            <w:i/>
+                          </w:rPr>
+                        </m:ctrlPr>
+                      </m:sSubPr>
+                      <m:e>
+                        <m:r>
+                          <w:rPr>
+                            <w:rFonts w:ascii="Cambria Math" w:hAnsi="Cambria Math"/>
+                          </w:rPr>
+                          <m:t>I</m:t>
+                        </m:r>
+                      </m:e>
+                      <m:sub>
+                        <m:r>
+                          <w:rPr>
+                            <w:rFonts w:ascii="Cambria Math" w:hAnsi="Cambria Math"/>
+                          </w:rPr>
+                          <m:t>L</m:t>
+                        </m:r>
+                      </m:sub>
+                    </m:sSub>
+                    <m:ctrlPr>
+                      <w:rPr>
+                        <w:rFonts w:ascii="Cambria Math" w:hAnsi="Cambria Math"/>
+                        <w:i/>
+                      </w:rPr>
+                    </m:ctrlPr>
+                  </m:num>
+                  <m:den>
+                    <m:r>
+                      <w:rPr>
+                        <w:rFonts w:ascii="Cambria Math" w:hAnsi="Cambria Math"/>
+                      </w:rPr>
+                      <m:t>2</m:t>
+                    </m:r>
+                    <m:ctrlPr>
+                      <w:rPr>
+                        <w:rFonts w:ascii="Cambria Math" w:hAnsi="Cambria Math"/>
+                        <w:i/>
+                      </w:rPr>
+                    </m:ctrlPr>
+                  </m:den>
+                </m:f>
+              </m:oMath>
+            </m:oMathPara>
           </w:p>
         </w:tc>
       </w:tr>
@@ -6547,7 +7015,411 @@
           <w:p>
             <w:pPr>
               <w:spacing w:line="360" w:lineRule="auto"/>
+              <w:rPr>
+                <w:rFonts w:eastAsiaTheme="minorEastAsia"/>
+              </w:rPr>
             </w:pPr>
+            <m:oMathPara>
+              <m:oMath>
+                <m:sSub>
+                  <m:sSubPr>
+                    <m:ctrlPr>
+                      <w:rPr>
+                        <w:rFonts w:ascii="Cambria Math" w:hAnsi="Cambria Math"/>
+                        <w:i/>
+                      </w:rPr>
+                    </m:ctrlPr>
+                  </m:sSubPr>
+                  <m:e>
+                    <m:r>
+                      <w:rPr>
+                        <w:rFonts w:ascii="Cambria Math" w:hAnsi="Cambria Math"/>
+                      </w:rPr>
+                      <m:t>t</m:t>
+                    </m:r>
+                  </m:e>
+                  <m:sub>
+                    <m:r>
+                      <w:rPr>
+                        <w:rFonts w:ascii="Cambria Math" w:hAnsi="Cambria Math"/>
+                      </w:rPr>
+                      <m:t>fv</m:t>
+                    </m:r>
+                  </m:sub>
+                </m:sSub>
+                <m:r>
+                  <w:rPr>
+                    <w:rFonts w:ascii="Cambria Math" w:hAnsi="Cambria Math"/>
+                  </w:rPr>
+                  <m:t>=</m:t>
+                </m:r>
+                <m:d>
+                  <m:dPr>
+                    <m:ctrlPr>
+                      <w:rPr>
+                        <w:rFonts w:ascii="Cambria Math" w:hAnsi="Cambria Math"/>
+                        <w:i/>
+                      </w:rPr>
+                    </m:ctrlPr>
+                  </m:dPr>
+                  <m:e>
+                    <m:sSub>
+                      <m:sSubPr>
+                        <m:ctrlPr>
+                          <w:rPr>
+                            <w:rFonts w:ascii="Cambria Math" w:hAnsi="Cambria Math"/>
+                            <w:i/>
+                          </w:rPr>
+                        </m:ctrlPr>
+                      </m:sSubPr>
+                      <m:e>
+                        <m:r>
+                          <w:rPr>
+                            <w:rFonts w:ascii="Cambria Math" w:hAnsi="Cambria Math"/>
+                          </w:rPr>
+                          <m:t>V</m:t>
+                        </m:r>
+                      </m:e>
+                      <m:sub>
+                        <m:r>
+                          <w:rPr>
+                            <w:rFonts w:ascii="Cambria Math" w:hAnsi="Cambria Math"/>
+                          </w:rPr>
+                          <m:t>ds</m:t>
+                        </m:r>
+                        <m:d>
+                          <m:dPr>
+                            <m:ctrlPr>
+                              <w:rPr>
+                                <w:rFonts w:ascii="Cambria Math" w:hAnsi="Cambria Math"/>
+                                <w:i/>
+                              </w:rPr>
+                            </m:ctrlPr>
+                          </m:dPr>
+                          <m:e>
+                            <m:r>
+                              <w:rPr>
+                                <w:rFonts w:ascii="Cambria Math" w:hAnsi="Cambria Math"/>
+                              </w:rPr>
+                              <m:t>OFF</m:t>
+                            </m:r>
+                          </m:e>
+                        </m:d>
+                      </m:sub>
+                    </m:sSub>
+                    <m:r>
+                      <w:rPr>
+                        <w:rFonts w:ascii="Cambria Math" w:hAnsi="Cambria Math"/>
+                      </w:rPr>
+                      <m:t>-</m:t>
+                    </m:r>
+                    <m:sSub>
+                      <m:sSubPr>
+                        <m:ctrlPr>
+                          <w:rPr>
+                            <w:rFonts w:ascii="Cambria Math" w:hAnsi="Cambria Math"/>
+                            <w:i/>
+                          </w:rPr>
+                        </m:ctrlPr>
+                      </m:sSubPr>
+                      <m:e>
+                        <m:r>
+                          <w:rPr>
+                            <w:rFonts w:ascii="Cambria Math" w:hAnsi="Cambria Math"/>
+                          </w:rPr>
+                          <m:t>R</m:t>
+                        </m:r>
+                      </m:e>
+                      <m:sub>
+                        <m:r>
+                          <w:rPr>
+                            <w:rFonts w:ascii="Cambria Math" w:hAnsi="Cambria Math"/>
+                          </w:rPr>
+                          <m:t>DS</m:t>
+                        </m:r>
+                        <m:d>
+                          <m:dPr>
+                            <m:ctrlPr>
+                              <w:rPr>
+                                <w:rFonts w:ascii="Cambria Math" w:hAnsi="Cambria Math"/>
+                                <w:i/>
+                              </w:rPr>
+                            </m:ctrlPr>
+                          </m:dPr>
+                          <m:e>
+                            <m:r>
+                              <w:rPr>
+                                <w:rFonts w:ascii="Cambria Math" w:hAnsi="Cambria Math"/>
+                              </w:rPr>
+                              <m:t>ON</m:t>
+                            </m:r>
+                          </m:e>
+                        </m:d>
+                      </m:sub>
+                    </m:sSub>
+                    <m:sSub>
+                      <m:sSubPr>
+                        <m:ctrlPr>
+                          <w:rPr>
+                            <w:rFonts w:ascii="Cambria Math" w:hAnsi="Cambria Math"/>
+                            <w:i/>
+                          </w:rPr>
+                        </m:ctrlPr>
+                      </m:sSubPr>
+                      <m:e>
+                        <m:r>
+                          <w:rPr>
+                            <w:rFonts w:ascii="Cambria Math" w:hAnsi="Cambria Math"/>
+                          </w:rPr>
+                          <m:t>I</m:t>
+                        </m:r>
+                      </m:e>
+                      <m:sub>
+                        <m:r>
+                          <w:rPr>
+                            <w:rFonts w:ascii="Cambria Math" w:hAnsi="Cambria Math"/>
+                          </w:rPr>
+                          <m:t>S</m:t>
+                        </m:r>
+                        <m:d>
+                          <m:dPr>
+                            <m:ctrlPr>
+                              <w:rPr>
+                                <w:rFonts w:ascii="Cambria Math" w:hAnsi="Cambria Math"/>
+                                <w:i/>
+                              </w:rPr>
+                            </m:ctrlPr>
+                          </m:dPr>
+                          <m:e>
+                            <m:r>
+                              <w:rPr>
+                                <w:rFonts w:ascii="Cambria Math" w:hAnsi="Cambria Math"/>
+                              </w:rPr>
+                              <m:t>ON</m:t>
+                            </m:r>
+                          </m:e>
+                        </m:d>
+                      </m:sub>
+                    </m:sSub>
+                  </m:e>
+                </m:d>
+                <m:r>
+                  <m:rPr>
+                    <m:sty m:val="p"/>
+                  </m:rPr>
+                  <w:rPr>
+                    <w:rFonts w:ascii="Cambria Math" w:hAnsi="Cambria Math"/>
+                  </w:rPr>
+                  <m:t>×</m:t>
+                </m:r>
+                <m:f>
+                  <m:fPr>
+                    <m:ctrlPr>
+                      <w:rPr>
+                        <w:rFonts w:ascii="Cambria Math" w:hAnsi="Cambria Math"/>
+                      </w:rPr>
+                    </m:ctrlPr>
+                  </m:fPr>
+                  <m:num>
+                    <m:sSub>
+                      <m:sSubPr>
+                        <m:ctrlPr>
+                          <w:rPr>
+                            <w:rFonts w:ascii="Cambria Math" w:hAnsi="Cambria Math"/>
+                            <w:i/>
+                          </w:rPr>
+                        </m:ctrlPr>
+                      </m:sSubPr>
+                      <m:e>
+                        <m:r>
+                          <w:rPr>
+                            <w:rFonts w:ascii="Cambria Math" w:hAnsi="Cambria Math"/>
+                          </w:rPr>
+                          <m:t>R</m:t>
+                        </m:r>
+                      </m:e>
+                      <m:sub>
+                        <m:r>
+                          <w:rPr>
+                            <w:rFonts w:ascii="Cambria Math" w:hAnsi="Cambria Math"/>
+                          </w:rPr>
+                          <m:t>g</m:t>
+                        </m:r>
+                      </m:sub>
+                    </m:sSub>
+                    <m:sSub>
+                      <m:sSubPr>
+                        <m:ctrlPr>
+                          <w:rPr>
+                            <w:rFonts w:ascii="Cambria Math" w:hAnsi="Cambria Math"/>
+                            <w:i/>
+                          </w:rPr>
+                        </m:ctrlPr>
+                      </m:sSubPr>
+                      <m:e>
+                        <m:r>
+                          <w:rPr>
+                            <w:rFonts w:ascii="Cambria Math" w:hAnsi="Cambria Math"/>
+                          </w:rPr>
+                          <m:t>C</m:t>
+                        </m:r>
+                      </m:e>
+                      <m:sub>
+                        <m:r>
+                          <w:rPr>
+                            <w:rFonts w:ascii="Cambria Math" w:hAnsi="Cambria Math"/>
+                          </w:rPr>
+                          <m:t>rss</m:t>
+                        </m:r>
+                        <m:d>
+                          <m:dPr>
+                            <m:ctrlPr>
+                              <w:rPr>
+                                <w:rFonts w:ascii="Cambria Math" w:hAnsi="Cambria Math"/>
+                                <w:i/>
+                              </w:rPr>
+                            </m:ctrlPr>
+                          </m:dPr>
+                          <m:e>
+                            <m:r>
+                              <w:rPr>
+                                <w:rFonts w:ascii="Cambria Math" w:hAnsi="Cambria Math"/>
+                              </w:rPr>
+                              <m:t>Vsoff</m:t>
+                            </m:r>
+                            <m:r>
+                              <m:rPr>
+                                <m:lit/>
+                              </m:rPr>
+                              <w:rPr>
+                                <w:rFonts w:ascii="Cambria Math" w:hAnsi="Cambria Math"/>
+                              </w:rPr>
+                              <m:t>/</m:t>
+                            </m:r>
+                            <m:r>
+                              <w:rPr>
+                                <w:rFonts w:ascii="Cambria Math" w:hAnsi="Cambria Math"/>
+                              </w:rPr>
+                              <m:t>2</m:t>
+                            </m:r>
+                          </m:e>
+                        </m:d>
+                      </m:sub>
+                    </m:sSub>
+                    <m:ctrlPr>
+                      <w:rPr>
+                        <w:rFonts w:ascii="Cambria Math" w:hAnsi="Cambria Math"/>
+                        <w:i/>
+                      </w:rPr>
+                    </m:ctrlPr>
+                  </m:num>
+                  <m:den>
+                    <m:sSub>
+                      <m:sSubPr>
+                        <m:ctrlPr>
+                          <w:rPr>
+                            <w:rFonts w:ascii="Cambria Math" w:hAnsi="Cambria Math"/>
+                            <w:i/>
+                          </w:rPr>
+                        </m:ctrlPr>
+                      </m:sSubPr>
+                      <m:e>
+                        <m:r>
+                          <w:rPr>
+                            <w:rFonts w:ascii="Cambria Math" w:hAnsi="Cambria Math"/>
+                          </w:rPr>
+                          <m:t>V</m:t>
+                        </m:r>
+                      </m:e>
+                      <m:sub>
+                        <m:r>
+                          <w:rPr>
+                            <w:rFonts w:ascii="Cambria Math" w:hAnsi="Cambria Math"/>
+                          </w:rPr>
+                          <m:t>gg</m:t>
+                        </m:r>
+                      </m:sub>
+                    </m:sSub>
+                    <m:r>
+                      <w:rPr>
+                        <w:rFonts w:ascii="Cambria Math" w:hAnsi="Cambria Math"/>
+                      </w:rPr>
+                      <m:t>-</m:t>
+                    </m:r>
+                    <m:sSub>
+                      <m:sSubPr>
+                        <m:ctrlPr>
+                          <w:rPr>
+                            <w:rFonts w:ascii="Cambria Math" w:hAnsi="Cambria Math"/>
+                            <w:i/>
+                          </w:rPr>
+                        </m:ctrlPr>
+                      </m:sSubPr>
+                      <m:e>
+                        <m:r>
+                          <w:rPr>
+                            <w:rFonts w:ascii="Cambria Math" w:hAnsi="Cambria Math"/>
+                          </w:rPr>
+                          <m:t>V</m:t>
+                        </m:r>
+                      </m:e>
+                      <m:sub>
+                        <m:r>
+                          <w:rPr>
+                            <w:rFonts w:ascii="Cambria Math" w:hAnsi="Cambria Math"/>
+                          </w:rPr>
+                          <m:t>gs</m:t>
+                        </m:r>
+                        <m:d>
+                          <m:dPr>
+                            <m:ctrlPr>
+                              <w:rPr>
+                                <w:rFonts w:ascii="Cambria Math" w:hAnsi="Cambria Math"/>
+                                <w:i/>
+                              </w:rPr>
+                            </m:ctrlPr>
+                          </m:dPr>
+                          <m:e>
+                            <m:sSub>
+                              <m:sSubPr>
+                                <m:ctrlPr>
+                                  <w:rPr>
+                                    <w:rFonts w:ascii="Cambria Math" w:hAnsi="Cambria Math"/>
+                                    <w:i/>
+                                  </w:rPr>
+                                </m:ctrlPr>
+                              </m:sSubPr>
+                              <m:e>
+                                <m:r>
+                                  <w:rPr>
+                                    <w:rFonts w:ascii="Cambria Math" w:hAnsi="Cambria Math"/>
+                                  </w:rPr>
+                                  <m:t>I</m:t>
+                                </m:r>
+                              </m:e>
+                              <m:sub>
+                                <m:r>
+                                  <w:rPr>
+                                    <w:rFonts w:ascii="Cambria Math" w:hAnsi="Cambria Math"/>
+                                  </w:rPr>
+                                  <m:t>o</m:t>
+                                </m:r>
+                              </m:sub>
+                            </m:sSub>
+                          </m:e>
+                        </m:d>
+                      </m:sub>
+                    </m:sSub>
+                    <m:ctrlPr>
+                      <w:rPr>
+                        <w:rFonts w:ascii="Cambria Math" w:hAnsi="Cambria Math"/>
+                        <w:i/>
+                      </w:rPr>
+                    </m:ctrlPr>
+                  </m:den>
+                </m:f>
+              </m:oMath>
+            </m:oMathPara>
           </w:p>
         </w:tc>
       </w:tr>
@@ -6579,6 +7451,381 @@
             <w:pPr>
               <w:spacing w:line="360" w:lineRule="auto"/>
             </w:pPr>
+            <m:oMathPara>
+              <m:oMath>
+                <m:sSub>
+                  <m:sSubPr>
+                    <m:ctrlPr>
+                      <w:rPr>
+                        <w:rFonts w:ascii="Cambria Math" w:hAnsi="Cambria Math"/>
+                        <w:i/>
+                      </w:rPr>
+                    </m:ctrlPr>
+                  </m:sSubPr>
+                  <m:e>
+                    <m:r>
+                      <w:rPr>
+                        <w:rFonts w:ascii="Cambria Math" w:hAnsi="Cambria Math"/>
+                      </w:rPr>
+                      <m:t>t</m:t>
+                    </m:r>
+                  </m:e>
+                  <m:sub>
+                    <m:r>
+                      <w:rPr>
+                        <w:rFonts w:ascii="Cambria Math" w:hAnsi="Cambria Math"/>
+                      </w:rPr>
+                      <m:t>r</m:t>
+                    </m:r>
+                    <m:r>
+                      <w:rPr>
+                        <w:rFonts w:ascii="Cambria Math" w:hAnsi="Cambria Math"/>
+                      </w:rPr>
+                      <m:t>v</m:t>
+                    </m:r>
+                  </m:sub>
+                </m:sSub>
+                <m:r>
+                  <w:rPr>
+                    <w:rFonts w:ascii="Cambria Math" w:hAnsi="Cambria Math"/>
+                  </w:rPr>
+                  <m:t>=</m:t>
+                </m:r>
+                <m:d>
+                  <m:dPr>
+                    <m:ctrlPr>
+                      <w:rPr>
+                        <w:rFonts w:ascii="Cambria Math" w:hAnsi="Cambria Math"/>
+                        <w:i/>
+                      </w:rPr>
+                    </m:ctrlPr>
+                  </m:dPr>
+                  <m:e>
+                    <m:sSub>
+                      <m:sSubPr>
+                        <m:ctrlPr>
+                          <w:rPr>
+                            <w:rFonts w:ascii="Cambria Math" w:hAnsi="Cambria Math"/>
+                            <w:i/>
+                          </w:rPr>
+                        </m:ctrlPr>
+                      </m:sSubPr>
+                      <m:e>
+                        <m:r>
+                          <w:rPr>
+                            <w:rFonts w:ascii="Cambria Math" w:hAnsi="Cambria Math"/>
+                          </w:rPr>
+                          <m:t>V</m:t>
+                        </m:r>
+                      </m:e>
+                      <m:sub>
+                        <m:r>
+                          <w:rPr>
+                            <w:rFonts w:ascii="Cambria Math" w:hAnsi="Cambria Math"/>
+                          </w:rPr>
+                          <m:t>ds</m:t>
+                        </m:r>
+                        <m:d>
+                          <m:dPr>
+                            <m:ctrlPr>
+                              <w:rPr>
+                                <w:rFonts w:ascii="Cambria Math" w:hAnsi="Cambria Math"/>
+                                <w:i/>
+                              </w:rPr>
+                            </m:ctrlPr>
+                          </m:dPr>
+                          <m:e>
+                            <m:r>
+                              <w:rPr>
+                                <w:rFonts w:ascii="Cambria Math" w:hAnsi="Cambria Math"/>
+                              </w:rPr>
+                              <m:t>OFF</m:t>
+                            </m:r>
+                          </m:e>
+                        </m:d>
+                      </m:sub>
+                    </m:sSub>
+                    <m:r>
+                      <w:rPr>
+                        <w:rFonts w:ascii="Cambria Math" w:hAnsi="Cambria Math"/>
+                      </w:rPr>
+                      <m:t>-</m:t>
+                    </m:r>
+                    <m:sSub>
+                      <m:sSubPr>
+                        <m:ctrlPr>
+                          <w:rPr>
+                            <w:rFonts w:ascii="Cambria Math" w:hAnsi="Cambria Math"/>
+                            <w:i/>
+                          </w:rPr>
+                        </m:ctrlPr>
+                      </m:sSubPr>
+                      <m:e>
+                        <m:r>
+                          <w:rPr>
+                            <w:rFonts w:ascii="Cambria Math" w:hAnsi="Cambria Math"/>
+                          </w:rPr>
+                          <m:t>R</m:t>
+                        </m:r>
+                      </m:e>
+                      <m:sub>
+                        <m:r>
+                          <w:rPr>
+                            <w:rFonts w:ascii="Cambria Math" w:hAnsi="Cambria Math"/>
+                          </w:rPr>
+                          <m:t>DS</m:t>
+                        </m:r>
+                        <m:d>
+                          <m:dPr>
+                            <m:ctrlPr>
+                              <w:rPr>
+                                <w:rFonts w:ascii="Cambria Math" w:hAnsi="Cambria Math"/>
+                                <w:i/>
+                              </w:rPr>
+                            </m:ctrlPr>
+                          </m:dPr>
+                          <m:e>
+                            <m:r>
+                              <w:rPr>
+                                <w:rFonts w:ascii="Cambria Math" w:hAnsi="Cambria Math"/>
+                              </w:rPr>
+                              <m:t>ON</m:t>
+                            </m:r>
+                          </m:e>
+                        </m:d>
+                      </m:sub>
+                    </m:sSub>
+                    <m:sSub>
+                      <m:sSubPr>
+                        <m:ctrlPr>
+                          <w:rPr>
+                            <w:rFonts w:ascii="Cambria Math" w:hAnsi="Cambria Math"/>
+                            <w:i/>
+                          </w:rPr>
+                        </m:ctrlPr>
+                      </m:sSubPr>
+                      <m:e>
+                        <m:r>
+                          <w:rPr>
+                            <w:rFonts w:ascii="Cambria Math" w:hAnsi="Cambria Math"/>
+                          </w:rPr>
+                          <m:t>I</m:t>
+                        </m:r>
+                      </m:e>
+                      <m:sub>
+                        <m:r>
+                          <w:rPr>
+                            <w:rFonts w:ascii="Cambria Math" w:hAnsi="Cambria Math"/>
+                          </w:rPr>
+                          <m:t>S</m:t>
+                        </m:r>
+                        <m:d>
+                          <m:dPr>
+                            <m:ctrlPr>
+                              <w:rPr>
+                                <w:rFonts w:ascii="Cambria Math" w:hAnsi="Cambria Math"/>
+                                <w:i/>
+                              </w:rPr>
+                            </m:ctrlPr>
+                          </m:dPr>
+                          <m:e>
+                            <m:r>
+                              <w:rPr>
+                                <w:rFonts w:ascii="Cambria Math" w:hAnsi="Cambria Math"/>
+                              </w:rPr>
+                              <m:t>OFF</m:t>
+                            </m:r>
+                          </m:e>
+                        </m:d>
+                      </m:sub>
+                    </m:sSub>
+                  </m:e>
+                </m:d>
+                <m:r>
+                  <m:rPr>
+                    <m:sty m:val="p"/>
+                  </m:rPr>
+                  <w:rPr>
+                    <w:rFonts w:ascii="Cambria Math" w:hAnsi="Cambria Math"/>
+                  </w:rPr>
+                  <m:t>×</m:t>
+                </m:r>
+                <m:f>
+                  <m:fPr>
+                    <m:ctrlPr>
+                      <w:rPr>
+                        <w:rFonts w:ascii="Cambria Math" w:hAnsi="Cambria Math"/>
+                      </w:rPr>
+                    </m:ctrlPr>
+                  </m:fPr>
+                  <m:num>
+                    <m:sSub>
+                      <m:sSubPr>
+                        <m:ctrlPr>
+                          <w:rPr>
+                            <w:rFonts w:ascii="Cambria Math" w:hAnsi="Cambria Math"/>
+                            <w:i/>
+                          </w:rPr>
+                        </m:ctrlPr>
+                      </m:sSubPr>
+                      <m:e>
+                        <m:r>
+                          <w:rPr>
+                            <w:rFonts w:ascii="Cambria Math" w:hAnsi="Cambria Math"/>
+                          </w:rPr>
+                          <m:t>R</m:t>
+                        </m:r>
+                      </m:e>
+                      <m:sub>
+                        <m:r>
+                          <w:rPr>
+                            <w:rFonts w:ascii="Cambria Math" w:hAnsi="Cambria Math"/>
+                          </w:rPr>
+                          <m:t>g</m:t>
+                        </m:r>
+                      </m:sub>
+                    </m:sSub>
+                    <m:sSub>
+                      <m:sSubPr>
+                        <m:ctrlPr>
+                          <w:rPr>
+                            <w:rFonts w:ascii="Cambria Math" w:hAnsi="Cambria Math"/>
+                            <w:i/>
+                          </w:rPr>
+                        </m:ctrlPr>
+                      </m:sSubPr>
+                      <m:e>
+                        <m:r>
+                          <w:rPr>
+                            <w:rFonts w:ascii="Cambria Math" w:hAnsi="Cambria Math"/>
+                          </w:rPr>
+                          <m:t>C</m:t>
+                        </m:r>
+                      </m:e>
+                      <m:sub>
+                        <m:r>
+                          <w:rPr>
+                            <w:rFonts w:ascii="Cambria Math" w:hAnsi="Cambria Math"/>
+                          </w:rPr>
+                          <m:t>rss</m:t>
+                        </m:r>
+                        <m:d>
+                          <m:dPr>
+                            <m:ctrlPr>
+                              <w:rPr>
+                                <w:rFonts w:ascii="Cambria Math" w:hAnsi="Cambria Math"/>
+                                <w:i/>
+                              </w:rPr>
+                            </m:ctrlPr>
+                          </m:dPr>
+                          <m:e>
+                            <m:r>
+                              <w:rPr>
+                                <w:rFonts w:ascii="Cambria Math" w:hAnsi="Cambria Math"/>
+                              </w:rPr>
+                              <m:t>Vsoff</m:t>
+                            </m:r>
+                            <m:r>
+                              <m:rPr>
+                                <m:lit/>
+                              </m:rPr>
+                              <w:rPr>
+                                <w:rFonts w:ascii="Cambria Math" w:hAnsi="Cambria Math"/>
+                              </w:rPr>
+                              <m:t>/</m:t>
+                            </m:r>
+                            <m:r>
+                              <w:rPr>
+                                <w:rFonts w:ascii="Cambria Math" w:hAnsi="Cambria Math"/>
+                              </w:rPr>
+                              <m:t>2</m:t>
+                            </m:r>
+                          </m:e>
+                        </m:d>
+                      </m:sub>
+                    </m:sSub>
+                    <m:ctrlPr>
+                      <w:rPr>
+                        <w:rFonts w:ascii="Cambria Math" w:hAnsi="Cambria Math"/>
+                        <w:i/>
+                      </w:rPr>
+                    </m:ctrlPr>
+                  </m:num>
+                  <m:den>
+                    <m:sSub>
+                      <m:sSubPr>
+                        <m:ctrlPr>
+                          <w:rPr>
+                            <w:rFonts w:ascii="Cambria Math" w:hAnsi="Cambria Math"/>
+                            <w:i/>
+                          </w:rPr>
+                        </m:ctrlPr>
+                      </m:sSubPr>
+                      <m:e>
+                        <m:r>
+                          <w:rPr>
+                            <w:rFonts w:ascii="Cambria Math" w:hAnsi="Cambria Math"/>
+                          </w:rPr>
+                          <m:t>V</m:t>
+                        </m:r>
+                      </m:e>
+                      <m:sub>
+                        <m:r>
+                          <w:rPr>
+                            <w:rFonts w:ascii="Cambria Math" w:hAnsi="Cambria Math"/>
+                          </w:rPr>
+                          <m:t>gs</m:t>
+                        </m:r>
+                        <m:d>
+                          <m:dPr>
+                            <m:ctrlPr>
+                              <w:rPr>
+                                <w:rFonts w:ascii="Cambria Math" w:hAnsi="Cambria Math"/>
+                                <w:i/>
+                              </w:rPr>
+                            </m:ctrlPr>
+                          </m:dPr>
+                          <m:e>
+                            <m:sSub>
+                              <m:sSubPr>
+                                <m:ctrlPr>
+                                  <w:rPr>
+                                    <w:rFonts w:ascii="Cambria Math" w:hAnsi="Cambria Math"/>
+                                    <w:i/>
+                                  </w:rPr>
+                                </m:ctrlPr>
+                              </m:sSubPr>
+                              <m:e>
+                                <m:r>
+                                  <w:rPr>
+                                    <w:rFonts w:ascii="Cambria Math" w:hAnsi="Cambria Math"/>
+                                  </w:rPr>
+                                  <m:t>I</m:t>
+                                </m:r>
+                              </m:e>
+                              <m:sub>
+                                <m:r>
+                                  <w:rPr>
+                                    <w:rFonts w:ascii="Cambria Math" w:hAnsi="Cambria Math"/>
+                                  </w:rPr>
+                                  <m:t>o</m:t>
+                                </m:r>
+                              </m:sub>
+                            </m:sSub>
+                          </m:e>
+                        </m:d>
+                      </m:sub>
+                    </m:sSub>
+                    <m:ctrlPr>
+                      <w:rPr>
+                        <w:rFonts w:ascii="Cambria Math" w:hAnsi="Cambria Math"/>
+                        <w:i/>
+                      </w:rPr>
+                    </m:ctrlPr>
+                  </m:den>
+                </m:f>
+              </m:oMath>
+            </m:oMathPara>
           </w:p>
         </w:tc>
       </w:tr>
@@ -6609,7 +7856,122 @@
           <w:p>
             <w:pPr>
               <w:spacing w:line="360" w:lineRule="auto"/>
+              <w:rPr>
+                <w:rFonts w:eastAsiaTheme="minorEastAsia"/>
+              </w:rPr>
             </w:pPr>
+            <m:oMathPara>
+              <m:oMath>
+                <m:sSub>
+                  <m:sSubPr>
+                    <m:ctrlPr>
+                      <w:rPr>
+                        <w:rFonts w:ascii="Cambria Math" w:hAnsi="Cambria Math"/>
+                        <w:i/>
+                      </w:rPr>
+                    </m:ctrlPr>
+                  </m:sSubPr>
+                  <m:e>
+                    <m:r>
+                      <w:rPr>
+                        <w:rFonts w:ascii="Cambria Math" w:hAnsi="Cambria Math"/>
+                      </w:rPr>
+                      <m:t>T</m:t>
+                    </m:r>
+                  </m:e>
+                  <m:sub>
+                    <m:r>
+                      <w:rPr>
+                        <w:rFonts w:ascii="Cambria Math" w:hAnsi="Cambria Math"/>
+                      </w:rPr>
+                      <m:t>S</m:t>
+                    </m:r>
+                    <m:d>
+                      <m:dPr>
+                        <m:ctrlPr>
+                          <w:rPr>
+                            <w:rFonts w:ascii="Cambria Math" w:hAnsi="Cambria Math"/>
+                            <w:i/>
+                          </w:rPr>
+                        </m:ctrlPr>
+                      </m:dPr>
+                      <m:e>
+                        <m:r>
+                          <w:rPr>
+                            <w:rFonts w:ascii="Cambria Math" w:hAnsi="Cambria Math"/>
+                          </w:rPr>
+                          <m:t>ON</m:t>
+                        </m:r>
+                      </m:e>
+                    </m:d>
+                  </m:sub>
+                </m:sSub>
+                <m:r>
+                  <w:rPr>
+                    <w:rFonts w:ascii="Cambria Math" w:hAnsi="Cambria Math"/>
+                  </w:rPr>
+                  <m:t>=</m:t>
+                </m:r>
+                <m:sSub>
+                  <m:sSubPr>
+                    <m:ctrlPr>
+                      <w:rPr>
+                        <w:rFonts w:ascii="Cambria Math" w:hAnsi="Cambria Math"/>
+                        <w:i/>
+                      </w:rPr>
+                    </m:ctrlPr>
+                  </m:sSubPr>
+                  <m:e>
+                    <m:r>
+                      <w:rPr>
+                        <w:rFonts w:ascii="Cambria Math" w:hAnsi="Cambria Math"/>
+                      </w:rPr>
+                      <m:t>t</m:t>
+                    </m:r>
+                  </m:e>
+                  <m:sub>
+                    <m:r>
+                      <w:rPr>
+                        <w:rFonts w:ascii="Cambria Math" w:hAnsi="Cambria Math"/>
+                      </w:rPr>
+                      <m:t>r</m:t>
+                    </m:r>
+                  </m:sub>
+                </m:sSub>
+                <m:r>
+                  <w:rPr>
+                    <w:rFonts w:ascii="Cambria Math" w:hAnsi="Cambria Math"/>
+                  </w:rPr>
+                  <m:t>+</m:t>
+                </m:r>
+                <m:sSub>
+                  <m:sSubPr>
+                    <m:ctrlPr>
+                      <w:rPr>
+                        <w:rFonts w:ascii="Cambria Math" w:hAnsi="Cambria Math"/>
+                        <w:i/>
+                      </w:rPr>
+                    </m:ctrlPr>
+                  </m:sSubPr>
+                  <m:e>
+                    <m:r>
+                      <w:rPr>
+                        <w:rFonts w:ascii="Cambria Math" w:hAnsi="Cambria Math"/>
+                      </w:rPr>
+                      <m:t>t</m:t>
+                    </m:r>
+                  </m:e>
+                  <m:sub>
+                    <m:r>
+                      <w:rPr>
+                        <w:rFonts w:ascii="Cambria Math" w:hAnsi="Cambria Math"/>
+                      </w:rPr>
+                      <m:t>fv</m:t>
+                    </m:r>
+                  </m:sub>
+                </m:sSub>
+              </m:oMath>
+            </m:oMathPara>
           </w:p>
         </w:tc>
       </w:tr>
@@ -6640,7 +8002,122 @@
           <w:p>
             <w:pPr>
               <w:spacing w:line="276" w:lineRule="auto"/>
+              <w:rPr>
+                <w:rFonts w:eastAsiaTheme="minorEastAsia"/>
+              </w:rPr>
             </w:pPr>
+            <m:oMathPara>
+              <m:oMath>
+                <m:sSub>
+                  <m:sSubPr>
+                    <m:ctrlPr>
+                      <w:rPr>
+                        <w:rFonts w:ascii="Cambria Math" w:hAnsi="Cambria Math"/>
+                        <w:i/>
+                      </w:rPr>
+                    </m:ctrlPr>
+                  </m:sSubPr>
+                  <m:e>
+                    <m:r>
+                      <w:rPr>
+                        <w:rFonts w:ascii="Cambria Math" w:hAnsi="Cambria Math"/>
+                      </w:rPr>
+                      <m:t>T</m:t>
+                    </m:r>
+                  </m:e>
+                  <m:sub>
+                    <m:r>
+                      <w:rPr>
+                        <w:rFonts w:ascii="Cambria Math" w:hAnsi="Cambria Math"/>
+                      </w:rPr>
+                      <m:t>S</m:t>
+                    </m:r>
+                    <m:d>
+                      <m:dPr>
+                        <m:ctrlPr>
+                          <w:rPr>
+                            <w:rFonts w:ascii="Cambria Math" w:hAnsi="Cambria Math"/>
+                            <w:i/>
+                          </w:rPr>
+                        </m:ctrlPr>
+                      </m:dPr>
+                      <m:e>
+                        <m:r>
+                          <w:rPr>
+                            <w:rFonts w:ascii="Cambria Math" w:hAnsi="Cambria Math"/>
+                          </w:rPr>
+                          <m:t>OFF</m:t>
+                        </m:r>
+                      </m:e>
+                    </m:d>
+                  </m:sub>
+                </m:sSub>
+                <m:r>
+                  <w:rPr>
+                    <w:rFonts w:ascii="Cambria Math" w:hAnsi="Cambria Math"/>
+                  </w:rPr>
+                  <m:t>=</m:t>
+                </m:r>
+                <m:sSub>
+                  <m:sSubPr>
+                    <m:ctrlPr>
+                      <w:rPr>
+                        <w:rFonts w:ascii="Cambria Math" w:hAnsi="Cambria Math"/>
+                        <w:i/>
+                      </w:rPr>
+                    </m:ctrlPr>
+                  </m:sSubPr>
+                  <m:e>
+                    <m:r>
+                      <w:rPr>
+                        <w:rFonts w:ascii="Cambria Math" w:hAnsi="Cambria Math"/>
+                      </w:rPr>
+                      <m:t>t</m:t>
+                    </m:r>
+                  </m:e>
+                  <m:sub>
+                    <m:r>
+                      <w:rPr>
+                        <w:rFonts w:ascii="Cambria Math" w:hAnsi="Cambria Math"/>
+                      </w:rPr>
+                      <m:t>f</m:t>
+                    </m:r>
+                  </m:sub>
+                </m:sSub>
+                <m:r>
+                  <w:rPr>
+                    <w:rFonts w:ascii="Cambria Math" w:hAnsi="Cambria Math"/>
+                  </w:rPr>
+                  <m:t>+</m:t>
+                </m:r>
+                <m:sSub>
+                  <m:sSubPr>
+                    <m:ctrlPr>
+                      <w:rPr>
+                        <w:rFonts w:ascii="Cambria Math" w:hAnsi="Cambria Math"/>
+                        <w:i/>
+                      </w:rPr>
+                    </m:ctrlPr>
+                  </m:sSubPr>
+                  <m:e>
+                    <m:r>
+                      <w:rPr>
+                        <w:rFonts w:ascii="Cambria Math" w:hAnsi="Cambria Math"/>
+                      </w:rPr>
+                      <m:t>t</m:t>
+                    </m:r>
+                  </m:e>
+                  <m:sub>
+                    <m:r>
+                      <w:rPr>
+                        <w:rFonts w:ascii="Cambria Math" w:hAnsi="Cambria Math"/>
+                      </w:rPr>
+                      <m:t>rv</m:t>
+                    </m:r>
+                  </m:sub>
+                </m:sSub>
+              </m:oMath>
+            </m:oMathPara>
           </w:p>
         </w:tc>
       </w:tr>
@@ -6671,7 +8148,352 @@
           <w:p>
             <w:pPr>
               <w:spacing w:line="276" w:lineRule="auto"/>
+              <w:rPr>
+                <w:rFonts w:eastAsiaTheme="minorEastAsia"/>
+              </w:rPr>
             </w:pPr>
+            <m:oMathPara>
+              <m:oMath>
+                <m:sSub>
+                  <m:sSubPr>
+                    <m:ctrlPr>
+                      <w:rPr>
+                        <w:rFonts w:ascii="Cambria Math" w:hAnsi="Cambria Math"/>
+                        <w:i/>
+                      </w:rPr>
+                    </m:ctrlPr>
+                  </m:sSubPr>
+                  <m:e>
+                    <m:r>
+                      <w:rPr>
+                        <w:rFonts w:ascii="Cambria Math" w:hAnsi="Cambria Math"/>
+                      </w:rPr>
+                      <m:t>P</m:t>
+                    </m:r>
+                  </m:e>
+                  <m:sub>
+                    <m:r>
+                      <w:rPr>
+                        <w:rFonts w:ascii="Cambria Math" w:hAnsi="Cambria Math"/>
+                      </w:rPr>
+                      <m:t>SWITCHING</m:t>
+                    </m:r>
+                  </m:sub>
+                </m:sSub>
+                <m:r>
+                  <w:rPr>
+                    <w:rFonts w:ascii="Cambria Math" w:hAnsi="Cambria Math"/>
+                  </w:rPr>
+                  <m:t>=</m:t>
+                </m:r>
+                <m:f>
+                  <m:fPr>
+                    <m:ctrlPr>
+                      <w:rPr>
+                        <w:rFonts w:ascii="Cambria Math" w:hAnsi="Cambria Math"/>
+                      </w:rPr>
+                    </m:ctrlPr>
+                  </m:fPr>
+                  <m:num>
+                    <m:sSub>
+                      <m:sSubPr>
+                        <m:ctrlPr>
+                          <w:rPr>
+                            <w:rFonts w:ascii="Cambria Math" w:hAnsi="Cambria Math"/>
+                            <w:i/>
+                          </w:rPr>
+                        </m:ctrlPr>
+                      </m:sSubPr>
+                      <m:e>
+                        <m:r>
+                          <w:rPr>
+                            <w:rFonts w:ascii="Cambria Math" w:hAnsi="Cambria Math"/>
+                          </w:rPr>
+                          <m:t>V</m:t>
+                        </m:r>
+                      </m:e>
+                      <m:sub>
+                        <m:r>
+                          <w:rPr>
+                            <w:rFonts w:ascii="Cambria Math" w:hAnsi="Cambria Math"/>
+                          </w:rPr>
+                          <m:t>S</m:t>
+                        </m:r>
+                        <m:d>
+                          <m:dPr>
+                            <m:ctrlPr>
+                              <w:rPr>
+                                <w:rFonts w:ascii="Cambria Math" w:hAnsi="Cambria Math"/>
+                                <w:i/>
+                              </w:rPr>
+                            </m:ctrlPr>
+                          </m:dPr>
+                          <m:e>
+                            <m:r>
+                              <w:rPr>
+                                <w:rFonts w:ascii="Cambria Math" w:hAnsi="Cambria Math"/>
+                              </w:rPr>
+                              <m:t>OFF</m:t>
+                            </m:r>
+                          </m:e>
+                        </m:d>
+                      </m:sub>
+                    </m:sSub>
+                    <m:sSub>
+                      <m:sSubPr>
+                        <m:ctrlPr>
+                          <w:rPr>
+                            <w:rFonts w:ascii="Cambria Math" w:hAnsi="Cambria Math"/>
+                            <w:i/>
+                          </w:rPr>
+                        </m:ctrlPr>
+                      </m:sSubPr>
+                      <m:e>
+                        <m:r>
+                          <w:rPr>
+                            <w:rFonts w:ascii="Cambria Math" w:hAnsi="Cambria Math"/>
+                          </w:rPr>
+                          <m:t>f</m:t>
+                        </m:r>
+                      </m:e>
+                      <m:sub>
+                        <m:r>
+                          <w:rPr>
+                            <w:rFonts w:ascii="Cambria Math" w:hAnsi="Cambria Math"/>
+                          </w:rPr>
+                          <m:t>s</m:t>
+                        </m:r>
+                      </m:sub>
+                    </m:sSub>
+                    <m:ctrlPr>
+                      <w:rPr>
+                        <w:rFonts w:ascii="Cambria Math" w:hAnsi="Cambria Math"/>
+                        <w:i/>
+                      </w:rPr>
+                    </m:ctrlPr>
+                  </m:num>
+                  <m:den>
+                    <m:r>
+                      <w:rPr>
+                        <w:rFonts w:ascii="Cambria Math" w:hAnsi="Cambria Math"/>
+                      </w:rPr>
+                      <m:t>2</m:t>
+                    </m:r>
+                    <m:ctrlPr>
+                      <w:rPr>
+                        <w:rFonts w:ascii="Cambria Math" w:hAnsi="Cambria Math"/>
+                        <w:i/>
+                      </w:rPr>
+                    </m:ctrlPr>
+                  </m:den>
+                </m:f>
+                <m:r>
+                  <m:rPr>
+                    <m:sty m:val="p"/>
+                  </m:rPr>
+                  <w:rPr>
+                    <w:rFonts w:ascii="Cambria Math" w:eastAsiaTheme="minorEastAsia" w:hAnsi="Cambria Math"/>
+                  </w:rPr>
+                  <m:t>×</m:t>
+                </m:r>
+                <m:d>
+                  <m:dPr>
+                    <m:begChr m:val="["/>
+                    <m:endChr m:val="]"/>
+                    <m:ctrlPr>
+                      <w:rPr>
+                        <w:rFonts w:ascii="Cambria Math" w:eastAsiaTheme="minorEastAsia" w:hAnsi="Cambria Math"/>
+                        <w:i/>
+                      </w:rPr>
+                    </m:ctrlPr>
+                  </m:dPr>
+                  <m:e>
+                    <m:sSub>
+                      <m:sSubPr>
+                        <m:ctrlPr>
+                          <w:rPr>
+                            <w:rFonts w:ascii="Cambria Math" w:eastAsiaTheme="minorEastAsia" w:hAnsi="Cambria Math"/>
+                            <w:i/>
+                          </w:rPr>
+                        </m:ctrlPr>
+                      </m:sSubPr>
+                      <m:e>
+                        <m:r>
+                          <w:rPr>
+                            <w:rFonts w:ascii="Cambria Math" w:eastAsiaTheme="minorEastAsia" w:hAnsi="Cambria Math"/>
+                          </w:rPr>
+                          <m:t>I</m:t>
+                        </m:r>
+                      </m:e>
+                      <m:sub>
+                        <m:r>
+                          <w:rPr>
+                            <w:rFonts w:ascii="Cambria Math" w:eastAsiaTheme="minorEastAsia" w:hAnsi="Cambria Math"/>
+                          </w:rPr>
+                          <m:t>S</m:t>
+                        </m:r>
+                        <m:d>
+                          <m:dPr>
+                            <m:ctrlPr>
+                              <w:rPr>
+                                <w:rFonts w:ascii="Cambria Math" w:eastAsiaTheme="minorEastAsia" w:hAnsi="Cambria Math"/>
+                                <w:i/>
+                              </w:rPr>
+                            </m:ctrlPr>
+                          </m:dPr>
+                          <m:e>
+                            <m:r>
+                              <w:rPr>
+                                <w:rFonts w:ascii="Cambria Math" w:eastAsiaTheme="minorEastAsia" w:hAnsi="Cambria Math"/>
+                              </w:rPr>
+                              <m:t>ON</m:t>
+                            </m:r>
+                          </m:e>
+                        </m:d>
+                      </m:sub>
+                    </m:sSub>
+                    <m:sSub>
+                      <m:sSubPr>
+                        <m:ctrlPr>
+                          <w:rPr>
+                            <w:rFonts w:ascii="Cambria Math" w:eastAsiaTheme="minorEastAsia" w:hAnsi="Cambria Math"/>
+                            <w:i/>
+                          </w:rPr>
+                        </m:ctrlPr>
+                      </m:sSubPr>
+                      <m:e>
+                        <m:r>
+                          <w:rPr>
+                            <w:rFonts w:ascii="Cambria Math" w:eastAsiaTheme="minorEastAsia" w:hAnsi="Cambria Math"/>
+                          </w:rPr>
+                          <m:t>t</m:t>
+                        </m:r>
+                      </m:e>
+                      <m:sub>
+                        <m:r>
+                          <w:rPr>
+                            <w:rFonts w:ascii="Cambria Math" w:eastAsiaTheme="minorEastAsia" w:hAnsi="Cambria Math"/>
+                          </w:rPr>
+                          <m:t>S</m:t>
+                        </m:r>
+                        <m:d>
+                          <m:dPr>
+                            <m:ctrlPr>
+                              <w:rPr>
+                                <w:rFonts w:ascii="Cambria Math" w:eastAsiaTheme="minorEastAsia" w:hAnsi="Cambria Math"/>
+                                <w:i/>
+                              </w:rPr>
+                            </m:ctrlPr>
+                          </m:dPr>
+                          <m:e>
+                            <m:r>
+                              <w:rPr>
+                                <w:rFonts w:ascii="Cambria Math" w:eastAsiaTheme="minorEastAsia" w:hAnsi="Cambria Math"/>
+                              </w:rPr>
+                              <m:t>ON</m:t>
+                            </m:r>
+                          </m:e>
+                        </m:d>
+                      </m:sub>
+                    </m:sSub>
+                    <m:r>
+                      <w:rPr>
+                        <w:rFonts w:ascii="Cambria Math" w:eastAsiaTheme="minorEastAsia" w:hAnsi="Cambria Math"/>
+                      </w:rPr>
+                      <m:t>+</m:t>
+                    </m:r>
+                    <m:sSub>
+                      <m:sSubPr>
+                        <m:ctrlPr>
+                          <w:rPr>
+                            <w:rFonts w:ascii="Cambria Math" w:eastAsiaTheme="minorEastAsia" w:hAnsi="Cambria Math"/>
+                            <w:i/>
+                          </w:rPr>
+                        </m:ctrlPr>
+                      </m:sSubPr>
+                      <m:e>
+                        <m:r>
+                          <w:rPr>
+                            <w:rFonts w:ascii="Cambria Math" w:eastAsiaTheme="minorEastAsia" w:hAnsi="Cambria Math"/>
+                          </w:rPr>
+                          <m:t>I</m:t>
+                        </m:r>
+                      </m:e>
+                      <m:sub>
+                        <m:r>
+                          <w:rPr>
+                            <w:rFonts w:ascii="Cambria Math" w:eastAsiaTheme="minorEastAsia" w:hAnsi="Cambria Math"/>
+                          </w:rPr>
+                          <m:t>S</m:t>
+                        </m:r>
+                        <m:d>
+                          <m:dPr>
+                            <m:ctrlPr>
+                              <w:rPr>
+                                <w:rFonts w:ascii="Cambria Math" w:eastAsiaTheme="minorEastAsia" w:hAnsi="Cambria Math"/>
+                                <w:i/>
+                              </w:rPr>
+                            </m:ctrlPr>
+                          </m:dPr>
+                          <m:e>
+                            <m:r>
+                              <w:rPr>
+                                <w:rFonts w:ascii="Cambria Math" w:eastAsiaTheme="minorEastAsia" w:hAnsi="Cambria Math"/>
+                              </w:rPr>
+                              <m:t>OFF</m:t>
+                            </m:r>
+                          </m:e>
+                        </m:d>
+                      </m:sub>
+                    </m:sSub>
+                    <m:sSub>
+                      <m:sSubPr>
+                        <m:ctrlPr>
+                          <w:rPr>
+                            <w:rFonts w:ascii="Cambria Math" w:eastAsiaTheme="minorEastAsia" w:hAnsi="Cambria Math"/>
+                            <w:i/>
+                          </w:rPr>
+                        </m:ctrlPr>
+                      </m:sSubPr>
+                      <m:e>
+                        <m:r>
+                          <w:rPr>
+                            <w:rFonts w:ascii="Cambria Math" w:eastAsiaTheme="minorEastAsia" w:hAnsi="Cambria Math"/>
+                          </w:rPr>
+                          <m:t>t</m:t>
+                        </m:r>
+                      </m:e>
+                      <m:sub>
+                        <m:r>
+                          <w:rPr>
+                            <w:rFonts w:ascii="Cambria Math" w:eastAsiaTheme="minorEastAsia" w:hAnsi="Cambria Math"/>
+                          </w:rPr>
+                          <m:t>S</m:t>
+                        </m:r>
+                        <m:d>
+                          <m:dPr>
+                            <m:ctrlPr>
+                              <w:rPr>
+                                <w:rFonts w:ascii="Cambria Math" w:eastAsiaTheme="minorEastAsia" w:hAnsi="Cambria Math"/>
+                                <w:i/>
+                              </w:rPr>
+                            </m:ctrlPr>
+                          </m:dPr>
+                          <m:e>
+                            <m:r>
+                              <w:rPr>
+                                <w:rFonts w:ascii="Cambria Math" w:eastAsiaTheme="minorEastAsia" w:hAnsi="Cambria Math"/>
+                              </w:rPr>
+                              <m:t>OFF</m:t>
+                            </m:r>
+                          </m:e>
+                        </m:d>
+                      </m:sub>
+                    </m:sSub>
+                  </m:e>
+                </m:d>
+              </m:oMath>
+            </m:oMathPara>
           </w:p>
         </w:tc>
       </w:tr>
@@ -6702,7 +8524,156 @@
           <w:p>
             <w:pPr>
               <w:spacing w:line="276" w:lineRule="auto"/>
+              <w:rPr>
+                <w:rFonts w:eastAsiaTheme="minorEastAsia"/>
+              </w:rPr>
             </w:pPr>
+            <m:oMathPara>
+              <m:oMath>
+                <m:sSub>
+                  <m:sSubPr>
+                    <m:ctrlPr>
+                      <w:rPr>
+                        <w:rFonts w:ascii="Cambria Math" w:hAnsi="Cambria Math"/>
+                        <w:i/>
+                      </w:rPr>
+                    </m:ctrlPr>
+                  </m:sSubPr>
+                  <m:e>
+                    <m:r>
+                      <w:rPr>
+                        <w:rFonts w:ascii="Cambria Math" w:hAnsi="Cambria Math"/>
+                      </w:rPr>
+                      <m:t>P</m:t>
+                    </m:r>
+                  </m:e>
+                  <m:sub>
+                    <m:r>
+                      <w:rPr>
+                        <w:rFonts w:ascii="Cambria Math" w:hAnsi="Cambria Math"/>
+                      </w:rPr>
+                      <m:t>CONDUCTION</m:t>
+                    </m:r>
+                  </m:sub>
+                </m:sSub>
+                <m:r>
+                  <w:rPr>
+                    <w:rFonts w:ascii="Cambria Math" w:hAnsi="Cambria Math"/>
+                  </w:rPr>
+                  <m:t>=</m:t>
+                </m:r>
+                <m:sSubSup>
+                  <m:sSubSupPr>
+                    <m:ctrlPr>
+                      <w:rPr>
+                        <w:rFonts w:ascii="Cambria Math" w:hAnsi="Cambria Math"/>
+                        <w:i/>
+                      </w:rPr>
+                    </m:ctrlPr>
+                  </m:sSubSupPr>
+                  <m:e>
+                    <m:r>
+                      <w:rPr>
+                        <w:rFonts w:ascii="Cambria Math" w:hAnsi="Cambria Math"/>
+                      </w:rPr>
+                      <m:t>I</m:t>
+                    </m:r>
+                  </m:e>
+                  <m:sub>
+                    <m:r>
+                      <w:rPr>
+                        <w:rFonts w:ascii="Cambria Math" w:hAnsi="Cambria Math"/>
+                      </w:rPr>
+                      <m:t>S</m:t>
+                    </m:r>
+                    <m:d>
+                      <m:dPr>
+                        <m:ctrlPr>
+                          <w:rPr>
+                            <w:rFonts w:ascii="Cambria Math" w:hAnsi="Cambria Math"/>
+                            <w:i/>
+                          </w:rPr>
+                        </m:ctrlPr>
+                      </m:dPr>
+                      <m:e>
+                        <m:r>
+                          <w:rPr>
+                            <w:rFonts w:ascii="Cambria Math" w:hAnsi="Cambria Math"/>
+                          </w:rPr>
+                          <m:t>RMS</m:t>
+                        </m:r>
+                      </m:e>
+                    </m:d>
+                  </m:sub>
+                  <m:sup>
+                    <m:r>
+                      <w:rPr>
+                        <w:rFonts w:ascii="Cambria Math" w:hAnsi="Cambria Math"/>
+                      </w:rPr>
+                      <m:t>2</m:t>
+                    </m:r>
+                  </m:sup>
+                </m:sSubSup>
+                <m:r>
+                  <m:rPr>
+                    <m:sty m:val="p"/>
+                  </m:rPr>
+                  <w:rPr>
+                    <w:rFonts w:ascii="Cambria Math" w:hAnsi="Cambria Math"/>
+                  </w:rPr>
+                  <m:t>×</m:t>
+                </m:r>
+                <m:sSub>
+                  <m:sSubPr>
+                    <m:ctrlPr>
+                      <w:rPr>
+                        <w:rFonts w:ascii="Cambria Math" w:hAnsi="Cambria Math"/>
+                        <w:i/>
+                      </w:rPr>
+                    </m:ctrlPr>
+                  </m:sSubPr>
+                  <m:e>
+                    <m:r>
+                      <w:rPr>
+                        <w:rFonts w:ascii="Cambria Math" w:hAnsi="Cambria Math"/>
+                      </w:rPr>
+                      <m:t>R</m:t>
+                    </m:r>
+                    <m:ctrlPr>
+                      <w:rPr>
+                        <w:rFonts w:ascii="Cambria Math" w:hAnsi="Cambria Math"/>
+                      </w:rPr>
+                    </m:ctrlPr>
+                  </m:e>
+                  <m:sub>
+                    <m:r>
+                      <w:rPr>
+                        <w:rFonts w:ascii="Cambria Math" w:hAnsi="Cambria Math"/>
+                      </w:rPr>
+                      <m:t>DS</m:t>
+                    </m:r>
+                    <m:d>
+                      <m:dPr>
+                        <m:ctrlPr>
+                          <w:rPr>
+                            <w:rFonts w:ascii="Cambria Math" w:hAnsi="Cambria Math"/>
+                            <w:i/>
+                          </w:rPr>
+                        </m:ctrlPr>
+                      </m:dPr>
+                      <m:e>
+                        <m:r>
+                          <w:rPr>
+                            <w:rFonts w:ascii="Cambria Math" w:hAnsi="Cambria Math"/>
+                          </w:rPr>
+                          <m:t>ON</m:t>
+                        </m:r>
+                      </m:e>
+                    </m:d>
+                  </m:sub>
+                </m:sSub>
+              </m:oMath>
+            </m:oMathPara>
           </w:p>
         </w:tc>
       </w:tr>
@@ -6733,7 +8704,105 @@
           <w:p>
             <w:pPr>
               <w:spacing w:line="276" w:lineRule="auto"/>
+              <w:jc w:val="center"/>
+              <w:rPr>
+                <w:rFonts w:eastAsiaTheme="minorEastAsia"/>
+              </w:rPr>
             </w:pPr>
+            <m:oMathPara>
+              <m:oMath>
+                <m:sSub>
+                  <m:sSubPr>
+                    <m:ctrlPr>
+                      <w:rPr>
+                        <w:rFonts w:ascii="Cambria Math" w:hAnsi="Cambria Math"/>
+                        <w:i/>
+                      </w:rPr>
+                    </m:ctrlPr>
+                  </m:sSubPr>
+                  <m:e>
+                    <m:r>
+                      <w:rPr>
+                        <w:rFonts w:ascii="Cambria Math" w:hAnsi="Cambria Math"/>
+                      </w:rPr>
+                      <m:t>P</m:t>
+                    </m:r>
+                  </m:e>
+                  <m:sub>
+                    <m:r>
+                      <w:rPr>
+                        <w:rFonts w:ascii="Cambria Math" w:hAnsi="Cambria Math"/>
+                      </w:rPr>
+                      <m:t>TOTAL</m:t>
+                    </m:r>
+                  </m:sub>
+                </m:sSub>
+                <m:r>
+                  <w:rPr>
+                    <w:rFonts w:ascii="Cambria Math" w:hAnsi="Cambria Math"/>
+                  </w:rPr>
+                  <m:t>=</m:t>
+                </m:r>
+                <m:sSub>
+                  <m:sSubPr>
+                    <m:ctrlPr>
+                      <w:rPr>
+                        <w:rFonts w:ascii="Cambria Math" w:hAnsi="Cambria Math"/>
+                        <w:i/>
+                      </w:rPr>
+                    </m:ctrlPr>
+                  </m:sSubPr>
+                  <m:e>
+                    <m:r>
+                      <w:rPr>
+                        <w:rFonts w:ascii="Cambria Math" w:hAnsi="Cambria Math"/>
+                      </w:rPr>
+                      <m:t>P</m:t>
+                    </m:r>
+                  </m:e>
+                  <m:sub>
+                    <m:r>
+                      <w:rPr>
+                        <w:rFonts w:ascii="Cambria Math" w:hAnsi="Cambria Math"/>
+                      </w:rPr>
+                      <m:t>CONDUCTION</m:t>
+                    </m:r>
+                  </m:sub>
+                </m:sSub>
+                <m:r>
+                  <w:rPr>
+                    <w:rFonts w:ascii="Cambria Math" w:eastAsiaTheme="minorEastAsia" w:hAnsi="Cambria Math"/>
+                  </w:rPr>
+                  <m:t>+</m:t>
+                </m:r>
+                <m:sSub>
+                  <m:sSubPr>
+                    <m:ctrlPr>
+                      <w:rPr>
+                        <w:rFonts w:ascii="Cambria Math" w:hAnsi="Cambria Math"/>
+                        <w:i/>
+                      </w:rPr>
+                    </m:ctrlPr>
+                  </m:sSubPr>
+                  <m:e>
+                    <m:r>
+                      <w:rPr>
+                        <w:rFonts w:ascii="Cambria Math" w:hAnsi="Cambria Math"/>
+                      </w:rPr>
+                      <m:t>P</m:t>
+                    </m:r>
+                  </m:e>
+                  <m:sub>
+                    <m:r>
+                      <w:rPr>
+                        <w:rFonts w:ascii="Cambria Math" w:hAnsi="Cambria Math"/>
+                      </w:rPr>
+                      <m:t>SWITCHING</m:t>
+                    </m:r>
+                  </m:sub>
+                </m:sSub>
+              </m:oMath>
+            </m:oMathPara>
           </w:p>
         </w:tc>
       </w:tr>
@@ -6764,7 +8833,171 @@
           <w:p>
             <w:pPr>
               <w:spacing w:line="276" w:lineRule="auto"/>
+              <w:rPr>
+                <w:rFonts w:eastAsiaTheme="minorEastAsia"/>
+              </w:rPr>
             </w:pPr>
+            <m:oMathPara>
+              <m:oMath>
+                <m:sSub>
+                  <m:sSubPr>
+                    <m:ctrlPr>
+                      <w:rPr>
+                        <w:rFonts w:ascii="Cambria Math" w:hAnsi="Cambria Math"/>
+                        <w:i/>
+                      </w:rPr>
+                    </m:ctrlPr>
+                  </m:sSubPr>
+                  <m:e>
+                    <m:r>
+                      <w:rPr>
+                        <w:rFonts w:ascii="Cambria Math" w:hAnsi="Cambria Math"/>
+                      </w:rPr>
+                      <m:t>T</m:t>
+                    </m:r>
+                  </m:e>
+                  <m:sub>
+                    <m:r>
+                      <w:rPr>
+                        <w:rFonts w:ascii="Cambria Math" w:hAnsi="Cambria Math"/>
+                      </w:rPr>
+                      <m:t>j</m:t>
+                    </m:r>
+                    <m:d>
+                      <m:dPr>
+                        <m:ctrlPr>
+                          <w:rPr>
+                            <w:rFonts w:ascii="Cambria Math" w:hAnsi="Cambria Math"/>
+                            <w:i/>
+                          </w:rPr>
+                        </m:ctrlPr>
+                      </m:dPr>
+                      <m:e>
+                        <m:r>
+                          <w:rPr>
+                            <w:rFonts w:ascii="Cambria Math" w:hAnsi="Cambria Math"/>
+                          </w:rPr>
+                          <m:t>MAX</m:t>
+                        </m:r>
+                      </m:e>
+                    </m:d>
+                  </m:sub>
+                </m:sSub>
+                <m:r>
+                  <w:rPr>
+                    <w:rFonts w:ascii="Cambria Math" w:hAnsi="Cambria Math"/>
+                  </w:rPr>
+                  <m:t>=</m:t>
+                </m:r>
+                <m:sSub>
+                  <m:sSubPr>
+                    <m:ctrlPr>
+                      <w:rPr>
+                        <w:rFonts w:ascii="Cambria Math" w:hAnsi="Cambria Math"/>
+                        <w:i/>
+                      </w:rPr>
+                    </m:ctrlPr>
+                  </m:sSubPr>
+                  <m:e>
+                    <m:r>
+                      <w:rPr>
+                        <w:rFonts w:ascii="Cambria Math" w:hAnsi="Cambria Math"/>
+                      </w:rPr>
+                      <m:t>T</m:t>
+                    </m:r>
+                  </m:e>
+                  <m:sub>
+                    <m:r>
+                      <w:rPr>
+                        <w:rFonts w:ascii="Cambria Math" w:hAnsi="Cambria Math"/>
+                      </w:rPr>
+                      <m:t>a</m:t>
+                    </m:r>
+                  </m:sub>
+                </m:sSub>
+                <m:r>
+                  <w:rPr>
+                    <w:rFonts w:ascii="Cambria Math" w:hAnsi="Cambria Math"/>
+                  </w:rPr>
+                  <m:t>+</m:t>
+                </m:r>
+                <m:sSub>
+                  <m:sSubPr>
+                    <m:ctrlPr>
+                      <w:rPr>
+                        <w:rFonts w:ascii="Cambria Math" w:hAnsi="Cambria Math"/>
+                        <w:i/>
+                      </w:rPr>
+                    </m:ctrlPr>
+                  </m:sSubPr>
+                  <m:e>
+                    <m:r>
+                      <w:rPr>
+                        <w:rFonts w:ascii="Cambria Math" w:hAnsi="Cambria Math"/>
+                      </w:rPr>
+                      <m:t>P</m:t>
+                    </m:r>
+                  </m:e>
+                  <m:sub>
+                    <m:r>
+                      <w:rPr>
+                        <w:rFonts w:ascii="Cambria Math" w:hAnsi="Cambria Math"/>
+                      </w:rPr>
+                      <m:t>T</m:t>
+                    </m:r>
+                  </m:sub>
+                </m:sSub>
+                <m:r>
+                  <m:rPr>
+                    <m:sty m:val="p"/>
+                  </m:rPr>
+                  <w:rPr>
+                    <w:rFonts w:ascii="Cambria Math" w:hAnsi="Cambria Math"/>
+                  </w:rPr>
+                  <m:t>×</m:t>
+                </m:r>
+                <m:sSub>
+                  <m:sSubPr>
+                    <m:ctrlPr>
+                      <w:rPr>
+                        <w:rFonts w:ascii="Cambria Math" w:hAnsi="Cambria Math"/>
+                        <w:i/>
+                      </w:rPr>
+                    </m:ctrlPr>
+                  </m:sSubPr>
+                  <m:e>
+                    <m:r>
+                      <w:rPr>
+                        <w:rFonts w:ascii="Cambria Math" w:hAnsi="Cambria Math"/>
+                      </w:rPr>
+                      <m:t>R</m:t>
+                    </m:r>
+                    <m:ctrlPr>
+                      <w:rPr>
+                        <w:rFonts w:ascii="Cambria Math" w:hAnsi="Cambria Math"/>
+                      </w:rPr>
+                    </m:ctrlPr>
+                  </m:e>
+                  <m:sub>
+                    <m:r>
+                      <m:rPr>
+                        <m:sty m:val="p"/>
+                      </m:rPr>
+                      <w:rPr>
+                        <w:rFonts w:ascii="Cambria Math" w:hAnsi="Cambria Math"/>
+                      </w:rPr>
+                      <m:t>θ</m:t>
+                    </m:r>
+                    <m:r>
+                      <w:rPr>
+                        <w:rFonts w:ascii="Cambria Math" w:hAnsi="Cambria Math"/>
+                      </w:rPr>
+                      <m:t>ja</m:t>
+                    </m:r>
+                  </m:sub>
+                </m:sSub>
+              </m:oMath>
+            </m:oMathPara>
           </w:p>
         </w:tc>
       </w:tr>

</xml_diff>

<commit_message>
feat(buck): :sparkles: Almost done with altium
</commit_message>
<xml_diff>
--- a/Implementation/EE734 Design Report Student Package 2024/EE734 Design Report Student Package 2024/Buck/EE734_Buck_Equations_Template_24_UPI.docx
+++ b/Implementation/EE734 Design Report Student Package 2024/EE734 Design Report Student Package 2024/Buck/EE734_Buck_Equations_Template_24_UPI.docx
@@ -81,6 +81,7 @@
           <w:p>
             <w:pPr>
               <w:spacing w:line="360" w:lineRule="auto"/>
+              <w:jc w:val="center"/>
             </w:pPr>
             <w:r>
               <w:t>(1)</w:t>
@@ -95,6 +96,7 @@
           <w:p>
             <w:pPr>
               <w:spacing w:line="360" w:lineRule="auto"/>
+              <w:jc w:val="center"/>
               <w:rPr>
                 <w:rFonts w:eastAsiaTheme="minorEastAsia"/>
               </w:rPr>
@@ -283,6 +285,7 @@
           <w:p>
             <w:pPr>
               <w:spacing w:line="360" w:lineRule="auto"/>
+              <w:jc w:val="center"/>
               <w:rPr>
                 <w:rFonts w:eastAsiaTheme="minorEastAsia"/>
               </w:rPr>
@@ -362,6 +365,7 @@
           <w:p>
             <w:pPr>
               <w:spacing w:line="360" w:lineRule="auto"/>
+              <w:jc w:val="center"/>
               <w:rPr>
                 <w:rFonts w:eastAsiaTheme="minorEastAsia"/>
               </w:rPr>
@@ -515,6 +519,7 @@
           <w:p>
             <w:pPr>
               <w:spacing w:line="360" w:lineRule="auto"/>
+              <w:jc w:val="center"/>
             </w:pPr>
             <w:r>
               <w:t>(2)</w:t>
@@ -683,6 +688,7 @@
           <w:p>
             <w:pPr>
               <w:spacing w:line="360" w:lineRule="auto"/>
+              <w:jc w:val="center"/>
             </w:pPr>
             <w:r>
               <w:t>(3)</w:t>
@@ -831,6 +837,7 @@
           <w:p>
             <w:pPr>
               <w:spacing w:line="360" w:lineRule="auto"/>
+              <w:jc w:val="center"/>
             </w:pPr>
             <w:r>
               <w:t>(4)</w:t>
@@ -1226,6 +1233,7 @@
           <w:p>
             <w:pPr>
               <w:spacing w:line="360" w:lineRule="auto"/>
+              <w:jc w:val="center"/>
             </w:pPr>
             <w:r>
               <w:t>(5)</w:t>
@@ -1357,6 +1365,7 @@
           <w:p>
             <w:pPr>
               <w:spacing w:line="360" w:lineRule="auto"/>
+              <w:jc w:val="center"/>
             </w:pPr>
             <w:r>
               <w:t>(6)</w:t>
@@ -1654,6 +1663,7 @@
           <w:p>
             <w:pPr>
               <w:spacing w:line="360" w:lineRule="auto"/>
+              <w:jc w:val="center"/>
             </w:pPr>
             <w:r>
               <w:t>(7)</w:t>
@@ -1975,6 +1985,7 @@
           <w:p>
             <w:pPr>
               <w:spacing w:line="360" w:lineRule="auto"/>
+              <w:jc w:val="center"/>
             </w:pPr>
             <w:r>
               <w:t>(8)</w:t>
@@ -1989,6 +2000,7 @@
           <w:p>
             <w:pPr>
               <w:spacing w:line="360" w:lineRule="auto"/>
+              <w:jc w:val="center"/>
               <w:rPr>
                 <w:rFonts w:eastAsiaTheme="minorEastAsia"/>
               </w:rPr>
@@ -2155,6 +2167,7 @@
           <w:p>
             <w:pPr>
               <w:spacing w:line="360" w:lineRule="auto"/>
+              <w:jc w:val="center"/>
             </w:pPr>
             <w:r>
               <w:t>(9)</w:t>
@@ -2169,6 +2182,7 @@
           <w:p>
             <w:pPr>
               <w:spacing w:line="360" w:lineRule="auto"/>
+              <w:jc w:val="center"/>
               <w:rPr>
                 <w:rFonts w:eastAsiaTheme="minorEastAsia"/>
               </w:rPr>
@@ -2373,6 +2387,7 @@
           <w:p>
             <w:pPr>
               <w:spacing w:line="360" w:lineRule="auto"/>
+              <w:jc w:val="center"/>
             </w:pPr>
             <w:r>
               <w:t>(10)</w:t>
@@ -2387,6 +2402,7 @@
           <w:p>
             <w:pPr>
               <w:spacing w:line="360" w:lineRule="auto"/>
+              <w:jc w:val="center"/>
               <w:rPr>
                 <w:rFonts w:eastAsiaTheme="minorEastAsia"/>
               </w:rPr>
@@ -2608,6 +2624,7 @@
           <w:p>
             <w:pPr>
               <w:spacing w:line="360" w:lineRule="auto"/>
+              <w:jc w:val="center"/>
             </w:pPr>
             <w:r>
               <w:t>(11)</w:t>
@@ -2622,6 +2639,7 @@
           <w:p>
             <w:pPr>
               <w:spacing w:line="360" w:lineRule="auto"/>
+              <w:jc w:val="center"/>
               <w:rPr>
                 <w:rFonts w:eastAsiaTheme="minorEastAsia"/>
               </w:rPr>
@@ -2880,6 +2898,7 @@
           <w:p>
             <w:pPr>
               <w:spacing w:line="360" w:lineRule="auto"/>
+              <w:jc w:val="center"/>
             </w:pPr>
             <w:r>
               <w:lastRenderedPageBreak/>
@@ -2895,6 +2914,7 @@
           <w:p>
             <w:pPr>
               <w:spacing w:line="360" w:lineRule="auto"/>
+              <w:jc w:val="center"/>
             </w:pPr>
             <m:oMathPara>
               <m:oMath>
@@ -3064,6 +3084,7 @@
           <w:p>
             <w:pPr>
               <w:spacing w:line="360" w:lineRule="auto"/>
+              <w:jc w:val="center"/>
             </w:pPr>
             <w:r>
               <w:t>(13)</w:t>
@@ -3078,6 +3099,7 @@
           <w:p>
             <w:pPr>
               <w:spacing w:line="360" w:lineRule="auto"/>
+              <w:jc w:val="center"/>
               <w:rPr>
                 <w:rFonts w:eastAsiaTheme="minorEastAsia"/>
               </w:rPr>
@@ -3140,6 +3162,7 @@
           <w:p>
             <w:pPr>
               <w:spacing w:line="360" w:lineRule="auto"/>
+              <w:jc w:val="center"/>
               <w:rPr>
                 <w:rFonts w:eastAsiaTheme="minorEastAsia"/>
               </w:rPr>
@@ -3316,6 +3339,7 @@
           <w:p>
             <w:pPr>
               <w:spacing w:line="360" w:lineRule="auto"/>
+              <w:jc w:val="center"/>
             </w:pPr>
             <w:r>
               <w:t>(14)</w:t>
@@ -3330,6 +3354,7 @@
           <w:p>
             <w:pPr>
               <w:spacing w:line="360" w:lineRule="auto"/>
+              <w:jc w:val="center"/>
               <w:rPr>
                 <w:rFonts w:eastAsiaTheme="minorEastAsia"/>
               </w:rPr>
@@ -3503,6 +3528,7 @@
           <w:p>
             <w:pPr>
               <w:spacing w:line="360" w:lineRule="auto"/>
+              <w:jc w:val="center"/>
             </w:pPr>
             <w:r>
               <w:t>(15)</w:t>
@@ -3517,6 +3543,7 @@
           <w:p>
             <w:pPr>
               <w:spacing w:line="360" w:lineRule="auto"/>
+              <w:jc w:val="center"/>
               <w:rPr>
                 <w:rFonts w:eastAsiaTheme="minorEastAsia"/>
               </w:rPr>
@@ -3703,6 +3730,7 @@
           <w:p>
             <w:pPr>
               <w:spacing w:line="360" w:lineRule="auto"/>
+              <w:jc w:val="center"/>
             </w:pPr>
             <w:r>
               <w:t>(16)</w:t>
@@ -3717,6 +3745,7 @@
           <w:p>
             <w:pPr>
               <w:spacing w:line="360" w:lineRule="auto"/>
+              <w:jc w:val="center"/>
               <w:rPr>
                 <w:rFonts w:eastAsiaTheme="minorEastAsia"/>
               </w:rPr>
@@ -3865,6 +3894,7 @@
           <w:p>
             <w:pPr>
               <w:spacing w:line="360" w:lineRule="auto"/>
+              <w:jc w:val="center"/>
             </w:pPr>
             <w:r>
               <w:t>(17)</w:t>
@@ -3879,6 +3909,7 @@
           <w:p>
             <w:pPr>
               <w:spacing w:line="360" w:lineRule="auto"/>
+              <w:jc w:val="center"/>
               <w:rPr>
                 <w:rFonts w:eastAsiaTheme="minorEastAsia"/>
               </w:rPr>
@@ -4072,6 +4103,7 @@
           <w:p>
             <w:pPr>
               <w:spacing w:line="360" w:lineRule="auto"/>
+              <w:jc w:val="center"/>
             </w:pPr>
             <w:r>
               <w:t>(18)</w:t>
@@ -4086,6 +4118,7 @@
           <w:p>
             <w:pPr>
               <w:spacing w:line="360" w:lineRule="auto"/>
+              <w:jc w:val="center"/>
               <w:rPr>
                 <w:rFonts w:eastAsiaTheme="minorEastAsia"/>
               </w:rPr>
@@ -4244,6 +4277,7 @@
           <w:p>
             <w:pPr>
               <w:spacing w:line="360" w:lineRule="auto"/>
+              <w:jc w:val="center"/>
             </w:pPr>
             <w:r>
               <w:t>(19)</w:t>
@@ -4393,6 +4427,12 @@
                           </m:r>
                         </m:e>
                       </m:d>
+                      <m:r>
+                        <w:rPr>
+                          <w:rFonts w:ascii="Cambria Math" w:hAnsi="Cambria Math"/>
+                        </w:rPr>
+                        <m:t xml:space="preserve"> </m:t>
+                      </m:r>
                     </m:sub>
                   </m:sSub>
                   <m:r>
@@ -4448,7 +4488,13 @@
               <w:rPr>
                 <w:rFonts w:eastAsiaTheme="minorEastAsia"/>
               </w:rPr>
-              <w:t xml:space="preserve"> (In A</w:t>
+              <w:t xml:space="preserve"> </w:t>
+            </w:r>
+            <w:r>
+              <w:rPr>
+                <w:rFonts w:eastAsiaTheme="minorEastAsia"/>
+              </w:rPr>
+              <w:t>(In A</w:t>
             </w:r>
             <m:oMath>
               <m:r>
@@ -4506,6 +4552,7 @@
           <w:p>
             <w:pPr>
               <w:spacing w:line="360" w:lineRule="auto"/>
+              <w:jc w:val="center"/>
             </w:pPr>
             <w:r>
               <w:t>(20)</w:t>
@@ -4520,6 +4567,7 @@
           <w:p>
             <w:pPr>
               <w:spacing w:line="360" w:lineRule="auto"/>
+              <w:jc w:val="center"/>
               <w:rPr>
                 <w:rFonts w:eastAsiaTheme="minorEastAsia"/>
               </w:rPr>
@@ -4718,6 +4766,7 @@
           <w:p>
             <w:pPr>
               <w:spacing w:line="360" w:lineRule="auto"/>
+              <w:jc w:val="center"/>
             </w:pPr>
             <w:r>
               <w:t>(21)</w:t>
@@ -4732,6 +4781,7 @@
           <w:p>
             <w:pPr>
               <w:spacing w:line="360" w:lineRule="auto"/>
+              <w:jc w:val="center"/>
               <w:rPr>
                 <w:rFonts w:eastAsiaTheme="minorEastAsia"/>
               </w:rPr>
@@ -4958,6 +5008,7 @@
           <w:p>
             <w:pPr>
               <w:spacing w:line="360" w:lineRule="auto"/>
+              <w:jc w:val="center"/>
             </w:pPr>
             <w:r>
               <w:t>(22)</w:t>
@@ -4972,6 +5023,7 @@
           <w:p>
             <w:pPr>
               <w:spacing w:line="360" w:lineRule="auto"/>
+              <w:jc w:val="center"/>
               <w:rPr>
                 <w:rFonts w:eastAsiaTheme="minorEastAsia"/>
               </w:rPr>
@@ -5144,6 +5196,7 @@
           <w:p>
             <w:pPr>
               <w:spacing w:line="360" w:lineRule="auto"/>
+              <w:jc w:val="center"/>
               <w:rPr>
                 <w:rFonts w:eastAsiaTheme="minorEastAsia"/>
               </w:rPr>
@@ -5292,6 +5345,7 @@
           <w:p>
             <w:pPr>
               <w:spacing w:line="360" w:lineRule="auto"/>
+              <w:jc w:val="center"/>
             </w:pPr>
             <w:r>
               <w:t>(23)</w:t>
@@ -5727,6 +5781,7 @@
           <w:p>
             <w:pPr>
               <w:spacing w:line="360" w:lineRule="auto"/>
+              <w:jc w:val="center"/>
             </w:pPr>
             <w:r>
               <w:t>(24)</w:t>
@@ -5741,6 +5796,7 @@
           <w:p>
             <w:pPr>
               <w:spacing w:line="360" w:lineRule="auto"/>
+              <w:jc w:val="center"/>
               <w:rPr>
                 <w:rFonts w:eastAsiaTheme="minorEastAsia"/>
               </w:rPr>
@@ -5873,6 +5929,7 @@
           <w:p>
             <w:pPr>
               <w:spacing w:line="360" w:lineRule="auto"/>
+              <w:jc w:val="center"/>
             </w:pPr>
             <w:r>
               <w:t>(25)</w:t>
@@ -5887,6 +5944,7 @@
           <w:p>
             <w:pPr>
               <w:spacing w:line="360" w:lineRule="auto"/>
+              <w:jc w:val="center"/>
               <w:rPr>
                 <w:rFonts w:eastAsiaTheme="minorEastAsia"/>
               </w:rPr>
@@ -6091,6 +6149,7 @@
           <w:p>
             <w:pPr>
               <w:spacing w:line="360" w:lineRule="auto"/>
+              <w:jc w:val="center"/>
             </w:pPr>
             <w:r>
               <w:lastRenderedPageBreak/>
@@ -6106,6 +6165,7 @@
           <w:p>
             <w:pPr>
               <w:spacing w:line="360" w:lineRule="auto"/>
+              <w:jc w:val="center"/>
               <w:rPr>
                 <w:rFonts w:eastAsiaTheme="minorEastAsia"/>
               </w:rPr>
@@ -6275,6 +6335,7 @@
           <w:p>
             <w:pPr>
               <w:spacing w:line="360" w:lineRule="auto"/>
+              <w:jc w:val="center"/>
             </w:pPr>
             <w:r>
               <w:t>(27)</w:t>
@@ -6289,6 +6350,7 @@
           <w:p>
             <w:pPr>
               <w:spacing w:line="360" w:lineRule="auto"/>
+              <w:jc w:val="center"/>
               <w:rPr>
                 <w:rFonts w:eastAsiaTheme="minorEastAsia"/>
               </w:rPr>
@@ -6437,6 +6499,7 @@
           <w:p>
             <w:pPr>
               <w:spacing w:line="360" w:lineRule="auto"/>
+              <w:jc w:val="center"/>
             </w:pPr>
             <w:r>
               <w:t>(28)</w:t>
@@ -6451,6 +6514,7 @@
           <w:p>
             <w:pPr>
               <w:spacing w:line="360" w:lineRule="auto"/>
+              <w:jc w:val="center"/>
               <w:rPr>
                 <w:rFonts w:eastAsiaTheme="minorEastAsia"/>
               </w:rPr>
@@ -6584,6 +6648,7 @@
           <w:p>
             <w:pPr>
               <w:spacing w:line="360" w:lineRule="auto"/>
+              <w:jc w:val="center"/>
             </w:pPr>
             <w:r>
               <w:t>(29)</w:t>
@@ -6598,6 +6663,7 @@
           <w:p>
             <w:pPr>
               <w:spacing w:line="360" w:lineRule="auto"/>
+              <w:jc w:val="center"/>
               <w:rPr>
                 <w:rFonts w:eastAsiaTheme="minorEastAsia"/>
               </w:rPr>
@@ -6794,6 +6860,7 @@
           <w:p>
             <w:pPr>
               <w:spacing w:line="360" w:lineRule="auto"/>
+              <w:jc w:val="center"/>
             </w:pPr>
             <w:r>
               <w:t>(30)</w:t>
@@ -6808,6 +6875,7 @@
           <w:p>
             <w:pPr>
               <w:spacing w:line="360" w:lineRule="auto"/>
+              <w:jc w:val="center"/>
             </w:pPr>
             <m:oMathPara>
               <m:oMath>
@@ -7001,6 +7069,7 @@
           <w:p>
             <w:pPr>
               <w:spacing w:line="360" w:lineRule="auto"/>
+              <w:jc w:val="center"/>
             </w:pPr>
             <w:r>
               <w:t>(31)</w:t>
@@ -7015,6 +7084,7 @@
           <w:p>
             <w:pPr>
               <w:spacing w:line="360" w:lineRule="auto"/>
+              <w:jc w:val="center"/>
               <w:rPr>
                 <w:rFonts w:eastAsiaTheme="minorEastAsia"/>
               </w:rPr>
@@ -7436,6 +7506,7 @@
           <w:p>
             <w:pPr>
               <w:spacing w:line="360" w:lineRule="auto"/>
+              <w:jc w:val="center"/>
             </w:pPr>
             <w:r>
               <w:t>(32)</w:t>
@@ -7450,6 +7521,7 @@
           <w:p>
             <w:pPr>
               <w:spacing w:line="360" w:lineRule="auto"/>
+              <w:jc w:val="center"/>
             </w:pPr>
             <m:oMathPara>
               <m:oMath>
@@ -7475,13 +7547,7 @@
                       <w:rPr>
                         <w:rFonts w:ascii="Cambria Math" w:hAnsi="Cambria Math"/>
                       </w:rPr>
-                      <m:t>r</m:t>
-                    </m:r>
-                    <m:r>
-                      <w:rPr>
-                        <w:rFonts w:ascii="Cambria Math" w:hAnsi="Cambria Math"/>
-                      </w:rPr>
-                      <m:t>v</m:t>
+                      <m:t>rv</m:t>
                     </m:r>
                   </m:sub>
                 </m:sSub>
@@ -7842,6 +7908,7 @@
           <w:p>
             <w:pPr>
               <w:spacing w:line="360" w:lineRule="auto"/>
+              <w:jc w:val="center"/>
             </w:pPr>
             <w:r>
               <w:t>(33)</w:t>
@@ -7856,6 +7923,7 @@
           <w:p>
             <w:pPr>
               <w:spacing w:line="360" w:lineRule="auto"/>
+              <w:jc w:val="center"/>
               <w:rPr>
                 <w:rFonts w:eastAsiaTheme="minorEastAsia"/>
               </w:rPr>
@@ -7987,7 +8055,8 @@
           </w:tcPr>
           <w:p>
             <w:pPr>
-              <w:spacing w:line="276" w:lineRule="auto"/>
+              <w:spacing w:line="360" w:lineRule="auto"/>
+              <w:jc w:val="center"/>
             </w:pPr>
             <w:r>
               <w:t>(34)</w:t>
@@ -8001,7 +8070,8 @@
           </w:tcPr>
           <w:p>
             <w:pPr>
-              <w:spacing w:line="276" w:lineRule="auto"/>
+              <w:spacing w:line="360" w:lineRule="auto"/>
+              <w:jc w:val="center"/>
               <w:rPr>
                 <w:rFonts w:eastAsiaTheme="minorEastAsia"/>
               </w:rPr>
@@ -8133,7 +8203,8 @@
           </w:tcPr>
           <w:p>
             <w:pPr>
-              <w:spacing w:line="276" w:lineRule="auto"/>
+              <w:spacing w:line="360" w:lineRule="auto"/>
+              <w:jc w:val="center"/>
             </w:pPr>
             <w:r>
               <w:t>(35)</w:t>
@@ -8147,7 +8218,8 @@
           </w:tcPr>
           <w:p>
             <w:pPr>
-              <w:spacing w:line="276" w:lineRule="auto"/>
+              <w:spacing w:line="360" w:lineRule="auto"/>
+              <w:jc w:val="center"/>
               <w:rPr>
                 <w:rFonts w:eastAsiaTheme="minorEastAsia"/>
               </w:rPr>
@@ -8509,7 +8581,8 @@
           </w:tcPr>
           <w:p>
             <w:pPr>
-              <w:spacing w:line="276" w:lineRule="auto"/>
+              <w:spacing w:line="360" w:lineRule="auto"/>
+              <w:jc w:val="center"/>
             </w:pPr>
             <w:r>
               <w:t>(36)</w:t>
@@ -8523,7 +8596,8 @@
           </w:tcPr>
           <w:p>
             <w:pPr>
-              <w:spacing w:line="276" w:lineRule="auto"/>
+              <w:spacing w:line="360" w:lineRule="auto"/>
+              <w:jc w:val="center"/>
               <w:rPr>
                 <w:rFonts w:eastAsiaTheme="minorEastAsia"/>
               </w:rPr>
@@ -8689,7 +8763,8 @@
           </w:tcPr>
           <w:p>
             <w:pPr>
-              <w:spacing w:line="276" w:lineRule="auto"/>
+              <w:spacing w:line="360" w:lineRule="auto"/>
+              <w:jc w:val="center"/>
             </w:pPr>
             <w:r>
               <w:t>(37)</w:t>
@@ -8703,7 +8778,7 @@
           </w:tcPr>
           <w:p>
             <w:pPr>
-              <w:spacing w:line="276" w:lineRule="auto"/>
+              <w:spacing w:line="360" w:lineRule="auto"/>
               <w:jc w:val="center"/>
               <w:rPr>
                 <w:rFonts w:eastAsiaTheme="minorEastAsia"/>
@@ -8818,7 +8893,8 @@
           </w:tcPr>
           <w:p>
             <w:pPr>
-              <w:spacing w:line="276" w:lineRule="auto"/>
+              <w:spacing w:line="360" w:lineRule="auto"/>
+              <w:jc w:val="center"/>
             </w:pPr>
             <w:r>
               <w:t>(38)</w:t>
@@ -8832,7 +8908,8 @@
           </w:tcPr>
           <w:p>
             <w:pPr>
-              <w:spacing w:line="276" w:lineRule="auto"/>
+              <w:spacing w:line="360" w:lineRule="auto"/>
+              <w:jc w:val="center"/>
               <w:rPr>
                 <w:rFonts w:eastAsiaTheme="minorEastAsia"/>
               </w:rPr>
@@ -9013,7 +9090,8 @@
           </w:tcPr>
           <w:p>
             <w:pPr>
-              <w:spacing w:line="276" w:lineRule="auto"/>
+              <w:spacing w:line="360" w:lineRule="auto"/>
+              <w:jc w:val="center"/>
             </w:pPr>
             <w:r>
               <w:t>(39)</w:t>
@@ -9027,8 +9105,128 @@
           </w:tcPr>
           <w:p>
             <w:pPr>
-              <w:spacing w:line="276" w:lineRule="auto"/>
+              <w:spacing w:line="360" w:lineRule="auto"/>
+              <w:jc w:val="center"/>
+              <w:rPr>
+                <w:rFonts w:eastAsiaTheme="minorEastAsia"/>
+              </w:rPr>
             </w:pPr>
+            <m:oMathPara>
+              <m:oMath>
+                <m:sSub>
+                  <m:sSubPr>
+                    <m:ctrlPr>
+                      <w:rPr>
+                        <w:rFonts w:ascii="Cambria Math" w:hAnsi="Cambria Math"/>
+                        <w:i/>
+                      </w:rPr>
+                    </m:ctrlPr>
+                  </m:sSubPr>
+                  <m:e>
+                    <m:r>
+                      <w:rPr>
+                        <w:rFonts w:ascii="Cambria Math" w:hAnsi="Cambria Math"/>
+                      </w:rPr>
+                      <m:t>I</m:t>
+                    </m:r>
+                  </m:e>
+                  <m:sub>
+                    <m:r>
+                      <w:rPr>
+                        <w:rFonts w:ascii="Cambria Math" w:hAnsi="Cambria Math"/>
+                      </w:rPr>
+                      <m:t>D</m:t>
+                    </m:r>
+                    <m:d>
+                      <m:dPr>
+                        <m:ctrlPr>
+                          <w:rPr>
+                            <w:rFonts w:ascii="Cambria Math" w:hAnsi="Cambria Math"/>
+                            <w:i/>
+                          </w:rPr>
+                        </m:ctrlPr>
+                      </m:dPr>
+                      <m:e>
+                        <m:r>
+                          <w:rPr>
+                            <w:rFonts w:ascii="Cambria Math" w:hAnsi="Cambria Math"/>
+                          </w:rPr>
+                          <m:t>AVG</m:t>
+                        </m:r>
+                      </m:e>
+                    </m:d>
+                  </m:sub>
+                </m:sSub>
+                <m:r>
+                  <w:rPr>
+                    <w:rFonts w:ascii="Cambria Math" w:hAnsi="Cambria Math"/>
+                  </w:rPr>
+                  <m:t>=</m:t>
+                </m:r>
+                <m:sSub>
+                  <m:sSubPr>
+                    <m:ctrlPr>
+                      <w:rPr>
+                        <w:rFonts w:ascii="Cambria Math" w:hAnsi="Cambria Math"/>
+                        <w:i/>
+                      </w:rPr>
+                    </m:ctrlPr>
+                  </m:sSubPr>
+                  <m:e>
+                    <m:r>
+                      <w:rPr>
+                        <w:rFonts w:ascii="Cambria Math" w:hAnsi="Cambria Math"/>
+                      </w:rPr>
+                      <m:t>I</m:t>
+                    </m:r>
+                  </m:e>
+                  <m:sub>
+                    <m:r>
+                      <w:rPr>
+                        <w:rFonts w:ascii="Cambria Math" w:hAnsi="Cambria Math"/>
+                      </w:rPr>
+                      <m:t>L</m:t>
+                    </m:r>
+                    <m:d>
+                      <m:dPr>
+                        <m:ctrlPr>
+                          <w:rPr>
+                            <w:rFonts w:ascii="Cambria Math" w:hAnsi="Cambria Math"/>
+                            <w:i/>
+                          </w:rPr>
+                        </m:ctrlPr>
+                      </m:dPr>
+                      <m:e>
+                        <m:r>
+                          <w:rPr>
+                            <w:rFonts w:ascii="Cambria Math" w:hAnsi="Cambria Math"/>
+                          </w:rPr>
+                          <m:t>AVG</m:t>
+                        </m:r>
+                      </m:e>
+                    </m:d>
+                  </m:sub>
+                </m:sSub>
+                <m:d>
+                  <m:dPr>
+                    <m:ctrlPr>
+                      <w:rPr>
+                        <w:rFonts w:ascii="Cambria Math" w:hAnsi="Cambria Math"/>
+                        <w:i/>
+                      </w:rPr>
+                    </m:ctrlPr>
+                  </m:dPr>
+                  <m:e>
+                    <m:r>
+                      <w:rPr>
+                        <w:rFonts w:ascii="Cambria Math" w:hAnsi="Cambria Math"/>
+                      </w:rPr>
+                      <m:t>1-D</m:t>
+                    </m:r>
+                  </m:e>
+                </m:d>
+              </m:oMath>
+            </m:oMathPara>
           </w:p>
         </w:tc>
       </w:tr>
@@ -9044,7 +9242,8 @@
           </w:tcPr>
           <w:p>
             <w:pPr>
-              <w:spacing w:line="276" w:lineRule="auto"/>
+              <w:spacing w:line="360" w:lineRule="auto"/>
+              <w:jc w:val="center"/>
             </w:pPr>
             <w:r>
               <w:t>(40)</w:t>
@@ -9058,8 +9257,3133 @@
           </w:tcPr>
           <w:p>
             <w:pPr>
-              <w:spacing w:line="276" w:lineRule="auto"/>
+              <w:spacing w:line="360" w:lineRule="auto"/>
+              <w:jc w:val="center"/>
+              <w:rPr>
+                <w:rFonts w:eastAsiaTheme="minorEastAsia"/>
+              </w:rPr>
             </w:pPr>
+            <m:oMathPara>
+              <m:oMath>
+                <m:sSub>
+                  <m:sSubPr>
+                    <m:ctrlPr>
+                      <w:rPr>
+                        <w:rFonts w:ascii="Cambria Math" w:hAnsi="Cambria Math"/>
+                        <w:i/>
+                      </w:rPr>
+                    </m:ctrlPr>
+                  </m:sSubPr>
+                  <m:e>
+                    <m:r>
+                      <w:rPr>
+                        <w:rFonts w:ascii="Cambria Math" w:hAnsi="Cambria Math"/>
+                      </w:rPr>
+                      <m:t>P</m:t>
+                    </m:r>
+                  </m:e>
+                  <m:sub>
+                    <m:r>
+                      <w:rPr>
+                        <w:rFonts w:ascii="Cambria Math" w:hAnsi="Cambria Math"/>
+                      </w:rPr>
+                      <m:t>CONDUCTION</m:t>
+                    </m:r>
+                  </m:sub>
+                </m:sSub>
+                <m:r>
+                  <w:rPr>
+                    <w:rFonts w:ascii="Cambria Math" w:hAnsi="Cambria Math"/>
+                  </w:rPr>
+                  <m:t>=</m:t>
+                </m:r>
+                <m:sSub>
+                  <m:sSubPr>
+                    <m:ctrlPr>
+                      <w:rPr>
+                        <w:rFonts w:ascii="Cambria Math" w:hAnsi="Cambria Math"/>
+                        <w:i/>
+                      </w:rPr>
+                    </m:ctrlPr>
+                  </m:sSubPr>
+                  <m:e>
+                    <m:r>
+                      <w:rPr>
+                        <w:rFonts w:ascii="Cambria Math" w:hAnsi="Cambria Math"/>
+                      </w:rPr>
+                      <m:t>I</m:t>
+                    </m:r>
+                  </m:e>
+                  <m:sub>
+                    <m:r>
+                      <w:rPr>
+                        <w:rFonts w:ascii="Cambria Math" w:hAnsi="Cambria Math"/>
+                      </w:rPr>
+                      <m:t>D</m:t>
+                    </m:r>
+                    <m:d>
+                      <m:dPr>
+                        <m:ctrlPr>
+                          <w:rPr>
+                            <w:rFonts w:ascii="Cambria Math" w:hAnsi="Cambria Math"/>
+                            <w:i/>
+                          </w:rPr>
+                        </m:ctrlPr>
+                      </m:dPr>
+                      <m:e>
+                        <m:r>
+                          <w:rPr>
+                            <w:rFonts w:ascii="Cambria Math" w:hAnsi="Cambria Math"/>
+                          </w:rPr>
+                          <m:t>AVG</m:t>
+                        </m:r>
+                      </m:e>
+                    </m:d>
+                  </m:sub>
+                </m:sSub>
+                <m:r>
+                  <m:rPr>
+                    <m:sty m:val="p"/>
+                  </m:rPr>
+                  <w:rPr>
+                    <w:rFonts w:ascii="Cambria Math" w:hAnsi="Cambria Math"/>
+                  </w:rPr>
+                  <m:t>⋅</m:t>
+                </m:r>
+                <m:sSub>
+                  <m:sSubPr>
+                    <m:ctrlPr>
+                      <w:rPr>
+                        <w:rFonts w:ascii="Cambria Math" w:hAnsi="Cambria Math"/>
+                        <w:i/>
+                      </w:rPr>
+                    </m:ctrlPr>
+                  </m:sSubPr>
+                  <m:e>
+                    <m:r>
+                      <w:rPr>
+                        <w:rFonts w:ascii="Cambria Math" w:hAnsi="Cambria Math"/>
+                      </w:rPr>
+                      <m:t>V</m:t>
+                    </m:r>
+                    <m:ctrlPr>
+                      <w:rPr>
+                        <w:rFonts w:ascii="Cambria Math" w:hAnsi="Cambria Math"/>
+                      </w:rPr>
+                    </m:ctrlPr>
+                  </m:e>
+                  <m:sub>
+                    <m:r>
+                      <w:rPr>
+                        <w:rFonts w:ascii="Cambria Math" w:hAnsi="Cambria Math"/>
+                      </w:rPr>
+                      <m:t>F</m:t>
+                    </m:r>
+                  </m:sub>
+                </m:sSub>
+              </m:oMath>
+            </m:oMathPara>
+          </w:p>
+        </w:tc>
+      </w:tr>
+      <w:tr>
+        <w:trPr>
+          <w:trHeight w:val="345"/>
+          <w:jc w:val="center"/>
+        </w:trPr>
+        <w:tc>
+          <w:tcPr>
+            <w:tcW w:w="713" w:type="dxa"/>
+            <w:vAlign w:val="center"/>
+          </w:tcPr>
+          <w:p>
+            <w:pPr>
+              <w:spacing w:line="360" w:lineRule="auto"/>
+              <w:jc w:val="center"/>
+            </w:pPr>
+            <w:r>
+              <w:t>(41)</w:t>
+            </w:r>
+          </w:p>
+        </w:tc>
+        <w:tc>
+          <w:tcPr>
+            <w:tcW w:w="8422" w:type="dxa"/>
+            <w:vAlign w:val="center"/>
+          </w:tcPr>
+          <w:p>
+            <w:pPr>
+              <w:spacing w:line="360" w:lineRule="auto"/>
+              <w:jc w:val="center"/>
+              <w:rPr>
+                <w:rFonts w:eastAsiaTheme="minorEastAsia"/>
+              </w:rPr>
+            </w:pPr>
+            <m:oMathPara>
+              <m:oMath>
+                <m:sSub>
+                  <m:sSubPr>
+                    <m:ctrlPr>
+                      <w:rPr>
+                        <w:rFonts w:ascii="Cambria Math" w:hAnsi="Cambria Math"/>
+                        <w:i/>
+                      </w:rPr>
+                    </m:ctrlPr>
+                  </m:sSubPr>
+                  <m:e>
+                    <m:r>
+                      <w:rPr>
+                        <w:rFonts w:ascii="Cambria Math" w:hAnsi="Cambria Math"/>
+                      </w:rPr>
+                      <m:t>P</m:t>
+                    </m:r>
+                  </m:e>
+                  <m:sub>
+                    <m:r>
+                      <w:rPr>
+                        <w:rFonts w:ascii="Cambria Math" w:hAnsi="Cambria Math"/>
+                      </w:rPr>
+                      <m:t>rr</m:t>
+                    </m:r>
+                  </m:sub>
+                </m:sSub>
+                <m:r>
+                  <w:rPr>
+                    <w:rFonts w:ascii="Cambria Math" w:hAnsi="Cambria Math"/>
+                  </w:rPr>
+                  <m:t>=</m:t>
+                </m:r>
+                <m:sSub>
+                  <m:sSubPr>
+                    <m:ctrlPr>
+                      <w:rPr>
+                        <w:rFonts w:ascii="Cambria Math" w:hAnsi="Cambria Math"/>
+                        <w:i/>
+                      </w:rPr>
+                    </m:ctrlPr>
+                  </m:sSubPr>
+                  <m:e>
+                    <m:r>
+                      <w:rPr>
+                        <w:rFonts w:ascii="Cambria Math" w:hAnsi="Cambria Math"/>
+                      </w:rPr>
+                      <m:t>V</m:t>
+                    </m:r>
+                  </m:e>
+                  <m:sub>
+                    <m:r>
+                      <w:rPr>
+                        <w:rFonts w:ascii="Cambria Math" w:hAnsi="Cambria Math"/>
+                      </w:rPr>
+                      <m:t>R</m:t>
+                    </m:r>
+                  </m:sub>
+                </m:sSub>
+                <m:sSub>
+                  <m:sSubPr>
+                    <m:ctrlPr>
+                      <w:rPr>
+                        <w:rFonts w:ascii="Cambria Math" w:hAnsi="Cambria Math"/>
+                        <w:i/>
+                      </w:rPr>
+                    </m:ctrlPr>
+                  </m:sSubPr>
+                  <m:e>
+                    <m:r>
+                      <w:rPr>
+                        <w:rFonts w:ascii="Cambria Math" w:hAnsi="Cambria Math"/>
+                      </w:rPr>
+                      <m:t>Q</m:t>
+                    </m:r>
+                  </m:e>
+                  <m:sub>
+                    <m:r>
+                      <w:rPr>
+                        <w:rFonts w:ascii="Cambria Math" w:hAnsi="Cambria Math"/>
+                      </w:rPr>
+                      <m:t>rr</m:t>
+                    </m:r>
+                  </m:sub>
+                </m:sSub>
+                <m:sSub>
+                  <m:sSubPr>
+                    <m:ctrlPr>
+                      <w:rPr>
+                        <w:rFonts w:ascii="Cambria Math" w:hAnsi="Cambria Math"/>
+                        <w:i/>
+                      </w:rPr>
+                    </m:ctrlPr>
+                  </m:sSubPr>
+                  <m:e>
+                    <m:r>
+                      <w:rPr>
+                        <w:rFonts w:ascii="Cambria Math" w:hAnsi="Cambria Math"/>
+                      </w:rPr>
+                      <m:t>f</m:t>
+                    </m:r>
+                  </m:e>
+                  <m:sub>
+                    <m:r>
+                      <w:rPr>
+                        <w:rFonts w:ascii="Cambria Math" w:hAnsi="Cambria Math"/>
+                      </w:rPr>
+                      <m:t>s</m:t>
+                    </m:r>
+                  </m:sub>
+                </m:sSub>
+              </m:oMath>
+            </m:oMathPara>
+          </w:p>
+        </w:tc>
+      </w:tr>
+      <w:tr>
+        <w:trPr>
+          <w:trHeight w:val="345"/>
+          <w:jc w:val="center"/>
+        </w:trPr>
+        <w:tc>
+          <w:tcPr>
+            <w:tcW w:w="713" w:type="dxa"/>
+            <w:vAlign w:val="center"/>
+          </w:tcPr>
+          <w:p>
+            <w:pPr>
+              <w:spacing w:line="360" w:lineRule="auto"/>
+              <w:jc w:val="center"/>
+            </w:pPr>
+            <w:r>
+              <w:t>(42)</w:t>
+            </w:r>
+          </w:p>
+        </w:tc>
+        <w:tc>
+          <w:tcPr>
+            <w:tcW w:w="8422" w:type="dxa"/>
+            <w:vAlign w:val="center"/>
+          </w:tcPr>
+          <w:p>
+            <w:pPr>
+              <w:spacing w:line="360" w:lineRule="auto"/>
+              <w:jc w:val="center"/>
+            </w:pPr>
+            <m:oMathPara>
+              <m:oMath>
+                <m:sSub>
+                  <m:sSubPr>
+                    <m:ctrlPr>
+                      <w:rPr>
+                        <w:rFonts w:ascii="Cambria Math" w:hAnsi="Cambria Math"/>
+                        <w:i/>
+                      </w:rPr>
+                    </m:ctrlPr>
+                  </m:sSubPr>
+                  <m:e>
+                    <m:r>
+                      <w:rPr>
+                        <w:rFonts w:ascii="Cambria Math" w:hAnsi="Cambria Math"/>
+                      </w:rPr>
+                      <m:t>P</m:t>
+                    </m:r>
+                  </m:e>
+                  <m:sub>
+                    <m:r>
+                      <w:rPr>
+                        <w:rFonts w:ascii="Cambria Math" w:hAnsi="Cambria Math"/>
+                      </w:rPr>
+                      <m:t>TOTAL</m:t>
+                    </m:r>
+                  </m:sub>
+                </m:sSub>
+                <m:r>
+                  <w:rPr>
+                    <w:rFonts w:ascii="Cambria Math" w:hAnsi="Cambria Math"/>
+                  </w:rPr>
+                  <m:t>=</m:t>
+                </m:r>
+                <m:sSub>
+                  <m:sSubPr>
+                    <m:ctrlPr>
+                      <w:rPr>
+                        <w:rFonts w:ascii="Cambria Math" w:hAnsi="Cambria Math"/>
+                        <w:i/>
+                      </w:rPr>
+                    </m:ctrlPr>
+                  </m:sSubPr>
+                  <m:e>
+                    <m:r>
+                      <w:rPr>
+                        <w:rFonts w:ascii="Cambria Math" w:hAnsi="Cambria Math"/>
+                      </w:rPr>
+                      <m:t>P</m:t>
+                    </m:r>
+                  </m:e>
+                  <m:sub>
+                    <m:r>
+                      <w:rPr>
+                        <w:rFonts w:ascii="Cambria Math" w:hAnsi="Cambria Math"/>
+                      </w:rPr>
+                      <m:t>CONDUCTION</m:t>
+                    </m:r>
+                  </m:sub>
+                </m:sSub>
+                <m:r>
+                  <w:rPr>
+                    <w:rFonts w:ascii="Cambria Math" w:eastAsiaTheme="minorEastAsia" w:hAnsi="Cambria Math"/>
+                  </w:rPr>
+                  <m:t>+</m:t>
+                </m:r>
+                <m:sSub>
+                  <m:sSubPr>
+                    <m:ctrlPr>
+                      <w:rPr>
+                        <w:rFonts w:ascii="Cambria Math" w:hAnsi="Cambria Math"/>
+                        <w:i/>
+                      </w:rPr>
+                    </m:ctrlPr>
+                  </m:sSubPr>
+                  <m:e>
+                    <m:r>
+                      <w:rPr>
+                        <w:rFonts w:ascii="Cambria Math" w:hAnsi="Cambria Math"/>
+                      </w:rPr>
+                      <m:t>P</m:t>
+                    </m:r>
+                  </m:e>
+                  <m:sub>
+                    <m:r>
+                      <w:rPr>
+                        <w:rFonts w:ascii="Cambria Math" w:hAnsi="Cambria Math"/>
+                      </w:rPr>
+                      <m:t>SWITCHING</m:t>
+                    </m:r>
+                  </m:sub>
+                </m:sSub>
+              </m:oMath>
+            </m:oMathPara>
+          </w:p>
+        </w:tc>
+      </w:tr>
+      <w:tr>
+        <w:trPr>
+          <w:trHeight w:val="345"/>
+          <w:jc w:val="center"/>
+        </w:trPr>
+        <w:tc>
+          <w:tcPr>
+            <w:tcW w:w="713" w:type="dxa"/>
+            <w:shd w:val="clear" w:color="auto" w:fill="auto"/>
+            <w:vAlign w:val="center"/>
+          </w:tcPr>
+          <w:p>
+            <w:pPr>
+              <w:spacing w:line="360" w:lineRule="auto"/>
+              <w:jc w:val="center"/>
+            </w:pPr>
+            <w:r>
+              <w:t>(43)</w:t>
+            </w:r>
+          </w:p>
+        </w:tc>
+        <w:tc>
+          <w:tcPr>
+            <w:tcW w:w="8422" w:type="dxa"/>
+            <w:shd w:val="clear" w:color="auto" w:fill="auto"/>
+            <w:vAlign w:val="center"/>
+          </w:tcPr>
+          <w:p>
+            <w:pPr>
+              <w:spacing w:line="360" w:lineRule="auto"/>
+              <w:jc w:val="center"/>
+            </w:pPr>
+            <m:oMathPara>
+              <m:oMath>
+                <m:sSub>
+                  <m:sSubPr>
+                    <m:ctrlPr>
+                      <w:rPr>
+                        <w:rFonts w:ascii="Cambria Math" w:hAnsi="Cambria Math"/>
+                        <w:i/>
+                      </w:rPr>
+                    </m:ctrlPr>
+                  </m:sSubPr>
+                  <m:e>
+                    <m:r>
+                      <w:rPr>
+                        <w:rFonts w:ascii="Cambria Math" w:hAnsi="Cambria Math"/>
+                      </w:rPr>
+                      <m:t>T</m:t>
+                    </m:r>
+                  </m:e>
+                  <m:sub>
+                    <m:r>
+                      <w:rPr>
+                        <w:rFonts w:ascii="Cambria Math" w:hAnsi="Cambria Math"/>
+                      </w:rPr>
+                      <m:t>j</m:t>
+                    </m:r>
+                    <m:d>
+                      <m:dPr>
+                        <m:ctrlPr>
+                          <w:rPr>
+                            <w:rFonts w:ascii="Cambria Math" w:hAnsi="Cambria Math"/>
+                            <w:i/>
+                          </w:rPr>
+                        </m:ctrlPr>
+                      </m:dPr>
+                      <m:e>
+                        <m:r>
+                          <w:rPr>
+                            <w:rFonts w:ascii="Cambria Math" w:hAnsi="Cambria Math"/>
+                          </w:rPr>
+                          <m:t>MAX</m:t>
+                        </m:r>
+                      </m:e>
+                    </m:d>
+                  </m:sub>
+                </m:sSub>
+                <m:r>
+                  <w:rPr>
+                    <w:rFonts w:ascii="Cambria Math" w:hAnsi="Cambria Math"/>
+                  </w:rPr>
+                  <m:t>=</m:t>
+                </m:r>
+                <m:sSub>
+                  <m:sSubPr>
+                    <m:ctrlPr>
+                      <w:rPr>
+                        <w:rFonts w:ascii="Cambria Math" w:hAnsi="Cambria Math"/>
+                        <w:i/>
+                      </w:rPr>
+                    </m:ctrlPr>
+                  </m:sSubPr>
+                  <m:e>
+                    <m:r>
+                      <w:rPr>
+                        <w:rFonts w:ascii="Cambria Math" w:hAnsi="Cambria Math"/>
+                      </w:rPr>
+                      <m:t>T</m:t>
+                    </m:r>
+                  </m:e>
+                  <m:sub>
+                    <m:r>
+                      <w:rPr>
+                        <w:rFonts w:ascii="Cambria Math" w:hAnsi="Cambria Math"/>
+                      </w:rPr>
+                      <m:t>a</m:t>
+                    </m:r>
+                  </m:sub>
+                </m:sSub>
+                <m:r>
+                  <w:rPr>
+                    <w:rFonts w:ascii="Cambria Math" w:hAnsi="Cambria Math"/>
+                  </w:rPr>
+                  <m:t>+</m:t>
+                </m:r>
+                <m:sSub>
+                  <m:sSubPr>
+                    <m:ctrlPr>
+                      <w:rPr>
+                        <w:rFonts w:ascii="Cambria Math" w:hAnsi="Cambria Math"/>
+                        <w:i/>
+                      </w:rPr>
+                    </m:ctrlPr>
+                  </m:sSubPr>
+                  <m:e>
+                    <m:r>
+                      <w:rPr>
+                        <w:rFonts w:ascii="Cambria Math" w:hAnsi="Cambria Math"/>
+                      </w:rPr>
+                      <m:t>P</m:t>
+                    </m:r>
+                  </m:e>
+                  <m:sub>
+                    <m:r>
+                      <w:rPr>
+                        <w:rFonts w:ascii="Cambria Math" w:hAnsi="Cambria Math"/>
+                      </w:rPr>
+                      <m:t>T</m:t>
+                    </m:r>
+                  </m:sub>
+                </m:sSub>
+                <m:r>
+                  <m:rPr>
+                    <m:sty m:val="p"/>
+                  </m:rPr>
+                  <w:rPr>
+                    <w:rFonts w:ascii="Cambria Math" w:hAnsi="Cambria Math"/>
+                  </w:rPr>
+                  <m:t>×</m:t>
+                </m:r>
+                <m:sSub>
+                  <m:sSubPr>
+                    <m:ctrlPr>
+                      <w:rPr>
+                        <w:rFonts w:ascii="Cambria Math" w:hAnsi="Cambria Math"/>
+                        <w:i/>
+                      </w:rPr>
+                    </m:ctrlPr>
+                  </m:sSubPr>
+                  <m:e>
+                    <m:r>
+                      <w:rPr>
+                        <w:rFonts w:ascii="Cambria Math" w:hAnsi="Cambria Math"/>
+                      </w:rPr>
+                      <m:t>R</m:t>
+                    </m:r>
+                    <m:ctrlPr>
+                      <w:rPr>
+                        <w:rFonts w:ascii="Cambria Math" w:hAnsi="Cambria Math"/>
+                      </w:rPr>
+                    </m:ctrlPr>
+                  </m:e>
+                  <m:sub>
+                    <m:r>
+                      <m:rPr>
+                        <m:sty m:val="p"/>
+                      </m:rPr>
+                      <w:rPr>
+                        <w:rFonts w:ascii="Cambria Math" w:hAnsi="Cambria Math"/>
+                      </w:rPr>
+                      <m:t>θ</m:t>
+                    </m:r>
+                    <m:r>
+                      <w:rPr>
+                        <w:rFonts w:ascii="Cambria Math" w:hAnsi="Cambria Math"/>
+                      </w:rPr>
+                      <m:t>ja</m:t>
+                    </m:r>
+                  </m:sub>
+                </m:sSub>
+              </m:oMath>
+            </m:oMathPara>
+          </w:p>
+        </w:tc>
+      </w:tr>
+      <w:tr>
+        <w:trPr>
+          <w:trHeight w:val="345"/>
+          <w:jc w:val="center"/>
+        </w:trPr>
+        <w:tc>
+          <w:tcPr>
+            <w:tcW w:w="713" w:type="dxa"/>
+            <w:vAlign w:val="center"/>
+          </w:tcPr>
+          <w:p>
+            <w:pPr>
+              <w:spacing w:line="360" w:lineRule="auto"/>
+              <w:jc w:val="center"/>
+            </w:pPr>
+            <w:r>
+              <w:t>(44)</w:t>
+            </w:r>
+          </w:p>
+        </w:tc>
+        <w:tc>
+          <w:tcPr>
+            <w:tcW w:w="8422" w:type="dxa"/>
+            <w:vAlign w:val="center"/>
+          </w:tcPr>
+          <w:p>
+            <w:pPr>
+              <w:spacing w:line="360" w:lineRule="auto"/>
+              <w:jc w:val="center"/>
+              <w:rPr>
+                <w:rFonts w:eastAsiaTheme="minorEastAsia"/>
+              </w:rPr>
+            </w:pPr>
+            <m:oMathPara>
+              <m:oMath>
+                <m:sSub>
+                  <m:sSubPr>
+                    <m:ctrlPr>
+                      <w:rPr>
+                        <w:rFonts w:ascii="Cambria Math" w:hAnsi="Cambria Math"/>
+                        <w:i/>
+                      </w:rPr>
+                    </m:ctrlPr>
+                  </m:sSubPr>
+                  <m:e>
+                    <m:r>
+                      <w:rPr>
+                        <w:rFonts w:ascii="Cambria Math" w:hAnsi="Cambria Math"/>
+                      </w:rPr>
+                      <m:t>R</m:t>
+                    </m:r>
+                  </m:e>
+                  <m:sub>
+                    <m:r>
+                      <w:rPr>
+                        <w:rFonts w:ascii="Cambria Math" w:hAnsi="Cambria Math"/>
+                      </w:rPr>
+                      <m:t>S</m:t>
+                    </m:r>
+                  </m:sub>
+                </m:sSub>
+                <m:r>
+                  <w:rPr>
+                    <w:rFonts w:ascii="Cambria Math" w:hAnsi="Cambria Math"/>
+                  </w:rPr>
+                  <m:t>=</m:t>
+                </m:r>
+                <m:f>
+                  <m:fPr>
+                    <m:ctrlPr>
+                      <w:rPr>
+                        <w:rFonts w:ascii="Cambria Math" w:hAnsi="Cambria Math"/>
+                      </w:rPr>
+                    </m:ctrlPr>
+                  </m:fPr>
+                  <m:num>
+                    <m:r>
+                      <w:rPr>
+                        <w:rFonts w:ascii="Cambria Math" w:hAnsi="Cambria Math"/>
+                      </w:rPr>
+                      <m:t>1</m:t>
+                    </m:r>
+                    <m:ctrlPr>
+                      <w:rPr>
+                        <w:rFonts w:ascii="Cambria Math" w:hAnsi="Cambria Math"/>
+                        <w:i/>
+                      </w:rPr>
+                    </m:ctrlPr>
+                  </m:num>
+                  <m:den>
+                    <m:sSub>
+                      <m:sSubPr>
+                        <m:ctrlPr>
+                          <w:rPr>
+                            <w:rFonts w:ascii="Cambria Math" w:hAnsi="Cambria Math"/>
+                            <w:i/>
+                          </w:rPr>
+                        </m:ctrlPr>
+                      </m:sSubPr>
+                      <m:e>
+                        <m:r>
+                          <w:rPr>
+                            <w:rFonts w:ascii="Cambria Math" w:hAnsi="Cambria Math"/>
+                          </w:rPr>
+                          <m:t>I</m:t>
+                        </m:r>
+                      </m:e>
+                      <m:sub>
+                        <m:r>
+                          <w:rPr>
+                            <w:rFonts w:ascii="Cambria Math" w:hAnsi="Cambria Math"/>
+                          </w:rPr>
+                          <m:t>S</m:t>
+                        </m:r>
+                        <m:d>
+                          <m:dPr>
+                            <m:ctrlPr>
+                              <w:rPr>
+                                <w:rFonts w:ascii="Cambria Math" w:hAnsi="Cambria Math"/>
+                                <w:i/>
+                              </w:rPr>
+                            </m:ctrlPr>
+                          </m:dPr>
+                          <m:e>
+                            <m:r>
+                              <w:rPr>
+                                <w:rFonts w:ascii="Cambria Math" w:hAnsi="Cambria Math"/>
+                              </w:rPr>
+                              <m:t>MAX</m:t>
+                            </m:r>
+                          </m:e>
+                        </m:d>
+                      </m:sub>
+                    </m:sSub>
+                    <m:ctrlPr>
+                      <w:rPr>
+                        <w:rFonts w:ascii="Cambria Math" w:hAnsi="Cambria Math"/>
+                        <w:i/>
+                      </w:rPr>
+                    </m:ctrlPr>
+                  </m:den>
+                </m:f>
+              </m:oMath>
+            </m:oMathPara>
+          </w:p>
+        </w:tc>
+      </w:tr>
+      <w:tr>
+        <w:trPr>
+          <w:trHeight w:val="345"/>
+          <w:jc w:val="center"/>
+        </w:trPr>
+        <w:tc>
+          <w:tcPr>
+            <w:tcW w:w="713" w:type="dxa"/>
+            <w:vAlign w:val="center"/>
+          </w:tcPr>
+          <w:p>
+            <w:pPr>
+              <w:spacing w:line="360" w:lineRule="auto"/>
+              <w:jc w:val="center"/>
+            </w:pPr>
+            <w:r>
+              <w:t>(45)</w:t>
+            </w:r>
+          </w:p>
+        </w:tc>
+        <w:tc>
+          <w:tcPr>
+            <w:tcW w:w="8422" w:type="dxa"/>
+            <w:vAlign w:val="center"/>
+          </w:tcPr>
+          <w:p>
+            <w:pPr>
+              <w:spacing w:line="360" w:lineRule="auto"/>
+              <w:jc w:val="center"/>
+              <w:rPr>
+                <w:rFonts w:eastAsiaTheme="minorEastAsia"/>
+              </w:rPr>
+            </w:pPr>
+            <m:oMathPara>
+              <m:oMath>
+                <m:sSub>
+                  <m:sSubPr>
+                    <m:ctrlPr>
+                      <w:rPr>
+                        <w:rFonts w:ascii="Cambria Math" w:hAnsi="Cambria Math"/>
+                        <w:i/>
+                      </w:rPr>
+                    </m:ctrlPr>
+                  </m:sSubPr>
+                  <m:e>
+                    <m:r>
+                      <w:rPr>
+                        <w:rFonts w:ascii="Cambria Math" w:hAnsi="Cambria Math"/>
+                      </w:rPr>
+                      <m:t>C</m:t>
+                    </m:r>
+                  </m:e>
+                  <m:sub>
+                    <m:r>
+                      <w:rPr>
+                        <w:rFonts w:ascii="Cambria Math" w:hAnsi="Cambria Math"/>
+                      </w:rPr>
+                      <m:t>rc</m:t>
+                    </m:r>
+                  </m:sub>
+                </m:sSub>
+                <m:r>
+                  <w:rPr>
+                    <w:rFonts w:ascii="Cambria Math" w:hAnsi="Cambria Math"/>
+                  </w:rPr>
+                  <m:t>=</m:t>
+                </m:r>
+                <m:f>
+                  <m:fPr>
+                    <m:ctrlPr>
+                      <w:rPr>
+                        <w:rFonts w:ascii="Cambria Math" w:hAnsi="Cambria Math"/>
+                      </w:rPr>
+                    </m:ctrlPr>
+                  </m:fPr>
+                  <m:num>
+                    <m:r>
+                      <w:rPr>
+                        <w:rFonts w:ascii="Cambria Math" w:hAnsi="Cambria Math"/>
+                      </w:rPr>
+                      <m:t>1</m:t>
+                    </m:r>
+                    <m:ctrlPr>
+                      <w:rPr>
+                        <w:rFonts w:ascii="Cambria Math" w:hAnsi="Cambria Math"/>
+                        <w:i/>
+                      </w:rPr>
+                    </m:ctrlPr>
+                  </m:num>
+                  <m:den>
+                    <m:r>
+                      <w:rPr>
+                        <w:rFonts w:ascii="Cambria Math" w:hAnsi="Cambria Math"/>
+                      </w:rPr>
+                      <m:t>2</m:t>
+                    </m:r>
+                    <m:r>
+                      <m:rPr>
+                        <m:sty m:val="p"/>
+                      </m:rPr>
+                      <w:rPr>
+                        <w:rFonts w:ascii="Cambria Math" w:hAnsi="Cambria Math"/>
+                      </w:rPr>
+                      <m:t>π</m:t>
+                    </m:r>
+                    <m:sSub>
+                      <m:sSubPr>
+                        <m:ctrlPr>
+                          <w:rPr>
+                            <w:rFonts w:ascii="Cambria Math" w:hAnsi="Cambria Math"/>
+                            <w:i/>
+                          </w:rPr>
+                        </m:ctrlPr>
+                      </m:sSubPr>
+                      <m:e>
+                        <m:r>
+                          <w:rPr>
+                            <w:rFonts w:ascii="Cambria Math" w:hAnsi="Cambria Math"/>
+                          </w:rPr>
+                          <m:t>R</m:t>
+                        </m:r>
+                      </m:e>
+                      <m:sub>
+                        <m:r>
+                          <w:rPr>
+                            <w:rFonts w:ascii="Cambria Math" w:hAnsi="Cambria Math"/>
+                          </w:rPr>
+                          <m:t>c</m:t>
+                        </m:r>
+                      </m:sub>
+                    </m:sSub>
+                    <m:sSub>
+                      <m:sSubPr>
+                        <m:ctrlPr>
+                          <w:rPr>
+                            <w:rFonts w:ascii="Cambria Math" w:hAnsi="Cambria Math"/>
+                            <w:i/>
+                          </w:rPr>
+                        </m:ctrlPr>
+                      </m:sSubPr>
+                      <m:e>
+                        <m:r>
+                          <w:rPr>
+                            <w:rFonts w:ascii="Cambria Math" w:hAnsi="Cambria Math"/>
+                          </w:rPr>
+                          <m:t>f</m:t>
+                        </m:r>
+                      </m:e>
+                      <m:sub>
+                        <m:r>
+                          <w:rPr>
+                            <w:rFonts w:ascii="Cambria Math" w:hAnsi="Cambria Math"/>
+                          </w:rPr>
+                          <m:t>cutoff</m:t>
+                        </m:r>
+                      </m:sub>
+                    </m:sSub>
+                    <m:ctrlPr>
+                      <w:rPr>
+                        <w:rFonts w:ascii="Cambria Math" w:hAnsi="Cambria Math"/>
+                        <w:i/>
+                      </w:rPr>
+                    </m:ctrlPr>
+                  </m:den>
+                </m:f>
+              </m:oMath>
+            </m:oMathPara>
+          </w:p>
+        </w:tc>
+      </w:tr>
+      <w:tr>
+        <w:trPr>
+          <w:trHeight w:val="345"/>
+          <w:jc w:val="center"/>
+        </w:trPr>
+        <w:tc>
+          <w:tcPr>
+            <w:tcW w:w="713" w:type="dxa"/>
+            <w:vAlign w:val="center"/>
+          </w:tcPr>
+          <w:p>
+            <w:pPr>
+              <w:spacing w:line="360" w:lineRule="auto"/>
+              <w:jc w:val="center"/>
+            </w:pPr>
+            <w:r>
+              <w:t>(46)</w:t>
+            </w:r>
+          </w:p>
+        </w:tc>
+        <w:tc>
+          <w:tcPr>
+            <w:tcW w:w="8422" w:type="dxa"/>
+            <w:vAlign w:val="center"/>
+          </w:tcPr>
+          <w:p>
+            <w:pPr>
+              <w:spacing w:line="360" w:lineRule="auto"/>
+              <w:jc w:val="center"/>
+              <w:rPr>
+                <w:rFonts w:eastAsiaTheme="minorEastAsia"/>
+              </w:rPr>
+            </w:pPr>
+            <m:oMathPara>
+              <m:oMath>
+                <m:sSub>
+                  <m:sSubPr>
+                    <m:ctrlPr>
+                      <w:rPr>
+                        <w:rFonts w:ascii="Cambria Math" w:hAnsi="Cambria Math"/>
+                        <w:i/>
+                      </w:rPr>
+                    </m:ctrlPr>
+                  </m:sSubPr>
+                  <m:e>
+                    <m:r>
+                      <w:rPr>
+                        <w:rFonts w:ascii="Cambria Math" w:hAnsi="Cambria Math"/>
+                      </w:rPr>
+                      <m:t>T</m:t>
+                    </m:r>
+                  </m:e>
+                  <m:sub>
+                    <m:r>
+                      <w:rPr>
+                        <w:rFonts w:ascii="Cambria Math" w:hAnsi="Cambria Math"/>
+                      </w:rPr>
+                      <m:t>p</m:t>
+                    </m:r>
+                  </m:sub>
+                </m:sSub>
+                <m:d>
+                  <m:dPr>
+                    <m:ctrlPr>
+                      <w:rPr>
+                        <w:rFonts w:ascii="Cambria Math" w:hAnsi="Cambria Math"/>
+                        <w:i/>
+                      </w:rPr>
+                    </m:ctrlPr>
+                  </m:dPr>
+                  <m:e>
+                    <m:r>
+                      <w:rPr>
+                        <w:rFonts w:ascii="Cambria Math" w:hAnsi="Cambria Math"/>
+                      </w:rPr>
+                      <m:t>s</m:t>
+                    </m:r>
+                  </m:e>
+                </m:d>
+                <m:r>
+                  <w:rPr>
+                    <w:rFonts w:ascii="Cambria Math" w:hAnsi="Cambria Math"/>
+                  </w:rPr>
+                  <m:t>=</m:t>
+                </m:r>
+                <m:f>
+                  <m:fPr>
+                    <m:ctrlPr>
+                      <w:rPr>
+                        <w:rFonts w:ascii="Cambria Math" w:hAnsi="Cambria Math"/>
+                      </w:rPr>
+                    </m:ctrlPr>
+                  </m:fPr>
+                  <m:num>
+                    <m:sSub>
+                      <m:sSubPr>
+                        <m:ctrlPr>
+                          <w:rPr>
+                            <w:rFonts w:ascii="Cambria Math" w:hAnsi="Cambria Math"/>
+                            <w:i/>
+                          </w:rPr>
+                        </m:ctrlPr>
+                      </m:sSubPr>
+                      <m:e>
+                        <m:r>
+                          <w:rPr>
+                            <w:rFonts w:ascii="Cambria Math" w:hAnsi="Cambria Math"/>
+                          </w:rPr>
+                          <m:t>R</m:t>
+                        </m:r>
+                      </m:e>
+                      <m:sub>
+                        <m:r>
+                          <w:rPr>
+                            <w:rFonts w:ascii="Cambria Math" w:hAnsi="Cambria Math"/>
+                          </w:rPr>
+                          <m:t>L</m:t>
+                        </m:r>
+                      </m:sub>
+                    </m:sSub>
+                    <m:ctrlPr>
+                      <w:rPr>
+                        <w:rFonts w:ascii="Cambria Math" w:hAnsi="Cambria Math"/>
+                        <w:i/>
+                      </w:rPr>
+                    </m:ctrlPr>
+                  </m:num>
+                  <m:den>
+                    <m:sSub>
+                      <m:sSubPr>
+                        <m:ctrlPr>
+                          <w:rPr>
+                            <w:rFonts w:ascii="Cambria Math" w:hAnsi="Cambria Math"/>
+                            <w:i/>
+                          </w:rPr>
+                        </m:ctrlPr>
+                      </m:sSubPr>
+                      <m:e>
+                        <m:r>
+                          <w:rPr>
+                            <w:rFonts w:ascii="Cambria Math" w:hAnsi="Cambria Math"/>
+                          </w:rPr>
+                          <m:t>R</m:t>
+                        </m:r>
+                      </m:e>
+                      <m:sub>
+                        <m:r>
+                          <w:rPr>
+                            <w:rFonts w:ascii="Cambria Math" w:hAnsi="Cambria Math"/>
+                          </w:rPr>
+                          <m:t>S</m:t>
+                        </m:r>
+                      </m:sub>
+                    </m:sSub>
+                    <m:ctrlPr>
+                      <w:rPr>
+                        <w:rFonts w:ascii="Cambria Math" w:hAnsi="Cambria Math"/>
+                        <w:i/>
+                      </w:rPr>
+                    </m:ctrlPr>
+                  </m:den>
+                </m:f>
+                <m:r>
+                  <m:rPr>
+                    <m:sty m:val="p"/>
+                  </m:rPr>
+                  <w:rPr>
+                    <w:rFonts w:ascii="Cambria Math" w:hAnsi="Cambria Math"/>
+                  </w:rPr>
+                  <m:t>×</m:t>
+                </m:r>
+                <m:f>
+                  <m:fPr>
+                    <m:ctrlPr>
+                      <w:rPr>
+                        <w:rFonts w:ascii="Cambria Math" w:hAnsi="Cambria Math"/>
+                      </w:rPr>
+                    </m:ctrlPr>
+                  </m:fPr>
+                  <m:num>
+                    <m:r>
+                      <w:rPr>
+                        <w:rFonts w:ascii="Cambria Math" w:hAnsi="Cambria Math"/>
+                      </w:rPr>
+                      <m:t>s</m:t>
+                    </m:r>
+                    <m:sSub>
+                      <m:sSubPr>
+                        <m:ctrlPr>
+                          <w:rPr>
+                            <w:rFonts w:ascii="Cambria Math" w:hAnsi="Cambria Math"/>
+                            <w:i/>
+                          </w:rPr>
+                        </m:ctrlPr>
+                      </m:sSubPr>
+                      <m:e>
+                        <m:r>
+                          <w:rPr>
+                            <w:rFonts w:ascii="Cambria Math" w:hAnsi="Cambria Math"/>
+                          </w:rPr>
+                          <m:t>C</m:t>
+                        </m:r>
+                      </m:e>
+                      <m:sub>
+                        <m:r>
+                          <w:rPr>
+                            <w:rFonts w:ascii="Cambria Math" w:hAnsi="Cambria Math"/>
+                          </w:rPr>
+                          <m:t>out</m:t>
+                        </m:r>
+                      </m:sub>
+                    </m:sSub>
+                    <m:sSub>
+                      <m:sSubPr>
+                        <m:ctrlPr>
+                          <w:rPr>
+                            <w:rFonts w:ascii="Cambria Math" w:hAnsi="Cambria Math"/>
+                            <w:i/>
+                          </w:rPr>
+                        </m:ctrlPr>
+                      </m:sSubPr>
+                      <m:e>
+                        <m:r>
+                          <w:rPr>
+                            <w:rFonts w:ascii="Cambria Math" w:hAnsi="Cambria Math"/>
+                          </w:rPr>
+                          <m:t>r</m:t>
+                        </m:r>
+                      </m:e>
+                      <m:sub>
+                        <m:r>
+                          <w:rPr>
+                            <w:rFonts w:ascii="Cambria Math" w:hAnsi="Cambria Math"/>
+                          </w:rPr>
+                          <m:t>esr</m:t>
+                        </m:r>
+                      </m:sub>
+                    </m:sSub>
+                    <m:r>
+                      <w:rPr>
+                        <w:rFonts w:ascii="Cambria Math" w:hAnsi="Cambria Math"/>
+                      </w:rPr>
+                      <m:t>+1</m:t>
+                    </m:r>
+                    <m:ctrlPr>
+                      <w:rPr>
+                        <w:rFonts w:ascii="Cambria Math" w:hAnsi="Cambria Math"/>
+                        <w:i/>
+                      </w:rPr>
+                    </m:ctrlPr>
+                  </m:num>
+                  <m:den>
+                    <m:r>
+                      <w:rPr>
+                        <w:rFonts w:ascii="Cambria Math" w:hAnsi="Cambria Math"/>
+                      </w:rPr>
+                      <m:t>s</m:t>
+                    </m:r>
+                    <m:sSub>
+                      <m:sSubPr>
+                        <m:ctrlPr>
+                          <w:rPr>
+                            <w:rFonts w:ascii="Cambria Math" w:hAnsi="Cambria Math"/>
+                            <w:i/>
+                          </w:rPr>
+                        </m:ctrlPr>
+                      </m:sSubPr>
+                      <m:e>
+                        <m:r>
+                          <w:rPr>
+                            <w:rFonts w:ascii="Cambria Math" w:hAnsi="Cambria Math"/>
+                          </w:rPr>
+                          <m:t>C</m:t>
+                        </m:r>
+                      </m:e>
+                      <m:sub>
+                        <m:r>
+                          <w:rPr>
+                            <w:rFonts w:ascii="Cambria Math" w:hAnsi="Cambria Math"/>
+                          </w:rPr>
+                          <m:t>out</m:t>
+                        </m:r>
+                      </m:sub>
+                    </m:sSub>
+                    <m:sSub>
+                      <m:sSubPr>
+                        <m:ctrlPr>
+                          <w:rPr>
+                            <w:rFonts w:ascii="Cambria Math" w:hAnsi="Cambria Math"/>
+                            <w:i/>
+                          </w:rPr>
+                        </m:ctrlPr>
+                      </m:sSubPr>
+                      <m:e>
+                        <m:r>
+                          <w:rPr>
+                            <w:rFonts w:ascii="Cambria Math" w:hAnsi="Cambria Math"/>
+                          </w:rPr>
+                          <m:t>R</m:t>
+                        </m:r>
+                      </m:e>
+                      <m:sub>
+                        <m:r>
+                          <w:rPr>
+                            <w:rFonts w:ascii="Cambria Math" w:hAnsi="Cambria Math"/>
+                          </w:rPr>
+                          <m:t>L</m:t>
+                        </m:r>
+                      </m:sub>
+                    </m:sSub>
+                    <m:r>
+                      <w:rPr>
+                        <w:rFonts w:ascii="Cambria Math" w:hAnsi="Cambria Math"/>
+                      </w:rPr>
+                      <m:t>+1</m:t>
+                    </m:r>
+                    <m:ctrlPr>
+                      <w:rPr>
+                        <w:rFonts w:ascii="Cambria Math" w:hAnsi="Cambria Math"/>
+                        <w:i/>
+                      </w:rPr>
+                    </m:ctrlPr>
+                  </m:den>
+                </m:f>
+              </m:oMath>
+            </m:oMathPara>
+          </w:p>
+        </w:tc>
+      </w:tr>
+      <w:tr>
+        <w:trPr>
+          <w:trHeight w:val="345"/>
+          <w:jc w:val="center"/>
+        </w:trPr>
+        <w:tc>
+          <w:tcPr>
+            <w:tcW w:w="713" w:type="dxa"/>
+            <w:vAlign w:val="center"/>
+          </w:tcPr>
+          <w:p>
+            <w:pPr>
+              <w:spacing w:line="360" w:lineRule="auto"/>
+              <w:jc w:val="center"/>
+            </w:pPr>
+            <w:r>
+              <w:t>(47)</w:t>
+            </w:r>
+          </w:p>
+        </w:tc>
+        <w:tc>
+          <w:tcPr>
+            <w:tcW w:w="8422" w:type="dxa"/>
+            <w:vAlign w:val="center"/>
+          </w:tcPr>
+          <w:p>
+            <w:pPr>
+              <w:spacing w:line="360" w:lineRule="auto"/>
+              <w:jc w:val="center"/>
+              <w:rPr>
+                <w:rFonts w:eastAsiaTheme="minorEastAsia"/>
+              </w:rPr>
+            </w:pPr>
+            <m:oMathPara>
+              <m:oMath>
+                <m:sSub>
+                  <m:sSubPr>
+                    <m:ctrlPr>
+                      <w:rPr>
+                        <w:rFonts w:ascii="Cambria Math" w:hAnsi="Cambria Math"/>
+                        <w:i/>
+                      </w:rPr>
+                    </m:ctrlPr>
+                  </m:sSubPr>
+                  <m:e>
+                    <m:r>
+                      <w:rPr>
+                        <w:rFonts w:ascii="Cambria Math" w:hAnsi="Cambria Math"/>
+                      </w:rPr>
+                      <m:t>f</m:t>
+                    </m:r>
+                  </m:e>
+                  <m:sub>
+                    <m:r>
+                      <w:rPr>
+                        <w:rFonts w:ascii="Cambria Math" w:hAnsi="Cambria Math"/>
+                      </w:rPr>
+                      <m:t>p</m:t>
+                    </m:r>
+                  </m:sub>
+                </m:sSub>
+                <m:r>
+                  <w:rPr>
+                    <w:rFonts w:ascii="Cambria Math" w:hAnsi="Cambria Math"/>
+                  </w:rPr>
+                  <m:t>=</m:t>
+                </m:r>
+                <m:f>
+                  <m:fPr>
+                    <m:ctrlPr>
+                      <w:rPr>
+                        <w:rFonts w:ascii="Cambria Math" w:hAnsi="Cambria Math"/>
+                      </w:rPr>
+                    </m:ctrlPr>
+                  </m:fPr>
+                  <m:num>
+                    <m:r>
+                      <w:rPr>
+                        <w:rFonts w:ascii="Cambria Math" w:hAnsi="Cambria Math"/>
+                      </w:rPr>
+                      <m:t>1</m:t>
+                    </m:r>
+                    <m:ctrlPr>
+                      <w:rPr>
+                        <w:rFonts w:ascii="Cambria Math" w:hAnsi="Cambria Math"/>
+                        <w:i/>
+                      </w:rPr>
+                    </m:ctrlPr>
+                  </m:num>
+                  <m:den>
+                    <m:r>
+                      <w:rPr>
+                        <w:rFonts w:ascii="Cambria Math" w:hAnsi="Cambria Math"/>
+                      </w:rPr>
+                      <m:t>2</m:t>
+                    </m:r>
+                    <m:r>
+                      <m:rPr>
+                        <m:sty m:val="p"/>
+                      </m:rPr>
+                      <w:rPr>
+                        <w:rFonts w:ascii="Cambria Math" w:hAnsi="Cambria Math"/>
+                      </w:rPr>
+                      <m:t>π</m:t>
+                    </m:r>
+                    <m:sSub>
+                      <m:sSubPr>
+                        <m:ctrlPr>
+                          <w:rPr>
+                            <w:rFonts w:ascii="Cambria Math" w:hAnsi="Cambria Math"/>
+                            <w:i/>
+                          </w:rPr>
+                        </m:ctrlPr>
+                      </m:sSubPr>
+                      <m:e>
+                        <m:r>
+                          <w:rPr>
+                            <w:rFonts w:ascii="Cambria Math" w:hAnsi="Cambria Math"/>
+                          </w:rPr>
+                          <m:t>C</m:t>
+                        </m:r>
+                      </m:e>
+                      <m:sub>
+                        <m:r>
+                          <w:rPr>
+                            <w:rFonts w:ascii="Cambria Math" w:hAnsi="Cambria Math"/>
+                          </w:rPr>
+                          <m:t>o</m:t>
+                        </m:r>
+                      </m:sub>
+                    </m:sSub>
+                    <m:sSub>
+                      <m:sSubPr>
+                        <m:ctrlPr>
+                          <w:rPr>
+                            <w:rFonts w:ascii="Cambria Math" w:hAnsi="Cambria Math"/>
+                            <w:i/>
+                          </w:rPr>
+                        </m:ctrlPr>
+                      </m:sSubPr>
+                      <m:e>
+                        <m:r>
+                          <w:rPr>
+                            <w:rFonts w:ascii="Cambria Math" w:hAnsi="Cambria Math"/>
+                          </w:rPr>
+                          <m:t>R</m:t>
+                        </m:r>
+                      </m:e>
+                      <m:sub>
+                        <m:r>
+                          <w:rPr>
+                            <w:rFonts w:ascii="Cambria Math" w:hAnsi="Cambria Math"/>
+                          </w:rPr>
+                          <m:t>L</m:t>
+                        </m:r>
+                      </m:sub>
+                    </m:sSub>
+                    <m:ctrlPr>
+                      <w:rPr>
+                        <w:rFonts w:ascii="Cambria Math" w:hAnsi="Cambria Math"/>
+                        <w:i/>
+                      </w:rPr>
+                    </m:ctrlPr>
+                  </m:den>
+                </m:f>
+              </m:oMath>
+            </m:oMathPara>
+          </w:p>
+        </w:tc>
+      </w:tr>
+      <w:tr>
+        <w:trPr>
+          <w:trHeight w:val="345"/>
+          <w:jc w:val="center"/>
+        </w:trPr>
+        <w:tc>
+          <w:tcPr>
+            <w:tcW w:w="713" w:type="dxa"/>
+            <w:vAlign w:val="center"/>
+          </w:tcPr>
+          <w:p>
+            <w:pPr>
+              <w:spacing w:line="360" w:lineRule="auto"/>
+              <w:jc w:val="center"/>
+            </w:pPr>
+            <w:r>
+              <w:lastRenderedPageBreak/>
+              <w:t>(48)</w:t>
+            </w:r>
+          </w:p>
+        </w:tc>
+        <w:tc>
+          <w:tcPr>
+            <w:tcW w:w="8422" w:type="dxa"/>
+            <w:vAlign w:val="center"/>
+          </w:tcPr>
+          <w:p>
+            <w:pPr>
+              <w:spacing w:line="360" w:lineRule="auto"/>
+              <w:jc w:val="center"/>
+              <w:rPr>
+                <w:rFonts w:eastAsiaTheme="minorEastAsia"/>
+              </w:rPr>
+            </w:pPr>
+            <m:oMathPara>
+              <m:oMath>
+                <m:sSub>
+                  <m:sSubPr>
+                    <m:ctrlPr>
+                      <w:rPr>
+                        <w:rFonts w:ascii="Cambria Math" w:hAnsi="Cambria Math"/>
+                        <w:i/>
+                      </w:rPr>
+                    </m:ctrlPr>
+                  </m:sSubPr>
+                  <m:e>
+                    <m:r>
+                      <w:rPr>
+                        <w:rFonts w:ascii="Cambria Math" w:hAnsi="Cambria Math"/>
+                      </w:rPr>
+                      <m:t>f</m:t>
+                    </m:r>
+                  </m:e>
+                  <m:sub>
+                    <m:r>
+                      <w:rPr>
+                        <w:rFonts w:ascii="Cambria Math" w:hAnsi="Cambria Math"/>
+                      </w:rPr>
+                      <m:t>z</m:t>
+                    </m:r>
+                  </m:sub>
+                </m:sSub>
+                <m:r>
+                  <w:rPr>
+                    <w:rFonts w:ascii="Cambria Math" w:hAnsi="Cambria Math"/>
+                  </w:rPr>
+                  <m:t>=</m:t>
+                </m:r>
+                <m:f>
+                  <m:fPr>
+                    <m:ctrlPr>
+                      <w:rPr>
+                        <w:rFonts w:ascii="Cambria Math" w:hAnsi="Cambria Math"/>
+                      </w:rPr>
+                    </m:ctrlPr>
+                  </m:fPr>
+                  <m:num>
+                    <m:r>
+                      <w:rPr>
+                        <w:rFonts w:ascii="Cambria Math" w:hAnsi="Cambria Math"/>
+                      </w:rPr>
+                      <m:t>1</m:t>
+                    </m:r>
+                    <m:ctrlPr>
+                      <w:rPr>
+                        <w:rFonts w:ascii="Cambria Math" w:hAnsi="Cambria Math"/>
+                        <w:i/>
+                      </w:rPr>
+                    </m:ctrlPr>
+                  </m:num>
+                  <m:den>
+                    <m:r>
+                      <w:rPr>
+                        <w:rFonts w:ascii="Cambria Math" w:hAnsi="Cambria Math"/>
+                      </w:rPr>
+                      <m:t>2</m:t>
+                    </m:r>
+                    <m:r>
+                      <m:rPr>
+                        <m:sty m:val="p"/>
+                      </m:rPr>
+                      <w:rPr>
+                        <w:rFonts w:ascii="Cambria Math" w:hAnsi="Cambria Math"/>
+                      </w:rPr>
+                      <m:t>π</m:t>
+                    </m:r>
+                    <m:sSub>
+                      <m:sSubPr>
+                        <m:ctrlPr>
+                          <w:rPr>
+                            <w:rFonts w:ascii="Cambria Math" w:hAnsi="Cambria Math"/>
+                            <w:i/>
+                          </w:rPr>
+                        </m:ctrlPr>
+                      </m:sSubPr>
+                      <m:e>
+                        <m:r>
+                          <w:rPr>
+                            <w:rFonts w:ascii="Cambria Math" w:hAnsi="Cambria Math"/>
+                          </w:rPr>
+                          <m:t>C</m:t>
+                        </m:r>
+                      </m:e>
+                      <m:sub>
+                        <m:r>
+                          <w:rPr>
+                            <w:rFonts w:ascii="Cambria Math" w:hAnsi="Cambria Math"/>
+                          </w:rPr>
+                          <m:t>o</m:t>
+                        </m:r>
+                      </m:sub>
+                    </m:sSub>
+                    <m:sSub>
+                      <m:sSubPr>
+                        <m:ctrlPr>
+                          <w:rPr>
+                            <w:rFonts w:ascii="Cambria Math" w:hAnsi="Cambria Math"/>
+                            <w:i/>
+                          </w:rPr>
+                        </m:ctrlPr>
+                      </m:sSubPr>
+                      <m:e>
+                        <m:r>
+                          <w:rPr>
+                            <w:rFonts w:ascii="Cambria Math" w:hAnsi="Cambria Math"/>
+                          </w:rPr>
+                          <m:t>R</m:t>
+                        </m:r>
+                      </m:e>
+                      <m:sub>
+                        <m:r>
+                          <w:rPr>
+                            <w:rFonts w:ascii="Cambria Math" w:hAnsi="Cambria Math"/>
+                          </w:rPr>
+                          <m:t>c</m:t>
+                        </m:r>
+                      </m:sub>
+                    </m:sSub>
+                    <m:ctrlPr>
+                      <w:rPr>
+                        <w:rFonts w:ascii="Cambria Math" w:hAnsi="Cambria Math"/>
+                        <w:i/>
+                      </w:rPr>
+                    </m:ctrlPr>
+                  </m:den>
+                </m:f>
+              </m:oMath>
+            </m:oMathPara>
+          </w:p>
+        </w:tc>
+      </w:tr>
+      <w:tr>
+        <w:trPr>
+          <w:trHeight w:val="345"/>
+          <w:jc w:val="center"/>
+        </w:trPr>
+        <w:tc>
+          <w:tcPr>
+            <w:tcW w:w="713" w:type="dxa"/>
+            <w:vAlign w:val="center"/>
+          </w:tcPr>
+          <w:p>
+            <w:pPr>
+              <w:spacing w:line="360" w:lineRule="auto"/>
+              <w:jc w:val="center"/>
+            </w:pPr>
+            <w:r>
+              <w:t>(49)</w:t>
+            </w:r>
+          </w:p>
+        </w:tc>
+        <w:tc>
+          <w:tcPr>
+            <w:tcW w:w="8422" w:type="dxa"/>
+            <w:vAlign w:val="center"/>
+          </w:tcPr>
+          <w:p>
+            <w:pPr>
+              <w:spacing w:line="360" w:lineRule="auto"/>
+              <w:jc w:val="center"/>
+              <w:rPr>
+                <w:rFonts w:eastAsiaTheme="minorEastAsia"/>
+              </w:rPr>
+            </w:pPr>
+            <m:oMathPara>
+              <m:oMath>
+                <m:sSub>
+                  <m:sSubPr>
+                    <m:ctrlPr>
+                      <w:rPr>
+                        <w:rFonts w:ascii="Cambria Math" w:hAnsi="Cambria Math"/>
+                        <w:i/>
+                      </w:rPr>
+                    </m:ctrlPr>
+                  </m:sSubPr>
+                  <m:e>
+                    <m:r>
+                      <w:rPr>
+                        <w:rFonts w:ascii="Cambria Math" w:hAnsi="Cambria Math"/>
+                      </w:rPr>
+                      <m:t>T</m:t>
+                    </m:r>
+                  </m:e>
+                  <m:sub>
+                    <m:r>
+                      <w:rPr>
+                        <w:rFonts w:ascii="Cambria Math" w:hAnsi="Cambria Math"/>
+                      </w:rPr>
+                      <m:t>c</m:t>
+                    </m:r>
+                  </m:sub>
+                </m:sSub>
+                <m:d>
+                  <m:dPr>
+                    <m:ctrlPr>
+                      <w:rPr>
+                        <w:rFonts w:ascii="Cambria Math" w:hAnsi="Cambria Math"/>
+                        <w:i/>
+                      </w:rPr>
+                    </m:ctrlPr>
+                  </m:dPr>
+                  <m:e>
+                    <m:r>
+                      <w:rPr>
+                        <w:rFonts w:ascii="Cambria Math" w:hAnsi="Cambria Math"/>
+                      </w:rPr>
+                      <m:t>0</m:t>
+                    </m:r>
+                  </m:e>
+                </m:d>
+                <m:r>
+                  <w:rPr>
+                    <w:rFonts w:ascii="Cambria Math" w:eastAsiaTheme="minorEastAsia" w:hAnsi="Cambria Math"/>
+                  </w:rPr>
+                  <m:t>=log</m:t>
+                </m:r>
+                <m:d>
+                  <m:dPr>
+                    <m:begChr m:val="["/>
+                    <m:endChr m:val="]"/>
+                    <m:ctrlPr>
+                      <w:rPr>
+                        <w:rFonts w:ascii="Cambria Math" w:eastAsiaTheme="minorEastAsia" w:hAnsi="Cambria Math"/>
+                        <w:i/>
+                      </w:rPr>
+                    </m:ctrlPr>
+                  </m:dPr>
+                  <m:e>
+                    <m:f>
+                      <m:fPr>
+                        <m:ctrlPr>
+                          <w:rPr>
+                            <w:rFonts w:ascii="Cambria Math" w:eastAsiaTheme="minorEastAsia" w:hAnsi="Cambria Math"/>
+                          </w:rPr>
+                        </m:ctrlPr>
+                      </m:fPr>
+                      <m:num>
+                        <m:sSub>
+                          <m:sSubPr>
+                            <m:ctrlPr>
+                              <w:rPr>
+                                <w:rFonts w:ascii="Cambria Math" w:eastAsiaTheme="minorEastAsia" w:hAnsi="Cambria Math"/>
+                                <w:i/>
+                              </w:rPr>
+                            </m:ctrlPr>
+                          </m:sSubPr>
+                          <m:e>
+                            <m:r>
+                              <w:rPr>
+                                <w:rFonts w:ascii="Cambria Math" w:eastAsiaTheme="minorEastAsia" w:hAnsi="Cambria Math"/>
+                              </w:rPr>
+                              <m:t>f</m:t>
+                            </m:r>
+                          </m:e>
+                          <m:sub>
+                            <m:r>
+                              <w:rPr>
+                                <w:rFonts w:ascii="Cambria Math" w:eastAsiaTheme="minorEastAsia" w:hAnsi="Cambria Math"/>
+                              </w:rPr>
+                              <m:t>cross</m:t>
+                            </m:r>
+                          </m:sub>
+                        </m:sSub>
+                        <m:ctrlPr>
+                          <w:rPr>
+                            <w:rFonts w:ascii="Cambria Math" w:eastAsiaTheme="minorEastAsia" w:hAnsi="Cambria Math"/>
+                            <w:i/>
+                          </w:rPr>
+                        </m:ctrlPr>
+                      </m:num>
+                      <m:den>
+                        <m:sSub>
+                          <m:sSubPr>
+                            <m:ctrlPr>
+                              <w:rPr>
+                                <w:rFonts w:ascii="Cambria Math" w:eastAsiaTheme="minorEastAsia" w:hAnsi="Cambria Math"/>
+                                <w:i/>
+                              </w:rPr>
+                            </m:ctrlPr>
+                          </m:sSubPr>
+                          <m:e>
+                            <m:r>
+                              <w:rPr>
+                                <w:rFonts w:ascii="Cambria Math" w:eastAsiaTheme="minorEastAsia" w:hAnsi="Cambria Math"/>
+                              </w:rPr>
+                              <m:t>f</m:t>
+                            </m:r>
+                          </m:e>
+                          <m:sub>
+                            <m:r>
+                              <w:rPr>
+                                <w:rFonts w:ascii="Cambria Math" w:eastAsiaTheme="minorEastAsia" w:hAnsi="Cambria Math"/>
+                              </w:rPr>
+                              <m:t>p</m:t>
+                            </m:r>
+                          </m:sub>
+                        </m:sSub>
+                        <m:ctrlPr>
+                          <w:rPr>
+                            <w:rFonts w:ascii="Cambria Math" w:eastAsiaTheme="minorEastAsia" w:hAnsi="Cambria Math"/>
+                            <w:i/>
+                          </w:rPr>
+                        </m:ctrlPr>
+                      </m:den>
+                    </m:f>
+                  </m:e>
+                </m:d>
+                <m:r>
+                  <m:rPr>
+                    <m:sty m:val="p"/>
+                  </m:rPr>
+                  <w:rPr>
+                    <w:rFonts w:ascii="Cambria Math" w:eastAsiaTheme="minorEastAsia" w:hAnsi="Cambria Math"/>
+                  </w:rPr>
+                  <m:t>×</m:t>
+                </m:r>
+                <m:r>
+                  <m:rPr>
+                    <m:sty m:val="p"/>
+                  </m:rPr>
+                  <w:rPr>
+                    <w:rFonts w:ascii="Cambria Math" w:eastAsiaTheme="minorEastAsia" w:hAnsi="Cambria Math"/>
+                  </w:rPr>
+                  <m:t>20</m:t>
+                </m:r>
+                <m:r>
+                  <m:rPr>
+                    <m:sty m:val="p"/>
+                  </m:rPr>
+                  <w:rPr>
+                    <w:rFonts w:ascii="Cambria Math" w:eastAsiaTheme="minorEastAsia" w:hAnsi="Cambria Math"/>
+                  </w:rPr>
+                  <m:t xml:space="preserve"> </m:t>
+                </m:r>
+                <m:r>
+                  <m:rPr>
+                    <m:sty m:val="p"/>
+                  </m:rPr>
+                  <w:rPr>
+                    <w:rFonts w:ascii="Cambria Math" w:eastAsiaTheme="minorEastAsia" w:hAnsi="Cambria Math"/>
+                  </w:rPr>
+                  <m:t>–</m:t>
+                </m:r>
+                <m:sSub>
+                  <m:sSubPr>
+                    <m:ctrlPr>
+                      <w:rPr>
+                        <w:rFonts w:ascii="Cambria Math" w:eastAsiaTheme="minorEastAsia" w:hAnsi="Cambria Math"/>
+                      </w:rPr>
+                    </m:ctrlPr>
+                  </m:sSubPr>
+                  <m:e>
+                    <m:r>
+                      <m:rPr>
+                        <m:sty m:val="p"/>
+                      </m:rPr>
+                      <w:rPr>
+                        <w:rFonts w:ascii="Cambria Math" w:eastAsiaTheme="minorEastAsia" w:hAnsi="Cambria Math"/>
+                      </w:rPr>
+                      <m:t>T</m:t>
+                    </m:r>
+                  </m:e>
+                  <m:sub>
+                    <m:r>
+                      <m:rPr>
+                        <m:sty m:val="p"/>
+                      </m:rPr>
+                      <w:rPr>
+                        <w:rFonts w:ascii="Cambria Math" w:eastAsiaTheme="minorEastAsia" w:hAnsi="Cambria Math"/>
+                      </w:rPr>
+                      <m:t>p</m:t>
+                    </m:r>
+                  </m:sub>
+                </m:sSub>
+                <m:d>
+                  <m:dPr>
+                    <m:ctrlPr>
+                      <w:rPr>
+                        <w:rFonts w:ascii="Cambria Math" w:eastAsiaTheme="minorEastAsia" w:hAnsi="Cambria Math"/>
+                      </w:rPr>
+                    </m:ctrlPr>
+                  </m:dPr>
+                  <m:e>
+                    <m:r>
+                      <m:rPr>
+                        <m:sty m:val="p"/>
+                      </m:rPr>
+                      <w:rPr>
+                        <w:rFonts w:ascii="Cambria Math" w:eastAsiaTheme="minorEastAsia" w:hAnsi="Cambria Math"/>
+                      </w:rPr>
+                      <m:t>0</m:t>
+                    </m:r>
+                  </m:e>
+                </m:d>
+              </m:oMath>
+            </m:oMathPara>
+          </w:p>
+          <w:p>
+            <w:pPr>
+              <w:spacing w:line="360" w:lineRule="auto"/>
+              <w:jc w:val="center"/>
+              <w:rPr>
+                <w:rFonts w:eastAsiaTheme="minorEastAsia"/>
+              </w:rPr>
+            </w:pPr>
+            <m:oMathPara>
+              <m:oMath>
+                <m:sSub>
+                  <m:sSubPr>
+                    <m:ctrlPr>
+                      <w:rPr>
+                        <w:rFonts w:ascii="Cambria Math" w:eastAsiaTheme="minorEastAsia" w:hAnsi="Cambria Math"/>
+                        <w:i/>
+                      </w:rPr>
+                    </m:ctrlPr>
+                  </m:sSubPr>
+                  <m:e>
+                    <m:r>
+                      <w:rPr>
+                        <w:rFonts w:ascii="Cambria Math" w:eastAsiaTheme="minorEastAsia" w:hAnsi="Cambria Math"/>
+                      </w:rPr>
+                      <m:t>T</m:t>
+                    </m:r>
+                  </m:e>
+                  <m:sub>
+                    <m:r>
+                      <w:rPr>
+                        <w:rFonts w:ascii="Cambria Math" w:eastAsiaTheme="minorEastAsia" w:hAnsi="Cambria Math"/>
+                      </w:rPr>
+                      <m:t>p</m:t>
+                    </m:r>
+                  </m:sub>
+                </m:sSub>
+                <m:d>
+                  <m:dPr>
+                    <m:ctrlPr>
+                      <w:rPr>
+                        <w:rFonts w:ascii="Cambria Math" w:eastAsiaTheme="minorEastAsia" w:hAnsi="Cambria Math"/>
+                        <w:i/>
+                      </w:rPr>
+                    </m:ctrlPr>
+                  </m:dPr>
+                  <m:e>
+                    <m:r>
+                      <w:rPr>
+                        <w:rFonts w:ascii="Cambria Math" w:eastAsiaTheme="minorEastAsia" w:hAnsi="Cambria Math"/>
+                      </w:rPr>
+                      <m:t>0</m:t>
+                    </m:r>
+                  </m:e>
+                </m:d>
+                <m:r>
+                  <w:rPr>
+                    <w:rFonts w:ascii="Cambria Math" w:eastAsiaTheme="minorEastAsia" w:hAnsi="Cambria Math"/>
+                  </w:rPr>
+                  <m:t>=</m:t>
+                </m:r>
+                <m:f>
+                  <m:fPr>
+                    <m:ctrlPr>
+                      <w:rPr>
+                        <w:rFonts w:ascii="Cambria Math" w:eastAsiaTheme="minorEastAsia" w:hAnsi="Cambria Math"/>
+                      </w:rPr>
+                    </m:ctrlPr>
+                  </m:fPr>
+                  <m:num>
+                    <m:sSub>
+                      <m:sSubPr>
+                        <m:ctrlPr>
+                          <w:rPr>
+                            <w:rFonts w:ascii="Cambria Math" w:eastAsiaTheme="minorEastAsia" w:hAnsi="Cambria Math"/>
+                            <w:i/>
+                          </w:rPr>
+                        </m:ctrlPr>
+                      </m:sSubPr>
+                      <m:e>
+                        <m:r>
+                          <w:rPr>
+                            <w:rFonts w:ascii="Cambria Math" w:eastAsiaTheme="minorEastAsia" w:hAnsi="Cambria Math"/>
+                          </w:rPr>
+                          <m:t>R</m:t>
+                        </m:r>
+                      </m:e>
+                      <m:sub>
+                        <m:r>
+                          <w:rPr>
+                            <w:rFonts w:ascii="Cambria Math" w:eastAsiaTheme="minorEastAsia" w:hAnsi="Cambria Math"/>
+                          </w:rPr>
+                          <m:t>L</m:t>
+                        </m:r>
+                      </m:sub>
+                    </m:sSub>
+                    <m:ctrlPr>
+                      <w:rPr>
+                        <w:rFonts w:ascii="Cambria Math" w:eastAsiaTheme="minorEastAsia" w:hAnsi="Cambria Math"/>
+                        <w:i/>
+                      </w:rPr>
+                    </m:ctrlPr>
+                  </m:num>
+                  <m:den>
+                    <m:sSub>
+                      <m:sSubPr>
+                        <m:ctrlPr>
+                          <w:rPr>
+                            <w:rFonts w:ascii="Cambria Math" w:eastAsiaTheme="minorEastAsia" w:hAnsi="Cambria Math"/>
+                            <w:i/>
+                          </w:rPr>
+                        </m:ctrlPr>
+                      </m:sSubPr>
+                      <m:e>
+                        <m:r>
+                          <w:rPr>
+                            <w:rFonts w:ascii="Cambria Math" w:eastAsiaTheme="minorEastAsia" w:hAnsi="Cambria Math"/>
+                          </w:rPr>
+                          <m:t>R</m:t>
+                        </m:r>
+                      </m:e>
+                      <m:sub>
+                        <m:r>
+                          <w:rPr>
+                            <w:rFonts w:ascii="Cambria Math" w:eastAsiaTheme="minorEastAsia" w:hAnsi="Cambria Math"/>
+                          </w:rPr>
+                          <m:t>s</m:t>
+                        </m:r>
+                      </m:sub>
+                    </m:sSub>
+                    <m:ctrlPr>
+                      <w:rPr>
+                        <w:rFonts w:ascii="Cambria Math" w:eastAsiaTheme="minorEastAsia" w:hAnsi="Cambria Math"/>
+                        <w:i/>
+                      </w:rPr>
+                    </m:ctrlPr>
+                  </m:den>
+                </m:f>
+              </m:oMath>
+            </m:oMathPara>
+          </w:p>
+          <w:p>
+            <w:pPr>
+              <w:spacing w:line="360" w:lineRule="auto"/>
+              <w:jc w:val="center"/>
+              <w:rPr>
+                <w:rFonts w:eastAsiaTheme="minorEastAsia"/>
+              </w:rPr>
+            </w:pPr>
+            <m:oMathPara>
+              <m:oMath>
+                <m:sSub>
+                  <m:sSubPr>
+                    <m:ctrlPr>
+                      <w:rPr>
+                        <w:rFonts w:ascii="Cambria Math" w:eastAsiaTheme="minorEastAsia" w:hAnsi="Cambria Math"/>
+                        <w:i/>
+                      </w:rPr>
+                    </m:ctrlPr>
+                  </m:sSubPr>
+                  <m:e>
+                    <m:r>
+                      <w:rPr>
+                        <w:rFonts w:ascii="Cambria Math" w:eastAsiaTheme="minorEastAsia" w:hAnsi="Cambria Math"/>
+                      </w:rPr>
+                      <m:t>T</m:t>
+                    </m:r>
+                  </m:e>
+                  <m:sub>
+                    <m:r>
+                      <w:rPr>
+                        <w:rFonts w:ascii="Cambria Math" w:eastAsiaTheme="minorEastAsia" w:hAnsi="Cambria Math"/>
+                      </w:rPr>
+                      <m:t>OL</m:t>
+                    </m:r>
+                  </m:sub>
+                </m:sSub>
+                <m:d>
+                  <m:dPr>
+                    <m:ctrlPr>
+                      <w:rPr>
+                        <w:rFonts w:ascii="Cambria Math" w:eastAsiaTheme="minorEastAsia" w:hAnsi="Cambria Math"/>
+                        <w:i/>
+                      </w:rPr>
+                    </m:ctrlPr>
+                  </m:dPr>
+                  <m:e>
+                    <m:r>
+                      <w:rPr>
+                        <w:rFonts w:ascii="Cambria Math" w:eastAsiaTheme="minorEastAsia" w:hAnsi="Cambria Math"/>
+                      </w:rPr>
+                      <m:t>0</m:t>
+                    </m:r>
+                  </m:e>
+                </m:d>
+                <m:r>
+                  <w:rPr>
+                    <w:rFonts w:ascii="Cambria Math" w:eastAsiaTheme="minorEastAsia" w:hAnsi="Cambria Math"/>
+                  </w:rPr>
+                  <m:t>=</m:t>
+                </m:r>
+                <m:sSub>
+                  <m:sSubPr>
+                    <m:ctrlPr>
+                      <w:rPr>
+                        <w:rFonts w:ascii="Cambria Math" w:eastAsiaTheme="minorEastAsia" w:hAnsi="Cambria Math"/>
+                        <w:i/>
+                      </w:rPr>
+                    </m:ctrlPr>
+                  </m:sSubPr>
+                  <m:e>
+                    <m:r>
+                      <w:rPr>
+                        <w:rFonts w:ascii="Cambria Math" w:eastAsiaTheme="minorEastAsia" w:hAnsi="Cambria Math"/>
+                      </w:rPr>
+                      <m:t>T</m:t>
+                    </m:r>
+                  </m:e>
+                  <m:sub>
+                    <m:r>
+                      <w:rPr>
+                        <w:rFonts w:ascii="Cambria Math" w:eastAsiaTheme="minorEastAsia" w:hAnsi="Cambria Math"/>
+                      </w:rPr>
+                      <m:t>p</m:t>
+                    </m:r>
+                  </m:sub>
+                </m:sSub>
+                <m:d>
+                  <m:dPr>
+                    <m:ctrlPr>
+                      <w:rPr>
+                        <w:rFonts w:ascii="Cambria Math" w:eastAsiaTheme="minorEastAsia" w:hAnsi="Cambria Math"/>
+                        <w:i/>
+                      </w:rPr>
+                    </m:ctrlPr>
+                  </m:dPr>
+                  <m:e>
+                    <m:r>
+                      <w:rPr>
+                        <w:rFonts w:ascii="Cambria Math" w:eastAsiaTheme="minorEastAsia" w:hAnsi="Cambria Math"/>
+                      </w:rPr>
+                      <m:t>0</m:t>
+                    </m:r>
+                  </m:e>
+                </m:d>
+                <m:r>
+                  <m:rPr>
+                    <m:sty m:val="p"/>
+                  </m:rPr>
+                  <w:rPr>
+                    <w:rFonts w:ascii="Cambria Math" w:eastAsiaTheme="minorEastAsia" w:hAnsi="Cambria Math"/>
+                  </w:rPr>
+                  <m:t>⋅</m:t>
+                </m:r>
+                <m:sSub>
+                  <m:sSubPr>
+                    <m:ctrlPr>
+                      <w:rPr>
+                        <w:rFonts w:ascii="Cambria Math" w:eastAsiaTheme="minorEastAsia" w:hAnsi="Cambria Math"/>
+                        <w:i/>
+                      </w:rPr>
+                    </m:ctrlPr>
+                  </m:sSubPr>
+                  <m:e>
+                    <m:r>
+                      <w:rPr>
+                        <w:rFonts w:ascii="Cambria Math" w:eastAsiaTheme="minorEastAsia" w:hAnsi="Cambria Math"/>
+                      </w:rPr>
+                      <m:t>T</m:t>
+                    </m:r>
+                    <m:ctrlPr>
+                      <w:rPr>
+                        <w:rFonts w:ascii="Cambria Math" w:eastAsiaTheme="minorEastAsia" w:hAnsi="Cambria Math"/>
+                      </w:rPr>
+                    </m:ctrlPr>
+                  </m:e>
+                  <m:sub>
+                    <m:r>
+                      <w:rPr>
+                        <w:rFonts w:ascii="Cambria Math" w:eastAsiaTheme="minorEastAsia" w:hAnsi="Cambria Math"/>
+                      </w:rPr>
+                      <m:t>c</m:t>
+                    </m:r>
+                  </m:sub>
+                </m:sSub>
+                <m:d>
+                  <m:dPr>
+                    <m:ctrlPr>
+                      <w:rPr>
+                        <w:rFonts w:ascii="Cambria Math" w:eastAsiaTheme="minorEastAsia" w:hAnsi="Cambria Math"/>
+                        <w:i/>
+                      </w:rPr>
+                    </m:ctrlPr>
+                  </m:dPr>
+                  <m:e>
+                    <m:r>
+                      <w:rPr>
+                        <w:rFonts w:ascii="Cambria Math" w:eastAsiaTheme="minorEastAsia" w:hAnsi="Cambria Math"/>
+                      </w:rPr>
+                      <m:t>0</m:t>
+                    </m:r>
+                  </m:e>
+                </m:d>
+                <m:r>
+                  <m:rPr>
+                    <m:sty m:val="p"/>
+                  </m:rPr>
+                  <w:rPr>
+                    <w:rFonts w:ascii="Cambria Math" w:eastAsiaTheme="minorEastAsia" w:hAnsi="Cambria Math"/>
+                  </w:rPr>
+                  <m:t>⋅</m:t>
+                </m:r>
+                <m:sSub>
+                  <m:sSubPr>
+                    <m:ctrlPr>
+                      <w:rPr>
+                        <w:rFonts w:ascii="Cambria Math" w:eastAsiaTheme="minorEastAsia" w:hAnsi="Cambria Math"/>
+                        <w:i/>
+                      </w:rPr>
+                    </m:ctrlPr>
+                  </m:sSubPr>
+                  <m:e>
+                    <m:r>
+                      <w:rPr>
+                        <w:rFonts w:ascii="Cambria Math" w:eastAsiaTheme="minorEastAsia" w:hAnsi="Cambria Math"/>
+                      </w:rPr>
+                      <m:t>T</m:t>
+                    </m:r>
+                    <m:ctrlPr>
+                      <w:rPr>
+                        <w:rFonts w:ascii="Cambria Math" w:eastAsiaTheme="minorEastAsia" w:hAnsi="Cambria Math"/>
+                      </w:rPr>
+                    </m:ctrlPr>
+                  </m:e>
+                  <m:sub>
+                    <m:r>
+                      <w:rPr>
+                        <w:rFonts w:ascii="Cambria Math" w:eastAsiaTheme="minorEastAsia" w:hAnsi="Cambria Math"/>
+                      </w:rPr>
+                      <m:t>m</m:t>
+                    </m:r>
+                  </m:sub>
+                </m:sSub>
+                <m:d>
+                  <m:dPr>
+                    <m:ctrlPr>
+                      <w:rPr>
+                        <w:rFonts w:ascii="Cambria Math" w:eastAsiaTheme="minorEastAsia" w:hAnsi="Cambria Math"/>
+                        <w:i/>
+                      </w:rPr>
+                    </m:ctrlPr>
+                  </m:dPr>
+                  <m:e>
+                    <m:r>
+                      <w:rPr>
+                        <w:rFonts w:ascii="Cambria Math" w:eastAsiaTheme="minorEastAsia" w:hAnsi="Cambria Math"/>
+                      </w:rPr>
+                      <m:t>0</m:t>
+                    </m:r>
+                  </m:e>
+                </m:d>
+              </m:oMath>
+            </m:oMathPara>
+          </w:p>
+        </w:tc>
+      </w:tr>
+      <w:tr>
+        <w:trPr>
+          <w:trHeight w:val="345"/>
+          <w:jc w:val="center"/>
+        </w:trPr>
+        <w:tc>
+          <w:tcPr>
+            <w:tcW w:w="713" w:type="dxa"/>
+            <w:vAlign w:val="center"/>
+          </w:tcPr>
+          <w:p>
+            <w:pPr>
+              <w:spacing w:line="360" w:lineRule="auto"/>
+              <w:jc w:val="center"/>
+            </w:pPr>
+            <w:r>
+              <w:t>(50)</w:t>
+            </w:r>
+          </w:p>
+        </w:tc>
+        <w:tc>
+          <w:tcPr>
+            <w:tcW w:w="8422" w:type="dxa"/>
+            <w:vAlign w:val="center"/>
+          </w:tcPr>
+          <w:p>
+            <w:pPr>
+              <w:spacing w:line="360" w:lineRule="auto"/>
+              <w:jc w:val="center"/>
+              <w:rPr>
+                <w:rFonts w:eastAsiaTheme="minorEastAsia"/>
+              </w:rPr>
+            </w:pPr>
+            <m:oMathPara>
+              <m:oMath>
+                <m:sSub>
+                  <m:sSubPr>
+                    <m:ctrlPr>
+                      <w:rPr>
+                        <w:rFonts w:ascii="Cambria Math" w:hAnsi="Cambria Math"/>
+                        <w:i/>
+                      </w:rPr>
+                    </m:ctrlPr>
+                  </m:sSubPr>
+                  <m:e>
+                    <m:r>
+                      <w:rPr>
+                        <w:rFonts w:ascii="Cambria Math" w:hAnsi="Cambria Math"/>
+                      </w:rPr>
+                      <m:t>T</m:t>
+                    </m:r>
+                  </m:e>
+                  <m:sub>
+                    <m:r>
+                      <w:rPr>
+                        <w:rFonts w:ascii="Cambria Math" w:hAnsi="Cambria Math"/>
+                      </w:rPr>
+                      <m:t>c</m:t>
+                    </m:r>
+                  </m:sub>
+                </m:sSub>
+                <m:d>
+                  <m:dPr>
+                    <m:ctrlPr>
+                      <w:rPr>
+                        <w:rFonts w:ascii="Cambria Math" w:hAnsi="Cambria Math"/>
+                        <w:i/>
+                      </w:rPr>
+                    </m:ctrlPr>
+                  </m:dPr>
+                  <m:e>
+                    <m:r>
+                      <w:rPr>
+                        <w:rFonts w:ascii="Cambria Math" w:hAnsi="Cambria Math"/>
+                      </w:rPr>
+                      <m:t>0</m:t>
+                    </m:r>
+                  </m:e>
+                </m:d>
+                <m:r>
+                  <w:rPr>
+                    <w:rFonts w:ascii="Cambria Math" w:eastAsiaTheme="minorEastAsia" w:hAnsi="Cambria Math"/>
+                  </w:rPr>
+                  <m:t>=log</m:t>
+                </m:r>
+                <m:d>
+                  <m:dPr>
+                    <m:begChr m:val="["/>
+                    <m:endChr m:val="]"/>
+                    <m:ctrlPr>
+                      <w:rPr>
+                        <w:rFonts w:ascii="Cambria Math" w:eastAsiaTheme="minorEastAsia" w:hAnsi="Cambria Math"/>
+                        <w:i/>
+                      </w:rPr>
+                    </m:ctrlPr>
+                  </m:dPr>
+                  <m:e>
+                    <m:f>
+                      <m:fPr>
+                        <m:ctrlPr>
+                          <w:rPr>
+                            <w:rFonts w:ascii="Cambria Math" w:eastAsiaTheme="minorEastAsia" w:hAnsi="Cambria Math"/>
+                          </w:rPr>
+                        </m:ctrlPr>
+                      </m:fPr>
+                      <m:num>
+                        <m:sSub>
+                          <m:sSubPr>
+                            <m:ctrlPr>
+                              <w:rPr>
+                                <w:rFonts w:ascii="Cambria Math" w:eastAsiaTheme="minorEastAsia" w:hAnsi="Cambria Math"/>
+                                <w:i/>
+                              </w:rPr>
+                            </m:ctrlPr>
+                          </m:sSubPr>
+                          <m:e>
+                            <m:r>
+                              <w:rPr>
+                                <w:rFonts w:ascii="Cambria Math" w:eastAsiaTheme="minorEastAsia" w:hAnsi="Cambria Math"/>
+                              </w:rPr>
+                              <m:t>f</m:t>
+                            </m:r>
+                          </m:e>
+                          <m:sub>
+                            <m:r>
+                              <w:rPr>
+                                <w:rFonts w:ascii="Cambria Math" w:eastAsiaTheme="minorEastAsia" w:hAnsi="Cambria Math"/>
+                              </w:rPr>
+                              <m:t>cross</m:t>
+                            </m:r>
+                          </m:sub>
+                        </m:sSub>
+                        <m:ctrlPr>
+                          <w:rPr>
+                            <w:rFonts w:ascii="Cambria Math" w:eastAsiaTheme="minorEastAsia" w:hAnsi="Cambria Math"/>
+                            <w:i/>
+                          </w:rPr>
+                        </m:ctrlPr>
+                      </m:num>
+                      <m:den>
+                        <m:sSub>
+                          <m:sSubPr>
+                            <m:ctrlPr>
+                              <w:rPr>
+                                <w:rFonts w:ascii="Cambria Math" w:eastAsiaTheme="minorEastAsia" w:hAnsi="Cambria Math"/>
+                                <w:i/>
+                              </w:rPr>
+                            </m:ctrlPr>
+                          </m:sSubPr>
+                          <m:e>
+                            <m:r>
+                              <w:rPr>
+                                <w:rFonts w:ascii="Cambria Math" w:eastAsiaTheme="minorEastAsia" w:hAnsi="Cambria Math"/>
+                              </w:rPr>
+                              <m:t>f</m:t>
+                            </m:r>
+                          </m:e>
+                          <m:sub>
+                            <m:r>
+                              <w:rPr>
+                                <w:rFonts w:ascii="Cambria Math" w:eastAsiaTheme="minorEastAsia" w:hAnsi="Cambria Math"/>
+                              </w:rPr>
+                              <m:t>p</m:t>
+                            </m:r>
+                          </m:sub>
+                        </m:sSub>
+                        <m:ctrlPr>
+                          <w:rPr>
+                            <w:rFonts w:ascii="Cambria Math" w:eastAsiaTheme="minorEastAsia" w:hAnsi="Cambria Math"/>
+                            <w:i/>
+                          </w:rPr>
+                        </m:ctrlPr>
+                      </m:den>
+                    </m:f>
+                  </m:e>
+                </m:d>
+                <m:r>
+                  <m:rPr>
+                    <m:sty m:val="p"/>
+                  </m:rPr>
+                  <w:rPr>
+                    <w:rFonts w:ascii="Cambria Math" w:eastAsiaTheme="minorEastAsia" w:hAnsi="Cambria Math"/>
+                  </w:rPr>
+                  <m:t>×20</m:t>
+                </m:r>
+                <m:r>
+                  <m:rPr>
+                    <m:sty m:val="p"/>
+                  </m:rPr>
+                  <w:rPr>
+                    <w:rFonts w:ascii="Cambria Math" w:eastAsiaTheme="minorEastAsia" w:hAnsi="Cambria Math"/>
+                  </w:rPr>
+                  <m:t xml:space="preserve"> </m:t>
+                </m:r>
+                <m:r>
+                  <m:rPr>
+                    <m:sty m:val="p"/>
+                  </m:rPr>
+                  <w:rPr>
+                    <w:rFonts w:ascii="Cambria Math" w:eastAsiaTheme="minorEastAsia" w:hAnsi="Cambria Math"/>
+                  </w:rPr>
+                  <m:t>–</m:t>
+                </m:r>
+                <m:sSub>
+                  <m:sSubPr>
+                    <m:ctrlPr>
+                      <w:rPr>
+                        <w:rFonts w:ascii="Cambria Math" w:eastAsiaTheme="minorEastAsia" w:hAnsi="Cambria Math"/>
+                      </w:rPr>
+                    </m:ctrlPr>
+                  </m:sSubPr>
+                  <m:e>
+                    <m:r>
+                      <m:rPr>
+                        <m:sty m:val="p"/>
+                      </m:rPr>
+                      <w:rPr>
+                        <w:rFonts w:ascii="Cambria Math" w:eastAsiaTheme="minorEastAsia" w:hAnsi="Cambria Math"/>
+                      </w:rPr>
+                      <m:t>T</m:t>
+                    </m:r>
+                  </m:e>
+                  <m:sub>
+                    <m:r>
+                      <m:rPr>
+                        <m:sty m:val="p"/>
+                      </m:rPr>
+                      <w:rPr>
+                        <w:rFonts w:ascii="Cambria Math" w:eastAsiaTheme="minorEastAsia" w:hAnsi="Cambria Math"/>
+                      </w:rPr>
+                      <m:t>p</m:t>
+                    </m:r>
+                  </m:sub>
+                </m:sSub>
+                <m:d>
+                  <m:dPr>
+                    <m:ctrlPr>
+                      <w:rPr>
+                        <w:rFonts w:ascii="Cambria Math" w:eastAsiaTheme="minorEastAsia" w:hAnsi="Cambria Math"/>
+                      </w:rPr>
+                    </m:ctrlPr>
+                  </m:dPr>
+                  <m:e>
+                    <m:r>
+                      <m:rPr>
+                        <m:sty m:val="p"/>
+                      </m:rPr>
+                      <w:rPr>
+                        <w:rFonts w:ascii="Cambria Math" w:eastAsiaTheme="minorEastAsia" w:hAnsi="Cambria Math"/>
+                      </w:rPr>
+                      <m:t>0</m:t>
+                    </m:r>
+                  </m:e>
+                </m:d>
+              </m:oMath>
+            </m:oMathPara>
+          </w:p>
+        </w:tc>
+      </w:tr>
+      <w:tr>
+        <w:trPr>
+          <w:trHeight w:val="345"/>
+          <w:jc w:val="center"/>
+        </w:trPr>
+        <w:tc>
+          <w:tcPr>
+            <w:tcW w:w="713" w:type="dxa"/>
+            <w:vAlign w:val="center"/>
+          </w:tcPr>
+          <w:p>
+            <w:pPr>
+              <w:spacing w:line="360" w:lineRule="auto"/>
+              <w:jc w:val="center"/>
+            </w:pPr>
+            <w:r>
+              <w:t>(51)</w:t>
+            </w:r>
+          </w:p>
+        </w:tc>
+        <w:tc>
+          <w:tcPr>
+            <w:tcW w:w="8422" w:type="dxa"/>
+            <w:vAlign w:val="center"/>
+          </w:tcPr>
+          <w:p>
+            <w:pPr>
+              <w:spacing w:line="360" w:lineRule="auto"/>
+              <w:jc w:val="center"/>
+              <w:rPr>
+                <w:rFonts w:eastAsiaTheme="minorEastAsia"/>
+              </w:rPr>
+            </w:pPr>
+            <m:oMathPara>
+              <m:oMath>
+                <m:sSub>
+                  <m:sSubPr>
+                    <m:ctrlPr>
+                      <w:rPr>
+                        <w:rFonts w:ascii="Cambria Math" w:hAnsi="Cambria Math"/>
+                        <w:i/>
+                      </w:rPr>
+                    </m:ctrlPr>
+                  </m:sSubPr>
+                  <m:e>
+                    <m:r>
+                      <w:rPr>
+                        <w:rFonts w:ascii="Cambria Math" w:hAnsi="Cambria Math"/>
+                      </w:rPr>
+                      <m:t>C</m:t>
+                    </m:r>
+                  </m:e>
+                  <m:sub>
+                    <m:r>
+                      <w:rPr>
+                        <w:rFonts w:ascii="Cambria Math" w:hAnsi="Cambria Math"/>
+                      </w:rPr>
+                      <m:t>f</m:t>
+                    </m:r>
+                  </m:sub>
+                </m:sSub>
+                <m:r>
+                  <w:rPr>
+                    <w:rFonts w:ascii="Cambria Math" w:hAnsi="Cambria Math"/>
+                  </w:rPr>
+                  <m:t>=</m:t>
+                </m:r>
+                <m:f>
+                  <m:fPr>
+                    <m:ctrlPr>
+                      <w:rPr>
+                        <w:rFonts w:ascii="Cambria Math" w:hAnsi="Cambria Math"/>
+                      </w:rPr>
+                    </m:ctrlPr>
+                  </m:fPr>
+                  <m:num>
+                    <m:r>
+                      <w:rPr>
+                        <w:rFonts w:ascii="Cambria Math" w:hAnsi="Cambria Math"/>
+                      </w:rPr>
+                      <m:t>1</m:t>
+                    </m:r>
+                    <m:ctrlPr>
+                      <w:rPr>
+                        <w:rFonts w:ascii="Cambria Math" w:hAnsi="Cambria Math"/>
+                        <w:i/>
+                      </w:rPr>
+                    </m:ctrlPr>
+                  </m:num>
+                  <m:den>
+                    <m:r>
+                      <w:rPr>
+                        <w:rFonts w:ascii="Cambria Math" w:hAnsi="Cambria Math"/>
+                      </w:rPr>
+                      <m:t>2</m:t>
+                    </m:r>
+                    <m:r>
+                      <m:rPr>
+                        <m:sty m:val="p"/>
+                      </m:rPr>
+                      <w:rPr>
+                        <w:rFonts w:ascii="Cambria Math" w:hAnsi="Cambria Math"/>
+                      </w:rPr>
+                      <m:t>π</m:t>
+                    </m:r>
+                    <m:sSub>
+                      <m:sSubPr>
+                        <m:ctrlPr>
+                          <w:rPr>
+                            <w:rFonts w:ascii="Cambria Math" w:hAnsi="Cambria Math"/>
+                            <w:i/>
+                          </w:rPr>
+                        </m:ctrlPr>
+                      </m:sSubPr>
+                      <m:e>
+                        <m:r>
+                          <w:rPr>
+                            <w:rFonts w:ascii="Cambria Math" w:hAnsi="Cambria Math"/>
+                          </w:rPr>
+                          <m:t>f</m:t>
+                        </m:r>
+                      </m:e>
+                      <m:sub>
+                        <m:r>
+                          <w:rPr>
+                            <w:rFonts w:ascii="Cambria Math" w:hAnsi="Cambria Math"/>
+                          </w:rPr>
+                          <m:t>p</m:t>
+                        </m:r>
+                      </m:sub>
+                    </m:sSub>
+                    <m:sSub>
+                      <m:sSubPr>
+                        <m:ctrlPr>
+                          <w:rPr>
+                            <w:rFonts w:ascii="Cambria Math" w:hAnsi="Cambria Math"/>
+                            <w:i/>
+                          </w:rPr>
+                        </m:ctrlPr>
+                      </m:sSubPr>
+                      <m:e>
+                        <m:r>
+                          <w:rPr>
+                            <w:rFonts w:ascii="Cambria Math" w:hAnsi="Cambria Math"/>
+                          </w:rPr>
+                          <m:t>R</m:t>
+                        </m:r>
+                      </m:e>
+                      <m:sub>
+                        <m:r>
+                          <w:rPr>
+                            <w:rFonts w:ascii="Cambria Math" w:hAnsi="Cambria Math"/>
+                          </w:rPr>
+                          <m:t>f</m:t>
+                        </m:r>
+                      </m:sub>
+                    </m:sSub>
+                    <m:ctrlPr>
+                      <w:rPr>
+                        <w:rFonts w:ascii="Cambria Math" w:hAnsi="Cambria Math"/>
+                        <w:i/>
+                      </w:rPr>
+                    </m:ctrlPr>
+                  </m:den>
+                </m:f>
+              </m:oMath>
+            </m:oMathPara>
+          </w:p>
+          <w:p>
+            <w:pPr>
+              <w:spacing w:line="360" w:lineRule="auto"/>
+              <w:jc w:val="center"/>
+              <w:rPr>
+                <w:rFonts w:eastAsiaTheme="minorEastAsia"/>
+              </w:rPr>
+            </w:pPr>
+            <w:r>
+              <w:rPr>
+                <w:rFonts w:eastAsiaTheme="minorEastAsia"/>
+              </w:rPr>
+              <w:t xml:space="preserve">Where: </w:t>
+            </w:r>
+            <m:oMath>
+              <m:sSub>
+                <m:sSubPr>
+                  <m:ctrlPr>
+                    <w:rPr>
+                      <w:rFonts w:ascii="Cambria Math" w:eastAsiaTheme="minorEastAsia" w:hAnsi="Cambria Math"/>
+                      <w:i/>
+                    </w:rPr>
+                  </m:ctrlPr>
+                </m:sSubPr>
+                <m:e>
+                  <m:r>
+                    <w:rPr>
+                      <w:rFonts w:ascii="Cambria Math" w:eastAsiaTheme="minorEastAsia" w:hAnsi="Cambria Math"/>
+                    </w:rPr>
+                    <m:t>f</m:t>
+                  </m:r>
+                </m:e>
+                <m:sub>
+                  <m:r>
+                    <w:rPr>
+                      <w:rFonts w:ascii="Cambria Math" w:eastAsiaTheme="minorEastAsia" w:hAnsi="Cambria Math"/>
+                    </w:rPr>
+                    <m:t>p</m:t>
+                  </m:r>
+                </m:sub>
+              </m:sSub>
+              <m:r>
+                <w:rPr>
+                  <w:rFonts w:ascii="Cambria Math" w:eastAsiaTheme="minorEastAsia" w:hAnsi="Cambria Math"/>
+                </w:rPr>
+                <m:t xml:space="preserve"> </m:t>
+              </m:r>
+              <m:r>
+                <w:rPr>
+                  <w:rFonts w:ascii="Cambria Math" w:eastAsiaTheme="minorEastAsia" w:hAnsi="Cambria Math"/>
+                </w:rPr>
+                <m:t xml:space="preserve">is </m:t>
+              </m:r>
+              <m:r>
+                <w:rPr>
+                  <w:rFonts w:ascii="Cambria Math" w:eastAsiaTheme="minorEastAsia" w:hAnsi="Cambria Math"/>
+                </w:rPr>
+                <m:t>set to cancel plant zero</m:t>
+              </m:r>
+            </m:oMath>
+          </w:p>
+        </w:tc>
+      </w:tr>
+      <w:tr>
+        <w:trPr>
+          <w:trHeight w:val="345"/>
+          <w:jc w:val="center"/>
+        </w:trPr>
+        <w:tc>
+          <w:tcPr>
+            <w:tcW w:w="713" w:type="dxa"/>
+            <w:vAlign w:val="center"/>
+          </w:tcPr>
+          <w:p>
+            <w:pPr>
+              <w:spacing w:line="360" w:lineRule="auto"/>
+              <w:jc w:val="center"/>
+            </w:pPr>
+            <w:r>
+              <w:t>(52)</w:t>
+            </w:r>
+          </w:p>
+        </w:tc>
+        <w:tc>
+          <w:tcPr>
+            <w:tcW w:w="8422" w:type="dxa"/>
+            <w:vAlign w:val="center"/>
+          </w:tcPr>
+          <w:p>
+            <w:pPr>
+              <w:spacing w:line="360" w:lineRule="auto"/>
+              <w:jc w:val="center"/>
+              <w:rPr>
+                <w:rFonts w:eastAsiaTheme="minorEastAsia"/>
+              </w:rPr>
+            </w:pPr>
+            <m:oMathPara>
+              <m:oMath>
+                <m:sSub>
+                  <m:sSubPr>
+                    <m:ctrlPr>
+                      <w:rPr>
+                        <w:rFonts w:ascii="Cambria Math" w:hAnsi="Cambria Math"/>
+                        <w:i/>
+                      </w:rPr>
+                    </m:ctrlPr>
+                  </m:sSubPr>
+                  <m:e>
+                    <m:r>
+                      <w:rPr>
+                        <w:rFonts w:ascii="Cambria Math" w:hAnsi="Cambria Math"/>
+                      </w:rPr>
+                      <m:t>R</m:t>
+                    </m:r>
+                  </m:e>
+                  <m:sub>
+                    <m:r>
+                      <w:rPr>
+                        <w:rFonts w:ascii="Cambria Math" w:hAnsi="Cambria Math"/>
+                      </w:rPr>
+                      <m:t>i</m:t>
+                    </m:r>
+                  </m:sub>
+                </m:sSub>
+                <m:r>
+                  <w:rPr>
+                    <w:rFonts w:ascii="Cambria Math" w:hAnsi="Cambria Math"/>
+                  </w:rPr>
+                  <m:t>=</m:t>
+                </m:r>
+                <m:f>
+                  <m:fPr>
+                    <m:ctrlPr>
+                      <w:rPr>
+                        <w:rFonts w:ascii="Cambria Math" w:hAnsi="Cambria Math"/>
+                      </w:rPr>
+                    </m:ctrlPr>
+                  </m:fPr>
+                  <m:num>
+                    <m:sSub>
+                      <m:sSubPr>
+                        <m:ctrlPr>
+                          <w:rPr>
+                            <w:rFonts w:ascii="Cambria Math" w:hAnsi="Cambria Math"/>
+                            <w:i/>
+                          </w:rPr>
+                        </m:ctrlPr>
+                      </m:sSubPr>
+                      <m:e>
+                        <m:r>
+                          <w:rPr>
+                            <w:rFonts w:ascii="Cambria Math" w:hAnsi="Cambria Math"/>
+                          </w:rPr>
+                          <m:t>R</m:t>
+                        </m:r>
+                      </m:e>
+                      <m:sub>
+                        <m:r>
+                          <w:rPr>
+                            <w:rFonts w:ascii="Cambria Math" w:hAnsi="Cambria Math"/>
+                          </w:rPr>
+                          <m:t>f</m:t>
+                        </m:r>
+                      </m:sub>
+                    </m:sSub>
+                    <m:ctrlPr>
+                      <w:rPr>
+                        <w:rFonts w:ascii="Cambria Math" w:hAnsi="Cambria Math"/>
+                        <w:i/>
+                      </w:rPr>
+                    </m:ctrlPr>
+                  </m:num>
+                  <m:den>
+                    <m:sSup>
+                      <m:sSupPr>
+                        <m:ctrlPr>
+                          <w:rPr>
+                            <w:rFonts w:ascii="Cambria Math" w:hAnsi="Cambria Math"/>
+                            <w:i/>
+                          </w:rPr>
+                        </m:ctrlPr>
+                      </m:sSupPr>
+                      <m:e>
+                        <m:r>
+                          <w:rPr>
+                            <w:rFonts w:ascii="Cambria Math" w:hAnsi="Cambria Math"/>
+                          </w:rPr>
+                          <m:t>10</m:t>
+                        </m:r>
+                      </m:e>
+                      <m:sup>
+                        <m:f>
+                          <m:fPr>
+                            <m:ctrlPr>
+                              <w:rPr>
+                                <w:rFonts w:ascii="Cambria Math" w:hAnsi="Cambria Math"/>
+                              </w:rPr>
+                            </m:ctrlPr>
+                          </m:fPr>
+                          <m:num>
+                            <m:sSub>
+                              <m:sSubPr>
+                                <m:ctrlPr>
+                                  <w:rPr>
+                                    <w:rFonts w:ascii="Cambria Math" w:hAnsi="Cambria Math"/>
+                                    <w:i/>
+                                  </w:rPr>
+                                </m:ctrlPr>
+                              </m:sSubPr>
+                              <m:e>
+                                <m:r>
+                                  <w:rPr>
+                                    <w:rFonts w:ascii="Cambria Math" w:hAnsi="Cambria Math"/>
+                                  </w:rPr>
+                                  <m:t>T</m:t>
+                                </m:r>
+                              </m:e>
+                              <m:sub>
+                                <m:r>
+                                  <w:rPr>
+                                    <w:rFonts w:ascii="Cambria Math" w:hAnsi="Cambria Math"/>
+                                  </w:rPr>
+                                  <m:t>c</m:t>
+                                </m:r>
+                              </m:sub>
+                            </m:sSub>
+                            <m:d>
+                              <m:dPr>
+                                <m:ctrlPr>
+                                  <w:rPr>
+                                    <w:rFonts w:ascii="Cambria Math" w:hAnsi="Cambria Math"/>
+                                    <w:i/>
+                                  </w:rPr>
+                                </m:ctrlPr>
+                              </m:dPr>
+                              <m:e>
+                                <m:r>
+                                  <w:rPr>
+                                    <w:rFonts w:ascii="Cambria Math" w:hAnsi="Cambria Math"/>
+                                  </w:rPr>
+                                  <m:t>0</m:t>
+                                </m:r>
+                              </m:e>
+                            </m:d>
+                            <m:ctrlPr>
+                              <w:rPr>
+                                <w:rFonts w:ascii="Cambria Math" w:hAnsi="Cambria Math"/>
+                                <w:i/>
+                              </w:rPr>
+                            </m:ctrlPr>
+                          </m:num>
+                          <m:den>
+                            <m:r>
+                              <w:rPr>
+                                <w:rFonts w:ascii="Cambria Math" w:hAnsi="Cambria Math"/>
+                              </w:rPr>
+                              <m:t>20</m:t>
+                            </m:r>
+                            <m:ctrlPr>
+                              <w:rPr>
+                                <w:rFonts w:ascii="Cambria Math" w:hAnsi="Cambria Math"/>
+                                <w:i/>
+                              </w:rPr>
+                            </m:ctrlPr>
+                          </m:den>
+                        </m:f>
+                      </m:sup>
+                    </m:sSup>
+                    <m:ctrlPr>
+                      <w:rPr>
+                        <w:rFonts w:ascii="Cambria Math" w:hAnsi="Cambria Math"/>
+                        <w:i/>
+                      </w:rPr>
+                    </m:ctrlPr>
+                  </m:den>
+                </m:f>
+              </m:oMath>
+            </m:oMathPara>
+          </w:p>
+          <w:p>
+            <w:pPr>
+              <w:spacing w:line="360" w:lineRule="auto"/>
+              <w:jc w:val="center"/>
+              <w:rPr>
+                <w:rFonts w:eastAsiaTheme="minorEastAsia"/>
+              </w:rPr>
+            </w:pPr>
+            <w:r>
+              <w:rPr>
+                <w:rFonts w:eastAsiaTheme="minorEastAsia"/>
+              </w:rPr>
+              <w:t xml:space="preserve">Where: </w:t>
+            </w:r>
+            <m:oMath>
+              <m:sSub>
+                <m:sSubPr>
+                  <m:ctrlPr>
+                    <w:rPr>
+                      <w:rFonts w:ascii="Cambria Math" w:hAnsi="Cambria Math"/>
+                      <w:i/>
+                    </w:rPr>
+                  </m:ctrlPr>
+                </m:sSubPr>
+                <m:e>
+                  <m:r>
+                    <w:rPr>
+                      <w:rFonts w:ascii="Cambria Math" w:hAnsi="Cambria Math"/>
+                    </w:rPr>
+                    <m:t>T</m:t>
+                  </m:r>
+                </m:e>
+                <m:sub>
+                  <m:r>
+                    <w:rPr>
+                      <w:rFonts w:ascii="Cambria Math" w:hAnsi="Cambria Math"/>
+                    </w:rPr>
+                    <m:t>c</m:t>
+                  </m:r>
+                </m:sub>
+              </m:sSub>
+              <m:d>
+                <m:dPr>
+                  <m:ctrlPr>
+                    <w:rPr>
+                      <w:rFonts w:ascii="Cambria Math" w:hAnsi="Cambria Math"/>
+                      <w:i/>
+                    </w:rPr>
+                  </m:ctrlPr>
+                </m:dPr>
+                <m:e>
+                  <m:r>
+                    <w:rPr>
+                      <w:rFonts w:ascii="Cambria Math" w:hAnsi="Cambria Math"/>
+                    </w:rPr>
+                    <m:t>0</m:t>
+                  </m:r>
+                </m:e>
+              </m:d>
+            </m:oMath>
+            <w:r>
+              <w:rPr>
+                <w:rFonts w:eastAsiaTheme="minorEastAsia"/>
+              </w:rPr>
+              <w:t xml:space="preserve"> is gain in dB</w:t>
+            </w:r>
+          </w:p>
+        </w:tc>
+      </w:tr>
+      <w:tr>
+        <w:trPr>
+          <w:trHeight w:val="345"/>
+          <w:jc w:val="center"/>
+        </w:trPr>
+        <w:tc>
+          <w:tcPr>
+            <w:tcW w:w="713" w:type="dxa"/>
+            <w:vAlign w:val="center"/>
+          </w:tcPr>
+          <w:p>
+            <w:pPr>
+              <w:spacing w:line="360" w:lineRule="auto"/>
+              <w:jc w:val="center"/>
+            </w:pPr>
+            <w:r>
+              <w:t>(53)</w:t>
+            </w:r>
+          </w:p>
+        </w:tc>
+        <w:tc>
+          <w:tcPr>
+            <w:tcW w:w="8422" w:type="dxa"/>
+            <w:vAlign w:val="center"/>
+          </w:tcPr>
+          <w:p>
+            <w:pPr>
+              <w:spacing w:line="360" w:lineRule="auto"/>
+              <w:jc w:val="center"/>
+              <w:rPr>
+                <w:rFonts w:eastAsiaTheme="minorEastAsia"/>
+              </w:rPr>
+            </w:pPr>
+            <m:oMathPara>
+              <m:oMath>
+                <m:sSub>
+                  <m:sSubPr>
+                    <m:ctrlPr>
+                      <w:rPr>
+                        <w:rFonts w:ascii="Cambria Math" w:hAnsi="Cambria Math"/>
+                        <w:i/>
+                      </w:rPr>
+                    </m:ctrlPr>
+                  </m:sSubPr>
+                  <m:e>
+                    <m:r>
+                      <w:rPr>
+                        <w:rFonts w:ascii="Cambria Math" w:hAnsi="Cambria Math"/>
+                      </w:rPr>
+                      <m:t>G</m:t>
+                    </m:r>
+                  </m:e>
+                  <m:sub>
+                    <m:r>
+                      <w:rPr>
+                        <w:rFonts w:ascii="Cambria Math" w:hAnsi="Cambria Math"/>
+                      </w:rPr>
+                      <m:t>DIFF</m:t>
+                    </m:r>
+                  </m:sub>
+                </m:sSub>
+                <m:r>
+                  <w:rPr>
+                    <w:rFonts w:ascii="Cambria Math" w:hAnsi="Cambria Math"/>
+                  </w:rPr>
+                  <m:t>=</m:t>
+                </m:r>
+                <m:f>
+                  <m:fPr>
+                    <m:ctrlPr>
+                      <w:rPr>
+                        <w:rFonts w:ascii="Cambria Math" w:hAnsi="Cambria Math"/>
+                      </w:rPr>
+                    </m:ctrlPr>
+                  </m:fPr>
+                  <m:num>
+                    <m:r>
+                      <w:rPr>
+                        <w:rFonts w:ascii="Cambria Math" w:hAnsi="Cambria Math"/>
+                      </w:rPr>
+                      <m:t>2.5</m:t>
+                    </m:r>
+                    <m:ctrlPr>
+                      <w:rPr>
+                        <w:rFonts w:ascii="Cambria Math" w:hAnsi="Cambria Math"/>
+                        <w:i/>
+                      </w:rPr>
+                    </m:ctrlPr>
+                  </m:num>
+                  <m:den>
+                    <m:sSub>
+                      <m:sSubPr>
+                        <m:ctrlPr>
+                          <w:rPr>
+                            <w:rFonts w:ascii="Cambria Math" w:hAnsi="Cambria Math"/>
+                            <w:i/>
+                          </w:rPr>
+                        </m:ctrlPr>
+                      </m:sSubPr>
+                      <m:e>
+                        <m:r>
+                          <w:rPr>
+                            <w:rFonts w:ascii="Cambria Math" w:hAnsi="Cambria Math"/>
+                          </w:rPr>
+                          <m:t>V</m:t>
+                        </m:r>
+                      </m:e>
+                      <m:sub>
+                        <m:r>
+                          <w:rPr>
+                            <w:rFonts w:ascii="Cambria Math" w:hAnsi="Cambria Math"/>
+                          </w:rPr>
+                          <m:t>OUT</m:t>
+                        </m:r>
+                        <m:r>
+                          <w:rPr>
+                            <w:rFonts w:ascii="Cambria Math" w:hAnsi="Cambria Math"/>
+                          </w:rPr>
+                          <m:t>(NOMINAL)</m:t>
+                        </m:r>
+                      </m:sub>
+                    </m:sSub>
+                    <m:ctrlPr>
+                      <w:rPr>
+                        <w:rFonts w:ascii="Cambria Math" w:hAnsi="Cambria Math"/>
+                        <w:i/>
+                      </w:rPr>
+                    </m:ctrlPr>
+                  </m:den>
+                </m:f>
+              </m:oMath>
+            </m:oMathPara>
           </w:p>
         </w:tc>
       </w:tr>

</xml_diff>